<commit_message>
Message typen sind jetzt im Server und im Client Das Abrufen von Benutzern im current chat funktioniert jetzt Spezifikation Doc verändert
</commit_message>
<xml_diff>
--- a/a2-chat/Spezifikation.docx
+++ b/a2-chat/Spezifikation.docx
@@ -1,6 +1,6 @@
 
 <file path=word/document.xml><?xml version="1.0" encoding="utf-8"?>
-<w:document xmlns:wpc="http://schemas.microsoft.com/office/word/2010/wordprocessingCanvas" xmlns:mo="http://schemas.microsoft.com/office/mac/office/2008/main" xmlns:mc="http://schemas.openxmlformats.org/markup-compatibility/2006" xmlns:mv="urn:schemas-microsoft-com:mac:vml" xmlns:o="urn:schemas-microsoft-com:office:office" xmlns:r="http://schemas.openxmlformats.org/officeDocument/2006/relationships" xmlns:m="http://schemas.openxmlformats.org/officeDocument/2006/math" xmlns:v="urn:schemas-microsoft-com:vml" xmlns:wp14="http://schemas.microsoft.com/office/word/2010/wordprocessingDrawing" xmlns:wp="http://schemas.openxmlformats.org/drawingml/2006/wordprocessingDrawing" xmlns:w10="urn:schemas-microsoft-com:office:word" xmlns:w="http://schemas.openxmlformats.org/wordprocessingml/2006/main" xmlns:w14="http://schemas.microsoft.com/office/word/2010/wordml" xmlns:w15="http://schemas.microsoft.com/office/word/2012/wordml" xmlns:wpg="http://schemas.microsoft.com/office/word/2010/wordprocessingGroup" xmlns:wpi="http://schemas.microsoft.com/office/word/2010/wordprocessingInk" xmlns:wne="http://schemas.microsoft.com/office/word/2006/wordml" xmlns:wps="http://schemas.microsoft.com/office/word/2010/wordprocessingShape" mc:Ignorable="w14 w15 wp14">
+<w:document xmlns:wpc="http://schemas.microsoft.com/office/word/2010/wordprocessingCanvas" xmlns:cx="http://schemas.microsoft.com/office/drawing/2014/chartex" xmlns:cx1="http://schemas.microsoft.com/office/drawing/2015/9/8/chartex" xmlns:cx2="http://schemas.microsoft.com/office/drawing/2015/10/21/chartex" xmlns:cx3="http://schemas.microsoft.com/office/drawing/2016/5/9/chartex" xmlns:cx4="http://schemas.microsoft.com/office/drawing/2016/5/10/chartex" xmlns:cx5="http://schemas.microsoft.com/office/drawing/2016/5/11/chartex" xmlns:cx6="http://schemas.microsoft.com/office/drawing/2016/5/12/chartex" xmlns:cx7="http://schemas.microsoft.com/office/drawing/2016/5/13/chartex" xmlns:cx8="http://schemas.microsoft.com/office/drawing/2016/5/14/chartex" xmlns:mc="http://schemas.openxmlformats.org/markup-compatibility/2006" xmlns:o="urn:schemas-microsoft-com:office:office" xmlns:r="http://schemas.openxmlformats.org/officeDocument/2006/relationships" xmlns:m="http://schemas.openxmlformats.org/officeDocument/2006/math" xmlns:v="urn:schemas-microsoft-com:vml" xmlns:wp14="http://schemas.microsoft.com/office/word/2010/wordprocessingDrawing" xmlns:wp="http://schemas.openxmlformats.org/drawingml/2006/wordprocessingDrawing" xmlns:w10="urn:schemas-microsoft-com:office:word" xmlns:w="http://schemas.openxmlformats.org/wordprocessingml/2006/main" xmlns:w14="http://schemas.microsoft.com/office/word/2010/wordml" xmlns:w15="http://schemas.microsoft.com/office/word/2012/wordml" xmlns:w16se="http://schemas.microsoft.com/office/word/2015/wordml/symex" xmlns:wpg="http://schemas.microsoft.com/office/word/2010/wordprocessingGroup" xmlns:wpi="http://schemas.microsoft.com/office/word/2010/wordprocessingInk" xmlns:wne="http://schemas.microsoft.com/office/word/2006/wordml" xmlns:wps="http://schemas.microsoft.com/office/word/2010/wordprocessingShape" mc:Ignorable="w14 w15 w16se wp14">
   <w:body>
     <w:sdt>
       <w:sdtPr>
@@ -50,6 +50,7 @@
           <w:r>
             <w:rPr>
               <w:noProof/>
+              <w:lang w:val="en-IE" w:eastAsia="ja-JP"/>
             </w:rPr>
             <mc:AlternateContent>
               <mc:Choice Requires="wpg">
@@ -163,6 +164,7 @@
                                       <w:color w:val="FFFFFF" w:themeColor="background1"/>
                                       <w:sz w:val="32"/>
                                       <w:szCs w:val="32"/>
+                                      <w:lang w:val="de-DE"/>
                                     </w:rPr>
                                   </w:pPr>
                                   <w:r>
@@ -170,6 +172,7 @@
                                       <w:color w:val="FFFFFF" w:themeColor="background1"/>
                                       <w:sz w:val="32"/>
                                       <w:szCs w:val="32"/>
+                                      <w:lang w:val="de-DE"/>
                                     </w:rPr>
                                     <w:t xml:space="preserve">Till Poland &amp; </w:t>
                                   </w:r>
@@ -179,6 +182,7 @@
                                         <w:color w:val="FFFFFF" w:themeColor="background1"/>
                                         <w:sz w:val="32"/>
                                         <w:szCs w:val="32"/>
+                                        <w:lang w:val="de-DE"/>
                                       </w:rPr>
                                       <w:alias w:val="Author"/>
                                       <w:tag w:val=""/>
@@ -193,7 +197,7 @@
                                           <w:color w:val="FFFFFF" w:themeColor="background1"/>
                                           <w:sz w:val="32"/>
                                           <w:szCs w:val="32"/>
-                                          <w:lang w:val="en-GB"/>
+                                          <w:lang w:val="de-DE"/>
                                         </w:rPr>
                                         <w:t>Amanpreet Kaur</w:t>
                                       </w:r>
@@ -206,6 +210,7 @@
                                     <w:rPr>
                                       <w:caps/>
                                       <w:color w:val="FFFFFF" w:themeColor="background1"/>
+                                      <w:lang w:val="de-DE"/>
                                     </w:rPr>
                                   </w:pPr>
                                   <w:sdt>
@@ -213,6 +218,7 @@
                                       <w:rPr>
                                         <w:caps/>
                                         <w:color w:val="FFFFFF" w:themeColor="background1"/>
+                                        <w:lang w:val="de-DE"/>
                                       </w:rPr>
                                       <w:alias w:val="Company"/>
                                       <w:tag w:val=""/>
@@ -226,6 +232,7 @@
                                         <w:rPr>
                                           <w:caps/>
                                           <w:color w:val="FFFFFF" w:themeColor="background1"/>
+                                          <w:lang w:val="de-DE"/>
                                         </w:rPr>
                                         <w:t>RNP</w:t>
                                       </w:r>
@@ -235,6 +242,7 @@
                                     <w:rPr>
                                       <w:caps/>
                                       <w:color w:val="FFFFFF" w:themeColor="background1"/>
+                                      <w:lang w:val="de-DE"/>
                                     </w:rPr>
                                     <w:t xml:space="preserve"> | </w:t>
                                   </w:r>
@@ -243,6 +251,7 @@
                                       <w:rPr>
                                         <w:caps/>
                                         <w:color w:val="FFFFFF" w:themeColor="background1"/>
+                                        <w:lang w:val="de-DE"/>
                                       </w:rPr>
                                       <w:alias w:val="Address"/>
                                       <w:tag w:val=""/>
@@ -256,6 +265,7 @@
                                         <w:rPr>
                                           <w:caps/>
                                           <w:color w:val="FFFFFF" w:themeColor="background1"/>
+                                          <w:lang w:val="de-DE"/>
                                         </w:rPr>
                                         <w:t>Aufgabe 2 &amp; 3</w:t>
                                       </w:r>
@@ -410,9 +420,9 @@
               </mc:Choice>
               <mc:Fallback>
                 <w:pict>
-                  <v:group w14:anchorId="37E7CBB7" id="Group 119" o:spid="_x0000_s1026" style="position:absolute;margin-left:0;margin-top:0;width:539.6pt;height:719.9pt;z-index:-251657216;mso-width-percent:882;mso-height-percent:909;mso-position-horizontal:center;mso-position-horizontal-relative:page;mso-position-vertical:center;mso-position-vertical-relative:page;mso-width-percent:882;mso-height-percent:909" coordsize="6858000,9271750" o:gfxdata="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">
-                    <v:rect id="Rectangle 120" o:spid="_x0000_s1027" style="position:absolute;top:7315200;width:6858000;height:143182;visibility:visible;mso-wrap-style:square;v-text-anchor:middle" o:gfxdata="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" fillcolor="#5b9bd5 [3204]" stroked="f" strokeweight="1pt"/>
-                    <v:rect id="Rectangle 121" o:spid="_x0000_s1028" style="position:absolute;top:7439025;width:6858000;height:1832725;visibility:visible;mso-wrap-style:square;v-text-anchor:bottom" o:gfxdata="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" fillcolor="#ed7d31 [3205]" stroked="f" strokeweight="1pt">
+                  <v:group w14:anchorId="37E7CBB7" id="Group 119" o:spid="_x0000_s1026" style="position:absolute;margin-left:0;margin-top:0;width:539.6pt;height:719.9pt;z-index:-251657216;mso-width-percent:882;mso-height-percent:909;mso-position-horizontal:center;mso-position-horizontal-relative:page;mso-position-vertical:center;mso-position-vertical-relative:page;mso-width-percent:882;mso-height-percent:909" coordsize="68580,92717" o:gfxdata="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">
+                    <v:rect id="Rectangle 120" o:spid="_x0000_s1027" style="position:absolute;top:73152;width:68580;height:1431;visibility:visible;mso-wrap-style:square;v-text-anchor:middle" o:gfxdata="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" fillcolor="#5b9bd5 [3204]" stroked="f" strokeweight="1pt"/>
+                    <v:rect id="Rectangle 121" o:spid="_x0000_s1028" style="position:absolute;top:74390;width:68580;height:18327;visibility:visible;mso-wrap-style:square;v-text-anchor:bottom" o:gfxdata="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" fillcolor="#ed7d31 [3205]" stroked="f" strokeweight="1pt">
                       <v:textbox inset="36pt,14.4pt,36pt,36pt">
                         <w:txbxContent>
                           <w:p>
@@ -422,6 +432,7 @@
                                 <w:color w:val="FFFFFF" w:themeColor="background1"/>
                                 <w:sz w:val="32"/>
                                 <w:szCs w:val="32"/>
+                                <w:lang w:val="de-DE"/>
                               </w:rPr>
                             </w:pPr>
                             <w:r>
@@ -429,6 +440,7 @@
                                 <w:color w:val="FFFFFF" w:themeColor="background1"/>
                                 <w:sz w:val="32"/>
                                 <w:szCs w:val="32"/>
+                                <w:lang w:val="de-DE"/>
                               </w:rPr>
                               <w:t xml:space="preserve">Till Poland &amp; </w:t>
                             </w:r>
@@ -438,6 +450,7 @@
                                   <w:color w:val="FFFFFF" w:themeColor="background1"/>
                                   <w:sz w:val="32"/>
                                   <w:szCs w:val="32"/>
+                                  <w:lang w:val="de-DE"/>
                                 </w:rPr>
                                 <w:alias w:val="Author"/>
                                 <w:tag w:val=""/>
@@ -452,7 +465,7 @@
                                     <w:color w:val="FFFFFF" w:themeColor="background1"/>
                                     <w:sz w:val="32"/>
                                     <w:szCs w:val="32"/>
-                                    <w:lang w:val="en-GB"/>
+                                    <w:lang w:val="de-DE"/>
                                   </w:rPr>
                                   <w:t>Amanpreet Kaur</w:t>
                                 </w:r>
@@ -465,6 +478,7 @@
                               <w:rPr>
                                 <w:caps/>
                                 <w:color w:val="FFFFFF" w:themeColor="background1"/>
+                                <w:lang w:val="de-DE"/>
                               </w:rPr>
                             </w:pPr>
                             <w:sdt>
@@ -472,6 +486,7 @@
                                 <w:rPr>
                                   <w:caps/>
                                   <w:color w:val="FFFFFF" w:themeColor="background1"/>
+                                  <w:lang w:val="de-DE"/>
                                 </w:rPr>
                                 <w:alias w:val="Company"/>
                                 <w:tag w:val=""/>
@@ -485,6 +500,7 @@
                                   <w:rPr>
                                     <w:caps/>
                                     <w:color w:val="FFFFFF" w:themeColor="background1"/>
+                                    <w:lang w:val="de-DE"/>
                                   </w:rPr>
                                   <w:t>RNP</w:t>
                                 </w:r>
@@ -494,6 +510,7 @@
                               <w:rPr>
                                 <w:caps/>
                                 <w:color w:val="FFFFFF" w:themeColor="background1"/>
+                                <w:lang w:val="de-DE"/>
                               </w:rPr>
                               <w:t xml:space="preserve"> | </w:t>
                             </w:r>
@@ -502,6 +519,7 @@
                                 <w:rPr>
                                   <w:caps/>
                                   <w:color w:val="FFFFFF" w:themeColor="background1"/>
+                                  <w:lang w:val="de-DE"/>
                                 </w:rPr>
                                 <w:alias w:val="Address"/>
                                 <w:tag w:val=""/>
@@ -515,6 +533,7 @@
                                   <w:rPr>
                                     <w:caps/>
                                     <w:color w:val="FFFFFF" w:themeColor="background1"/>
+                                    <w:lang w:val="de-DE"/>
                                   </w:rPr>
                                   <w:t>Aufgabe 2 &amp; 3</w:t>
                                 </w:r>
@@ -524,11 +543,11 @@
                         </w:txbxContent>
                       </v:textbox>
                     </v:rect>
-                    <v:shapetype id="_x0000_t202" coordsize="21600,21600" o:spt="202" path="m0,0l0,21600,21600,21600,21600,0xe">
+                    <v:shapetype id="_x0000_t202" coordsize="21600,21600" o:spt="202" path="m,l,21600r21600,l21600,xe">
                       <v:stroke joinstyle="miter"/>
                       <v:path gradientshapeok="t" o:connecttype="rect"/>
                     </v:shapetype>
-                    <v:shape id="Text Box 122" o:spid="_x0000_s1029" type="#_x0000_t202" style="position:absolute;width:6858000;height:7315200;visibility:visible;mso-wrap-style:square;v-text-anchor:middle" o:gfxdata="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" filled="f" stroked="f" strokeweight=".5pt">
+                    <v:shape id="Text Box 122" o:spid="_x0000_s1029" type="#_x0000_t202" style="position:absolute;width:68580;height:73152;visibility:visible;mso-wrap-style:square;v-text-anchor:middle" o:gfxdata="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" filled="f" stroked="f" strokeweight=".5pt">
                       <v:textbox inset="36pt,36pt,36pt,36pt">
                         <w:txbxContent>
                           <w:sdt>
@@ -2554,6 +2573,7 @@
         <w:rPr>
           <w:lang w:val="de-DE"/>
         </w:rPr>
+        <w:lastRenderedPageBreak/>
         <w:t>Sy</w:t>
       </w:r>
       <w:r>
@@ -2583,6 +2603,7 @@
       <w:r>
         <w:rPr>
           <w:noProof/>
+          <w:lang w:val="en-IE" w:eastAsia="ja-JP"/>
         </w:rPr>
         <w:drawing>
           <wp:inline distT="0" distB="0" distL="0" distR="0" wp14:anchorId="7EE563DE" wp14:editId="155B4BD9">
@@ -2649,7 +2670,6 @@
         </w:rPr>
       </w:pPr>
       <w:bookmarkStart w:id="1" w:name="_Toc483229127"/>
-      <w:proofErr w:type="spellStart"/>
       <w:r>
         <w:rPr>
           <w:sz w:val="32"/>
@@ -2659,7 +2679,6 @@
         <w:t>ChatClient</w:t>
       </w:r>
       <w:bookmarkEnd w:id="1"/>
-      <w:proofErr w:type="spellEnd"/>
     </w:p>
     <w:p>
       <w:pPr>
@@ -2677,111 +2696,106 @@
           <w:color w:val="000000"/>
           <w:lang w:val="de-DE"/>
         </w:rPr>
-        <w:t xml:space="preserve">Die Komponente </w:t>
-      </w:r>
-      <w:proofErr w:type="spellStart"/>
-      <w:r>
-        <w:rPr>
-          <w:rFonts w:ascii="Calibri" w:eastAsia="Times New Roman" w:hAnsi="Calibri"/>
-          <w:color w:val="000000"/>
-          <w:lang w:val="de-DE"/>
-        </w:rPr>
-        <w:t>ChatClient</w:t>
-      </w:r>
-      <w:proofErr w:type="spellEnd"/>
-      <w:r>
-        <w:rPr>
-          <w:rFonts w:ascii="Calibri" w:eastAsia="Times New Roman" w:hAnsi="Calibri"/>
-          <w:color w:val="000000"/>
-          <w:lang w:val="de-DE"/>
-        </w:rPr>
-        <w:t xml:space="preserve"> kann sich als Client mit dem Server unterhalten. Die Anmeldung an den Server, die Anmeldung in </w:t>
-      </w:r>
-      <w:proofErr w:type="spellStart"/>
-      <w:r>
-        <w:rPr>
-          <w:rFonts w:ascii="Calibri" w:eastAsia="Times New Roman" w:hAnsi="Calibri"/>
-          <w:color w:val="000000"/>
-          <w:lang w:val="de-DE"/>
-        </w:rPr>
-        <w:t>ChatRooms</w:t>
-      </w:r>
-      <w:proofErr w:type="spellEnd"/>
-      <w:r>
-        <w:rPr>
-          <w:rFonts w:ascii="Calibri" w:eastAsia="Times New Roman" w:hAnsi="Calibri"/>
-          <w:color w:val="000000"/>
-          <w:lang w:val="de-DE"/>
-        </w:rPr>
-        <w:t xml:space="preserve"> und die</w:t>
-      </w:r>
-      <w:r>
-        <w:rPr>
-          <w:rFonts w:ascii="Calibri" w:eastAsia="Times New Roman" w:hAnsi="Calibri"/>
-          <w:color w:val="000000"/>
-          <w:lang w:val="de-DE"/>
-        </w:rPr>
-        <w:t xml:space="preserve"> Nachrichtenweiterleitung an den</w:t>
-      </w:r>
-      <w:r>
-        <w:rPr>
-          <w:rFonts w:ascii="Calibri" w:eastAsia="Times New Roman" w:hAnsi="Calibri"/>
-          <w:color w:val="000000"/>
-          <w:lang w:val="de-DE"/>
-        </w:rPr>
-        <w:t xml:space="preserve"> Server werden hier verwaltet. Der Client kann über Befehle sich mit dem Server unterhalten. Es können normale </w:t>
-      </w:r>
-      <w:proofErr w:type="spellStart"/>
-      <w:r>
-        <w:rPr>
-          <w:rFonts w:ascii="Calibri" w:eastAsia="Times New Roman" w:hAnsi="Calibri"/>
-          <w:color w:val="000000"/>
-          <w:lang w:val="de-DE"/>
-        </w:rPr>
-        <w:t>ChatMessage</w:t>
-      </w:r>
-      <w:proofErr w:type="spellEnd"/>
-      <w:r>
-        <w:rPr>
-          <w:rFonts w:ascii="Calibri" w:eastAsia="Times New Roman" w:hAnsi="Calibri"/>
-          <w:color w:val="000000"/>
-          <w:lang w:val="de-DE"/>
-        </w:rPr>
-        <w:t xml:space="preserve"> gesendet werden. Die </w:t>
-      </w:r>
-      <w:proofErr w:type="spellStart"/>
-      <w:r>
-        <w:rPr>
-          <w:rFonts w:ascii="Calibri" w:eastAsia="Times New Roman" w:hAnsi="Calibri"/>
-          <w:color w:val="000000"/>
-          <w:lang w:val="de-DE"/>
-        </w:rPr>
-        <w:t>ChatMessages</w:t>
-      </w:r>
-      <w:proofErr w:type="spellEnd"/>
-      <w:r>
-        <w:rPr>
-          <w:rFonts w:ascii="Calibri" w:eastAsia="Times New Roman" w:hAnsi="Calibri"/>
-          <w:color w:val="000000"/>
-          <w:lang w:val="de-DE"/>
-        </w:rPr>
-        <w:t xml:space="preserve"> sind über ein</w:t>
-      </w:r>
-      <w:r>
-        <w:rPr>
-          <w:rFonts w:ascii="Calibri" w:eastAsia="Times New Roman" w:hAnsi="Calibri"/>
-          <w:color w:val="000000"/>
-          <w:lang w:val="de-DE"/>
-        </w:rPr>
-        <w:t>en</w:t>
-      </w:r>
-      <w:r>
-        <w:rPr>
-          <w:rFonts w:ascii="Calibri" w:eastAsia="Times New Roman" w:hAnsi="Calibri"/>
-          <w:color w:val="000000"/>
-          <w:lang w:val="de-DE"/>
-        </w:rPr>
-        <w:t xml:space="preserve"> Typ mit einem bestimmten Ereignis verbunden.</w:t>
+        <w:t xml:space="preserve">Die Komponente ChatClient kann sich als Client mit dem Server unterhalten. </w:t>
+      </w:r>
+      <w:r>
+        <w:rPr>
+          <w:rFonts w:ascii="Calibri" w:eastAsia="Times New Roman" w:hAnsi="Calibri"/>
+          <w:color w:val="000000"/>
+          <w:lang w:val="de-DE"/>
+        </w:rPr>
+        <w:t>Von ihm aus ist es dem Benutzer möglich, sich am Server und darauf bei Chatrooms anzumelden und mit anderen Clients zu chatten</w:t>
+      </w:r>
+      <w:r>
+        <w:rPr>
+          <w:rFonts w:ascii="Calibri" w:eastAsia="Times New Roman" w:hAnsi="Calibri"/>
+          <w:color w:val="000000"/>
+          <w:lang w:val="de-DE"/>
+        </w:rPr>
+        <w:t xml:space="preserve">. </w:t>
+      </w:r>
+    </w:p>
+    <w:p>
+      <w:pPr>
+        <w:spacing w:after="240" w:line="276" w:lineRule="auto"/>
+        <w:jc w:val="both"/>
+        <w:rPr>
+          <w:rFonts w:ascii="Calibri" w:eastAsia="Times New Roman" w:hAnsi="Calibri"/>
+          <w:color w:val="000000"/>
+          <w:lang w:val="de-DE"/>
+        </w:rPr>
+      </w:pPr>
+      <w:r>
+        <w:rPr>
+          <w:rFonts w:ascii="Calibri" w:eastAsia="Times New Roman" w:hAnsi="Calibri"/>
+          <w:color w:val="000000"/>
+          <w:lang w:val="de-DE"/>
+        </w:rPr>
+        <w:t xml:space="preserve">Außerdem kann sich der Client </w:t>
+      </w:r>
+      <w:r>
+        <w:rPr>
+          <w:rFonts w:ascii="Calibri" w:eastAsia="Times New Roman" w:hAnsi="Calibri"/>
+          <w:color w:val="000000"/>
+          <w:lang w:val="de-DE"/>
+        </w:rPr>
+        <w:t>ü</w:t>
+      </w:r>
+      <w:r>
+        <w:rPr>
+          <w:rFonts w:ascii="Calibri" w:eastAsia="Times New Roman" w:hAnsi="Calibri"/>
+          <w:color w:val="000000"/>
+          <w:lang w:val="de-DE"/>
+        </w:rPr>
+        <w:t xml:space="preserve">ber Befehle </w:t>
+      </w:r>
+      <w:r>
+        <w:rPr>
+          <w:rFonts w:ascii="Calibri" w:eastAsia="Times New Roman" w:hAnsi="Calibri"/>
+          <w:color w:val="000000"/>
+          <w:lang w:val="de-DE"/>
+        </w:rPr>
+        <w:t xml:space="preserve">mit dem Server unterhalten. </w:t>
+      </w:r>
+      <w:r>
+        <w:rPr>
+          <w:rFonts w:ascii="Calibri" w:eastAsia="Times New Roman" w:hAnsi="Calibri"/>
+          <w:color w:val="000000"/>
+          <w:lang w:val="de-DE"/>
+        </w:rPr>
+        <w:t xml:space="preserve">Gesendet werden </w:t>
+      </w:r>
+      <w:r>
+        <w:rPr>
+          <w:rFonts w:ascii="Calibri" w:eastAsia="Times New Roman" w:hAnsi="Calibri"/>
+          <w:color w:val="000000"/>
+          <w:lang w:val="de-DE"/>
+        </w:rPr>
+        <w:t>können ChatMessage</w:t>
+      </w:r>
+      <w:r>
+        <w:rPr>
+          <w:rFonts w:ascii="Calibri" w:eastAsia="Times New Roman" w:hAnsi="Calibri"/>
+          <w:color w:val="000000"/>
+          <w:lang w:val="de-DE"/>
+        </w:rPr>
+        <w:t>s, und nur diese werden auch sinngemäß vom Server verstanden</w:t>
+      </w:r>
+      <w:r>
+        <w:rPr>
+          <w:rFonts w:ascii="Calibri" w:eastAsia="Times New Roman" w:hAnsi="Calibri"/>
+          <w:color w:val="000000"/>
+          <w:lang w:val="de-DE"/>
+        </w:rPr>
+        <w:t xml:space="preserve">. Der Typ der ChatMessage ist dabei </w:t>
+      </w:r>
+      <w:r>
+        <w:rPr>
+          <w:rFonts w:ascii="Calibri" w:eastAsia="Times New Roman" w:hAnsi="Calibri"/>
+          <w:color w:val="000000"/>
+          <w:lang w:val="de-DE"/>
+        </w:rPr>
+        <w:t>mit einem bestimmten Ereignis verbunden.</w:t>
       </w:r>
     </w:p>
     <w:p>
@@ -2799,7 +2813,6 @@
         </w:rPr>
       </w:pPr>
       <w:bookmarkStart w:id="2" w:name="_Toc483229128"/>
-      <w:proofErr w:type="spellStart"/>
       <w:r>
         <w:rPr>
           <w:sz w:val="32"/>
@@ -2817,7 +2830,6 @@
         <w:t>r</w:t>
       </w:r>
       <w:bookmarkEnd w:id="2"/>
-      <w:proofErr w:type="spellEnd"/>
     </w:p>
     <w:p>
       <w:pPr>
@@ -2835,41 +2847,47 @@
           <w:color w:val="000000"/>
           <w:lang w:val="de-DE"/>
         </w:rPr>
-        <w:t xml:space="preserve">Der </w:t>
-      </w:r>
-      <w:proofErr w:type="spellStart"/>
-      <w:r>
-        <w:rPr>
-          <w:rFonts w:ascii="Calibri" w:eastAsia="Times New Roman" w:hAnsi="Calibri"/>
-          <w:color w:val="000000"/>
-          <w:lang w:val="de-DE"/>
-        </w:rPr>
-        <w:t>ChatServer</w:t>
-      </w:r>
-      <w:proofErr w:type="spellEnd"/>
-      <w:r>
-        <w:rPr>
-          <w:rFonts w:ascii="Calibri" w:eastAsia="Times New Roman" w:hAnsi="Calibri"/>
-          <w:color w:val="000000"/>
-          <w:lang w:val="de-DE"/>
-        </w:rPr>
-        <w:t xml:space="preserve"> erstellt eine </w:t>
-      </w:r>
-      <w:r>
-        <w:rPr>
-          <w:rFonts w:ascii="Calibri" w:eastAsia="Times New Roman" w:hAnsi="Calibri"/>
-          <w:color w:val="000000"/>
-          <w:lang w:val="de-DE"/>
-        </w:rPr>
-        <w:t>Socket-Verbindung</w:t>
-      </w:r>
-      <w:r>
-        <w:rPr>
-          <w:rFonts w:ascii="Calibri" w:eastAsia="Times New Roman" w:hAnsi="Calibri"/>
-          <w:color w:val="000000"/>
-          <w:lang w:val="de-DE"/>
-        </w:rPr>
-        <w:t xml:space="preserve"> mit einem entsprechenden Port und lauscht auf eine Client </w:t>
+        <w:t xml:space="preserve">Der ChatServer erstellt eine </w:t>
+      </w:r>
+      <w:r>
+        <w:rPr>
+          <w:rFonts w:ascii="Calibri" w:eastAsia="Times New Roman" w:hAnsi="Calibri"/>
+          <w:color w:val="000000"/>
+          <w:lang w:val="de-DE"/>
+        </w:rPr>
+        <w:t>Socketv</w:t>
+      </w:r>
+      <w:r>
+        <w:rPr>
+          <w:rFonts w:ascii="Calibri" w:eastAsia="Times New Roman" w:hAnsi="Calibri"/>
+          <w:color w:val="000000"/>
+          <w:lang w:val="de-DE"/>
+        </w:rPr>
+        <w:t>erbindung</w:t>
+      </w:r>
+      <w:r>
+        <w:rPr>
+          <w:rFonts w:ascii="Calibri" w:eastAsia="Times New Roman" w:hAnsi="Calibri"/>
+          <w:color w:val="000000"/>
+          <w:lang w:val="de-DE"/>
+        </w:rPr>
+        <w:t xml:space="preserve"> mit einem entsprechenden Port und lauscht auf </w:t>
+      </w:r>
+      <w:r>
+        <w:rPr>
+          <w:rFonts w:ascii="Calibri" w:eastAsia="Times New Roman" w:hAnsi="Calibri"/>
+          <w:color w:val="000000"/>
+          <w:lang w:val="de-DE"/>
+        </w:rPr>
+        <w:t>einkommende</w:t>
+      </w:r>
+      <w:r>
+        <w:rPr>
+          <w:rFonts w:ascii="Calibri" w:eastAsia="Times New Roman" w:hAnsi="Calibri"/>
+          <w:color w:val="000000"/>
+          <w:lang w:val="de-DE"/>
+        </w:rPr>
+        <w:t xml:space="preserve"> </w:t>
       </w:r>
       <w:r>
         <w:rPr>
@@ -2885,79 +2903,79 @@
           <w:color w:val="000000"/>
           <w:lang w:val="de-DE"/>
         </w:rPr>
-        <w:t xml:space="preserve">. Sobald sich ein Client beim </w:t>
-      </w:r>
-      <w:proofErr w:type="spellStart"/>
-      <w:r>
-        <w:rPr>
-          <w:rFonts w:ascii="Calibri" w:eastAsia="Times New Roman" w:hAnsi="Calibri"/>
-          <w:color w:val="000000"/>
-          <w:lang w:val="de-DE"/>
-        </w:rPr>
-        <w:t>ChatServer</w:t>
-      </w:r>
-      <w:proofErr w:type="spellEnd"/>
-      <w:r>
-        <w:rPr>
-          <w:rFonts w:ascii="Calibri" w:eastAsia="Times New Roman" w:hAnsi="Calibri"/>
-          <w:color w:val="000000"/>
-          <w:lang w:val="de-DE"/>
-        </w:rPr>
-        <w:t xml:space="preserve"> anmeldet wird eine </w:t>
-      </w:r>
-      <w:proofErr w:type="spellStart"/>
-      <w:r>
-        <w:rPr>
-          <w:rFonts w:ascii="Calibri" w:eastAsia="Times New Roman" w:hAnsi="Calibri"/>
-          <w:color w:val="000000"/>
-          <w:lang w:val="de-DE"/>
-        </w:rPr>
-        <w:t>ClientThread</w:t>
-      </w:r>
-      <w:proofErr w:type="spellEnd"/>
-      <w:r>
-        <w:rPr>
-          <w:rFonts w:ascii="Calibri" w:eastAsia="Times New Roman" w:hAnsi="Calibri"/>
-          <w:color w:val="000000"/>
-          <w:lang w:val="de-DE"/>
-        </w:rPr>
-        <w:t xml:space="preserve"> für den Client angelegt. Über den </w:t>
-      </w:r>
-      <w:proofErr w:type="spellStart"/>
-      <w:r>
-        <w:rPr>
-          <w:rFonts w:ascii="Calibri" w:eastAsia="Times New Roman" w:hAnsi="Calibri"/>
-          <w:color w:val="000000"/>
-          <w:lang w:val="de-DE"/>
-        </w:rPr>
-        <w:t>ClientThread</w:t>
-      </w:r>
-      <w:proofErr w:type="spellEnd"/>
-      <w:r>
-        <w:rPr>
-          <w:rFonts w:ascii="Calibri" w:eastAsia="Times New Roman" w:hAnsi="Calibri"/>
-          <w:color w:val="000000"/>
-          <w:lang w:val="de-DE"/>
-        </w:rPr>
-        <w:t xml:space="preserve"> kann der Server sich mit dem Client unterhalten, sprich er kann Nachrichten empfangen und versenden. Der Client wird nach der Verbindung automatisch in den so genannte “General”-</w:t>
-      </w:r>
-      <w:proofErr w:type="spellStart"/>
-      <w:r>
-        <w:rPr>
-          <w:rFonts w:ascii="Calibri" w:eastAsia="Times New Roman" w:hAnsi="Calibri"/>
-          <w:color w:val="000000"/>
-          <w:lang w:val="de-DE"/>
-        </w:rPr>
-        <w:t>Room</w:t>
-      </w:r>
-      <w:proofErr w:type="spellEnd"/>
-      <w:r>
-        <w:rPr>
-          <w:rFonts w:ascii="Calibri" w:eastAsia="Times New Roman" w:hAnsi="Calibri"/>
-          <w:color w:val="000000"/>
-          <w:lang w:val="de-DE"/>
-        </w:rPr>
-        <w:t xml:space="preserve"> (Eingang-Zimmer) hineingelassen. Damit ist der Client beim Server angemeldet und das Handshake um sich mit dem Server zu verbinden und zu unterhalten ist erledigt. </w:t>
+        <w:t>en. Sobald sich ein Client mit dem</w:t>
+      </w:r>
+      <w:r>
+        <w:rPr>
+          <w:rFonts w:ascii="Calibri" w:eastAsia="Times New Roman" w:hAnsi="Calibri"/>
+          <w:color w:val="000000"/>
+          <w:lang w:val="de-DE"/>
+        </w:rPr>
+        <w:t xml:space="preserve"> ChatServer </w:t>
+      </w:r>
+      <w:r>
+        <w:rPr>
+          <w:rFonts w:ascii="Calibri" w:eastAsia="Times New Roman" w:hAnsi="Calibri"/>
+          <w:color w:val="000000"/>
+          <w:lang w:val="de-DE"/>
+        </w:rPr>
+        <w:t>verbindet wird ein</w:t>
+      </w:r>
+      <w:r>
+        <w:rPr>
+          <w:rFonts w:ascii="Calibri" w:eastAsia="Times New Roman" w:hAnsi="Calibri"/>
+          <w:color w:val="000000"/>
+          <w:lang w:val="de-DE"/>
+        </w:rPr>
+        <w:t xml:space="preserve"> ClientThread für den Client angelegt. Über den ClientThread kann der Server sich mit dem Client unterhalten, sprich er kann Nachrichten empfangen und versenden. Der Client wird nach der Verbindung automatisch in den so genannte</w:t>
+      </w:r>
+      <w:r>
+        <w:rPr>
+          <w:rFonts w:ascii="Calibri" w:eastAsia="Times New Roman" w:hAnsi="Calibri"/>
+          <w:color w:val="000000"/>
+          <w:lang w:val="de-DE"/>
+        </w:rPr>
+        <w:t>n</w:t>
+      </w:r>
+      <w:r>
+        <w:rPr>
+          <w:rFonts w:ascii="Calibri" w:eastAsia="Times New Roman" w:hAnsi="Calibri"/>
+          <w:color w:val="000000"/>
+          <w:lang w:val="de-DE"/>
+        </w:rPr>
+        <w:t xml:space="preserve"> “General”-Room (Eingang</w:t>
+      </w:r>
+      <w:r>
+        <w:rPr>
+          <w:rFonts w:ascii="Calibri" w:eastAsia="Times New Roman" w:hAnsi="Calibri"/>
+          <w:color w:val="000000"/>
+          <w:lang w:val="de-DE"/>
+        </w:rPr>
+        <w:t>s</w:t>
+      </w:r>
+      <w:r>
+        <w:rPr>
+          <w:rFonts w:ascii="Calibri" w:eastAsia="Times New Roman" w:hAnsi="Calibri"/>
+          <w:color w:val="000000"/>
+          <w:lang w:val="de-DE"/>
+        </w:rPr>
+        <w:t>-Zimmer) hineingelassen. Damit ist der Client beim Server angeme</w:t>
+      </w:r>
+      <w:r>
+        <w:rPr>
+          <w:rFonts w:ascii="Calibri" w:eastAsia="Times New Roman" w:hAnsi="Calibri"/>
+          <w:color w:val="000000"/>
+          <w:lang w:val="de-DE"/>
+        </w:rPr>
+        <w:t>ldet und der</w:t>
+      </w:r>
+      <w:r>
+        <w:rPr>
+          <w:rFonts w:ascii="Calibri" w:eastAsia="Times New Roman" w:hAnsi="Calibri"/>
+          <w:color w:val="000000"/>
+          <w:lang w:val="de-DE"/>
+        </w:rPr>
+        <w:t xml:space="preserve"> Handshake um sich mit dem Server zu verbinden und zu unterhalten ist erledigt. </w:t>
       </w:r>
     </w:p>
     <w:p>
@@ -2993,17 +3011,16 @@
         </w:rPr>
       </w:pPr>
       <w:bookmarkStart w:id="3" w:name="_Toc483229129"/>
-      <w:proofErr w:type="spellStart"/>
       <w:r>
         <w:rPr>
           <w:sz w:val="32"/>
           <w:szCs w:val="32"/>
           <w:lang w:val="de-DE"/>
         </w:rPr>
+        <w:lastRenderedPageBreak/>
         <w:t>ClientThread</w:t>
       </w:r>
       <w:bookmarkEnd w:id="3"/>
-      <w:proofErr w:type="spellEnd"/>
     </w:p>
     <w:p>
       <w:pPr>
@@ -3021,169 +3038,103 @@
           <w:color w:val="000000"/>
           <w:lang w:val="de-DE"/>
         </w:rPr>
-        <w:t xml:space="preserve">Wie im </w:t>
-      </w:r>
-      <w:proofErr w:type="spellStart"/>
-      <w:r>
-        <w:rPr>
-          <w:rFonts w:ascii="Calibri" w:eastAsia="Times New Roman" w:hAnsi="Calibri"/>
-          <w:color w:val="000000"/>
-          <w:lang w:val="de-DE"/>
-        </w:rPr>
-        <w:t>ChatServer</w:t>
-      </w:r>
-      <w:proofErr w:type="spellEnd"/>
-      <w:r>
-        <w:rPr>
-          <w:rFonts w:ascii="Calibri" w:eastAsia="Times New Roman" w:hAnsi="Calibri"/>
-          <w:color w:val="000000"/>
-          <w:lang w:val="de-DE"/>
-        </w:rPr>
-        <w:t xml:space="preserve"> bereits beschrieben, ist das die “offene” Verbindung zum Client. Der </w:t>
-      </w:r>
-      <w:proofErr w:type="spellStart"/>
-      <w:r>
-        <w:rPr>
-          <w:rFonts w:ascii="Calibri" w:eastAsia="Times New Roman" w:hAnsi="Calibri"/>
-          <w:color w:val="000000"/>
-          <w:lang w:val="de-DE"/>
-        </w:rPr>
-        <w:t>ClientThread</w:t>
-      </w:r>
-      <w:proofErr w:type="spellEnd"/>
-      <w:r>
-        <w:rPr>
-          <w:rFonts w:ascii="Calibri" w:eastAsia="Times New Roman" w:hAnsi="Calibri"/>
-          <w:color w:val="000000"/>
-          <w:lang w:val="de-DE"/>
-        </w:rPr>
-        <w:t xml:space="preserve"> wird erstellt, sobald sich ein </w:t>
-      </w:r>
-      <w:proofErr w:type="spellStart"/>
-      <w:r>
-        <w:rPr>
-          <w:rFonts w:ascii="Calibri" w:eastAsia="Times New Roman" w:hAnsi="Calibri"/>
-          <w:color w:val="000000"/>
-          <w:lang w:val="de-DE"/>
-        </w:rPr>
-        <w:t>ChatClient</w:t>
-      </w:r>
-      <w:proofErr w:type="spellEnd"/>
-      <w:r>
-        <w:rPr>
-          <w:rFonts w:ascii="Calibri" w:eastAsia="Times New Roman" w:hAnsi="Calibri"/>
-          <w:color w:val="000000"/>
-          <w:lang w:val="de-DE"/>
-        </w:rPr>
-        <w:t xml:space="preserve"> beim Server anmeldet. Der </w:t>
-      </w:r>
-      <w:proofErr w:type="spellStart"/>
-      <w:r>
-        <w:rPr>
-          <w:rFonts w:ascii="Calibri" w:eastAsia="Times New Roman" w:hAnsi="Calibri"/>
-          <w:color w:val="000000"/>
-          <w:lang w:val="de-DE"/>
-        </w:rPr>
-        <w:t>ClientThread</w:t>
-      </w:r>
-      <w:proofErr w:type="spellEnd"/>
-      <w:r>
-        <w:rPr>
-          <w:rFonts w:ascii="Calibri" w:eastAsia="Times New Roman" w:hAnsi="Calibri"/>
-          <w:color w:val="000000"/>
-          <w:lang w:val="de-DE"/>
-        </w:rPr>
-        <w:t xml:space="preserve"> ist mit einer Eindeutigen </w:t>
-      </w:r>
-      <w:proofErr w:type="spellStart"/>
-      <w:r>
-        <w:rPr>
-          <w:rFonts w:ascii="Calibri" w:eastAsia="Times New Roman" w:hAnsi="Calibri"/>
-          <w:color w:val="000000"/>
-          <w:lang w:val="de-DE"/>
-        </w:rPr>
-        <w:t>nummer</w:t>
-      </w:r>
-      <w:proofErr w:type="spellEnd"/>
-      <w:r>
-        <w:rPr>
-          <w:rFonts w:ascii="Calibri" w:eastAsia="Times New Roman" w:hAnsi="Calibri"/>
-          <w:color w:val="000000"/>
-          <w:lang w:val="de-DE"/>
-        </w:rPr>
-        <w:t xml:space="preserve"> versehen und kann von dem Client mit einem Username belegt werden. Jeder </w:t>
-      </w:r>
-      <w:proofErr w:type="spellStart"/>
-      <w:r>
-        <w:rPr>
-          <w:rFonts w:ascii="Calibri" w:eastAsia="Times New Roman" w:hAnsi="Calibri"/>
-          <w:color w:val="000000"/>
-          <w:lang w:val="de-DE"/>
-        </w:rPr>
-        <w:t>ClientThread</w:t>
-      </w:r>
-      <w:proofErr w:type="spellEnd"/>
-      <w:r>
-        <w:rPr>
-          <w:rFonts w:ascii="Calibri" w:eastAsia="Times New Roman" w:hAnsi="Calibri"/>
-          <w:color w:val="000000"/>
-          <w:lang w:val="de-DE"/>
-        </w:rPr>
-        <w:t xml:space="preserve"> wird einem Chatroom </w:t>
-      </w:r>
-      <w:proofErr w:type="spellStart"/>
-      <w:r>
-        <w:rPr>
-          <w:rFonts w:ascii="Calibri" w:eastAsia="Times New Roman" w:hAnsi="Calibri"/>
-          <w:color w:val="000000"/>
-          <w:lang w:val="de-DE"/>
-        </w:rPr>
-        <w:t>zugeordnent</w:t>
-      </w:r>
-      <w:proofErr w:type="spellEnd"/>
-      <w:r>
-        <w:rPr>
-          <w:rFonts w:ascii="Calibri" w:eastAsia="Times New Roman" w:hAnsi="Calibri"/>
-          <w:color w:val="000000"/>
-          <w:lang w:val="de-DE"/>
-        </w:rPr>
-        <w:t xml:space="preserve">, sprich ein Client kann sich nur in einem Chatroom befinden. Für die Unterhaltung werden </w:t>
-      </w:r>
-      <w:proofErr w:type="spellStart"/>
-      <w:r>
-        <w:rPr>
-          <w:rFonts w:ascii="Calibri" w:eastAsia="Times New Roman" w:hAnsi="Calibri"/>
-          <w:color w:val="000000"/>
-          <w:lang w:val="de-DE"/>
-        </w:rPr>
-        <w:t>OutputSteams</w:t>
-      </w:r>
-      <w:proofErr w:type="spellEnd"/>
-      <w:r>
-        <w:rPr>
-          <w:rFonts w:ascii="Calibri" w:eastAsia="Times New Roman" w:hAnsi="Calibri"/>
-          <w:color w:val="000000"/>
-          <w:lang w:val="de-DE"/>
-        </w:rPr>
-        <w:t xml:space="preserve"> verwendet. Der Client kann über </w:t>
-      </w:r>
-      <w:proofErr w:type="gramStart"/>
-      <w:r>
-        <w:rPr>
-          <w:rFonts w:ascii="Calibri" w:eastAsia="Times New Roman" w:hAnsi="Calibri"/>
-          <w:color w:val="000000"/>
-          <w:lang w:val="de-DE"/>
-        </w:rPr>
-        <w:t>diese Thread</w:t>
-      </w:r>
-      <w:proofErr w:type="gramEnd"/>
-      <w:r>
-        <w:rPr>
-          <w:rFonts w:ascii="Calibri" w:eastAsia="Times New Roman" w:hAnsi="Calibri"/>
-          <w:color w:val="000000"/>
-          <w:lang w:val="de-DE"/>
-        </w:rPr>
-        <w:t xml:space="preserve"> eine Nachricht den Server schicken und den Server zu weiteren Handlung auffordern. </w:t>
+        <w:t xml:space="preserve">Wie im ChatServer bereits beschrieben, ist das die “offene” Verbindung zum Client. Der ClientThread wird erstellt, sobald sich ein ChatClient beim Server anmeldet. </w:t>
+      </w:r>
+      <w:r>
+        <w:rPr>
+          <w:rFonts w:ascii="Calibri" w:eastAsia="Times New Roman" w:hAnsi="Calibri"/>
+          <w:color w:val="000000"/>
+          <w:lang w:val="de-DE"/>
+        </w:rPr>
+        <w:t>Der ClientThread ist mit einer eindeutigen N</w:t>
+      </w:r>
+      <w:r>
+        <w:rPr>
+          <w:rFonts w:ascii="Calibri" w:eastAsia="Times New Roman" w:hAnsi="Calibri"/>
+          <w:color w:val="000000"/>
+          <w:lang w:val="de-DE"/>
+        </w:rPr>
+        <w:t xml:space="preserve">ummer versehen und </w:t>
+      </w:r>
+      <w:r>
+        <w:rPr>
+          <w:rFonts w:ascii="Calibri" w:eastAsia="Times New Roman" w:hAnsi="Calibri"/>
+          <w:color w:val="000000"/>
+          <w:lang w:val="de-DE"/>
+        </w:rPr>
+        <w:t>muss</w:t>
+      </w:r>
+      <w:r>
+        <w:rPr>
+          <w:rFonts w:ascii="Calibri" w:eastAsia="Times New Roman" w:hAnsi="Calibri"/>
+          <w:color w:val="000000"/>
+          <w:lang w:val="de-DE"/>
+        </w:rPr>
+        <w:t xml:space="preserve"> von dem Client mit einem Username </w:t>
+      </w:r>
+      <w:r>
+        <w:rPr>
+          <w:rFonts w:ascii="Calibri" w:eastAsia="Times New Roman" w:hAnsi="Calibri"/>
+          <w:color w:val="000000"/>
+          <w:lang w:val="de-DE"/>
+        </w:rPr>
+        <w:t>benannt</w:t>
+      </w:r>
+      <w:r>
+        <w:rPr>
+          <w:rFonts w:ascii="Calibri" w:eastAsia="Times New Roman" w:hAnsi="Calibri"/>
+          <w:color w:val="000000"/>
+          <w:lang w:val="de-DE"/>
+        </w:rPr>
+        <w:t xml:space="preserve"> werden. Jeder ClientThread wird </w:t>
+      </w:r>
+      <w:r>
+        <w:rPr>
+          <w:rFonts w:ascii="Calibri" w:eastAsia="Times New Roman" w:hAnsi="Calibri"/>
+          <w:color w:val="000000"/>
+          <w:lang w:val="de-DE"/>
+        </w:rPr>
+        <w:t>zudem einem Chatroom zugeordne</w:t>
+      </w:r>
+      <w:r>
+        <w:rPr>
+          <w:rFonts w:ascii="Calibri" w:eastAsia="Times New Roman" w:hAnsi="Calibri"/>
+          <w:color w:val="000000"/>
+          <w:lang w:val="de-DE"/>
+        </w:rPr>
+        <w:t xml:space="preserve">t, </w:t>
+      </w:r>
+      <w:r>
+        <w:rPr>
+          <w:rFonts w:ascii="Calibri" w:eastAsia="Times New Roman" w:hAnsi="Calibri"/>
+          <w:color w:val="000000"/>
+          <w:lang w:val="de-DE"/>
+        </w:rPr>
+        <w:t>wobei sich jeder</w:t>
+      </w:r>
+      <w:r>
+        <w:rPr>
+          <w:rFonts w:ascii="Calibri" w:eastAsia="Times New Roman" w:hAnsi="Calibri"/>
+          <w:color w:val="000000"/>
+          <w:lang w:val="de-DE"/>
+        </w:rPr>
+        <w:t xml:space="preserve"> Client nur in einem Chatroom befinden</w:t>
+      </w:r>
+      <w:r>
+        <w:rPr>
+          <w:rFonts w:ascii="Calibri" w:eastAsia="Times New Roman" w:hAnsi="Calibri"/>
+          <w:color w:val="000000"/>
+          <w:lang w:val="de-DE"/>
+        </w:rPr>
+        <w:t xml:space="preserve"> kann</w:t>
+      </w:r>
+      <w:r>
+        <w:rPr>
+          <w:rFonts w:ascii="Calibri" w:eastAsia="Times New Roman" w:hAnsi="Calibri"/>
+          <w:color w:val="000000"/>
+          <w:lang w:val="de-DE"/>
+        </w:rPr>
+        <w:t xml:space="preserve">. </w:t>
       </w:r>
     </w:p>
     <w:p>
@@ -3202,25 +3153,82 @@
           <w:color w:val="000000"/>
           <w:lang w:val="de-DE"/>
         </w:rPr>
-        <w:t xml:space="preserve">Sobald eine Nachricht vom Client eingeht wird anhand des </w:t>
-      </w:r>
-      <w:proofErr w:type="spellStart"/>
-      <w:r>
-        <w:rPr>
-          <w:rFonts w:ascii="Calibri" w:eastAsia="Times New Roman" w:hAnsi="Calibri"/>
-          <w:color w:val="000000"/>
-          <w:lang w:val="de-DE"/>
-        </w:rPr>
-        <w:t>NachrichtenTyps</w:t>
-      </w:r>
-      <w:proofErr w:type="spellEnd"/>
-      <w:r>
-        <w:rPr>
-          <w:rFonts w:ascii="Calibri" w:eastAsia="Times New Roman" w:hAnsi="Calibri"/>
-          <w:color w:val="000000"/>
-          <w:lang w:val="de-DE"/>
-        </w:rPr>
-        <w:t xml:space="preserve"> entschieden wie die Nachricht behandelt wird. Es kann sich z.B. um eine INITIALIZE, JOIN_CHATROOM usw. Nachrichten handeln. (Siehe XYZ)</w:t>
+        <w:t>Der ClientThread erledigt nun alles auf dem Server, was den jeweiligen Client anbelangt. Und über das Socket kann er mit dem Client kommunizieren</w:t>
+      </w:r>
+      <w:r>
+        <w:rPr>
+          <w:rFonts w:ascii="Calibri" w:eastAsia="Times New Roman" w:hAnsi="Calibri"/>
+          <w:color w:val="000000"/>
+          <w:lang w:val="de-DE"/>
+        </w:rPr>
+        <w:t xml:space="preserve">. </w:t>
+      </w:r>
+      <w:r>
+        <w:rPr>
+          <w:rFonts w:ascii="Calibri" w:eastAsia="Times New Roman" w:hAnsi="Calibri"/>
+          <w:color w:val="000000"/>
+          <w:lang w:val="de-DE"/>
+        </w:rPr>
+        <w:t>Also kann d</w:t>
+      </w:r>
+      <w:r>
+        <w:rPr>
+          <w:rFonts w:ascii="Calibri" w:eastAsia="Times New Roman" w:hAnsi="Calibri"/>
+          <w:color w:val="000000"/>
+          <w:lang w:val="de-DE"/>
+        </w:rPr>
+        <w:t>er Client über diese</w:t>
+      </w:r>
+      <w:r>
+        <w:rPr>
+          <w:rFonts w:ascii="Calibri" w:eastAsia="Times New Roman" w:hAnsi="Calibri"/>
+          <w:color w:val="000000"/>
+          <w:lang w:val="de-DE"/>
+        </w:rPr>
+        <w:t>n</w:t>
+      </w:r>
+      <w:r>
+        <w:rPr>
+          <w:rFonts w:ascii="Calibri" w:eastAsia="Times New Roman" w:hAnsi="Calibri"/>
+          <w:color w:val="000000"/>
+          <w:lang w:val="de-DE"/>
+        </w:rPr>
+        <w:t xml:space="preserve"> Thread eine Nachricht den Server schicken und den Server zu weiteren Handlung auffordern. </w:t>
+      </w:r>
+    </w:p>
+    <w:p>
+      <w:pPr>
+        <w:spacing w:after="240" w:line="276" w:lineRule="auto"/>
+        <w:jc w:val="both"/>
+        <w:rPr>
+          <w:rFonts w:ascii="Calibri" w:eastAsia="Times New Roman" w:hAnsi="Calibri"/>
+          <w:color w:val="000000"/>
+          <w:lang w:val="de-DE"/>
+        </w:rPr>
+      </w:pPr>
+      <w:r>
+        <w:rPr>
+          <w:rFonts w:ascii="Calibri" w:eastAsia="Times New Roman" w:hAnsi="Calibri"/>
+          <w:color w:val="000000"/>
+          <w:lang w:val="de-DE"/>
+        </w:rPr>
+        <w:t xml:space="preserve">Sobald eine Nachricht vom Client eingeht wird anhand des NachrichtenTyps entschieden wie die Nachricht behandelt wird. Es kann sich z.B. um eine INITIALIZE, JOIN_CHATROOM usw. Nachrichten handeln. (Siehe </w:t>
+      </w:r>
+      <w:r>
+        <w:rPr>
+          <w:rFonts w:ascii="Calibri" w:eastAsia="Times New Roman" w:hAnsi="Calibri"/>
+          <w:color w:val="000000"/>
+          <w:lang w:val="de-DE"/>
+        </w:rPr>
+        <w:t>Technische Details - Befehle</w:t>
+      </w:r>
+      <w:r>
+        <w:rPr>
+          <w:rFonts w:ascii="Calibri" w:eastAsia="Times New Roman" w:hAnsi="Calibri"/>
+          <w:color w:val="000000"/>
+          <w:lang w:val="de-DE"/>
+        </w:rPr>
+        <w:t>)</w:t>
       </w:r>
     </w:p>
     <w:p>
@@ -3238,7 +3246,6 @@
         </w:rPr>
       </w:pPr>
       <w:bookmarkStart w:id="4" w:name="_Toc483229130"/>
-      <w:proofErr w:type="spellStart"/>
       <w:r>
         <w:rPr>
           <w:sz w:val="32"/>
@@ -3248,7 +3255,6 @@
         <w:t>ChatRoom</w:t>
       </w:r>
       <w:bookmarkEnd w:id="4"/>
-      <w:proofErr w:type="spellEnd"/>
     </w:p>
     <w:p>
       <w:pPr>
@@ -3266,25 +3272,7 @@
           <w:color w:val="000000"/>
           <w:lang w:val="de-DE"/>
         </w:rPr>
-        <w:t xml:space="preserve">Der </w:t>
-      </w:r>
-      <w:proofErr w:type="spellStart"/>
-      <w:r>
-        <w:rPr>
-          <w:rFonts w:ascii="Calibri" w:eastAsia="Times New Roman" w:hAnsi="Calibri"/>
-          <w:color w:val="000000"/>
-          <w:lang w:val="de-DE"/>
-        </w:rPr>
-        <w:t>ChatRoom</w:t>
-      </w:r>
-      <w:proofErr w:type="spellEnd"/>
-      <w:r>
-        <w:rPr>
-          <w:rFonts w:ascii="Calibri" w:eastAsia="Times New Roman" w:hAnsi="Calibri"/>
-          <w:color w:val="000000"/>
-          <w:lang w:val="de-DE"/>
-        </w:rPr>
-        <w:t xml:space="preserve"> hat einen eindeutigen Namen, über den dieser angesprochen bzw. erreicht werden kann. In einem Chatroom können sich mehrere Clients unterhalten, sprich sie verschicken Nachrichten untereinander. Jeder Chatroom verwaltet eine Nachrichtenliste, mit den Nachrichten die in diesem Raum versendet wur</w:t>
+        <w:t>Der ChatRoom hat einen eindeutigen Namen, über den dieser angesprochen bzw. erreicht werden kann. In einem Chatroom können sich mehrere Clients unterhalten, sprich sie verschicken Nachrichten untereinander. Jeder Chatroom verwaltet eine Nachrichtenliste, mit den Nachrichten die in diesem Raum versendet wur</w:t>
       </w:r>
       <w:r>
         <w:rPr>
@@ -3300,15 +3288,24 @@
           <w:color w:val="000000"/>
           <w:lang w:val="de-DE"/>
         </w:rPr>
-        <w:t xml:space="preserve"> Protokoll über die Ereignisse in Raum.</w:t>
-      </w:r>
-    </w:p>
-    <w:p>
-      <w:pPr>
-        <w:rPr>
-          <w:lang w:val="de-DE"/>
-        </w:rPr>
-      </w:pPr>
+        <w:t xml:space="preserve"> Protokoll über die </w:t>
+      </w:r>
+      <w:r>
+        <w:rPr>
+          <w:rFonts w:ascii="Calibri" w:eastAsia="Times New Roman" w:hAnsi="Calibri"/>
+          <w:color w:val="000000"/>
+          <w:lang w:val="de-DE"/>
+        </w:rPr>
+        <w:t>gesendeten Nachrichten und gibt dieses auch an neue Benutzer im Raum an</w:t>
+      </w:r>
+      <w:r>
+        <w:rPr>
+          <w:rFonts w:ascii="Calibri" w:eastAsia="Times New Roman" w:hAnsi="Calibri"/>
+          <w:color w:val="000000"/>
+          <w:lang w:val="de-DE"/>
+        </w:rPr>
+        <w:t>.</w:t>
+      </w:r>
     </w:p>
     <w:p>
       <w:pPr>
@@ -3325,7 +3322,6 @@
         </w:rPr>
       </w:pPr>
       <w:bookmarkStart w:id="5" w:name="_Toc483229131"/>
-      <w:proofErr w:type="spellStart"/>
       <w:r>
         <w:rPr>
           <w:sz w:val="32"/>
@@ -3335,7 +3331,6 @@
         <w:t>ChatMessage</w:t>
       </w:r>
       <w:bookmarkEnd w:id="5"/>
-      <w:proofErr w:type="spellEnd"/>
     </w:p>
     <w:p>
       <w:pPr>
@@ -3353,61 +3348,7 @@
           <w:color w:val="000000"/>
           <w:lang w:val="de-DE"/>
         </w:rPr>
-        <w:t xml:space="preserve">Der Server ist so implementiert, dass er nur Nachrichten vom Typ </w:t>
-      </w:r>
-      <w:proofErr w:type="spellStart"/>
-      <w:r>
-        <w:rPr>
-          <w:rFonts w:ascii="Calibri" w:eastAsia="Times New Roman" w:hAnsi="Calibri"/>
-          <w:color w:val="000000"/>
-          <w:lang w:val="de-DE"/>
-        </w:rPr>
-        <w:t>ChatMessage</w:t>
-      </w:r>
-      <w:proofErr w:type="spellEnd"/>
-      <w:r>
-        <w:rPr>
-          <w:rFonts w:ascii="Calibri" w:eastAsia="Times New Roman" w:hAnsi="Calibri"/>
-          <w:color w:val="000000"/>
-          <w:lang w:val="de-DE"/>
-        </w:rPr>
-        <w:t xml:space="preserve"> akzeptiert. Die </w:t>
-      </w:r>
-      <w:proofErr w:type="spellStart"/>
-      <w:r>
-        <w:rPr>
-          <w:rFonts w:ascii="Calibri" w:eastAsia="Times New Roman" w:hAnsi="Calibri"/>
-          <w:color w:val="000000"/>
-          <w:lang w:val="de-DE"/>
-        </w:rPr>
-        <w:t>ChatMessage</w:t>
-      </w:r>
-      <w:proofErr w:type="spellEnd"/>
-      <w:r>
-        <w:rPr>
-          <w:rFonts w:ascii="Calibri" w:eastAsia="Times New Roman" w:hAnsi="Calibri"/>
-          <w:color w:val="000000"/>
-          <w:lang w:val="de-DE"/>
-        </w:rPr>
-        <w:t xml:space="preserve"> hat eine Nachricht (String) und einen Typ (Integer) als Parameter. Die </w:t>
-      </w:r>
-      <w:proofErr w:type="spellStart"/>
-      <w:r>
-        <w:rPr>
-          <w:rFonts w:ascii="Calibri" w:eastAsia="Times New Roman" w:hAnsi="Calibri"/>
-          <w:color w:val="000000"/>
-          <w:lang w:val="de-DE"/>
-        </w:rPr>
-        <w:t>ChatMessages</w:t>
-      </w:r>
-      <w:proofErr w:type="spellEnd"/>
-      <w:r>
-        <w:rPr>
-          <w:rFonts w:ascii="Calibri" w:eastAsia="Times New Roman" w:hAnsi="Calibri"/>
-          <w:color w:val="000000"/>
-          <w:lang w:val="de-DE"/>
-        </w:rPr>
-        <w:t xml:space="preserve"> sind über ein</w:t>
+        <w:t>Der Server ist so implementiert, dass er nur Nachrichten vom Typ ChatMessage akzeptiert. Die ChatMessage hat eine Nachricht (String) und einen Typ (Integer) als Parameter. Die ChatMessages sind über ein</w:t>
       </w:r>
       <w:r>
         <w:rPr>
@@ -3423,43 +3364,23 @@
           <w:color w:val="000000"/>
           <w:lang w:val="de-DE"/>
         </w:rPr>
-        <w:t xml:space="preserve"> Typ mit einem bestimmten Ereignis verbunden. Wenn der Client eine Nachricht an Server bzw. Chatroom verschicken möchte muss diese Nachricht vom Typ </w:t>
-      </w:r>
-      <w:proofErr w:type="spellStart"/>
-      <w:r>
-        <w:rPr>
-          <w:rFonts w:ascii="Calibri" w:eastAsia="Times New Roman" w:hAnsi="Calibri"/>
-          <w:color w:val="000000"/>
-          <w:lang w:val="de-DE"/>
-        </w:rPr>
-        <w:t>ChatMessage</w:t>
-      </w:r>
-      <w:proofErr w:type="spellEnd"/>
-      <w:r>
-        <w:rPr>
-          <w:rFonts w:ascii="Calibri" w:eastAsia="Times New Roman" w:hAnsi="Calibri"/>
-          <w:color w:val="000000"/>
-          <w:lang w:val="de-DE"/>
-        </w:rPr>
-        <w:t xml:space="preserve">&lt;String, </w:t>
-      </w:r>
-      <w:proofErr w:type="spellStart"/>
-      <w:r>
-        <w:rPr>
-          <w:rFonts w:ascii="Calibri" w:eastAsia="Times New Roman" w:hAnsi="Calibri"/>
-          <w:color w:val="000000"/>
-          <w:lang w:val="de-DE"/>
-        </w:rPr>
-        <w:t>Int</w:t>
-      </w:r>
-      <w:proofErr w:type="spellEnd"/>
-      <w:r>
-        <w:rPr>
-          <w:rFonts w:ascii="Calibri" w:eastAsia="Times New Roman" w:hAnsi="Calibri"/>
-          <w:color w:val="000000"/>
-          <w:lang w:val="de-DE"/>
-        </w:rPr>
-        <w:t>&gt; sein.</w:t>
+        <w:t xml:space="preserve"> Typ mit einem bestimmten Ereignis verbunden. Wenn der Client eine Nachricht an </w:t>
+      </w:r>
+      <w:r>
+        <w:rPr>
+          <w:rFonts w:ascii="Calibri" w:eastAsia="Times New Roman" w:hAnsi="Calibri"/>
+          <w:color w:val="000000"/>
+          <w:lang w:val="de-DE"/>
+        </w:rPr>
+        <w:t xml:space="preserve">den </w:t>
+      </w:r>
+      <w:r>
+        <w:rPr>
+          <w:rFonts w:ascii="Calibri" w:eastAsia="Times New Roman" w:hAnsi="Calibri"/>
+          <w:color w:val="000000"/>
+          <w:lang w:val="de-DE"/>
+        </w:rPr>
+        <w:t>Server bzw. Chatroom verschicken möchte muss diese Nachricht vom Typ ChatMessage&lt;String, Int&gt; sein.</w:t>
       </w:r>
     </w:p>
     <w:p>
@@ -3556,6 +3477,25 @@
     </w:p>
     <w:p>
       <w:pPr>
+        <w:spacing w:after="240" w:line="276" w:lineRule="auto"/>
+        <w:jc w:val="both"/>
+        <w:rPr>
+          <w:rFonts w:ascii="Calibri" w:eastAsia="Times New Roman" w:hAnsi="Calibri"/>
+          <w:color w:val="000000"/>
+          <w:lang w:val="de-DE"/>
+        </w:rPr>
+      </w:pPr>
+      <w:r>
+        <w:rPr>
+          <w:rFonts w:ascii="Calibri" w:eastAsia="Times New Roman" w:hAnsi="Calibri"/>
+          <w:color w:val="000000"/>
+          <w:lang w:val="de-DE"/>
+        </w:rPr>
+        <w:t>Er hört kontinuierlich auf Socketanfragen auf seine IP und seinen Port.</w:t>
+      </w:r>
+    </w:p>
+    <w:p>
+      <w:pPr>
         <w:pStyle w:val="Heading2"/>
         <w:numPr>
           <w:ilvl w:val="1"/>
@@ -3619,6 +3559,7 @@
           <w:szCs w:val="32"/>
           <w:lang w:val="de-DE"/>
         </w:rPr>
+        <w:lastRenderedPageBreak/>
         <w:t>Protokoll</w:t>
       </w:r>
       <w:bookmarkEnd w:id="9"/>
@@ -3647,43 +3588,7 @@
           <w:color w:val="000000"/>
           <w:lang w:val="de-DE"/>
         </w:rPr>
-        <w:t xml:space="preserve">Vom Client aus werden </w:t>
-      </w:r>
-      <w:proofErr w:type="spellStart"/>
-      <w:r>
-        <w:rPr>
-          <w:rFonts w:ascii="Calibri" w:eastAsia="Times New Roman" w:hAnsi="Calibri"/>
-          <w:color w:val="000000"/>
-          <w:lang w:val="de-DE"/>
-        </w:rPr>
-        <w:t>ChatMessage</w:t>
-      </w:r>
-      <w:proofErr w:type="spellEnd"/>
-      <w:r>
-        <w:rPr>
-          <w:rFonts w:ascii="Calibri" w:eastAsia="Times New Roman" w:hAnsi="Calibri"/>
-          <w:color w:val="000000"/>
-          <w:lang w:val="de-DE"/>
-        </w:rPr>
-        <w:t xml:space="preserve"> Objekte über einen </w:t>
-      </w:r>
-      <w:proofErr w:type="spellStart"/>
-      <w:r>
-        <w:rPr>
-          <w:rFonts w:ascii="Calibri" w:eastAsia="Times New Roman" w:hAnsi="Calibri"/>
-          <w:color w:val="000000"/>
-          <w:lang w:val="de-DE"/>
-        </w:rPr>
-        <w:t>Socketstream</w:t>
-      </w:r>
-      <w:proofErr w:type="spellEnd"/>
-      <w:r>
-        <w:rPr>
-          <w:rFonts w:ascii="Calibri" w:eastAsia="Times New Roman" w:hAnsi="Calibri"/>
-          <w:color w:val="000000"/>
-          <w:lang w:val="de-DE"/>
-        </w:rPr>
-        <w:t xml:space="preserve"> über eine TCP Verbindung gesendet, welche in den technischen Details spezifiziert sind.</w:t>
+        <w:t>Vom Client aus werden ChatMessage Objekte über einen Socketstream über eine TCP Verbindung gesendet, welche in den technischen Details spezifiziert sind.</w:t>
       </w:r>
     </w:p>
     <w:p>
@@ -3727,43 +3632,7 @@
           <w:color w:val="000000"/>
           <w:lang w:val="de-DE"/>
         </w:rPr>
-        <w:t xml:space="preserve">Zur Anmeldung am Server baut der Client eine Verbindung mit dem Server über ein Socket auf. Die </w:t>
-      </w:r>
-      <w:proofErr w:type="spellStart"/>
-      <w:r>
-        <w:rPr>
-          <w:rFonts w:ascii="Calibri" w:eastAsia="Times New Roman" w:hAnsi="Calibri"/>
-          <w:color w:val="000000"/>
-          <w:lang w:val="de-DE"/>
-        </w:rPr>
-        <w:t>Socketverbindung</w:t>
-      </w:r>
-      <w:proofErr w:type="spellEnd"/>
-      <w:r>
-        <w:rPr>
-          <w:rFonts w:ascii="Calibri" w:eastAsia="Times New Roman" w:hAnsi="Calibri"/>
-          <w:color w:val="000000"/>
-          <w:lang w:val="de-DE"/>
-        </w:rPr>
-        <w:t xml:space="preserve"> verläuft über die IP des gestarteten Servers (zu Testzwecken z.B. </w:t>
-      </w:r>
-      <w:proofErr w:type="spellStart"/>
-      <w:r>
-        <w:rPr>
-          <w:rFonts w:ascii="Calibri" w:eastAsia="Times New Roman" w:hAnsi="Calibri"/>
-          <w:color w:val="000000"/>
-          <w:lang w:val="de-DE"/>
-        </w:rPr>
-        <w:t>localhost</w:t>
-      </w:r>
-      <w:proofErr w:type="spellEnd"/>
-      <w:r>
-        <w:rPr>
-          <w:rFonts w:ascii="Calibri" w:eastAsia="Times New Roman" w:hAnsi="Calibri"/>
-          <w:color w:val="000000"/>
-          <w:lang w:val="de-DE"/>
-        </w:rPr>
-        <w:t>) und über den oben spezifizierten Port.</w:t>
+        <w:t>Zur Anmeldung am Server baut der Client eine Verbindung mit dem Server über ein Socket auf. Die Socketverbindung verläuft über die IP des gestarteten Servers (zu Testzwecken z.B. localhost) und über den oben spezifizierten Port.</w:t>
       </w:r>
     </w:p>
     <w:p>
@@ -3910,25 +3779,7 @@
           <w:color w:val="000000"/>
           <w:lang w:val="de-DE"/>
         </w:rPr>
-        <w:t xml:space="preserve">Nach der Initialisierung nimmt der Server alle der unter “Technische Details” spezifizierten Befehle entgegen und beantwortet diese sinngemäß. Dieser Austausch findet über dieselbe </w:t>
-      </w:r>
-      <w:proofErr w:type="spellStart"/>
-      <w:r>
-        <w:rPr>
-          <w:rFonts w:ascii="Calibri" w:eastAsia="Times New Roman" w:hAnsi="Calibri"/>
-          <w:color w:val="000000"/>
-          <w:lang w:val="de-DE"/>
-        </w:rPr>
-        <w:t>Socketverbindung</w:t>
-      </w:r>
-      <w:proofErr w:type="spellEnd"/>
-      <w:r>
-        <w:rPr>
-          <w:rFonts w:ascii="Calibri" w:eastAsia="Times New Roman" w:hAnsi="Calibri"/>
-          <w:color w:val="000000"/>
-          <w:lang w:val="de-DE"/>
-        </w:rPr>
-        <w:t xml:space="preserve"> statt, mit der auch die Initialisierung stattgefunden hat. </w:t>
+        <w:t xml:space="preserve">Nach der Initialisierung nimmt der Server alle der unter “Technische Details” spezifizierten Befehle entgegen und beantwortet diese sinngemäß. Dieser Austausch findet über dieselbe Socketverbindung statt, mit der auch die Initialisierung stattgefunden hat. </w:t>
       </w:r>
     </w:p>
     <w:p>
@@ -4078,43 +3929,7 @@
           <w:color w:val="000000"/>
           <w:lang w:val="de-DE"/>
         </w:rPr>
-        <w:t xml:space="preserve">Die Nachrichten müssen in Unicode (Utf-8) kodiert sein, da dies der nativen </w:t>
-      </w:r>
-      <w:proofErr w:type="spellStart"/>
-      <w:r>
-        <w:rPr>
-          <w:rFonts w:ascii="Calibri" w:eastAsia="Times New Roman" w:hAnsi="Calibri"/>
-          <w:color w:val="000000"/>
-          <w:lang w:val="de-DE"/>
-        </w:rPr>
-        <w:t>Stringkodierung</w:t>
-      </w:r>
-      <w:proofErr w:type="spellEnd"/>
-      <w:r>
-        <w:rPr>
-          <w:rFonts w:ascii="Calibri" w:eastAsia="Times New Roman" w:hAnsi="Calibri"/>
-          <w:color w:val="000000"/>
-          <w:lang w:val="de-DE"/>
-        </w:rPr>
-        <w:t xml:space="preserve"> von Java entspricht. Andernfalls kann der Server diese gegebenenfalls nicht korrekt darstellen </w:t>
-      </w:r>
-      <w:proofErr w:type="spellStart"/>
-      <w:r>
-        <w:rPr>
-          <w:rFonts w:ascii="Calibri" w:eastAsia="Times New Roman" w:hAnsi="Calibri"/>
-          <w:color w:val="000000"/>
-          <w:lang w:val="de-DE"/>
-        </w:rPr>
-        <w:t>bzw</w:t>
-      </w:r>
-      <w:proofErr w:type="spellEnd"/>
-      <w:r>
-        <w:rPr>
-          <w:rFonts w:ascii="Calibri" w:eastAsia="Times New Roman" w:hAnsi="Calibri"/>
-          <w:color w:val="000000"/>
-          <w:lang w:val="de-DE"/>
-        </w:rPr>
-        <w:t xml:space="preserve"> initialisieren.</w:t>
+        <w:t>Die Nachrichten müssen in Unicode (Utf-8) kodiert sein, da dies der nativen Stringkodierung von Java entspricht. Andernfalls kann der Server diese gegebenenfalls nicht korrekt darstellen bzw initialisieren.</w:t>
       </w:r>
     </w:p>
     <w:p>
@@ -4150,6 +3965,7 @@
         <w:rPr>
           <w:lang w:val="de-DE"/>
         </w:rPr>
+        <w:lastRenderedPageBreak/>
         <w:t>Technische Detail</w:t>
       </w:r>
       <w:r>
@@ -4194,7 +4010,6 @@
         </w:rPr>
       </w:pPr>
       <w:bookmarkStart w:id="15" w:name="_Toc483229141"/>
-      <w:proofErr w:type="spellStart"/>
       <w:r>
         <w:rPr>
           <w:sz w:val="32"/>
@@ -4204,7 +4019,6 @@
         <w:t>SendeObjekt</w:t>
       </w:r>
       <w:bookmarkEnd w:id="15"/>
-      <w:proofErr w:type="spellEnd"/>
     </w:p>
     <w:p>
       <w:pPr>
@@ -4222,43 +4036,15 @@
           <w:color w:val="000000"/>
           <w:lang w:val="de-DE"/>
         </w:rPr>
-        <w:t xml:space="preserve">Das Objekt, das vom Server akzeptiert wird, ist einzig ein </w:t>
-      </w:r>
-      <w:proofErr w:type="spellStart"/>
-      <w:r>
-        <w:rPr>
-          <w:rFonts w:ascii="Calibri" w:eastAsia="Times New Roman" w:hAnsi="Calibri"/>
-          <w:color w:val="000000"/>
-          <w:lang w:val="de-DE"/>
-        </w:rPr>
-        <w:t>ChatMessage</w:t>
-      </w:r>
-      <w:proofErr w:type="spellEnd"/>
-      <w:r>
-        <w:rPr>
-          <w:rFonts w:ascii="Calibri" w:eastAsia="Times New Roman" w:hAnsi="Calibri"/>
-          <w:color w:val="000000"/>
-          <w:lang w:val="de-DE"/>
-        </w:rPr>
-        <w:t xml:space="preserve"> Objekt. Dieses Objekt muss die im UML im Systemüberblick genannten Funktionen unterstützen und außerdem </w:t>
-      </w:r>
-      <w:proofErr w:type="spellStart"/>
-      <w:r>
-        <w:rPr>
-          <w:rFonts w:ascii="Calibri" w:eastAsia="Times New Roman" w:hAnsi="Calibri"/>
-          <w:color w:val="000000"/>
-          <w:lang w:val="de-DE"/>
-        </w:rPr>
-        <w:t>Serializable</w:t>
-      </w:r>
-      <w:proofErr w:type="spellEnd"/>
-      <w:r>
-        <w:rPr>
-          <w:rFonts w:ascii="Calibri" w:eastAsia="Times New Roman" w:hAnsi="Calibri"/>
-          <w:color w:val="000000"/>
-          <w:lang w:val="de-DE"/>
-        </w:rPr>
-        <w:t xml:space="preserve"> sein.</w:t>
+        <w:t>Das Objekt, das vom Server akzeptiert wird, ist einzig ein ChatMessage Objekt. Dieses Objekt muss die im UML im Systemüberblick genannten Funktionen unterstützen</w:t>
+      </w:r>
+      <w:r>
+        <w:rPr>
+          <w:rFonts w:ascii="Calibri" w:eastAsia="Times New Roman" w:hAnsi="Calibri"/>
+          <w:color w:val="000000"/>
+          <w:lang w:val="de-DE"/>
+        </w:rPr>
+        <w:t xml:space="preserve"> und außerdem Serializable sein, da sie über einen Java ObjectOutputStream an den Client versendet und über einen ObjectInputStream empfangen wird.</w:t>
       </w:r>
     </w:p>
     <w:p>
@@ -4302,25 +4088,7 @@
           <w:color w:val="000000"/>
           <w:lang w:val="de-DE"/>
         </w:rPr>
-        <w:t xml:space="preserve">Falls sich der letzte Benutzer aus einem Chatroom </w:t>
-      </w:r>
-      <w:proofErr w:type="spellStart"/>
-      <w:r>
-        <w:rPr>
-          <w:rFonts w:ascii="Calibri" w:eastAsia="Times New Roman" w:hAnsi="Calibri"/>
-          <w:color w:val="000000"/>
-          <w:lang w:val="de-DE"/>
-        </w:rPr>
-        <w:t>ausloggt</w:t>
-      </w:r>
-      <w:proofErr w:type="spellEnd"/>
-      <w:r>
-        <w:rPr>
-          <w:rFonts w:ascii="Calibri" w:eastAsia="Times New Roman" w:hAnsi="Calibri"/>
-          <w:color w:val="000000"/>
-          <w:lang w:val="de-DE"/>
-        </w:rPr>
-        <w:t xml:space="preserve">, wird der Chatroom direkt gelöscht. </w:t>
+        <w:t xml:space="preserve">Falls sich der letzte Benutzer aus einem Chatroom ausloggt, wird der Chatroom direkt gelöscht. </w:t>
       </w:r>
     </w:p>
     <w:p>
@@ -4417,7 +4185,6 @@
           <w:lang w:val="de-DE"/>
         </w:rPr>
       </w:pPr>
-      <w:proofErr w:type="spellStart"/>
       <w:r>
         <w:rPr>
           <w:rFonts w:asciiTheme="minorHAnsi" w:hAnsiTheme="minorHAnsi"/>
@@ -4427,9 +4194,8 @@
           <w:u w:val="single"/>
           <w:lang w:val="de-DE"/>
         </w:rPr>
-        <w:t>Logout</w:t>
-      </w:r>
-      <w:proofErr w:type="spellEnd"/>
+        <w:t xml:space="preserve">Logout </w:t>
+      </w:r>
       <w:r>
         <w:rPr>
           <w:rFonts w:asciiTheme="minorHAnsi" w:hAnsiTheme="minorHAnsi"/>
@@ -4439,19 +4205,10 @@
           <w:u w:val="single"/>
           <w:lang w:val="de-DE"/>
         </w:rPr>
-        <w:t xml:space="preserve"> </w:t>
-      </w:r>
-      <w:r>
-        <w:rPr>
-          <w:rFonts w:asciiTheme="minorHAnsi" w:hAnsiTheme="minorHAnsi"/>
-          <w:b/>
-          <w:sz w:val="28"/>
-          <w:szCs w:val="28"/>
-          <w:u w:val="single"/>
-          <w:lang w:val="de-DE"/>
-        </w:rPr>
         <w:t xml:space="preserve">- </w:t>
       </w:r>
+      <w:bookmarkStart w:id="18" w:name="_GoBack"/>
+      <w:bookmarkEnd w:id="18"/>
       <w:r>
         <w:rPr>
           <w:rFonts w:asciiTheme="minorHAnsi" w:hAnsiTheme="minorHAnsi"/>
@@ -4644,83 +4401,17 @@
           <w:szCs w:val="22"/>
           <w:lang w:val="de-DE"/>
         </w:rPr>
-        <w:t xml:space="preserve">Benutzer im momentanen </w:t>
-      </w:r>
-      <w:proofErr w:type="spellStart"/>
-      <w:r>
-        <w:rPr>
-          <w:rFonts w:ascii="Calibri" w:hAnsi="Calibri"/>
-          <w:color w:val="000000"/>
-          <w:sz w:val="22"/>
-          <w:szCs w:val="22"/>
-          <w:lang w:val="de-DE"/>
-        </w:rPr>
-        <w:t>ChatRoom</w:t>
-      </w:r>
-      <w:proofErr w:type="spellEnd"/>
-      <w:r>
-        <w:rPr>
-          <w:rFonts w:ascii="Calibri" w:hAnsi="Calibri"/>
-          <w:color w:val="000000"/>
-          <w:sz w:val="22"/>
-          <w:szCs w:val="22"/>
-          <w:lang w:val="de-DE"/>
-        </w:rPr>
-        <w:t xml:space="preserve"> </w:t>
-      </w:r>
-      <w:r>
-        <w:rPr>
-          <w:rFonts w:ascii="Calibri" w:hAnsi="Calibri"/>
-          <w:color w:val="000000"/>
-          <w:sz w:val="22"/>
-          <w:szCs w:val="22"/>
-          <w:lang w:val="de-DE"/>
-        </w:rPr>
-        <w:t xml:space="preserve">gesendet, außer </w:t>
-      </w:r>
-      <w:proofErr w:type="gramStart"/>
-      <w:r>
-        <w:rPr>
-          <w:rFonts w:ascii="Calibri" w:hAnsi="Calibri"/>
-          <w:color w:val="000000"/>
-          <w:sz w:val="22"/>
-          <w:szCs w:val="22"/>
-          <w:lang w:val="de-DE"/>
-        </w:rPr>
-        <w:t>der Benutzer</w:t>
-      </w:r>
-      <w:proofErr w:type="gramEnd"/>
-      <w:r>
-        <w:rPr>
-          <w:rFonts w:ascii="Calibri" w:hAnsi="Calibri"/>
-          <w:color w:val="000000"/>
-          <w:sz w:val="22"/>
-          <w:szCs w:val="22"/>
-          <w:lang w:val="de-DE"/>
-        </w:rPr>
-        <w:t xml:space="preserve"> ist im generellen </w:t>
-      </w:r>
-      <w:proofErr w:type="spellStart"/>
-      <w:r>
-        <w:rPr>
-          <w:rFonts w:ascii="Calibri" w:hAnsi="Calibri"/>
-          <w:color w:val="000000"/>
-          <w:sz w:val="22"/>
-          <w:szCs w:val="22"/>
-          <w:lang w:val="de-DE"/>
-        </w:rPr>
-        <w:t>ChatRoom</w:t>
-      </w:r>
-      <w:proofErr w:type="spellEnd"/>
-      <w:r>
-        <w:rPr>
-          <w:rFonts w:ascii="Calibri" w:hAnsi="Calibri"/>
-          <w:color w:val="000000"/>
-          <w:sz w:val="22"/>
-          <w:szCs w:val="22"/>
-          <w:lang w:val="de-DE"/>
-        </w:rPr>
-        <w:t>.</w:t>
+        <w:t xml:space="preserve">Benutzer im momentanen ChatRoom </w:t>
+      </w:r>
+      <w:r>
+        <w:rPr>
+          <w:rFonts w:ascii="Calibri" w:hAnsi="Calibri"/>
+          <w:color w:val="000000"/>
+          <w:sz w:val="22"/>
+          <w:szCs w:val="22"/>
+          <w:lang w:val="de-DE"/>
+        </w:rPr>
+        <w:t>gesendet, außer der Benutzer ist im generellen ChatRoom.</w:t>
       </w:r>
     </w:p>
     <w:p>
@@ -4871,29 +4562,7 @@
           <w:szCs w:val="22"/>
           <w:lang w:val="de-DE"/>
         </w:rPr>
-        <w:t xml:space="preserve">aufgelistet mit </w:t>
-      </w:r>
-      <w:proofErr w:type="spellStart"/>
-      <w:r>
-        <w:rPr>
-          <w:rFonts w:ascii="Calibri" w:hAnsi="Calibri"/>
-          <w:color w:val="000000"/>
-          <w:sz w:val="22"/>
-          <w:szCs w:val="22"/>
-          <w:lang w:val="de-DE"/>
-        </w:rPr>
-        <w:t>usernamen</w:t>
-      </w:r>
-      <w:proofErr w:type="spellEnd"/>
-      <w:r>
-        <w:rPr>
-          <w:rFonts w:ascii="Calibri" w:hAnsi="Calibri"/>
-          <w:color w:val="000000"/>
-          <w:sz w:val="22"/>
-          <w:szCs w:val="22"/>
-          <w:lang w:val="de-DE"/>
-        </w:rPr>
-        <w:t>.</w:t>
+        <w:t>aufgelistet mit usernamen.</w:t>
       </w:r>
     </w:p>
     <w:p>
@@ -4950,7 +4619,6 @@
           <w:lang w:val="de-DE"/>
         </w:rPr>
       </w:pPr>
-      <w:proofErr w:type="spellStart"/>
       <w:r>
         <w:rPr>
           <w:rFonts w:asciiTheme="minorHAnsi" w:hAnsiTheme="minorHAnsi"/>
@@ -4960,19 +4628,7 @@
           <w:u w:val="single"/>
           <w:lang w:val="de-DE"/>
         </w:rPr>
-        <w:t>Join</w:t>
-      </w:r>
-      <w:proofErr w:type="spellEnd"/>
-      <w:r>
-        <w:rPr>
-          <w:rFonts w:asciiTheme="minorHAnsi" w:hAnsiTheme="minorHAnsi"/>
-          <w:b/>
-          <w:sz w:val="28"/>
-          <w:szCs w:val="28"/>
-          <w:u w:val="single"/>
-          <w:lang w:val="de-DE"/>
-        </w:rPr>
-        <w:t xml:space="preserve"> Chatroom</w:t>
+        <w:t>Join Chatroom</w:t>
       </w:r>
       <w:r>
         <w:rPr>
@@ -5037,29 +4693,7 @@
           <w:szCs w:val="22"/>
           <w:lang w:val="de-DE"/>
         </w:rPr>
-        <w:t xml:space="preserve">Der Benutzer wird aufgefordert, den Namen des beizutretenden </w:t>
-      </w:r>
-      <w:proofErr w:type="spellStart"/>
-      <w:r>
-        <w:rPr>
-          <w:rFonts w:ascii="Calibri" w:hAnsi="Calibri"/>
-          <w:color w:val="000000"/>
-          <w:sz w:val="22"/>
-          <w:szCs w:val="22"/>
-          <w:lang w:val="de-DE"/>
-        </w:rPr>
-        <w:t>ChatRooms</w:t>
-      </w:r>
-      <w:proofErr w:type="spellEnd"/>
-      <w:r>
-        <w:rPr>
-          <w:rFonts w:ascii="Calibri" w:hAnsi="Calibri"/>
-          <w:color w:val="000000"/>
-          <w:sz w:val="22"/>
-          <w:szCs w:val="22"/>
-          <w:lang w:val="de-DE"/>
-        </w:rPr>
-        <w:t xml:space="preserve"> </w:t>
+        <w:t xml:space="preserve">Der Benutzer wird aufgefordert, den Namen des beizutretenden ChatRooms </w:t>
       </w:r>
       <w:r>
         <w:rPr>
@@ -5121,20 +4755,8 @@
           <w:szCs w:val="22"/>
           <w:lang w:val="de-DE"/>
         </w:rPr>
-        <w:t xml:space="preserve">Log des </w:t>
-      </w:r>
-      <w:proofErr w:type="spellStart"/>
-      <w:r>
-        <w:rPr>
-          <w:rFonts w:ascii="Calibri" w:hAnsi="Calibri"/>
-          <w:color w:val="000000"/>
-          <w:sz w:val="22"/>
-          <w:szCs w:val="22"/>
-          <w:lang w:val="de-DE"/>
-        </w:rPr>
-        <w:t>ChatRooms</w:t>
-      </w:r>
-      <w:proofErr w:type="spellEnd"/>
+        <w:t>Log des ChatRooms</w:t>
+      </w:r>
     </w:p>
     <w:p>
       <w:pPr>
@@ -5175,51 +4797,7 @@
           <w:szCs w:val="22"/>
           <w:lang w:val="de-DE"/>
         </w:rPr>
-        <w:t xml:space="preserve">Schon angemeldet im </w:t>
-      </w:r>
-      <w:proofErr w:type="spellStart"/>
-      <w:r>
-        <w:rPr>
-          <w:rFonts w:ascii="Calibri" w:hAnsi="Calibri"/>
-          <w:color w:val="000000"/>
-          <w:sz w:val="22"/>
-          <w:szCs w:val="22"/>
-          <w:lang w:val="de-DE"/>
-        </w:rPr>
-        <w:t>ChatRoom</w:t>
-      </w:r>
-      <w:proofErr w:type="spellEnd"/>
-      <w:r>
-        <w:rPr>
-          <w:rFonts w:ascii="Calibri" w:hAnsi="Calibri"/>
-          <w:color w:val="000000"/>
-          <w:sz w:val="22"/>
-          <w:szCs w:val="22"/>
-          <w:lang w:val="de-DE"/>
-        </w:rPr>
-        <w:t xml:space="preserve"> oder </w:t>
-      </w:r>
-      <w:proofErr w:type="spellStart"/>
-      <w:r>
-        <w:rPr>
-          <w:rFonts w:ascii="Calibri" w:hAnsi="Calibri"/>
-          <w:color w:val="000000"/>
-          <w:sz w:val="22"/>
-          <w:szCs w:val="22"/>
-          <w:lang w:val="de-DE"/>
-        </w:rPr>
-        <w:t>ChatRoom</w:t>
-      </w:r>
-      <w:proofErr w:type="spellEnd"/>
-      <w:r>
-        <w:rPr>
-          <w:rFonts w:ascii="Calibri" w:hAnsi="Calibri"/>
-          <w:color w:val="000000"/>
-          <w:sz w:val="22"/>
-          <w:szCs w:val="22"/>
-          <w:lang w:val="de-DE"/>
-        </w:rPr>
-        <w:t xml:space="preserve"> nicht vorhanden</w:t>
+        <w:t>Schon angemeldet im ChatRoom oder ChatRoom nicht vorhanden</w:t>
       </w:r>
     </w:p>
     <w:p>
@@ -5243,6 +4821,7 @@
           <w:u w:val="single"/>
           <w:lang w:val="de-DE"/>
         </w:rPr>
+        <w:lastRenderedPageBreak/>
         <w:t>List Chatrooms</w:t>
       </w:r>
       <w:r>
@@ -5296,29 +4875,7 @@
           <w:szCs w:val="22"/>
           <w:lang w:val="de-DE"/>
         </w:rPr>
-        <w:t xml:space="preserve">Der Server listet alle </w:t>
-      </w:r>
-      <w:proofErr w:type="spellStart"/>
-      <w:r>
-        <w:rPr>
-          <w:rFonts w:ascii="Calibri" w:hAnsi="Calibri"/>
-          <w:color w:val="000000"/>
-          <w:sz w:val="22"/>
-          <w:szCs w:val="22"/>
-          <w:lang w:val="de-DE"/>
-        </w:rPr>
-        <w:t>ChatRooms</w:t>
-      </w:r>
-      <w:proofErr w:type="spellEnd"/>
-      <w:r>
-        <w:rPr>
-          <w:rFonts w:ascii="Calibri" w:hAnsi="Calibri"/>
-          <w:color w:val="000000"/>
-          <w:sz w:val="22"/>
-          <w:szCs w:val="22"/>
-          <w:lang w:val="de-DE"/>
-        </w:rPr>
-        <w:t xml:space="preserve"> auf, die auf dem Server existieren</w:t>
+        <w:t>Der Server listet alle ChatRooms auf, die auf dem Server existieren</w:t>
       </w:r>
     </w:p>
     <w:p>
@@ -5360,29 +4917,7 @@
           <w:szCs w:val="22"/>
           <w:lang w:val="de-DE"/>
         </w:rPr>
-        <w:t xml:space="preserve">Liste aller </w:t>
-      </w:r>
-      <w:proofErr w:type="spellStart"/>
-      <w:r>
-        <w:rPr>
-          <w:rFonts w:ascii="Calibri" w:hAnsi="Calibri"/>
-          <w:color w:val="000000"/>
-          <w:sz w:val="22"/>
-          <w:szCs w:val="22"/>
-          <w:lang w:val="de-DE"/>
-        </w:rPr>
-        <w:t>ChatRooms</w:t>
-      </w:r>
-      <w:proofErr w:type="spellEnd"/>
-      <w:r>
-        <w:rPr>
-          <w:rFonts w:ascii="Calibri" w:hAnsi="Calibri"/>
-          <w:color w:val="000000"/>
-          <w:sz w:val="22"/>
-          <w:szCs w:val="22"/>
-          <w:lang w:val="de-DE"/>
-        </w:rPr>
-        <w:t>, die auf dem Server gespeichert sind.</w:t>
+        <w:t>Liste aller ChatRooms, die auf dem Server gespeichert sind.</w:t>
       </w:r>
     </w:p>
     <w:p>
@@ -5484,29 +5019,7 @@
           <w:szCs w:val="22"/>
           <w:lang w:val="de-DE"/>
         </w:rPr>
-        <w:t xml:space="preserve">generellen </w:t>
-      </w:r>
-      <w:proofErr w:type="spellStart"/>
-      <w:r>
-        <w:rPr>
-          <w:rFonts w:ascii="Calibri" w:hAnsi="Calibri"/>
-          <w:color w:val="000000"/>
-          <w:sz w:val="22"/>
-          <w:szCs w:val="22"/>
-          <w:lang w:val="de-DE"/>
-        </w:rPr>
-        <w:t>ChatRoom</w:t>
-      </w:r>
-      <w:proofErr w:type="spellEnd"/>
-      <w:r>
-        <w:rPr>
-          <w:rFonts w:ascii="Calibri" w:hAnsi="Calibri"/>
-          <w:color w:val="000000"/>
-          <w:sz w:val="22"/>
-          <w:szCs w:val="22"/>
-          <w:lang w:val="de-DE"/>
-        </w:rPr>
-        <w:t xml:space="preserve"> verschoben.</w:t>
+        <w:t>generellen ChatRoom verschoben.</w:t>
       </w:r>
     </w:p>
     <w:p>
@@ -5707,51 +5220,7 @@
           <w:szCs w:val="22"/>
           <w:lang w:val="de-DE"/>
         </w:rPr>
-        <w:t xml:space="preserve">Nach der Eingabe eines Namens wird der </w:t>
-      </w:r>
-      <w:proofErr w:type="spellStart"/>
-      <w:r>
-        <w:rPr>
-          <w:rFonts w:ascii="Calibri" w:hAnsi="Calibri"/>
-          <w:color w:val="000000"/>
-          <w:sz w:val="22"/>
-          <w:szCs w:val="22"/>
-          <w:lang w:val="de-DE"/>
-        </w:rPr>
-        <w:t>ChatRoom</w:t>
-      </w:r>
-      <w:proofErr w:type="spellEnd"/>
-      <w:r>
-        <w:rPr>
-          <w:rFonts w:ascii="Calibri" w:hAnsi="Calibri"/>
-          <w:color w:val="000000"/>
-          <w:sz w:val="22"/>
-          <w:szCs w:val="22"/>
-          <w:lang w:val="de-DE"/>
-        </w:rPr>
-        <w:t xml:space="preserve"> mit dem gewählten Namen erstellt und der Benutzer dem </w:t>
-      </w:r>
-      <w:proofErr w:type="spellStart"/>
-      <w:r>
-        <w:rPr>
-          <w:rFonts w:ascii="Calibri" w:hAnsi="Calibri"/>
-          <w:color w:val="000000"/>
-          <w:sz w:val="22"/>
-          <w:szCs w:val="22"/>
-          <w:lang w:val="de-DE"/>
-        </w:rPr>
-        <w:t>ChatRoom</w:t>
-      </w:r>
-      <w:proofErr w:type="spellEnd"/>
-      <w:r>
-        <w:rPr>
-          <w:rFonts w:ascii="Calibri" w:hAnsi="Calibri"/>
-          <w:color w:val="000000"/>
-          <w:sz w:val="22"/>
-          <w:szCs w:val="22"/>
-          <w:lang w:val="de-DE"/>
-        </w:rPr>
-        <w:t xml:space="preserve"> hinzugefügt.</w:t>
+        <w:t>Nach der Eingabe eines Namens wird der ChatRoom mit dem gewählten Namen erstellt und der Benutzer dem ChatRoom hinzugefügt.</w:t>
       </w:r>
     </w:p>
     <w:p>
@@ -5957,21 +5426,8 @@
           <w:u w:val="single"/>
           <w:lang w:val="de-DE"/>
         </w:rPr>
-        <w:t xml:space="preserve">Users in </w:t>
-      </w:r>
-      <w:proofErr w:type="spellStart"/>
-      <w:r>
-        <w:rPr>
-          <w:rFonts w:asciiTheme="minorHAnsi" w:hAnsiTheme="minorHAnsi"/>
-          <w:b/>
-          <w:sz w:val="28"/>
-          <w:szCs w:val="28"/>
-          <w:u w:val="single"/>
-          <w:lang w:val="de-DE"/>
-        </w:rPr>
-        <w:t>chatroom</w:t>
-      </w:r>
-      <w:proofErr w:type="spellEnd"/>
+        <w:t>Users in chatroom</w:t>
+      </w:r>
       <w:r>
         <w:rPr>
           <w:rFonts w:asciiTheme="minorHAnsi" w:hAnsiTheme="minorHAnsi"/>
@@ -6292,7 +5748,7 @@
 </file>
 
 <file path=word/endnotes.xml><?xml version="1.0" encoding="utf-8"?>
-<w:endnotes xmlns:wpc="http://schemas.microsoft.com/office/word/2010/wordprocessingCanvas" xmlns:mo="http://schemas.microsoft.com/office/mac/office/2008/main" xmlns:mc="http://schemas.openxmlformats.org/markup-compatibility/2006" xmlns:mv="urn:schemas-microsoft-com:mac:vml" xmlns:o="urn:schemas-microsoft-com:office:office" xmlns:r="http://schemas.openxmlformats.org/officeDocument/2006/relationships" xmlns:m="http://schemas.openxmlformats.org/officeDocument/2006/math" xmlns:v="urn:schemas-microsoft-com:vml" xmlns:wp14="http://schemas.microsoft.com/office/word/2010/wordprocessingDrawing" xmlns:wp="http://schemas.openxmlformats.org/drawingml/2006/wordprocessingDrawing" xmlns:w10="urn:schemas-microsoft-com:office:word" xmlns:w="http://schemas.openxmlformats.org/wordprocessingml/2006/main" xmlns:w14="http://schemas.microsoft.com/office/word/2010/wordml" xmlns:w15="http://schemas.microsoft.com/office/word/2012/wordml" xmlns:wpg="http://schemas.microsoft.com/office/word/2010/wordprocessingGroup" xmlns:wpi="http://schemas.microsoft.com/office/word/2010/wordprocessingInk" xmlns:wne="http://schemas.microsoft.com/office/word/2006/wordml" xmlns:wps="http://schemas.microsoft.com/office/word/2010/wordprocessingShape" mc:Ignorable="w14 w15 wp14">
+<w:endnotes xmlns:wpc="http://schemas.microsoft.com/office/word/2010/wordprocessingCanvas" xmlns:cx="http://schemas.microsoft.com/office/drawing/2014/chartex" xmlns:cx1="http://schemas.microsoft.com/office/drawing/2015/9/8/chartex" xmlns:cx2="http://schemas.microsoft.com/office/drawing/2015/10/21/chartex" xmlns:cx3="http://schemas.microsoft.com/office/drawing/2016/5/9/chartex" xmlns:cx4="http://schemas.microsoft.com/office/drawing/2016/5/10/chartex" xmlns:cx5="http://schemas.microsoft.com/office/drawing/2016/5/11/chartex" xmlns:cx6="http://schemas.microsoft.com/office/drawing/2016/5/12/chartex" xmlns:cx7="http://schemas.microsoft.com/office/drawing/2016/5/13/chartex" xmlns:cx8="http://schemas.microsoft.com/office/drawing/2016/5/14/chartex" xmlns:mc="http://schemas.openxmlformats.org/markup-compatibility/2006" xmlns:o="urn:schemas-microsoft-com:office:office" xmlns:r="http://schemas.openxmlformats.org/officeDocument/2006/relationships" xmlns:m="http://schemas.openxmlformats.org/officeDocument/2006/math" xmlns:v="urn:schemas-microsoft-com:vml" xmlns:wp14="http://schemas.microsoft.com/office/word/2010/wordprocessingDrawing" xmlns:wp="http://schemas.openxmlformats.org/drawingml/2006/wordprocessingDrawing" xmlns:w10="urn:schemas-microsoft-com:office:word" xmlns:w="http://schemas.openxmlformats.org/wordprocessingml/2006/main" xmlns:w14="http://schemas.microsoft.com/office/word/2010/wordml" xmlns:w15="http://schemas.microsoft.com/office/word/2012/wordml" xmlns:w16se="http://schemas.microsoft.com/office/word/2015/wordml/symex" xmlns:wpg="http://schemas.microsoft.com/office/word/2010/wordprocessingGroup" xmlns:wpi="http://schemas.microsoft.com/office/word/2010/wordprocessingInk" xmlns:wne="http://schemas.microsoft.com/office/word/2006/wordml" xmlns:wps="http://schemas.microsoft.com/office/word/2010/wordprocessingShape" mc:Ignorable="w14 w15 w16se wp14">
   <w:endnote w:type="separator" w:id="-1">
     <w:p>
       <w:r>
@@ -6311,7 +5767,7 @@
 </file>
 
 <file path=word/footer1.xml><?xml version="1.0" encoding="utf-8"?>
-<w:ftr xmlns:wpc="http://schemas.microsoft.com/office/word/2010/wordprocessingCanvas" xmlns:mo="http://schemas.microsoft.com/office/mac/office/2008/main" xmlns:mc="http://schemas.openxmlformats.org/markup-compatibility/2006" xmlns:mv="urn:schemas-microsoft-com:mac:vml" xmlns:o="urn:schemas-microsoft-com:office:office" xmlns:r="http://schemas.openxmlformats.org/officeDocument/2006/relationships" xmlns:m="http://schemas.openxmlformats.org/officeDocument/2006/math" xmlns:v="urn:schemas-microsoft-com:vml" xmlns:wp14="http://schemas.microsoft.com/office/word/2010/wordprocessingDrawing" xmlns:wp="http://schemas.openxmlformats.org/drawingml/2006/wordprocessingDrawing" xmlns:w10="urn:schemas-microsoft-com:office:word" xmlns:w="http://schemas.openxmlformats.org/wordprocessingml/2006/main" xmlns:w14="http://schemas.microsoft.com/office/word/2010/wordml" xmlns:w15="http://schemas.microsoft.com/office/word/2012/wordml" xmlns:wpg="http://schemas.microsoft.com/office/word/2010/wordprocessingGroup" xmlns:wpi="http://schemas.microsoft.com/office/word/2010/wordprocessingInk" xmlns:wne="http://schemas.microsoft.com/office/word/2006/wordml" xmlns:wps="http://schemas.microsoft.com/office/word/2010/wordprocessingShape" mc:Ignorable="w14 w15 wp14">
+<w:ftr xmlns:wpc="http://schemas.microsoft.com/office/word/2010/wordprocessingCanvas" xmlns:cx="http://schemas.microsoft.com/office/drawing/2014/chartex" xmlns:cx1="http://schemas.microsoft.com/office/drawing/2015/9/8/chartex" xmlns:cx2="http://schemas.microsoft.com/office/drawing/2015/10/21/chartex" xmlns:cx3="http://schemas.microsoft.com/office/drawing/2016/5/9/chartex" xmlns:cx4="http://schemas.microsoft.com/office/drawing/2016/5/10/chartex" xmlns:cx5="http://schemas.microsoft.com/office/drawing/2016/5/11/chartex" xmlns:cx6="http://schemas.microsoft.com/office/drawing/2016/5/12/chartex" xmlns:cx7="http://schemas.microsoft.com/office/drawing/2016/5/13/chartex" xmlns:cx8="http://schemas.microsoft.com/office/drawing/2016/5/14/chartex" xmlns:mc="http://schemas.openxmlformats.org/markup-compatibility/2006" xmlns:o="urn:schemas-microsoft-com:office:office" xmlns:r="http://schemas.openxmlformats.org/officeDocument/2006/relationships" xmlns:m="http://schemas.openxmlformats.org/officeDocument/2006/math" xmlns:v="urn:schemas-microsoft-com:vml" xmlns:wp14="http://schemas.microsoft.com/office/word/2010/wordprocessingDrawing" xmlns:wp="http://schemas.openxmlformats.org/drawingml/2006/wordprocessingDrawing" xmlns:w10="urn:schemas-microsoft-com:office:word" xmlns:w="http://schemas.openxmlformats.org/wordprocessingml/2006/main" xmlns:w14="http://schemas.microsoft.com/office/word/2010/wordml" xmlns:w15="http://schemas.microsoft.com/office/word/2012/wordml" xmlns:w16se="http://schemas.microsoft.com/office/word/2015/wordml/symex" xmlns:wpg="http://schemas.microsoft.com/office/word/2010/wordprocessingGroup" xmlns:wpi="http://schemas.microsoft.com/office/word/2010/wordprocessingInk" xmlns:wne="http://schemas.microsoft.com/office/word/2006/wordml" xmlns:wps="http://schemas.microsoft.com/office/word/2010/wordprocessingShape" mc:Ignorable="w14 w15 w16se wp14">
   <w:p>
     <w:pPr>
       <w:pStyle w:val="Footer"/>
@@ -6321,7 +5777,7 @@
 </file>
 
 <file path=word/footer2.xml><?xml version="1.0" encoding="utf-8"?>
-<w:ftr xmlns:wpc="http://schemas.microsoft.com/office/word/2010/wordprocessingCanvas" xmlns:mo="http://schemas.microsoft.com/office/mac/office/2008/main" xmlns:mc="http://schemas.openxmlformats.org/markup-compatibility/2006" xmlns:mv="urn:schemas-microsoft-com:mac:vml" xmlns:o="urn:schemas-microsoft-com:office:office" xmlns:r="http://schemas.openxmlformats.org/officeDocument/2006/relationships" xmlns:m="http://schemas.openxmlformats.org/officeDocument/2006/math" xmlns:v="urn:schemas-microsoft-com:vml" xmlns:wp14="http://schemas.microsoft.com/office/word/2010/wordprocessingDrawing" xmlns:wp="http://schemas.openxmlformats.org/drawingml/2006/wordprocessingDrawing" xmlns:w10="urn:schemas-microsoft-com:office:word" xmlns:w="http://schemas.openxmlformats.org/wordprocessingml/2006/main" xmlns:w14="http://schemas.microsoft.com/office/word/2010/wordml" xmlns:w15="http://schemas.microsoft.com/office/word/2012/wordml" xmlns:wpg="http://schemas.microsoft.com/office/word/2010/wordprocessingGroup" xmlns:wpi="http://schemas.microsoft.com/office/word/2010/wordprocessingInk" xmlns:wne="http://schemas.microsoft.com/office/word/2006/wordml" xmlns:wps="http://schemas.microsoft.com/office/word/2010/wordprocessingShape" mc:Ignorable="w14 w15 wp14">
+<w:ftr xmlns:wpc="http://schemas.microsoft.com/office/word/2010/wordprocessingCanvas" xmlns:cx="http://schemas.microsoft.com/office/drawing/2014/chartex" xmlns:cx1="http://schemas.microsoft.com/office/drawing/2015/9/8/chartex" xmlns:cx2="http://schemas.microsoft.com/office/drawing/2015/10/21/chartex" xmlns:cx3="http://schemas.microsoft.com/office/drawing/2016/5/9/chartex" xmlns:cx4="http://schemas.microsoft.com/office/drawing/2016/5/10/chartex" xmlns:cx5="http://schemas.microsoft.com/office/drawing/2016/5/11/chartex" xmlns:cx6="http://schemas.microsoft.com/office/drawing/2016/5/12/chartex" xmlns:cx7="http://schemas.microsoft.com/office/drawing/2016/5/13/chartex" xmlns:cx8="http://schemas.microsoft.com/office/drawing/2016/5/14/chartex" xmlns:mc="http://schemas.openxmlformats.org/markup-compatibility/2006" xmlns:o="urn:schemas-microsoft-com:office:office" xmlns:r="http://schemas.openxmlformats.org/officeDocument/2006/relationships" xmlns:m="http://schemas.openxmlformats.org/officeDocument/2006/math" xmlns:v="urn:schemas-microsoft-com:vml" xmlns:wp14="http://schemas.microsoft.com/office/word/2010/wordprocessingDrawing" xmlns:wp="http://schemas.openxmlformats.org/drawingml/2006/wordprocessingDrawing" xmlns:w10="urn:schemas-microsoft-com:office:word" xmlns:w="http://schemas.openxmlformats.org/wordprocessingml/2006/main" xmlns:w14="http://schemas.microsoft.com/office/word/2010/wordml" xmlns:w15="http://schemas.microsoft.com/office/word/2012/wordml" xmlns:w16se="http://schemas.microsoft.com/office/word/2015/wordml/symex" xmlns:wpg="http://schemas.microsoft.com/office/word/2010/wordprocessingGroup" xmlns:wpi="http://schemas.microsoft.com/office/word/2010/wordprocessingInk" xmlns:wne="http://schemas.microsoft.com/office/word/2006/wordml" xmlns:wps="http://schemas.microsoft.com/office/word/2010/wordprocessingShape" mc:Ignorable="w14 w15 w16se wp14">
   <w:p>
     <w:pPr>
       <w:pStyle w:val="Footer"/>
@@ -6333,7 +5789,6 @@
         <w:lang w:val="de-DE"/>
       </w:rPr>
     </w:pPr>
-    <w:bookmarkStart w:id="18" w:name="_GoBack"/>
     <w:r>
       <w:rPr>
         <w:rFonts w:asciiTheme="minorHAnsi" w:hAnsiTheme="minorHAnsi"/>
@@ -6389,7 +5844,7 @@
         <w:noProof/>
         <w:lang w:val="de-DE"/>
       </w:rPr>
-      <w:t>2</w:t>
+      <w:t>7</w:t>
     </w:r>
     <w:r>
       <w:rPr>
@@ -6442,12 +5897,11 @@
       <w:fldChar w:fldCharType="end"/>
     </w:r>
   </w:p>
-  <w:bookmarkEnd w:id="18"/>
 </w:ftr>
 </file>
 
 <file path=word/footer3.xml><?xml version="1.0" encoding="utf-8"?>
-<w:ftr xmlns:wpc="http://schemas.microsoft.com/office/word/2010/wordprocessingCanvas" xmlns:mo="http://schemas.microsoft.com/office/mac/office/2008/main" xmlns:mc="http://schemas.openxmlformats.org/markup-compatibility/2006" xmlns:mv="urn:schemas-microsoft-com:mac:vml" xmlns:o="urn:schemas-microsoft-com:office:office" xmlns:r="http://schemas.openxmlformats.org/officeDocument/2006/relationships" xmlns:m="http://schemas.openxmlformats.org/officeDocument/2006/math" xmlns:v="urn:schemas-microsoft-com:vml" xmlns:wp14="http://schemas.microsoft.com/office/word/2010/wordprocessingDrawing" xmlns:wp="http://schemas.openxmlformats.org/drawingml/2006/wordprocessingDrawing" xmlns:w10="urn:schemas-microsoft-com:office:word" xmlns:w="http://schemas.openxmlformats.org/wordprocessingml/2006/main" xmlns:w14="http://schemas.microsoft.com/office/word/2010/wordml" xmlns:w15="http://schemas.microsoft.com/office/word/2012/wordml" xmlns:wpg="http://schemas.microsoft.com/office/word/2010/wordprocessingGroup" xmlns:wpi="http://schemas.microsoft.com/office/word/2010/wordprocessingInk" xmlns:wne="http://schemas.microsoft.com/office/word/2006/wordml" xmlns:wps="http://schemas.microsoft.com/office/word/2010/wordprocessingShape" mc:Ignorable="w14 w15 wp14">
+<w:ftr xmlns:wpc="http://schemas.microsoft.com/office/word/2010/wordprocessingCanvas" xmlns:cx="http://schemas.microsoft.com/office/drawing/2014/chartex" xmlns:cx1="http://schemas.microsoft.com/office/drawing/2015/9/8/chartex" xmlns:cx2="http://schemas.microsoft.com/office/drawing/2015/10/21/chartex" xmlns:cx3="http://schemas.microsoft.com/office/drawing/2016/5/9/chartex" xmlns:cx4="http://schemas.microsoft.com/office/drawing/2016/5/10/chartex" xmlns:cx5="http://schemas.microsoft.com/office/drawing/2016/5/11/chartex" xmlns:cx6="http://schemas.microsoft.com/office/drawing/2016/5/12/chartex" xmlns:cx7="http://schemas.microsoft.com/office/drawing/2016/5/13/chartex" xmlns:cx8="http://schemas.microsoft.com/office/drawing/2016/5/14/chartex" xmlns:mc="http://schemas.openxmlformats.org/markup-compatibility/2006" xmlns:o="urn:schemas-microsoft-com:office:office" xmlns:r="http://schemas.openxmlformats.org/officeDocument/2006/relationships" xmlns:m="http://schemas.openxmlformats.org/officeDocument/2006/math" xmlns:v="urn:schemas-microsoft-com:vml" xmlns:wp14="http://schemas.microsoft.com/office/word/2010/wordprocessingDrawing" xmlns:wp="http://schemas.openxmlformats.org/drawingml/2006/wordprocessingDrawing" xmlns:w10="urn:schemas-microsoft-com:office:word" xmlns:w="http://schemas.openxmlformats.org/wordprocessingml/2006/main" xmlns:w14="http://schemas.microsoft.com/office/word/2010/wordml" xmlns:w15="http://schemas.microsoft.com/office/word/2012/wordml" xmlns:w16se="http://schemas.microsoft.com/office/word/2015/wordml/symex" xmlns:wpg="http://schemas.microsoft.com/office/word/2010/wordprocessingGroup" xmlns:wpi="http://schemas.microsoft.com/office/word/2010/wordprocessingInk" xmlns:wne="http://schemas.microsoft.com/office/word/2006/wordml" xmlns:wps="http://schemas.microsoft.com/office/word/2010/wordprocessingShape" mc:Ignorable="w14 w15 w16se wp14">
   <w:p>
     <w:pPr>
       <w:pStyle w:val="Footer"/>
@@ -6457,7 +5911,7 @@
 </file>
 
 <file path=word/footnotes.xml><?xml version="1.0" encoding="utf-8"?>
-<w:footnotes xmlns:wpc="http://schemas.microsoft.com/office/word/2010/wordprocessingCanvas" xmlns:mo="http://schemas.microsoft.com/office/mac/office/2008/main" xmlns:mc="http://schemas.openxmlformats.org/markup-compatibility/2006" xmlns:mv="urn:schemas-microsoft-com:mac:vml" xmlns:o="urn:schemas-microsoft-com:office:office" xmlns:r="http://schemas.openxmlformats.org/officeDocument/2006/relationships" xmlns:m="http://schemas.openxmlformats.org/officeDocument/2006/math" xmlns:v="urn:schemas-microsoft-com:vml" xmlns:wp14="http://schemas.microsoft.com/office/word/2010/wordprocessingDrawing" xmlns:wp="http://schemas.openxmlformats.org/drawingml/2006/wordprocessingDrawing" xmlns:w10="urn:schemas-microsoft-com:office:word" xmlns:w="http://schemas.openxmlformats.org/wordprocessingml/2006/main" xmlns:w14="http://schemas.microsoft.com/office/word/2010/wordml" xmlns:w15="http://schemas.microsoft.com/office/word/2012/wordml" xmlns:wpg="http://schemas.microsoft.com/office/word/2010/wordprocessingGroup" xmlns:wpi="http://schemas.microsoft.com/office/word/2010/wordprocessingInk" xmlns:wne="http://schemas.microsoft.com/office/word/2006/wordml" xmlns:wps="http://schemas.microsoft.com/office/word/2010/wordprocessingShape" mc:Ignorable="w14 w15 wp14">
+<w:footnotes xmlns:wpc="http://schemas.microsoft.com/office/word/2010/wordprocessingCanvas" xmlns:cx="http://schemas.microsoft.com/office/drawing/2014/chartex" xmlns:cx1="http://schemas.microsoft.com/office/drawing/2015/9/8/chartex" xmlns:cx2="http://schemas.microsoft.com/office/drawing/2015/10/21/chartex" xmlns:cx3="http://schemas.microsoft.com/office/drawing/2016/5/9/chartex" xmlns:cx4="http://schemas.microsoft.com/office/drawing/2016/5/10/chartex" xmlns:cx5="http://schemas.microsoft.com/office/drawing/2016/5/11/chartex" xmlns:cx6="http://schemas.microsoft.com/office/drawing/2016/5/12/chartex" xmlns:cx7="http://schemas.microsoft.com/office/drawing/2016/5/13/chartex" xmlns:cx8="http://schemas.microsoft.com/office/drawing/2016/5/14/chartex" xmlns:mc="http://schemas.openxmlformats.org/markup-compatibility/2006" xmlns:o="urn:schemas-microsoft-com:office:office" xmlns:r="http://schemas.openxmlformats.org/officeDocument/2006/relationships" xmlns:m="http://schemas.openxmlformats.org/officeDocument/2006/math" xmlns:v="urn:schemas-microsoft-com:vml" xmlns:wp14="http://schemas.microsoft.com/office/word/2010/wordprocessingDrawing" xmlns:wp="http://schemas.openxmlformats.org/drawingml/2006/wordprocessingDrawing" xmlns:w10="urn:schemas-microsoft-com:office:word" xmlns:w="http://schemas.openxmlformats.org/wordprocessingml/2006/main" xmlns:w14="http://schemas.microsoft.com/office/word/2010/wordml" xmlns:w15="http://schemas.microsoft.com/office/word/2012/wordml" xmlns:w16se="http://schemas.microsoft.com/office/word/2015/wordml/symex" xmlns:wpg="http://schemas.microsoft.com/office/word/2010/wordprocessingGroup" xmlns:wpi="http://schemas.microsoft.com/office/word/2010/wordprocessingInk" xmlns:wne="http://schemas.microsoft.com/office/word/2006/wordml" xmlns:wps="http://schemas.microsoft.com/office/word/2010/wordprocessingShape" mc:Ignorable="w14 w15 w16se wp14">
   <w:footnote w:type="separator" w:id="-1">
     <w:p>
       <w:r>
@@ -6476,7 +5930,7 @@
 </file>
 
 <file path=word/header1.xml><?xml version="1.0" encoding="utf-8"?>
-<w:hdr xmlns:wpc="http://schemas.microsoft.com/office/word/2010/wordprocessingCanvas" xmlns:mo="http://schemas.microsoft.com/office/mac/office/2008/main" xmlns:mc="http://schemas.openxmlformats.org/markup-compatibility/2006" xmlns:mv="urn:schemas-microsoft-com:mac:vml" xmlns:o="urn:schemas-microsoft-com:office:office" xmlns:r="http://schemas.openxmlformats.org/officeDocument/2006/relationships" xmlns:m="http://schemas.openxmlformats.org/officeDocument/2006/math" xmlns:v="urn:schemas-microsoft-com:vml" xmlns:wp14="http://schemas.microsoft.com/office/word/2010/wordprocessingDrawing" xmlns:wp="http://schemas.openxmlformats.org/drawingml/2006/wordprocessingDrawing" xmlns:w10="urn:schemas-microsoft-com:office:word" xmlns:w="http://schemas.openxmlformats.org/wordprocessingml/2006/main" xmlns:w14="http://schemas.microsoft.com/office/word/2010/wordml" xmlns:w15="http://schemas.microsoft.com/office/word/2012/wordml" xmlns:wpg="http://schemas.microsoft.com/office/word/2010/wordprocessingGroup" xmlns:wpi="http://schemas.microsoft.com/office/word/2010/wordprocessingInk" xmlns:wne="http://schemas.microsoft.com/office/word/2006/wordml" xmlns:wps="http://schemas.microsoft.com/office/word/2010/wordprocessingShape" mc:Ignorable="w14 w15 wp14">
+<w:hdr xmlns:wpc="http://schemas.microsoft.com/office/word/2010/wordprocessingCanvas" xmlns:cx="http://schemas.microsoft.com/office/drawing/2014/chartex" xmlns:cx1="http://schemas.microsoft.com/office/drawing/2015/9/8/chartex" xmlns:cx2="http://schemas.microsoft.com/office/drawing/2015/10/21/chartex" xmlns:cx3="http://schemas.microsoft.com/office/drawing/2016/5/9/chartex" xmlns:cx4="http://schemas.microsoft.com/office/drawing/2016/5/10/chartex" xmlns:cx5="http://schemas.microsoft.com/office/drawing/2016/5/11/chartex" xmlns:cx6="http://schemas.microsoft.com/office/drawing/2016/5/12/chartex" xmlns:cx7="http://schemas.microsoft.com/office/drawing/2016/5/13/chartex" xmlns:cx8="http://schemas.microsoft.com/office/drawing/2016/5/14/chartex" xmlns:mc="http://schemas.openxmlformats.org/markup-compatibility/2006" xmlns:o="urn:schemas-microsoft-com:office:office" xmlns:r="http://schemas.openxmlformats.org/officeDocument/2006/relationships" xmlns:m="http://schemas.openxmlformats.org/officeDocument/2006/math" xmlns:v="urn:schemas-microsoft-com:vml" xmlns:wp14="http://schemas.microsoft.com/office/word/2010/wordprocessingDrawing" xmlns:wp="http://schemas.openxmlformats.org/drawingml/2006/wordprocessingDrawing" xmlns:w10="urn:schemas-microsoft-com:office:word" xmlns:w="http://schemas.openxmlformats.org/wordprocessingml/2006/main" xmlns:w14="http://schemas.microsoft.com/office/word/2010/wordml" xmlns:w15="http://schemas.microsoft.com/office/word/2012/wordml" xmlns:w16se="http://schemas.microsoft.com/office/word/2015/wordml/symex" xmlns:wpg="http://schemas.microsoft.com/office/word/2010/wordprocessingGroup" xmlns:wpi="http://schemas.microsoft.com/office/word/2010/wordprocessingInk" xmlns:wne="http://schemas.microsoft.com/office/word/2006/wordml" xmlns:wps="http://schemas.microsoft.com/office/word/2010/wordprocessingShape" mc:Ignorable="w14 w15 w16se wp14">
   <w:p>
     <w:pPr>
       <w:pStyle w:val="Header"/>
@@ -6486,7 +5940,7 @@
 </file>
 
 <file path=word/header2.xml><?xml version="1.0" encoding="utf-8"?>
-<w:hdr xmlns:wpc="http://schemas.microsoft.com/office/word/2010/wordprocessingCanvas" xmlns:mo="http://schemas.microsoft.com/office/mac/office/2008/main" xmlns:mc="http://schemas.openxmlformats.org/markup-compatibility/2006" xmlns:mv="urn:schemas-microsoft-com:mac:vml" xmlns:o="urn:schemas-microsoft-com:office:office" xmlns:r="http://schemas.openxmlformats.org/officeDocument/2006/relationships" xmlns:m="http://schemas.openxmlformats.org/officeDocument/2006/math" xmlns:v="urn:schemas-microsoft-com:vml" xmlns:wp14="http://schemas.microsoft.com/office/word/2010/wordprocessingDrawing" xmlns:wp="http://schemas.openxmlformats.org/drawingml/2006/wordprocessingDrawing" xmlns:w10="urn:schemas-microsoft-com:office:word" xmlns:w="http://schemas.openxmlformats.org/wordprocessingml/2006/main" xmlns:w14="http://schemas.microsoft.com/office/word/2010/wordml" xmlns:w15="http://schemas.microsoft.com/office/word/2012/wordml" xmlns:wpg="http://schemas.microsoft.com/office/word/2010/wordprocessingGroup" xmlns:wpi="http://schemas.microsoft.com/office/word/2010/wordprocessingInk" xmlns:wne="http://schemas.microsoft.com/office/word/2006/wordml" xmlns:wps="http://schemas.microsoft.com/office/word/2010/wordprocessingShape" mc:Ignorable="w14 w15 wp14">
+<w:hdr xmlns:wpc="http://schemas.microsoft.com/office/word/2010/wordprocessingCanvas" xmlns:cx="http://schemas.microsoft.com/office/drawing/2014/chartex" xmlns:cx1="http://schemas.microsoft.com/office/drawing/2015/9/8/chartex" xmlns:cx2="http://schemas.microsoft.com/office/drawing/2015/10/21/chartex" xmlns:cx3="http://schemas.microsoft.com/office/drawing/2016/5/9/chartex" xmlns:cx4="http://schemas.microsoft.com/office/drawing/2016/5/10/chartex" xmlns:cx5="http://schemas.microsoft.com/office/drawing/2016/5/11/chartex" xmlns:cx6="http://schemas.microsoft.com/office/drawing/2016/5/12/chartex" xmlns:cx7="http://schemas.microsoft.com/office/drawing/2016/5/13/chartex" xmlns:cx8="http://schemas.microsoft.com/office/drawing/2016/5/14/chartex" xmlns:mc="http://schemas.openxmlformats.org/markup-compatibility/2006" xmlns:o="urn:schemas-microsoft-com:office:office" xmlns:r="http://schemas.openxmlformats.org/officeDocument/2006/relationships" xmlns:m="http://schemas.openxmlformats.org/officeDocument/2006/math" xmlns:v="urn:schemas-microsoft-com:vml" xmlns:wp14="http://schemas.microsoft.com/office/word/2010/wordprocessingDrawing" xmlns:wp="http://schemas.openxmlformats.org/drawingml/2006/wordprocessingDrawing" xmlns:w10="urn:schemas-microsoft-com:office:word" xmlns:w="http://schemas.openxmlformats.org/wordprocessingml/2006/main" xmlns:w14="http://schemas.microsoft.com/office/word/2010/wordml" xmlns:w15="http://schemas.microsoft.com/office/word/2012/wordml" xmlns:w16se="http://schemas.microsoft.com/office/word/2015/wordml/symex" xmlns:wpg="http://schemas.microsoft.com/office/word/2010/wordprocessingGroup" xmlns:wpi="http://schemas.microsoft.com/office/word/2010/wordprocessingInk" xmlns:wne="http://schemas.microsoft.com/office/word/2006/wordml" xmlns:wps="http://schemas.microsoft.com/office/word/2010/wordprocessingShape" mc:Ignorable="w14 w15 w16se wp14">
   <w:p>
     <w:pPr>
       <w:pStyle w:val="Header"/>
@@ -6500,27 +5954,15 @@
       </w:tabs>
       <w:rPr>
         <w:rFonts w:asciiTheme="minorHAnsi" w:hAnsiTheme="minorHAnsi"/>
+        <w:lang w:val="de-DE"/>
       </w:rPr>
     </w:pPr>
     <w:r>
       <w:rPr>
         <w:rFonts w:asciiTheme="minorHAnsi" w:hAnsiTheme="minorHAnsi"/>
+        <w:lang w:val="de-DE"/>
       </w:rPr>
-      <w:t xml:space="preserve">RNP – </w:t>
-    </w:r>
-    <w:proofErr w:type="spellStart"/>
-    <w:r>
-      <w:rPr>
-        <w:rFonts w:asciiTheme="minorHAnsi" w:hAnsiTheme="minorHAnsi"/>
-      </w:rPr>
-      <w:t>Aufgabe</w:t>
-    </w:r>
-    <w:proofErr w:type="spellEnd"/>
-    <w:r>
-      <w:rPr>
-        <w:rFonts w:asciiTheme="minorHAnsi" w:hAnsiTheme="minorHAnsi"/>
-      </w:rPr>
-      <w:t xml:space="preserve"> 2 &amp; 3</w:t>
+      <w:t>RNP – Aufgabe 2 &amp; 3</w:t>
     </w:r>
     <w:r>
       <w:rPr>
@@ -6531,6 +5973,7 @@
     <w:r>
       <w:rPr>
         <w:rFonts w:asciiTheme="minorHAnsi" w:hAnsiTheme="minorHAnsi"/>
+        <w:lang w:val="de-DE"/>
       </w:rPr>
       <w:t>Till Poland &amp; Amanpreet Kaur</w:t>
     </w:r>
@@ -6577,7 +6020,7 @@
 </file>
 
 <file path=word/header3.xml><?xml version="1.0" encoding="utf-8"?>
-<w:hdr xmlns:wpc="http://schemas.microsoft.com/office/word/2010/wordprocessingCanvas" xmlns:mo="http://schemas.microsoft.com/office/mac/office/2008/main" xmlns:mc="http://schemas.openxmlformats.org/markup-compatibility/2006" xmlns:mv="urn:schemas-microsoft-com:mac:vml" xmlns:o="urn:schemas-microsoft-com:office:office" xmlns:r="http://schemas.openxmlformats.org/officeDocument/2006/relationships" xmlns:m="http://schemas.openxmlformats.org/officeDocument/2006/math" xmlns:v="urn:schemas-microsoft-com:vml" xmlns:wp14="http://schemas.microsoft.com/office/word/2010/wordprocessingDrawing" xmlns:wp="http://schemas.openxmlformats.org/drawingml/2006/wordprocessingDrawing" xmlns:w10="urn:schemas-microsoft-com:office:word" xmlns:w="http://schemas.openxmlformats.org/wordprocessingml/2006/main" xmlns:w14="http://schemas.microsoft.com/office/word/2010/wordml" xmlns:w15="http://schemas.microsoft.com/office/word/2012/wordml" xmlns:wpg="http://schemas.microsoft.com/office/word/2010/wordprocessingGroup" xmlns:wpi="http://schemas.microsoft.com/office/word/2010/wordprocessingInk" xmlns:wne="http://schemas.microsoft.com/office/word/2006/wordml" xmlns:wps="http://schemas.microsoft.com/office/word/2010/wordprocessingShape" mc:Ignorable="w14 w15 wp14">
+<w:hdr xmlns:wpc="http://schemas.microsoft.com/office/word/2010/wordprocessingCanvas" xmlns:cx="http://schemas.microsoft.com/office/drawing/2014/chartex" xmlns:cx1="http://schemas.microsoft.com/office/drawing/2015/9/8/chartex" xmlns:cx2="http://schemas.microsoft.com/office/drawing/2015/10/21/chartex" xmlns:cx3="http://schemas.microsoft.com/office/drawing/2016/5/9/chartex" xmlns:cx4="http://schemas.microsoft.com/office/drawing/2016/5/10/chartex" xmlns:cx5="http://schemas.microsoft.com/office/drawing/2016/5/11/chartex" xmlns:cx6="http://schemas.microsoft.com/office/drawing/2016/5/12/chartex" xmlns:cx7="http://schemas.microsoft.com/office/drawing/2016/5/13/chartex" xmlns:cx8="http://schemas.microsoft.com/office/drawing/2016/5/14/chartex" xmlns:mc="http://schemas.openxmlformats.org/markup-compatibility/2006" xmlns:o="urn:schemas-microsoft-com:office:office" xmlns:r="http://schemas.openxmlformats.org/officeDocument/2006/relationships" xmlns:m="http://schemas.openxmlformats.org/officeDocument/2006/math" xmlns:v="urn:schemas-microsoft-com:vml" xmlns:wp14="http://schemas.microsoft.com/office/word/2010/wordprocessingDrawing" xmlns:wp="http://schemas.openxmlformats.org/drawingml/2006/wordprocessingDrawing" xmlns:w10="urn:schemas-microsoft-com:office:word" xmlns:w="http://schemas.openxmlformats.org/wordprocessingml/2006/main" xmlns:w14="http://schemas.microsoft.com/office/word/2010/wordml" xmlns:w15="http://schemas.microsoft.com/office/word/2012/wordml" xmlns:w16se="http://schemas.microsoft.com/office/word/2015/wordml/symex" xmlns:wpg="http://schemas.microsoft.com/office/word/2010/wordprocessingGroup" xmlns:wpi="http://schemas.microsoft.com/office/word/2010/wordprocessingInk" xmlns:wne="http://schemas.microsoft.com/office/word/2006/wordml" xmlns:wps="http://schemas.microsoft.com/office/word/2010/wordprocessingShape" mc:Ignorable="w14 w15 w16se wp14">
   <w:p>
     <w:pPr>
       <w:pStyle w:val="Header"/>
@@ -6587,8 +6030,8 @@
 </file>
 
 <file path=word/numbering.xml><?xml version="1.0" encoding="utf-8"?>
-<w:numbering xmlns:wpc="http://schemas.microsoft.com/office/word/2010/wordprocessingCanvas" xmlns:mo="http://schemas.microsoft.com/office/mac/office/2008/main" xmlns:mc="http://schemas.openxmlformats.org/markup-compatibility/2006" xmlns:mv="urn:schemas-microsoft-com:mac:vml" xmlns:o="urn:schemas-microsoft-com:office:office" xmlns:r="http://schemas.openxmlformats.org/officeDocument/2006/relationships" xmlns:m="http://schemas.openxmlformats.org/officeDocument/2006/math" xmlns:v="urn:schemas-microsoft-com:vml" xmlns:wp14="http://schemas.microsoft.com/office/word/2010/wordprocessingDrawing" xmlns:wp="http://schemas.openxmlformats.org/drawingml/2006/wordprocessingDrawing" xmlns:w10="urn:schemas-microsoft-com:office:word" xmlns:w="http://schemas.openxmlformats.org/wordprocessingml/2006/main" xmlns:w14="http://schemas.microsoft.com/office/word/2010/wordml" xmlns:w15="http://schemas.microsoft.com/office/word/2012/wordml" xmlns:wpg="http://schemas.microsoft.com/office/word/2010/wordprocessingGroup" xmlns:wpi="http://schemas.microsoft.com/office/word/2010/wordprocessingInk" xmlns:wne="http://schemas.microsoft.com/office/word/2006/wordml" xmlns:wps="http://schemas.microsoft.com/office/word/2010/wordprocessingShape" mc:Ignorable="w14 w15 wp14">
-  <w:abstractNum w:abstractNumId="0">
+<w:numbering xmlns:wpc="http://schemas.microsoft.com/office/word/2010/wordprocessingCanvas" xmlns:cx="http://schemas.microsoft.com/office/drawing/2014/chartex" xmlns:cx1="http://schemas.microsoft.com/office/drawing/2015/9/8/chartex" xmlns:cx2="http://schemas.microsoft.com/office/drawing/2015/10/21/chartex" xmlns:cx3="http://schemas.microsoft.com/office/drawing/2016/5/9/chartex" xmlns:cx4="http://schemas.microsoft.com/office/drawing/2016/5/10/chartex" xmlns:cx5="http://schemas.microsoft.com/office/drawing/2016/5/11/chartex" xmlns:cx6="http://schemas.microsoft.com/office/drawing/2016/5/12/chartex" xmlns:cx7="http://schemas.microsoft.com/office/drawing/2016/5/13/chartex" xmlns:cx8="http://schemas.microsoft.com/office/drawing/2016/5/14/chartex" xmlns:mc="http://schemas.openxmlformats.org/markup-compatibility/2006" xmlns:o="urn:schemas-microsoft-com:office:office" xmlns:r="http://schemas.openxmlformats.org/officeDocument/2006/relationships" xmlns:m="http://schemas.openxmlformats.org/officeDocument/2006/math" xmlns:v="urn:schemas-microsoft-com:vml" xmlns:wp14="http://schemas.microsoft.com/office/word/2010/wordprocessingDrawing" xmlns:wp="http://schemas.openxmlformats.org/drawingml/2006/wordprocessingDrawing" xmlns:w10="urn:schemas-microsoft-com:office:word" xmlns:w="http://schemas.openxmlformats.org/wordprocessingml/2006/main" xmlns:w14="http://schemas.microsoft.com/office/word/2010/wordml" xmlns:w15="http://schemas.microsoft.com/office/word/2012/wordml" xmlns:w16se="http://schemas.microsoft.com/office/word/2015/wordml/symex" xmlns:wpg="http://schemas.microsoft.com/office/word/2010/wordprocessingGroup" xmlns:wpi="http://schemas.microsoft.com/office/word/2010/wordprocessingInk" xmlns:wne="http://schemas.microsoft.com/office/word/2006/wordml" xmlns:wps="http://schemas.microsoft.com/office/word/2010/wordprocessingShape" mc:Ignorable="w14 w15 w16se wp14">
+  <w:abstractNum w:abstractNumId="0" w15:restartNumberingAfterBreak="0">
     <w:nsid w:val="01234A5F"/>
     <w:multiLevelType w:val="multilevel"/>
     <w:tmpl w:val="BAB2E67A"/>
@@ -6701,7 +6144,7 @@
       </w:pPr>
     </w:lvl>
   </w:abstractNum>
-  <w:abstractNum w:abstractNumId="1">
+  <w:abstractNum w:abstractNumId="1" w15:restartNumberingAfterBreak="0">
     <w:nsid w:val="0B0D16D9"/>
     <w:multiLevelType w:val="hybridMultilevel"/>
     <w:tmpl w:val="74460E6E"/>
@@ -6813,7 +6256,7 @@
       </w:rPr>
     </w:lvl>
   </w:abstractNum>
-  <w:abstractNum w:abstractNumId="2">
+  <w:abstractNum w:abstractNumId="2" w15:restartNumberingAfterBreak="0">
     <w:nsid w:val="172F185E"/>
     <w:multiLevelType w:val="hybridMultilevel"/>
     <w:tmpl w:val="B2A848E4"/>
@@ -6928,7 +6371,7 @@
       </w:rPr>
     </w:lvl>
   </w:abstractNum>
-  <w:abstractNum w:abstractNumId="3">
+  <w:abstractNum w:abstractNumId="3" w15:restartNumberingAfterBreak="0">
     <w:nsid w:val="1B3E5FCE"/>
     <w:multiLevelType w:val="hybridMultilevel"/>
     <w:tmpl w:val="5742FEE8"/>
@@ -7019,7 +6462,7 @@
       </w:pPr>
     </w:lvl>
   </w:abstractNum>
-  <w:abstractNum w:abstractNumId="4">
+  <w:abstractNum w:abstractNumId="4" w15:restartNumberingAfterBreak="0">
     <w:nsid w:val="2F7A07D8"/>
     <w:multiLevelType w:val="multilevel"/>
     <w:tmpl w:val="E6FAC446"/>
@@ -7140,7 +6583,7 @@
       </w:rPr>
     </w:lvl>
   </w:abstractNum>
-  <w:abstractNum w:abstractNumId="5">
+  <w:abstractNum w:abstractNumId="5" w15:restartNumberingAfterBreak="0">
     <w:nsid w:val="2FBA30BE"/>
     <w:multiLevelType w:val="hybridMultilevel"/>
     <w:tmpl w:val="2ABA80CC"/>
@@ -7253,7 +6696,7 @@
       </w:rPr>
     </w:lvl>
   </w:abstractNum>
-  <w:abstractNum w:abstractNumId="6">
+  <w:abstractNum w:abstractNumId="6" w15:restartNumberingAfterBreak="0">
     <w:nsid w:val="30CB0A43"/>
     <w:multiLevelType w:val="hybridMultilevel"/>
     <w:tmpl w:val="5C046F82"/>
@@ -7344,7 +6787,7 @@
       </w:pPr>
     </w:lvl>
   </w:abstractNum>
-  <w:abstractNum w:abstractNumId="7">
+  <w:abstractNum w:abstractNumId="7" w15:restartNumberingAfterBreak="0">
     <w:nsid w:val="340264FB"/>
     <w:multiLevelType w:val="hybridMultilevel"/>
     <w:tmpl w:val="1396CDF6"/>
@@ -7435,7 +6878,7 @@
       </w:pPr>
     </w:lvl>
   </w:abstractNum>
-  <w:abstractNum w:abstractNumId="8">
+  <w:abstractNum w:abstractNumId="8" w15:restartNumberingAfterBreak="0">
     <w:nsid w:val="3BF26905"/>
     <w:multiLevelType w:val="hybridMultilevel"/>
     <w:tmpl w:val="D2D2464A"/>
@@ -7555,7 +6998,7 @@
 </file>
 
 <file path=word/styles.xml><?xml version="1.0" encoding="utf-8"?>
-<w:styles xmlns:mc="http://schemas.openxmlformats.org/markup-compatibility/2006" xmlns:r="http://schemas.openxmlformats.org/officeDocument/2006/relationships" xmlns:w="http://schemas.openxmlformats.org/wordprocessingml/2006/main" xmlns:w14="http://schemas.microsoft.com/office/word/2010/wordml" xmlns:w15="http://schemas.microsoft.com/office/word/2012/wordml" mc:Ignorable="w14 w15">
+<w:styles xmlns:mc="http://schemas.openxmlformats.org/markup-compatibility/2006" xmlns:r="http://schemas.openxmlformats.org/officeDocument/2006/relationships" xmlns:w="http://schemas.openxmlformats.org/wordprocessingml/2006/main" xmlns:w14="http://schemas.microsoft.com/office/word/2010/wordml" xmlns:w15="http://schemas.microsoft.com/office/word/2012/wordml" xmlns:w16se="http://schemas.microsoft.com/office/word/2015/wordml/symex" mc:Ignorable="w14 w15 w16se">
   <w:docDefaults>
     <w:rPrDefault>
       <w:rPr>
@@ -7567,7 +7010,7 @@
     </w:rPrDefault>
     <w:pPrDefault/>
   </w:docDefaults>
-  <w:latentStyles w:defLockedState="0" w:defUIPriority="99" w:defSemiHidden="0" w:defUnhideWhenUsed="0" w:defQFormat="0" w:count="382">
+  <w:latentStyles w:defLockedState="0" w:defUIPriority="99" w:defSemiHidden="0" w:defUnhideWhenUsed="0" w:defQFormat="0" w:count="374">
     <w:lsdException w:name="Normal" w:uiPriority="0" w:qFormat="1"/>
     <w:lsdException w:name="heading 1" w:uiPriority="9" w:qFormat="1"/>
     <w:lsdException w:name="heading 2" w:semiHidden="1" w:uiPriority="9" w:unhideWhenUsed="1" w:qFormat="1"/>
@@ -7724,15 +7167,6 @@
     <w:lsdException w:name="Balloon Text" w:semiHidden="1" w:unhideWhenUsed="1"/>
     <w:lsdException w:name="Table Grid" w:uiPriority="39"/>
     <w:lsdException w:name="Table Theme" w:semiHidden="1" w:unhideWhenUsed="1"/>
-    <w:lsdException w:name="Note Level 1" w:semiHidden="1" w:unhideWhenUsed="1"/>
-    <w:lsdException w:name="Note Level 2" w:semiHidden="1" w:unhideWhenUsed="1"/>
-    <w:lsdException w:name="Note Level 3" w:semiHidden="1" w:unhideWhenUsed="1"/>
-    <w:lsdException w:name="Note Level 4" w:semiHidden="1" w:unhideWhenUsed="1"/>
-    <w:lsdException w:name="Note Level 5" w:semiHidden="1" w:unhideWhenUsed="1"/>
-    <w:lsdException w:name="Note Level 6" w:semiHidden="1" w:unhideWhenUsed="1"/>
-    <w:lsdException w:name="Note Level 7" w:semiHidden="1" w:unhideWhenUsed="1"/>
-    <w:lsdException w:name="Note Level 8" w:semiHidden="1" w:unhideWhenUsed="1"/>
-    <w:lsdException w:name="Note Level 9" w:semiHidden="1" w:unhideWhenUsed="1"/>
     <w:lsdException w:name="Placeholder Text" w:semiHidden="1"/>
     <w:lsdException w:name="No Spacing" w:uiPriority="1" w:qFormat="1"/>
     <w:lsdException w:name="Light Shading" w:uiPriority="60"/>
@@ -8405,6 +7839,18 @@
       <w:lang w:eastAsia="en-GB"/>
     </w:rPr>
   </w:style>
+  <w:style w:type="character" w:styleId="Mention">
+    <w:name w:val="Mention"/>
+    <w:basedOn w:val="DefaultParagraphFont"/>
+    <w:uiPriority w:val="99"/>
+    <w:semiHidden/>
+    <w:unhideWhenUsed/>
+    <w:rsid w:val="00E00351"/>
+    <w:rPr>
+      <w:color w:val="2B579A"/>
+      <w:shd w:val="clear" w:color="auto" w:fill="E6E6E6"/>
+    </w:rPr>
+  </w:style>
 </w:styles>
 </file>
 
@@ -8693,7 +8139,7 @@
 </file>
 
 <file path=customXml/itemProps2.xml><?xml version="1.0" encoding="utf-8"?>
-<ds:datastoreItem xmlns:ds="http://schemas.openxmlformats.org/officeDocument/2006/customXml" ds:itemID="{50336CEB-48D4-1B41-B63D-001B53B3F86E}">
+<ds:datastoreItem xmlns:ds="http://schemas.openxmlformats.org/officeDocument/2006/customXml" ds:itemID="{40F72181-903F-4E34-8C88-DE93300C5F17}">
   <ds:schemaRefs>
     <ds:schemaRef ds:uri="http://schemas.openxmlformats.org/officeDocument/2006/bibliography"/>
   </ds:schemaRefs>

</xml_diff>

<commit_message>
spezifikation - uml - docstyling
</commit_message>
<xml_diff>
--- a/a2-chat/Spezifikation.docx
+++ b/a2-chat/Spezifikation.docx
@@ -1,643 +1,469 @@
 
 <file path=word/document.xml><?xml version="1.0" encoding="utf-8"?>
-<w:document xmlns:wpc="http://schemas.microsoft.com/office/word/2010/wordprocessingCanvas" xmlns:cx="http://schemas.microsoft.com/office/drawing/2014/chartex" xmlns:cx1="http://schemas.microsoft.com/office/drawing/2015/9/8/chartex" xmlns:cx2="http://schemas.microsoft.com/office/drawing/2015/10/21/chartex" xmlns:cx3="http://schemas.microsoft.com/office/drawing/2016/5/9/chartex" xmlns:cx4="http://schemas.microsoft.com/office/drawing/2016/5/10/chartex" xmlns:cx5="http://schemas.microsoft.com/office/drawing/2016/5/11/chartex" xmlns:cx6="http://schemas.microsoft.com/office/drawing/2016/5/12/chartex" xmlns:cx7="http://schemas.microsoft.com/office/drawing/2016/5/13/chartex" xmlns:cx8="http://schemas.microsoft.com/office/drawing/2016/5/14/chartex" xmlns:mc="http://schemas.openxmlformats.org/markup-compatibility/2006" xmlns:o="urn:schemas-microsoft-com:office:office" xmlns:r="http://schemas.openxmlformats.org/officeDocument/2006/relationships" xmlns:m="http://schemas.openxmlformats.org/officeDocument/2006/math" xmlns:v="urn:schemas-microsoft-com:vml" xmlns:wp14="http://schemas.microsoft.com/office/word/2010/wordprocessingDrawing" xmlns:wp="http://schemas.openxmlformats.org/drawingml/2006/wordprocessingDrawing" xmlns:w10="urn:schemas-microsoft-com:office:word" xmlns:w="http://schemas.openxmlformats.org/wordprocessingml/2006/main" xmlns:w14="http://schemas.microsoft.com/office/word/2010/wordml" xmlns:w15="http://schemas.microsoft.com/office/word/2012/wordml" xmlns:w16se="http://schemas.microsoft.com/office/word/2015/wordml/symex" xmlns:wpg="http://schemas.microsoft.com/office/word/2010/wordprocessingGroup" xmlns:wpi="http://schemas.microsoft.com/office/word/2010/wordprocessingInk" xmlns:wne="http://schemas.microsoft.com/office/word/2006/wordml" xmlns:wps="http://schemas.microsoft.com/office/word/2010/wordprocessingShape" mc:Ignorable="w14 w15 w16se wp14">
+<w:document xmlns:wpc="http://schemas.microsoft.com/office/word/2010/wordprocessingCanvas" xmlns:mo="http://schemas.microsoft.com/office/mac/office/2008/main" xmlns:mc="http://schemas.openxmlformats.org/markup-compatibility/2006" xmlns:mv="urn:schemas-microsoft-com:mac:vml" xmlns:o="urn:schemas-microsoft-com:office:office" xmlns:r="http://schemas.openxmlformats.org/officeDocument/2006/relationships" xmlns:m="http://schemas.openxmlformats.org/officeDocument/2006/math" xmlns:v="urn:schemas-microsoft-com:vml" xmlns:wp14="http://schemas.microsoft.com/office/word/2010/wordprocessingDrawing" xmlns:wp="http://schemas.openxmlformats.org/drawingml/2006/wordprocessingDrawing" xmlns:w10="urn:schemas-microsoft-com:office:word" xmlns:w="http://schemas.openxmlformats.org/wordprocessingml/2006/main" xmlns:w14="http://schemas.microsoft.com/office/word/2010/wordml" xmlns:w15="http://schemas.microsoft.com/office/word/2012/wordml" xmlns:wpg="http://schemas.microsoft.com/office/word/2010/wordprocessingGroup" xmlns:wpi="http://schemas.microsoft.com/office/word/2010/wordprocessingInk" xmlns:wne="http://schemas.microsoft.com/office/word/2006/wordml" xmlns:wps="http://schemas.microsoft.com/office/word/2010/wordprocessingShape" mc:Ignorable="w14 w15 wp14">
   <w:body>
     <w:sdt>
       <w:sdtPr>
         <w:rPr>
-          <w:lang w:val="de-DE"/>
-        </w:rPr>
-        <w:id w:val="-777407457"/>
+          <w:color w:val="5B9BD5" w:themeColor="accent1"/>
+        </w:rPr>
+        <w:id w:val="444502719"/>
         <w:docPartObj>
           <w:docPartGallery w:val="Cover Pages"/>
           <w:docPartUnique/>
         </w:docPartObj>
       </w:sdtPr>
-      <w:sdtEndPr/>
+      <w:sdtEndPr>
+        <w:rPr>
+          <w:rFonts w:asciiTheme="majorHAnsi" w:eastAsiaTheme="majorEastAsia" w:hAnsiTheme="majorHAnsi" w:cstheme="majorBidi"/>
+          <w:b/>
+          <w:bCs/>
+          <w:color w:val="595959" w:themeColor="text1" w:themeTint="A6"/>
+          <w:sz w:val="108"/>
+          <w:szCs w:val="108"/>
+          <w:lang w:val="en-GB"/>
+        </w:rPr>
+      </w:sdtEndPr>
       <w:sdtContent>
         <w:p>
           <w:pPr>
-            <w:widowControl w:val="0"/>
-            <w:tabs>
-              <w:tab w:val="left" w:pos="560"/>
-              <w:tab w:val="left" w:pos="1120"/>
-              <w:tab w:val="left" w:pos="1680"/>
-              <w:tab w:val="left" w:pos="2240"/>
-              <w:tab w:val="left" w:pos="2800"/>
-              <w:tab w:val="left" w:pos="3360"/>
-              <w:tab w:val="left" w:pos="3920"/>
-              <w:tab w:val="left" w:pos="4480"/>
-              <w:tab w:val="left" w:pos="5040"/>
-              <w:tab w:val="left" w:pos="5600"/>
-              <w:tab w:val="left" w:pos="6160"/>
-              <w:tab w:val="left" w:pos="6720"/>
-            </w:tabs>
-            <w:autoSpaceDE w:val="0"/>
-            <w:autoSpaceDN w:val="0"/>
-            <w:adjustRightInd w:val="0"/>
+            <w:pStyle w:val="NoSpacing"/>
+            <w:spacing w:before="1540" w:after="240"/>
+            <w:jc w:val="center"/>
             <w:rPr>
-              <w:rFonts w:ascii="Helvetica Neue" w:hAnsi="Helvetica Neue" w:cs="Helvetica Neue"/>
-              <w:lang w:val="de-DE"/>
-            </w:rPr>
-          </w:pPr>
-        </w:p>
-        <w:p>
-          <w:pPr>
-            <w:rPr>
-              <w:lang w:val="de-DE"/>
+              <w:color w:val="5B9BD5" w:themeColor="accent1"/>
             </w:rPr>
           </w:pPr>
           <w:r>
             <w:rPr>
               <w:noProof/>
-              <w:lang w:val="en-IE" w:eastAsia="ja-JP"/>
+              <w:color w:val="5B9BD5" w:themeColor="accent1"/>
+              <w:lang w:val="en-GB" w:eastAsia="en-GB"/>
+            </w:rPr>
+            <w:drawing>
+              <wp:inline distT="0" distB="0" distL="0" distR="0" wp14:anchorId="6949EAF3" wp14:editId="53C760CA">
+                <wp:extent cx="1417320" cy="750898"/>
+                <wp:effectExtent l="0" t="0" r="0" b="0"/>
+                <wp:docPr id="143" name="Picture 143"/>
+                <wp:cNvGraphicFramePr>
+                  <a:graphicFrameLocks xmlns:a="http://schemas.openxmlformats.org/drawingml/2006/main" noChangeAspect="1"/>
+                </wp:cNvGraphicFramePr>
+                <a:graphic xmlns:a="http://schemas.openxmlformats.org/drawingml/2006/main">
+                  <a:graphicData uri="http://schemas.openxmlformats.org/drawingml/2006/picture">
+                    <pic:pic xmlns:pic="http://schemas.openxmlformats.org/drawingml/2006/picture">
+                      <pic:nvPicPr>
+                        <pic:cNvPr id="3" name="t55.png"/>
+                        <pic:cNvPicPr/>
+                      </pic:nvPicPr>
+                      <pic:blipFill>
+                        <a:blip r:embed="rId9" cstate="print">
+                          <a:duotone>
+                            <a:schemeClr val="accent1">
+                              <a:shade val="45000"/>
+                              <a:satMod val="135000"/>
+                            </a:schemeClr>
+                            <a:prstClr val="white"/>
+                          </a:duotone>
+                          <a:extLst>
+                            <a:ext uri="{28A0092B-C50C-407E-A947-70E740481C1C}">
+                              <a14:useLocalDpi xmlns:a14="http://schemas.microsoft.com/office/drawing/2010/main" val="0"/>
+                            </a:ext>
+                          </a:extLst>
+                        </a:blip>
+                        <a:stretch>
+                          <a:fillRect/>
+                        </a:stretch>
+                      </pic:blipFill>
+                      <pic:spPr>
+                        <a:xfrm>
+                          <a:off x="0" y="0"/>
+                          <a:ext cx="1417320" cy="750898"/>
+                        </a:xfrm>
+                        <a:prstGeom prst="rect">
+                          <a:avLst/>
+                        </a:prstGeom>
+                        <a:noFill/>
+                        <a:ln>
+                          <a:noFill/>
+                        </a:ln>
+                      </pic:spPr>
+                    </pic:pic>
+                  </a:graphicData>
+                </a:graphic>
+              </wp:inline>
+            </w:drawing>
+          </w:r>
+        </w:p>
+        <w:sdt>
+          <w:sdtPr>
+            <w:rPr>
+              <w:rFonts w:asciiTheme="majorHAnsi" w:eastAsiaTheme="majorEastAsia" w:hAnsiTheme="majorHAnsi" w:cstheme="majorBidi"/>
+              <w:caps/>
+              <w:color w:val="5B9BD5" w:themeColor="accent1"/>
+              <w:sz w:val="96"/>
+              <w:szCs w:val="96"/>
+            </w:rPr>
+            <w:alias w:val="Title"/>
+            <w:tag w:val=""/>
+            <w:id w:val="1735040861"/>
+            <w:placeholder>
+              <w:docPart w:val="D6DF7C50F4B15842A118693AAADD2543"/>
+            </w:placeholder>
+            <w:dataBinding w:prefixMappings="xmlns:ns0='http://purl.org/dc/elements/1.1/' xmlns:ns1='http://schemas.openxmlformats.org/package/2006/metadata/core-properties' " w:xpath="/ns1:coreProperties[1]/ns0:title[1]" w:storeItemID="{6C3C8BC8-F283-45AE-878A-BAB7291924A1}"/>
+            <w:text/>
+          </w:sdtPr>
+          <w:sdtContent>
+            <w:p>
+              <w:pPr>
+                <w:pStyle w:val="NoSpacing"/>
+                <w:pBdr>
+                  <w:top w:val="single" w:sz="6" w:space="6" w:color="5B9BD5" w:themeColor="accent1"/>
+                  <w:bottom w:val="single" w:sz="6" w:space="6" w:color="5B9BD5" w:themeColor="accent1"/>
+                </w:pBdr>
+                <w:spacing w:after="240"/>
+                <w:jc w:val="center"/>
+                <w:rPr>
+                  <w:rFonts w:asciiTheme="majorHAnsi" w:eastAsiaTheme="majorEastAsia" w:hAnsiTheme="majorHAnsi" w:cstheme="majorBidi"/>
+                  <w:caps/>
+                  <w:color w:val="5B9BD5" w:themeColor="accent1"/>
+                  <w:sz w:val="96"/>
+                  <w:szCs w:val="96"/>
+                </w:rPr>
+              </w:pPr>
+              <w:r>
+                <w:rPr>
+                  <w:rFonts w:asciiTheme="majorHAnsi" w:eastAsiaTheme="majorEastAsia" w:hAnsiTheme="majorHAnsi" w:cstheme="majorBidi"/>
+                  <w:caps/>
+                  <w:color w:val="5B9BD5" w:themeColor="accent1"/>
+                  <w:sz w:val="96"/>
+                  <w:szCs w:val="96"/>
+                  <w:lang w:val="en-GB"/>
+                </w:rPr>
+                <w:t>Spezifikation</w:t>
+              </w:r>
+            </w:p>
+          </w:sdtContent>
+        </w:sdt>
+        <w:sdt>
+          <w:sdtPr>
+            <w:rPr>
+              <w:color w:val="5B9BD5" w:themeColor="accent1"/>
+              <w:sz w:val="36"/>
+              <w:szCs w:val="36"/>
+            </w:rPr>
+            <w:alias w:val="Subtitle"/>
+            <w:tag w:val=""/>
+            <w:id w:val="328029620"/>
+            <w:placeholder>
+              <w:docPart w:val="A2E4E3A932D2C647B68ECC0DD6D7F037"/>
+            </w:placeholder>
+            <w:dataBinding w:prefixMappings="xmlns:ns0='http://purl.org/dc/elements/1.1/' xmlns:ns1='http://schemas.openxmlformats.org/package/2006/metadata/core-properties' " w:xpath="/ns1:coreProperties[1]/ns0:subject[1]" w:storeItemID="{6C3C8BC8-F283-45AE-878A-BAB7291924A1}"/>
+            <w:text/>
+          </w:sdtPr>
+          <w:sdtContent>
+            <w:p>
+              <w:pPr>
+                <w:pStyle w:val="NoSpacing"/>
+                <w:jc w:val="center"/>
+                <w:rPr>
+                  <w:color w:val="5B9BD5" w:themeColor="accent1"/>
+                  <w:sz w:val="36"/>
+                  <w:szCs w:val="36"/>
+                </w:rPr>
+              </w:pPr>
+              <w:r>
+                <w:rPr>
+                  <w:color w:val="5B9BD5" w:themeColor="accent1"/>
+                  <w:sz w:val="36"/>
+                  <w:szCs w:val="36"/>
+                </w:rPr>
+                <w:t>Amanpreet Kaur &amp; Till Poland</w:t>
+              </w:r>
+            </w:p>
+          </w:sdtContent>
+        </w:sdt>
+        <w:p>
+          <w:pPr>
+            <w:pStyle w:val="NoSpacing"/>
+            <w:spacing w:before="480"/>
+            <w:jc w:val="center"/>
+            <w:rPr>
+              <w:color w:val="5B9BD5" w:themeColor="accent1"/>
+            </w:rPr>
+          </w:pPr>
+          <w:r>
+            <w:rPr>
+              <w:noProof/>
+              <w:color w:val="5B9BD5" w:themeColor="accent1"/>
+              <w:lang w:val="en-GB" w:eastAsia="en-GB"/>
             </w:rPr>
             <mc:AlternateContent>
-              <mc:Choice Requires="wpg">
+              <mc:Choice Requires="wps">
                 <w:drawing>
-                  <wp:anchor distT="0" distB="0" distL="114300" distR="114300" simplePos="0" relativeHeight="251659264" behindDoc="1" locked="0" layoutInCell="1" allowOverlap="1" wp14:anchorId="37E7CBB7" wp14:editId="60C415AB">
+                  <wp:anchor distT="0" distB="0" distL="114300" distR="114300" simplePos="0" relativeHeight="251659264" behindDoc="0" locked="0" layoutInCell="1" allowOverlap="1" wp14:anchorId="22D91088" wp14:editId="14B1C13E">
                     <wp:simplePos x="0" y="0"/>
-                    <wp:positionH relativeFrom="page">
-                      <wp:align>center</wp:align>
+                    <wp:positionH relativeFrom="margin">
+                      <wp:posOffset>-28903</wp:posOffset>
                     </wp:positionH>
                     <wp:positionV relativeFrom="page">
-                      <wp:align>center</wp:align>
+                      <wp:posOffset>4340597</wp:posOffset>
                     </wp:positionV>
-                    <wp:extent cx="6852920" cy="9142730"/>
-                    <wp:effectExtent l="0" t="0" r="15240" b="134620"/>
+                    <wp:extent cx="5756910" cy="994410"/>
+                    <wp:effectExtent l="0" t="0" r="8890" b="21590"/>
                     <wp:wrapNone/>
-                    <wp:docPr id="119" name="Group 119"/>
+                    <wp:docPr id="142" name="Text Box 142"/>
                     <wp:cNvGraphicFramePr/>
                     <a:graphic xmlns:a="http://schemas.openxmlformats.org/drawingml/2006/main">
-                      <a:graphicData uri="http://schemas.microsoft.com/office/word/2010/wordprocessingGroup">
-                        <wpg:wgp>
-                          <wpg:cNvGrpSpPr/>
-                          <wpg:grpSpPr>
+                      <a:graphicData uri="http://schemas.microsoft.com/office/word/2010/wordprocessingShape">
+                        <wps:wsp>
+                          <wps:cNvSpPr txBox="1"/>
+                          <wps:spPr>
                             <a:xfrm>
                               <a:off x="0" y="0"/>
-                              <a:ext cx="6858000" cy="9271750"/>
-                              <a:chOff x="0" y="0"/>
-                              <a:chExt cx="6858000" cy="9271750"/>
+                              <a:ext cx="5756910" cy="994410"/>
                             </a:xfrm>
-                          </wpg:grpSpPr>
-                          <wps:wsp>
-                            <wps:cNvPr id="120" name="Rectangle 120"/>
-                            <wps:cNvSpPr/>
-                            <wps:spPr>
-                              <a:xfrm>
-                                <a:off x="0" y="7315200"/>
-                                <a:ext cx="6858000" cy="143182"/>
-                              </a:xfrm>
-                              <a:prstGeom prst="rect">
-                                <a:avLst/>
-                              </a:prstGeom>
-                              <a:solidFill>
-                                <a:schemeClr val="accent1"/>
-                              </a:solidFill>
-                              <a:ln>
-                                <a:noFill/>
-                              </a:ln>
-                            </wps:spPr>
-                            <wps:style>
-                              <a:lnRef idx="2">
-                                <a:schemeClr val="accent1">
-                                  <a:shade val="50000"/>
-                                </a:schemeClr>
-                              </a:lnRef>
-                              <a:fillRef idx="1">
-                                <a:schemeClr val="accent1"/>
-                              </a:fillRef>
-                              <a:effectRef idx="0">
-                                <a:schemeClr val="accent1"/>
-                              </a:effectRef>
-                              <a:fontRef idx="minor">
-                                <a:schemeClr val="lt1"/>
-                              </a:fontRef>
-                            </wps:style>
-                            <wps:bodyPr rot="0" spcFirstLastPara="0" vertOverflow="overflow" horzOverflow="overflow" vert="horz" wrap="square" lIns="91440" tIns="45720" rIns="91440" bIns="45720" numCol="1" spcCol="0" rtlCol="0" fromWordArt="0" anchor="ctr" anchorCtr="0" forceAA="0" compatLnSpc="1">
-                              <a:prstTxWarp prst="textNoShape">
-                                <a:avLst/>
-                              </a:prstTxWarp>
-                              <a:noAutofit/>
-                            </wps:bodyPr>
-                          </wps:wsp>
-                          <wps:wsp>
-                            <wps:cNvPr id="121" name="Rectangle 121"/>
-                            <wps:cNvSpPr/>
-                            <wps:spPr>
-                              <a:xfrm>
-                                <a:off x="0" y="7439025"/>
-                                <a:ext cx="6858000" cy="1832725"/>
-                              </a:xfrm>
-                              <a:prstGeom prst="rect">
-                                <a:avLst/>
-                              </a:prstGeom>
-                              <a:solidFill>
-                                <a:schemeClr val="accent2"/>
-                              </a:solidFill>
-                              <a:ln>
-                                <a:noFill/>
-                              </a:ln>
-                            </wps:spPr>
-                            <wps:style>
-                              <a:lnRef idx="2">
-                                <a:schemeClr val="accent1">
-                                  <a:shade val="50000"/>
-                                </a:schemeClr>
-                              </a:lnRef>
-                              <a:fillRef idx="1">
-                                <a:schemeClr val="accent1"/>
-                              </a:fillRef>
-                              <a:effectRef idx="0">
-                                <a:schemeClr val="accent1"/>
-                              </a:effectRef>
-                              <a:fontRef idx="minor">
-                                <a:schemeClr val="lt1"/>
-                              </a:fontRef>
-                            </wps:style>
-                            <wps:txbx>
-                              <w:txbxContent>
-                                <w:p>
-                                  <w:pPr>
-                                    <w:pStyle w:val="NoSpacing"/>
-                                    <w:rPr>
-                                      <w:color w:val="FFFFFF" w:themeColor="background1"/>
-                                      <w:sz w:val="32"/>
-                                      <w:szCs w:val="32"/>
-                                      <w:lang w:val="de-DE"/>
-                                    </w:rPr>
-                                  </w:pPr>
-                                  <w:r>
-                                    <w:rPr>
-                                      <w:color w:val="FFFFFF" w:themeColor="background1"/>
-                                      <w:sz w:val="32"/>
-                                      <w:szCs w:val="32"/>
-                                      <w:lang w:val="de-DE"/>
-                                    </w:rPr>
-                                    <w:t xml:space="preserve">Till Poland &amp; </w:t>
-                                  </w:r>
-                                  <w:sdt>
-                                    <w:sdtPr>
+                            <a:prstGeom prst="rect">
+                              <a:avLst/>
+                            </a:prstGeom>
+                            <a:noFill/>
+                            <a:ln w="6350">
+                              <a:noFill/>
+                            </a:ln>
+                            <a:effectLst/>
+                          </wps:spPr>
+                          <wps:style>
+                            <a:lnRef idx="0">
+                              <a:schemeClr val="accent1"/>
+                            </a:lnRef>
+                            <a:fillRef idx="0">
+                              <a:schemeClr val="accent1"/>
+                            </a:fillRef>
+                            <a:effectRef idx="0">
+                              <a:schemeClr val="accent1"/>
+                            </a:effectRef>
+                            <a:fontRef idx="minor">
+                              <a:schemeClr val="dk1"/>
+                            </a:fontRef>
+                          </wps:style>
+                          <wps:txbx>
+                            <w:txbxContent>
+                              <w:sdt>
+                                <w:sdtPr>
+                                  <w:rPr>
+                                    <w:caps/>
+                                    <w:color w:val="5B9BD5" w:themeColor="accent1"/>
+                                    <w:sz w:val="32"/>
+                                    <w:szCs w:val="32"/>
+                                  </w:rPr>
+                                  <w:alias w:val="Date"/>
+                                  <w:tag w:val=""/>
+                                  <w:id w:val="197127006"/>
+                                  <w:dataBinding w:prefixMappings="xmlns:ns0='http://schemas.microsoft.com/office/2006/coverPageProps' " w:xpath="/ns0:CoverPageProperties[1]/ns0:PublishDate[1]" w:storeItemID="{55AF091B-3C7A-41E3-B477-F2FDAA23CFDA}"/>
+                                  <w:date w:fullDate="2017-05-22T00:00:00Z">
+                                    <w:dateFormat w:val="MMMM d, yyyy"/>
+                                    <w:lid w:val="en-US"/>
+                                    <w:storeMappedDataAs w:val="dateTime"/>
+                                    <w:calendar w:val="gregorian"/>
+                                  </w:date>
+                                </w:sdtPr>
+                                <w:sdtContent>
+                                  <w:p>
+                                    <w:pPr>
+                                      <w:pStyle w:val="NoSpacing"/>
+                                      <w:spacing w:after="40"/>
+                                      <w:jc w:val="center"/>
                                       <w:rPr>
-                                        <w:color w:val="FFFFFF" w:themeColor="background1"/>
+                                        <w:caps/>
+                                        <w:color w:val="5B9BD5" w:themeColor="accent1"/>
                                         <w:sz w:val="32"/>
                                         <w:szCs w:val="32"/>
-                                        <w:lang w:val="de-DE"/>
                                       </w:rPr>
-                                      <w:alias w:val="Author"/>
-                                      <w:tag w:val=""/>
-                                      <w:id w:val="2029361765"/>
-                                      <w:dataBinding w:prefixMappings="xmlns:ns0='http://purl.org/dc/elements/1.1/' xmlns:ns1='http://schemas.openxmlformats.org/package/2006/metadata/core-properties' " w:xpath="/ns1:coreProperties[1]/ns0:creator[1]" w:storeItemID="{6C3C8BC8-F283-45AE-878A-BAB7291924A1}"/>
-                                      <w:text/>
-                                    </w:sdtPr>
-                                    <w:sdtEndPr/>
-                                    <w:sdtContent>
-                                      <w:r>
-                                        <w:rPr>
-                                          <w:color w:val="FFFFFF" w:themeColor="background1"/>
-                                          <w:sz w:val="32"/>
-                                          <w:szCs w:val="32"/>
-                                          <w:lang w:val="de-DE"/>
-                                        </w:rPr>
-                                        <w:t>Amanpreet Kaur</w:t>
-                                      </w:r>
-                                    </w:sdtContent>
-                                  </w:sdt>
-                                </w:p>
-                                <w:p>
-                                  <w:pPr>
-                                    <w:pStyle w:val="NoSpacing"/>
-                                    <w:rPr>
-                                      <w:caps/>
-                                      <w:color w:val="FFFFFF" w:themeColor="background1"/>
-                                      <w:lang w:val="de-DE"/>
-                                    </w:rPr>
-                                  </w:pPr>
-                                  <w:sdt>
-                                    <w:sdtPr>
+                                    </w:pPr>
+                                    <w:r>
                                       <w:rPr>
                                         <w:caps/>
-                                        <w:color w:val="FFFFFF" w:themeColor="background1"/>
-                                        <w:lang w:val="de-DE"/>
+                                        <w:color w:val="5B9BD5" w:themeColor="accent1"/>
+                                        <w:sz w:val="32"/>
+                                        <w:szCs w:val="32"/>
                                       </w:rPr>
-                                      <w:alias w:val="Company"/>
-                                      <w:tag w:val=""/>
-                                      <w:id w:val="1864250563"/>
-                                      <w:dataBinding w:prefixMappings="xmlns:ns0='http://schemas.openxmlformats.org/officeDocument/2006/extended-properties' " w:xpath="/ns0:Properties[1]/ns0:Company[1]" w:storeItemID="{6668398D-A668-4E3E-A5EB-62B293D839F1}"/>
-                                      <w:text/>
-                                    </w:sdtPr>
-                                    <w:sdtEndPr/>
-                                    <w:sdtContent>
-                                      <w:r>
-                                        <w:rPr>
-                                          <w:caps/>
-                                          <w:color w:val="FFFFFF" w:themeColor="background1"/>
-                                          <w:lang w:val="de-DE"/>
-                                        </w:rPr>
-                                        <w:t>RNP</w:t>
-                                      </w:r>
-                                    </w:sdtContent>
-                                  </w:sdt>
-                                  <w:r>
-                                    <w:rPr>
-                                      <w:caps/>
-                                      <w:color w:val="FFFFFF" w:themeColor="background1"/>
-                                      <w:lang w:val="de-DE"/>
-                                    </w:rPr>
-                                    <w:t xml:space="preserve"> | </w:t>
-                                  </w:r>
-                                  <w:sdt>
-                                    <w:sdtPr>
-                                      <w:rPr>
-                                        <w:caps/>
-                                        <w:color w:val="FFFFFF" w:themeColor="background1"/>
-                                        <w:lang w:val="de-DE"/>
-                                      </w:rPr>
-                                      <w:alias w:val="Address"/>
-                                      <w:tag w:val=""/>
-                                      <w:id w:val="1830086176"/>
-                                      <w:dataBinding w:prefixMappings="xmlns:ns0='http://schemas.microsoft.com/office/2006/coverPageProps' " w:xpath="/ns0:CoverPageProperties[1]/ns0:CompanyAddress[1]" w:storeItemID="{55AF091B-3C7A-41E3-B477-F2FDAA23CFDA}"/>
-                                      <w:text/>
-                                    </w:sdtPr>
-                                    <w:sdtEndPr/>
-                                    <w:sdtContent>
-                                      <w:r>
-                                        <w:rPr>
-                                          <w:caps/>
-                                          <w:color w:val="FFFFFF" w:themeColor="background1"/>
-                                          <w:lang w:val="de-DE"/>
-                                        </w:rPr>
-                                        <w:t>Aufgabe 2 &amp; 3</w:t>
-                                      </w:r>
-                                    </w:sdtContent>
-                                  </w:sdt>
-                                </w:p>
-                              </w:txbxContent>
-                            </wps:txbx>
-                            <wps:bodyPr rot="0" spcFirstLastPara="0" vertOverflow="overflow" horzOverflow="overflow" vert="horz" wrap="square" lIns="457200" tIns="182880" rIns="457200" bIns="457200" numCol="1" spcCol="0" rtlCol="0" fromWordArt="0" anchor="b" anchorCtr="0" forceAA="0" compatLnSpc="1">
-                              <a:prstTxWarp prst="textNoShape">
-                                <a:avLst/>
-                              </a:prstTxWarp>
-                              <a:noAutofit/>
-                            </wps:bodyPr>
-                          </wps:wsp>
-                          <wps:wsp>
-                            <wps:cNvPr id="122" name="Text Box 122"/>
-                            <wps:cNvSpPr txBox="1"/>
-                            <wps:spPr>
-                              <a:xfrm>
-                                <a:off x="0" y="0"/>
-                                <a:ext cx="6858000" cy="7315200"/>
-                              </a:xfrm>
-                              <a:prstGeom prst="rect">
-                                <a:avLst/>
-                              </a:prstGeom>
-                              <a:noFill/>
-                              <a:ln w="6350">
-                                <a:noFill/>
-                              </a:ln>
-                              <a:effectLst/>
-                            </wps:spPr>
-                            <wps:style>
-                              <a:lnRef idx="0">
-                                <a:schemeClr val="accent1"/>
-                              </a:lnRef>
-                              <a:fillRef idx="0">
-                                <a:schemeClr val="accent1"/>
-                              </a:fillRef>
-                              <a:effectRef idx="0">
-                                <a:schemeClr val="accent1"/>
-                              </a:effectRef>
-                              <a:fontRef idx="minor">
-                                <a:schemeClr val="dk1"/>
-                              </a:fontRef>
-                            </wps:style>
-                            <wps:txbx>
-                              <w:txbxContent>
-                                <w:sdt>
-                                  <w:sdtPr>
-                                    <w:rPr>
-                                      <w:rFonts w:asciiTheme="majorHAnsi" w:eastAsiaTheme="majorEastAsia" w:hAnsiTheme="majorHAnsi" w:cstheme="majorBidi"/>
-                                      <w:color w:val="595959" w:themeColor="text1" w:themeTint="A6"/>
-                                      <w:sz w:val="108"/>
-                                      <w:szCs w:val="108"/>
-                                    </w:rPr>
-                                    <w:alias w:val="Title"/>
-                                    <w:tag w:val=""/>
-                                    <w:id w:val="-904069663"/>
-                                    <w:dataBinding w:prefixMappings="xmlns:ns0='http://purl.org/dc/elements/1.1/' xmlns:ns1='http://schemas.openxmlformats.org/package/2006/metadata/core-properties' " w:xpath="/ns1:coreProperties[1]/ns0:title[1]" w:storeItemID="{6C3C8BC8-F283-45AE-878A-BAB7291924A1}"/>
-                                    <w:text/>
-                                  </w:sdtPr>
-                                  <w:sdtEndPr/>
-                                  <w:sdtContent>
-                                    <w:p>
-                                      <w:pPr>
-                                        <w:pStyle w:val="NoSpacing"/>
-                                        <w:pBdr>
-                                          <w:bottom w:val="single" w:sz="6" w:space="4" w:color="7F7F7F" w:themeColor="text1" w:themeTint="80"/>
-                                        </w:pBdr>
-                                        <w:rPr>
-                                          <w:rFonts w:asciiTheme="majorHAnsi" w:eastAsiaTheme="majorEastAsia" w:hAnsiTheme="majorHAnsi" w:cstheme="majorBidi"/>
-                                          <w:color w:val="595959" w:themeColor="text1" w:themeTint="A6"/>
-                                          <w:sz w:val="108"/>
-                                          <w:szCs w:val="108"/>
-                                        </w:rPr>
-                                      </w:pPr>
-                                      <w:proofErr w:type="spellStart"/>
-                                      <w:r>
-                                        <w:rPr>
-                                          <w:rFonts w:asciiTheme="majorHAnsi" w:eastAsiaTheme="majorEastAsia" w:hAnsiTheme="majorHAnsi" w:cstheme="majorBidi"/>
-                                          <w:color w:val="595959" w:themeColor="text1" w:themeTint="A6"/>
-                                          <w:sz w:val="108"/>
-                                          <w:szCs w:val="108"/>
-                                        </w:rPr>
-                                        <w:t>Spezifikation</w:t>
-                                      </w:r>
-                                      <w:proofErr w:type="spellEnd"/>
-                                    </w:p>
-                                  </w:sdtContent>
-                                </w:sdt>
+                                      <w:t>May 22, 2017</w:t>
+                                    </w:r>
+                                  </w:p>
+                                </w:sdtContent>
+                              </w:sdt>
+                              <w:p>
+                                <w:pPr>
+                                  <w:pStyle w:val="NoSpacing"/>
+                                  <w:jc w:val="center"/>
+                                  <w:rPr>
+                                    <w:color w:val="5B9BD5" w:themeColor="accent1"/>
+                                    <w:sz w:val="32"/>
+                                    <w:szCs w:val="32"/>
+                                  </w:rPr>
+                                </w:pPr>
                                 <w:sdt>
                                   <w:sdtPr>
                                     <w:rPr>
                                       <w:caps/>
-                                      <w:color w:val="44546A" w:themeColor="text2"/>
-                                      <w:sz w:val="36"/>
-                                      <w:szCs w:val="36"/>
+                                      <w:color w:val="5B9BD5" w:themeColor="accent1"/>
+                                      <w:sz w:val="32"/>
+                                      <w:szCs w:val="32"/>
                                     </w:rPr>
-                                    <w:alias w:val="Subtitle"/>
+                                    <w:alias w:val="Company"/>
                                     <w:tag w:val=""/>
-                                    <w:id w:val="389625561"/>
-                                    <w:showingPlcHdr/>
-                                    <w:dataBinding w:prefixMappings="xmlns:ns0='http://purl.org/dc/elements/1.1/' xmlns:ns1='http://schemas.openxmlformats.org/package/2006/metadata/core-properties' " w:xpath="/ns1:coreProperties[1]/ns0:subject[1]" w:storeItemID="{6C3C8BC8-F283-45AE-878A-BAB7291924A1}"/>
+                                    <w:id w:val="1390145197"/>
+                                    <w:dataBinding w:prefixMappings="xmlns:ns0='http://schemas.openxmlformats.org/officeDocument/2006/extended-properties' " w:xpath="/ns0:Properties[1]/ns0:Company[1]" w:storeItemID="{6668398D-A668-4E3E-A5EB-62B293D839F1}"/>
                                     <w:text/>
                                   </w:sdtPr>
-                                  <w:sdtEndPr/>
                                   <w:sdtContent>
-                                    <w:p>
-                                      <w:pPr>
-                                        <w:pStyle w:val="NoSpacing"/>
-                                        <w:spacing w:before="240"/>
-                                        <w:rPr>
-                                          <w:caps/>
-                                          <w:color w:val="44546A" w:themeColor="text2"/>
-                                          <w:sz w:val="36"/>
-                                          <w:szCs w:val="36"/>
-                                        </w:rPr>
-                                      </w:pPr>
-                                      <w:r>
-                                        <w:rPr>
-                                          <w:caps/>
-                                          <w:color w:val="44546A" w:themeColor="text2"/>
-                                          <w:sz w:val="36"/>
-                                          <w:szCs w:val="36"/>
-                                        </w:rPr>
-                                        <w:t xml:space="preserve">     </w:t>
-                                      </w:r>
-                                    </w:p>
+                                    <w:r>
+                                      <w:rPr>
+                                        <w:caps/>
+                                        <w:color w:val="5B9BD5" w:themeColor="accent1"/>
+                                        <w:sz w:val="32"/>
+                                        <w:szCs w:val="32"/>
+                                        <w:lang w:val="en-GB"/>
+                                      </w:rPr>
+                                      <w:t>Rechnernetze Praktikum</w:t>
+                                    </w:r>
+                                    <w:r>
+                                      <w:rPr>
+                                        <w:caps/>
+                                        <w:color w:val="5B9BD5" w:themeColor="accent1"/>
+                                        <w:sz w:val="32"/>
+                                        <w:szCs w:val="32"/>
+                                        <w:lang w:val="en-GB"/>
+                                      </w:rPr>
+                                      <w:t xml:space="preserve"> – Aufgaben 2 &amp; 3</w:t>
+                                    </w:r>
                                   </w:sdtContent>
                                 </w:sdt>
-                              </w:txbxContent>
-                            </wps:txbx>
-                            <wps:bodyPr rot="0" spcFirstLastPara="0" vertOverflow="overflow" horzOverflow="overflow" vert="horz" wrap="square" lIns="457200" tIns="457200" rIns="457200" bIns="457200" numCol="1" spcCol="0" rtlCol="0" fromWordArt="0" anchor="ctr" anchorCtr="0" forceAA="0" compatLnSpc="1">
-                              <a:prstTxWarp prst="textNoShape">
-                                <a:avLst/>
-                              </a:prstTxWarp>
-                              <a:noAutofit/>
-                            </wps:bodyPr>
-                          </wps:wsp>
-                        </wpg:wgp>
+                              </w:p>
+                            </w:txbxContent>
+                          </wps:txbx>
+                          <wps:bodyPr rot="0" spcFirstLastPara="0" vertOverflow="overflow" horzOverflow="overflow" vert="horz" wrap="square" lIns="0" tIns="0" rIns="0" bIns="0" numCol="1" spcCol="0" rtlCol="0" fromWordArt="0" anchor="b" anchorCtr="0" forceAA="0" compatLnSpc="1">
+                            <a:prstTxWarp prst="textNoShape">
+                              <a:avLst/>
+                            </a:prstTxWarp>
+                            <a:noAutofit/>
+                          </wps:bodyPr>
+                        </wps:wsp>
                       </a:graphicData>
                     </a:graphic>
-                    <wp14:sizeRelH relativeFrom="page">
-                      <wp14:pctWidth>88200</wp14:pctWidth>
+                    <wp14:sizeRelH relativeFrom="margin">
+                      <wp14:pctWidth>100000</wp14:pctWidth>
                     </wp14:sizeRelH>
-                    <wp14:sizeRelV relativeFrom="page">
-                      <wp14:pctHeight>90900</wp14:pctHeight>
+                    <wp14:sizeRelV relativeFrom="margin">
+                      <wp14:pctHeight>0</wp14:pctHeight>
                     </wp14:sizeRelV>
                   </wp:anchor>
                 </w:drawing>
               </mc:Choice>
               <mc:Fallback>
                 <w:pict>
-                  <v:group w14:anchorId="37E7CBB7" id="Group 119" o:spid="_x0000_s1026" style="position:absolute;margin-left:0;margin-top:0;width:539.6pt;height:719.9pt;z-index:-251657216;mso-width-percent:882;mso-height-percent:909;mso-position-horizontal:center;mso-position-horizontal-relative:page;mso-position-vertical:center;mso-position-vertical-relative:page;mso-width-percent:882;mso-height-percent:909" coordsize="68580,92717" o:gfxdata="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">
-                    <v:rect id="Rectangle 120" o:spid="_x0000_s1027" style="position:absolute;top:73152;width:68580;height:1431;visibility:visible;mso-wrap-style:square;v-text-anchor:middle" o:gfxdata="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" fillcolor="#5b9bd5 [3204]" stroked="f" strokeweight="1pt"/>
-                    <v:rect id="Rectangle 121" o:spid="_x0000_s1028" style="position:absolute;top:74390;width:68580;height:18327;visibility:visible;mso-wrap-style:square;v-text-anchor:bottom" o:gfxdata="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" fillcolor="#ed7d31 [3205]" stroked="f" strokeweight="1pt">
-                      <v:textbox inset="36pt,14.4pt,36pt,36pt">
-                        <w:txbxContent>
-                          <w:p>
-                            <w:pPr>
-                              <w:pStyle w:val="NoSpacing"/>
-                              <w:rPr>
-                                <w:color w:val="FFFFFF" w:themeColor="background1"/>
-                                <w:sz w:val="32"/>
-                                <w:szCs w:val="32"/>
-                                <w:lang w:val="de-DE"/>
-                              </w:rPr>
-                            </w:pPr>
-                            <w:r>
-                              <w:rPr>
-                                <w:color w:val="FFFFFF" w:themeColor="background1"/>
-                                <w:sz w:val="32"/>
-                                <w:szCs w:val="32"/>
-                                <w:lang w:val="de-DE"/>
-                              </w:rPr>
-                              <w:t xml:space="preserve">Till Poland &amp; </w:t>
-                            </w:r>
-                            <w:sdt>
-                              <w:sdtPr>
+                  <v:shapetype w14:anchorId="22D91088" id="_x0000_t202" coordsize="21600,21600" o:spt="202" path="m0,0l0,21600,21600,21600,21600,0xe">
+                    <v:stroke joinstyle="miter"/>
+                    <v:path gradientshapeok="t" o:connecttype="rect"/>
+                  </v:shapetype>
+                  <v:shape id="Text Box 142" o:spid="_x0000_s1026" type="#_x0000_t202" style="position:absolute;left:0;text-align:left;margin-left:-2.3pt;margin-top:341.8pt;width:453.3pt;height:78.3pt;z-index:251659264;visibility:visible;mso-wrap-style:square;mso-width-percent:1000;mso-height-percent:0;mso-wrap-distance-left:9pt;mso-wrap-distance-top:0;mso-wrap-distance-right:9pt;mso-wrap-distance-bottom:0;mso-position-horizontal:absolute;mso-position-horizontal-relative:margin;mso-position-vertical:absolute;mso-position-vertical-relative:page;mso-width-percent:1000;mso-height-percent:0;mso-width-relative:margin;mso-height-relative:margin;v-text-anchor:bottom" o:gfxdata="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" filled="f" stroked="f" strokeweight=".5pt">
+                    <v:textbox inset="0,0,0,0">
+                      <w:txbxContent>
+                        <w:sdt>
+                          <w:sdtPr>
+                            <w:rPr>
+                              <w:caps/>
+                              <w:color w:val="5B9BD5" w:themeColor="accent1"/>
+                              <w:sz w:val="32"/>
+                              <w:szCs w:val="32"/>
+                            </w:rPr>
+                            <w:alias w:val="Date"/>
+                            <w:tag w:val=""/>
+                            <w:id w:val="197127006"/>
+                            <w:dataBinding w:prefixMappings="xmlns:ns0='http://schemas.microsoft.com/office/2006/coverPageProps' " w:xpath="/ns0:CoverPageProperties[1]/ns0:PublishDate[1]" w:storeItemID="{55AF091B-3C7A-41E3-B477-F2FDAA23CFDA}"/>
+                            <w:date w:fullDate="2017-05-22T00:00:00Z">
+                              <w:dateFormat w:val="MMMM d, yyyy"/>
+                              <w:lid w:val="en-US"/>
+                              <w:storeMappedDataAs w:val="dateTime"/>
+                              <w:calendar w:val="gregorian"/>
+                            </w:date>
+                          </w:sdtPr>
+                          <w:sdtContent>
+                            <w:p>
+                              <w:pPr>
+                                <w:pStyle w:val="NoSpacing"/>
+                                <w:spacing w:after="40"/>
+                                <w:jc w:val="center"/>
                                 <w:rPr>
-                                  <w:color w:val="FFFFFF" w:themeColor="background1"/>
+                                  <w:caps/>
+                                  <w:color w:val="5B9BD5" w:themeColor="accent1"/>
                                   <w:sz w:val="32"/>
                                   <w:szCs w:val="32"/>
-                                  <w:lang w:val="de-DE"/>
                                 </w:rPr>
-                                <w:alias w:val="Author"/>
-                                <w:tag w:val=""/>
-                                <w:id w:val="2029361765"/>
-                                <w:dataBinding w:prefixMappings="xmlns:ns0='http://purl.org/dc/elements/1.1/' xmlns:ns1='http://schemas.openxmlformats.org/package/2006/metadata/core-properties' " w:xpath="/ns1:coreProperties[1]/ns0:creator[1]" w:storeItemID="{6C3C8BC8-F283-45AE-878A-BAB7291924A1}"/>
-                                <w:text/>
-                              </w:sdtPr>
-                              <w:sdtEndPr/>
-                              <w:sdtContent>
-                                <w:r>
-                                  <w:rPr>
-                                    <w:color w:val="FFFFFF" w:themeColor="background1"/>
-                                    <w:sz w:val="32"/>
-                                    <w:szCs w:val="32"/>
-                                    <w:lang w:val="de-DE"/>
-                                  </w:rPr>
-                                  <w:t>Amanpreet Kaur</w:t>
-                                </w:r>
-                              </w:sdtContent>
-                            </w:sdt>
-                          </w:p>
-                          <w:p>
-                            <w:pPr>
-                              <w:pStyle w:val="NoSpacing"/>
-                              <w:rPr>
-                                <w:caps/>
-                                <w:color w:val="FFFFFF" w:themeColor="background1"/>
-                                <w:lang w:val="de-DE"/>
-                              </w:rPr>
-                            </w:pPr>
-                            <w:sdt>
-                              <w:sdtPr>
+                              </w:pPr>
+                              <w:r>
                                 <w:rPr>
                                   <w:caps/>
-                                  <w:color w:val="FFFFFF" w:themeColor="background1"/>
-                                  <w:lang w:val="de-DE"/>
+                                  <w:color w:val="5B9BD5" w:themeColor="accent1"/>
+                                  <w:sz w:val="32"/>
+                                  <w:szCs w:val="32"/>
                                 </w:rPr>
-                                <w:alias w:val="Company"/>
-                                <w:tag w:val=""/>
-                                <w:id w:val="1864250563"/>
-                                <w:dataBinding w:prefixMappings="xmlns:ns0='http://schemas.openxmlformats.org/officeDocument/2006/extended-properties' " w:xpath="/ns0:Properties[1]/ns0:Company[1]" w:storeItemID="{6668398D-A668-4E3E-A5EB-62B293D839F1}"/>
-                                <w:text/>
-                              </w:sdtPr>
-                              <w:sdtEndPr/>
-                              <w:sdtContent>
-                                <w:r>
-                                  <w:rPr>
-                                    <w:caps/>
-                                    <w:color w:val="FFFFFF" w:themeColor="background1"/>
-                                    <w:lang w:val="de-DE"/>
-                                  </w:rPr>
-                                  <w:t>RNP</w:t>
-                                </w:r>
-                              </w:sdtContent>
-                            </w:sdt>
-                            <w:r>
-                              <w:rPr>
-                                <w:caps/>
-                                <w:color w:val="FFFFFF" w:themeColor="background1"/>
-                                <w:lang w:val="de-DE"/>
-                              </w:rPr>
-                              <w:t xml:space="preserve"> | </w:t>
-                            </w:r>
-                            <w:sdt>
-                              <w:sdtPr>
-                                <w:rPr>
-                                  <w:caps/>
-                                  <w:color w:val="FFFFFF" w:themeColor="background1"/>
-                                  <w:lang w:val="de-DE"/>
-                                </w:rPr>
-                                <w:alias w:val="Address"/>
-                                <w:tag w:val=""/>
-                                <w:id w:val="1830086176"/>
-                                <w:dataBinding w:prefixMappings="xmlns:ns0='http://schemas.microsoft.com/office/2006/coverPageProps' " w:xpath="/ns0:CoverPageProperties[1]/ns0:CompanyAddress[1]" w:storeItemID="{55AF091B-3C7A-41E3-B477-F2FDAA23CFDA}"/>
-                                <w:text/>
-                              </w:sdtPr>
-                              <w:sdtEndPr/>
-                              <w:sdtContent>
-                                <w:r>
-                                  <w:rPr>
-                                    <w:caps/>
-                                    <w:color w:val="FFFFFF" w:themeColor="background1"/>
-                                    <w:lang w:val="de-DE"/>
-                                  </w:rPr>
-                                  <w:t>Aufgabe 2 &amp; 3</w:t>
-                                </w:r>
-                              </w:sdtContent>
-                            </w:sdt>
-                          </w:p>
-                        </w:txbxContent>
-                      </v:textbox>
-                    </v:rect>
-                    <v:shapetype id="_x0000_t202" coordsize="21600,21600" o:spt="202" path="m,l,21600r21600,l21600,xe">
-                      <v:stroke joinstyle="miter"/>
-                      <v:path gradientshapeok="t" o:connecttype="rect"/>
-                    </v:shapetype>
-                    <v:shape id="Text Box 122" o:spid="_x0000_s1029" type="#_x0000_t202" style="position:absolute;width:68580;height:73152;visibility:visible;mso-wrap-style:square;v-text-anchor:middle" o:gfxdata="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" filled="f" stroked="f" strokeweight=".5pt">
-                      <v:textbox inset="36pt,36pt,36pt,36pt">
-                        <w:txbxContent>
-                          <w:sdt>
-                            <w:sdtPr>
-                              <w:rPr>
-                                <w:rFonts w:asciiTheme="majorHAnsi" w:eastAsiaTheme="majorEastAsia" w:hAnsiTheme="majorHAnsi" w:cstheme="majorBidi"/>
-                                <w:color w:val="595959" w:themeColor="text1" w:themeTint="A6"/>
-                                <w:sz w:val="108"/>
-                                <w:szCs w:val="108"/>
-                              </w:rPr>
-                              <w:alias w:val="Title"/>
-                              <w:tag w:val=""/>
-                              <w:id w:val="-904069663"/>
-                              <w:dataBinding w:prefixMappings="xmlns:ns0='http://purl.org/dc/elements/1.1/' xmlns:ns1='http://schemas.openxmlformats.org/package/2006/metadata/core-properties' " w:xpath="/ns1:coreProperties[1]/ns0:title[1]" w:storeItemID="{6C3C8BC8-F283-45AE-878A-BAB7291924A1}"/>
-                              <w:text/>
-                            </w:sdtPr>
-                            <w:sdtEndPr/>
-                            <w:sdtContent>
-                              <w:p>
-                                <w:pPr>
-                                  <w:pStyle w:val="NoSpacing"/>
-                                  <w:pBdr>
-                                    <w:bottom w:val="single" w:sz="6" w:space="4" w:color="7F7F7F" w:themeColor="text1" w:themeTint="80"/>
-                                  </w:pBdr>
-                                  <w:rPr>
-                                    <w:rFonts w:asciiTheme="majorHAnsi" w:eastAsiaTheme="majorEastAsia" w:hAnsiTheme="majorHAnsi" w:cstheme="majorBidi"/>
-                                    <w:color w:val="595959" w:themeColor="text1" w:themeTint="A6"/>
-                                    <w:sz w:val="108"/>
-                                    <w:szCs w:val="108"/>
-                                  </w:rPr>
-                                </w:pPr>
-                                <w:proofErr w:type="spellStart"/>
-                                <w:r>
-                                  <w:rPr>
-                                    <w:rFonts w:asciiTheme="majorHAnsi" w:eastAsiaTheme="majorEastAsia" w:hAnsiTheme="majorHAnsi" w:cstheme="majorBidi"/>
-                                    <w:color w:val="595959" w:themeColor="text1" w:themeTint="A6"/>
-                                    <w:sz w:val="108"/>
-                                    <w:szCs w:val="108"/>
-                                  </w:rPr>
-                                  <w:t>Spezifikation</w:t>
-                                </w:r>
-                                <w:proofErr w:type="spellEnd"/>
-                              </w:p>
-                            </w:sdtContent>
-                          </w:sdt>
+                                <w:t>May 22, 2017</w:t>
+                              </w:r>
+                            </w:p>
+                          </w:sdtContent>
+                        </w:sdt>
+                        <w:p>
+                          <w:pPr>
+                            <w:pStyle w:val="NoSpacing"/>
+                            <w:jc w:val="center"/>
+                            <w:rPr>
+                              <w:color w:val="5B9BD5" w:themeColor="accent1"/>
+                              <w:sz w:val="32"/>
+                              <w:szCs w:val="32"/>
+                            </w:rPr>
+                          </w:pPr>
                           <w:sdt>
                             <w:sdtPr>
                               <w:rPr>
                                 <w:caps/>
-                                <w:color w:val="44546A" w:themeColor="text2"/>
-                                <w:sz w:val="36"/>
-                                <w:szCs w:val="36"/>
+                                <w:color w:val="5B9BD5" w:themeColor="accent1"/>
+                                <w:sz w:val="32"/>
+                                <w:szCs w:val="32"/>
                               </w:rPr>
-                              <w:alias w:val="Subtitle"/>
+                              <w:alias w:val="Company"/>
                               <w:tag w:val=""/>
-                              <w:id w:val="389625561"/>
-                              <w:showingPlcHdr/>
-                              <w:dataBinding w:prefixMappings="xmlns:ns0='http://purl.org/dc/elements/1.1/' xmlns:ns1='http://schemas.openxmlformats.org/package/2006/metadata/core-properties' " w:xpath="/ns1:coreProperties[1]/ns0:subject[1]" w:storeItemID="{6C3C8BC8-F283-45AE-878A-BAB7291924A1}"/>
+                              <w:id w:val="1390145197"/>
+                              <w:dataBinding w:prefixMappings="xmlns:ns0='http://schemas.openxmlformats.org/officeDocument/2006/extended-properties' " w:xpath="/ns0:Properties[1]/ns0:Company[1]" w:storeItemID="{6668398D-A668-4E3E-A5EB-62B293D839F1}"/>
                               <w:text/>
                             </w:sdtPr>
-                            <w:sdtEndPr/>
                             <w:sdtContent>
-                              <w:p>
-                                <w:pPr>
-                                  <w:pStyle w:val="NoSpacing"/>
-                                  <w:spacing w:before="240"/>
-                                  <w:rPr>
-                                    <w:caps/>
-                                    <w:color w:val="44546A" w:themeColor="text2"/>
-                                    <w:sz w:val="36"/>
-                                    <w:szCs w:val="36"/>
-                                  </w:rPr>
-                                </w:pPr>
-                                <w:r>
-                                  <w:rPr>
-                                    <w:caps/>
-                                    <w:color w:val="44546A" w:themeColor="text2"/>
-                                    <w:sz w:val="36"/>
-                                    <w:szCs w:val="36"/>
-                                  </w:rPr>
-                                  <w:t xml:space="preserve">     </w:t>
-                                </w:r>
-                              </w:p>
+                              <w:r>
+                                <w:rPr>
+                                  <w:caps/>
+                                  <w:color w:val="5B9BD5" w:themeColor="accent1"/>
+                                  <w:sz w:val="32"/>
+                                  <w:szCs w:val="32"/>
+                                  <w:lang w:val="en-GB"/>
+                                </w:rPr>
+                                <w:t>Rechnernetze Praktikum</w:t>
+                              </w:r>
+                              <w:r>
+                                <w:rPr>
+                                  <w:caps/>
+                                  <w:color w:val="5B9BD5" w:themeColor="accent1"/>
+                                  <w:sz w:val="32"/>
+                                  <w:szCs w:val="32"/>
+                                  <w:lang w:val="en-GB"/>
+                                </w:rPr>
+                                <w:t xml:space="preserve"> – Aufgaben 2 &amp; 3</w:t>
+                              </w:r>
                             </w:sdtContent>
                           </w:sdt>
-                        </w:txbxContent>
-                      </v:textbox>
-                    </v:shape>
-                    <w10:wrap anchorx="page" anchory="page"/>
-                  </v:group>
+                        </w:p>
+                      </w:txbxContent>
+                    </v:textbox>
+                    <w10:wrap anchorx="margin" anchory="page"/>
+                  </v:shape>
                 </w:pict>
               </mc:Fallback>
             </mc:AlternateContent>
@@ -646,12 +472,22 @@
         <w:p>
           <w:pPr>
             <w:rPr>
-              <w:lang w:val="de-DE"/>
+              <w:rFonts w:asciiTheme="majorHAnsi" w:eastAsiaTheme="majorEastAsia" w:hAnsiTheme="majorHAnsi" w:cstheme="majorBidi"/>
+              <w:color w:val="595959" w:themeColor="text1" w:themeTint="A6"/>
+              <w:sz w:val="108"/>
+              <w:szCs w:val="108"/>
+              <w:lang w:val="en-US" w:eastAsia="zh-CN"/>
             </w:rPr>
           </w:pPr>
           <w:r>
             <w:rPr>
-              <w:lang w:val="de-DE"/>
+              <w:rFonts w:asciiTheme="majorHAnsi" w:eastAsiaTheme="majorEastAsia" w:hAnsiTheme="majorHAnsi" w:cstheme="majorBidi"/>
+              <w:b/>
+              <w:bCs/>
+              <w:color w:val="595959" w:themeColor="text1" w:themeTint="A6"/>
+              <w:sz w:val="108"/>
+              <w:szCs w:val="108"/>
+              <w:lang w:eastAsia="zh-CN"/>
             </w:rPr>
             <w:br w:type="page"/>
           </w:r>
@@ -1712,7 +1548,7 @@
                 <w:noProof/>
                 <w:webHidden/>
               </w:rPr>
-              <w:t>4</w:t>
+              <w:t>5</w:t>
             </w:r>
             <w:r>
               <w:rPr>
@@ -2555,6 +2391,8 @@
         </w:rPr>
         <w:br w:type="page"/>
       </w:r>
+      <w:bookmarkStart w:id="0" w:name="_GoBack"/>
+      <w:bookmarkEnd w:id="0"/>
     </w:p>
     <w:p>
       <w:pPr>
@@ -2568,7 +2406,7 @@
           <w:lang w:val="de-DE"/>
         </w:rPr>
       </w:pPr>
-      <w:bookmarkStart w:id="0" w:name="_Toc483229126"/>
+      <w:bookmarkStart w:id="1" w:name="_Toc483229126"/>
       <w:r>
         <w:rPr>
           <w:lang w:val="de-DE"/>
@@ -2588,7 +2426,7 @@
         </w:rPr>
         <w:t>temüberblick</w:t>
       </w:r>
-      <w:bookmarkEnd w:id="0"/>
+      <w:bookmarkEnd w:id="1"/>
     </w:p>
     <w:p>
       <w:pPr>
@@ -2602,14 +2440,14 @@
       </w:pPr>
       <w:r>
         <w:rPr>
-          <w:noProof/>
-          <w:lang w:val="en-IE" w:eastAsia="ja-JP"/>
+          <w:rFonts w:eastAsia="Times New Roman"/>
+          <w:lang w:val="de-DE"/>
         </w:rPr>
         <w:drawing>
-          <wp:inline distT="0" distB="0" distL="0" distR="0" wp14:anchorId="7EE563DE" wp14:editId="155B4BD9">
-            <wp:extent cx="5765800" cy="4130040"/>
-            <wp:effectExtent l="0" t="0" r="0" b="10160"/>
-            <wp:docPr id="1" name="Picture 1" descr="https://lh6.googleusercontent.com/Kl30n1vQz12sfBncEOEr8aT7kAhk7vAnRYe7NRX-LsspDbeyhAZHfoBu5Co4O51Z7QKNsbf3hch_QvwuIhkNSzO0Suw88sW5NSZVpuovEwyOJHQRSOqA2do6mzthQ4VA0zyOiaym"/>
+          <wp:inline distT="0" distB="0" distL="0" distR="0" wp14:anchorId="3270677D" wp14:editId="02CBDB70">
+            <wp:extent cx="5756910" cy="4015740"/>
+            <wp:effectExtent l="0" t="0" r="8890" b="0"/>
+            <wp:docPr id="1" name="Picture 1"/>
             <wp:cNvGraphicFramePr>
               <a:graphicFrameLocks xmlns:a="http://schemas.openxmlformats.org/drawingml/2006/main" noChangeAspect="1"/>
             </wp:cNvGraphicFramePr>
@@ -2617,36 +2455,23 @@
               <a:graphicData uri="http://schemas.openxmlformats.org/drawingml/2006/picture">
                 <pic:pic xmlns:pic="http://schemas.openxmlformats.org/drawingml/2006/picture">
                   <pic:nvPicPr>
-                    <pic:cNvPr id="0" name="Picture 1" descr="https://lh6.googleusercontent.com/Kl30n1vQz12sfBncEOEr8aT7kAhk7vAnRYe7NRX-LsspDbeyhAZHfoBu5Co4O51Z7QKNsbf3hch_QvwuIhkNSzO0Suw88sW5NSZVpuovEwyOJHQRSOqA2do6mzthQ4VA0zyOiaym"/>
-                    <pic:cNvPicPr>
-                      <a:picLocks noChangeAspect="1" noChangeArrowheads="1"/>
-                    </pic:cNvPicPr>
+                    <pic:cNvPr id="1" name=""/>
+                    <pic:cNvPicPr/>
                   </pic:nvPicPr>
                   <pic:blipFill>
-                    <a:blip r:embed="rId9">
-                      <a:extLst>
-                        <a:ext uri="{28A0092B-C50C-407E-A947-70E740481C1C}">
-                          <a14:useLocalDpi xmlns:a14="http://schemas.microsoft.com/office/drawing/2010/main" val="0"/>
-                        </a:ext>
-                      </a:extLst>
-                    </a:blip>
-                    <a:srcRect/>
+                    <a:blip r:embed="rId10"/>
                     <a:stretch>
                       <a:fillRect/>
                     </a:stretch>
                   </pic:blipFill>
-                  <pic:spPr bwMode="auto">
+                  <pic:spPr>
                     <a:xfrm>
                       <a:off x="0" y="0"/>
-                      <a:ext cx="5765800" cy="4130040"/>
+                      <a:ext cx="5756910" cy="4015740"/>
                     </a:xfrm>
                     <a:prstGeom prst="rect">
                       <a:avLst/>
                     </a:prstGeom>
-                    <a:noFill/>
-                    <a:ln>
-                      <a:noFill/>
-                    </a:ln>
                   </pic:spPr>
                 </pic:pic>
               </a:graphicData>
@@ -2662,23 +2487,23 @@
           <w:ilvl w:val="1"/>
           <w:numId w:val="2"/>
         </w:numPr>
-        <w:ind w:left="0" w:firstLine="0"/>
-        <w:rPr>
-          <w:sz w:val="32"/>
-          <w:szCs w:val="32"/>
-          <w:lang w:val="de-DE"/>
-        </w:rPr>
-      </w:pPr>
-      <w:bookmarkStart w:id="1" w:name="_Toc483229127"/>
-      <w:r>
-        <w:rPr>
-          <w:sz w:val="32"/>
-          <w:szCs w:val="32"/>
+        <w:ind w:left="142" w:firstLine="0"/>
+        <w:rPr>
+          <w:sz w:val="28"/>
+          <w:szCs w:val="28"/>
+          <w:lang w:val="de-DE"/>
+        </w:rPr>
+      </w:pPr>
+      <w:bookmarkStart w:id="2" w:name="_Toc483229127"/>
+      <w:r>
+        <w:rPr>
+          <w:sz w:val="28"/>
+          <w:szCs w:val="28"/>
           <w:lang w:val="de-DE"/>
         </w:rPr>
         <w:t>ChatClient</w:t>
       </w:r>
-      <w:bookmarkEnd w:id="1"/>
+      <w:bookmarkEnd w:id="2"/>
     </w:p>
     <w:p>
       <w:pPr>
@@ -2696,7 +2521,25 @@
           <w:color w:val="000000"/>
           <w:lang w:val="de-DE"/>
         </w:rPr>
-        <w:t xml:space="preserve">Die Komponente ChatClient kann sich als Client mit dem Server unterhalten. </w:t>
+        <w:t xml:space="preserve">Die Komponente </w:t>
+      </w:r>
+      <w:proofErr w:type="spellStart"/>
+      <w:r>
+        <w:rPr>
+          <w:rFonts w:ascii="Calibri" w:eastAsia="Times New Roman" w:hAnsi="Calibri"/>
+          <w:color w:val="000000"/>
+          <w:lang w:val="de-DE"/>
+        </w:rPr>
+        <w:t>ChatClient</w:t>
+      </w:r>
+      <w:proofErr w:type="spellEnd"/>
+      <w:r>
+        <w:rPr>
+          <w:rFonts w:ascii="Calibri" w:eastAsia="Times New Roman" w:hAnsi="Calibri"/>
+          <w:color w:val="000000"/>
+          <w:lang w:val="de-DE"/>
+        </w:rPr>
+        <w:t xml:space="preserve"> kann sich als Client mit dem Server unterhalten. </w:t>
       </w:r>
       <w:r>
         <w:rPr>
@@ -2805,31 +2648,31 @@
           <w:ilvl w:val="1"/>
           <w:numId w:val="2"/>
         </w:numPr>
-        <w:ind w:left="0" w:firstLine="0"/>
-        <w:rPr>
-          <w:sz w:val="32"/>
-          <w:szCs w:val="32"/>
-          <w:lang w:val="de-DE"/>
-        </w:rPr>
-      </w:pPr>
-      <w:bookmarkStart w:id="2" w:name="_Toc483229128"/>
-      <w:r>
-        <w:rPr>
-          <w:sz w:val="32"/>
-          <w:szCs w:val="32"/>
+        <w:ind w:left="142" w:firstLine="0"/>
+        <w:rPr>
+          <w:sz w:val="28"/>
+          <w:szCs w:val="28"/>
+          <w:lang w:val="de-DE"/>
+        </w:rPr>
+      </w:pPr>
+      <w:bookmarkStart w:id="3" w:name="_Toc483229128"/>
+      <w:r>
+        <w:rPr>
+          <w:sz w:val="28"/>
+          <w:szCs w:val="28"/>
           <w:lang w:val="de-DE"/>
         </w:rPr>
         <w:t>ChatServe</w:t>
       </w:r>
       <w:r>
         <w:rPr>
-          <w:sz w:val="32"/>
-          <w:szCs w:val="32"/>
+          <w:sz w:val="28"/>
+          <w:szCs w:val="28"/>
           <w:lang w:val="de-DE"/>
         </w:rPr>
         <w:t>r</w:t>
       </w:r>
-      <w:bookmarkEnd w:id="2"/>
+      <w:bookmarkEnd w:id="3"/>
     </w:p>
     <w:p>
       <w:pPr>
@@ -2847,7 +2690,25 @@
           <w:color w:val="000000"/>
           <w:lang w:val="de-DE"/>
         </w:rPr>
-        <w:t xml:space="preserve">Der ChatServer erstellt eine </w:t>
+        <w:t xml:space="preserve">Der </w:t>
+      </w:r>
+      <w:proofErr w:type="spellStart"/>
+      <w:r>
+        <w:rPr>
+          <w:rFonts w:ascii="Calibri" w:eastAsia="Times New Roman" w:hAnsi="Calibri"/>
+          <w:color w:val="000000"/>
+          <w:lang w:val="de-DE"/>
+        </w:rPr>
+        <w:t>ChatServer</w:t>
+      </w:r>
+      <w:proofErr w:type="spellEnd"/>
+      <w:r>
+        <w:rPr>
+          <w:rFonts w:ascii="Calibri" w:eastAsia="Times New Roman" w:hAnsi="Calibri"/>
+          <w:color w:val="000000"/>
+          <w:lang w:val="de-DE"/>
+        </w:rPr>
+        <w:t xml:space="preserve"> erstellt eine </w:t>
       </w:r>
       <w:r>
         <w:rPr>
@@ -3003,24 +2864,24 @@
           <w:ilvl w:val="1"/>
           <w:numId w:val="2"/>
         </w:numPr>
-        <w:ind w:left="0" w:firstLine="0"/>
-        <w:rPr>
-          <w:sz w:val="32"/>
-          <w:szCs w:val="32"/>
-          <w:lang w:val="de-DE"/>
-        </w:rPr>
-      </w:pPr>
-      <w:bookmarkStart w:id="3" w:name="_Toc483229129"/>
-      <w:r>
-        <w:rPr>
-          <w:sz w:val="32"/>
-          <w:szCs w:val="32"/>
+        <w:ind w:left="142" w:firstLine="0"/>
+        <w:rPr>
+          <w:sz w:val="28"/>
+          <w:szCs w:val="28"/>
+          <w:lang w:val="de-DE"/>
+        </w:rPr>
+      </w:pPr>
+      <w:bookmarkStart w:id="4" w:name="_Toc483229129"/>
+      <w:r>
+        <w:rPr>
+          <w:sz w:val="28"/>
+          <w:szCs w:val="28"/>
           <w:lang w:val="de-DE"/>
         </w:rPr>
         <w:lastRenderedPageBreak/>
         <w:t>ClientThread</w:t>
       </w:r>
-      <w:bookmarkEnd w:id="3"/>
+      <w:bookmarkEnd w:id="4"/>
     </w:p>
     <w:p>
       <w:pPr>
@@ -3238,23 +3099,23 @@
           <w:ilvl w:val="1"/>
           <w:numId w:val="2"/>
         </w:numPr>
-        <w:ind w:left="0" w:firstLine="0"/>
-        <w:rPr>
-          <w:sz w:val="32"/>
-          <w:szCs w:val="32"/>
-          <w:lang w:val="de-DE"/>
-        </w:rPr>
-      </w:pPr>
-      <w:bookmarkStart w:id="4" w:name="_Toc483229130"/>
-      <w:r>
-        <w:rPr>
-          <w:sz w:val="32"/>
-          <w:szCs w:val="32"/>
+        <w:ind w:left="142" w:firstLine="0"/>
+        <w:rPr>
+          <w:sz w:val="28"/>
+          <w:szCs w:val="28"/>
+          <w:lang w:val="de-DE"/>
+        </w:rPr>
+      </w:pPr>
+      <w:bookmarkStart w:id="5" w:name="_Toc483229130"/>
+      <w:r>
+        <w:rPr>
+          <w:sz w:val="28"/>
+          <w:szCs w:val="28"/>
           <w:lang w:val="de-DE"/>
         </w:rPr>
         <w:t>ChatRoom</w:t>
       </w:r>
-      <w:bookmarkEnd w:id="4"/>
+      <w:bookmarkEnd w:id="5"/>
     </w:p>
     <w:p>
       <w:pPr>
@@ -3314,23 +3175,23 @@
           <w:ilvl w:val="1"/>
           <w:numId w:val="2"/>
         </w:numPr>
-        <w:ind w:left="0" w:firstLine="0"/>
-        <w:rPr>
-          <w:sz w:val="32"/>
-          <w:szCs w:val="32"/>
-          <w:lang w:val="de-DE"/>
-        </w:rPr>
-      </w:pPr>
-      <w:bookmarkStart w:id="5" w:name="_Toc483229131"/>
-      <w:r>
-        <w:rPr>
-          <w:sz w:val="32"/>
-          <w:szCs w:val="32"/>
+        <w:ind w:left="142" w:firstLine="0"/>
+        <w:rPr>
+          <w:sz w:val="28"/>
+          <w:szCs w:val="28"/>
+          <w:lang w:val="de-DE"/>
+        </w:rPr>
+      </w:pPr>
+      <w:bookmarkStart w:id="6" w:name="_Toc483229131"/>
+      <w:r>
+        <w:rPr>
+          <w:sz w:val="28"/>
+          <w:szCs w:val="28"/>
           <w:lang w:val="de-DE"/>
         </w:rPr>
         <w:t>ChatMessage</w:t>
       </w:r>
-      <w:bookmarkEnd w:id="5"/>
+      <w:bookmarkEnd w:id="6"/>
     </w:p>
     <w:p>
       <w:pPr>
@@ -3395,14 +3256,14 @@
           <w:lang w:val="de-DE"/>
         </w:rPr>
       </w:pPr>
-      <w:bookmarkStart w:id="6" w:name="_Toc483229132"/>
+      <w:bookmarkStart w:id="7" w:name="_Toc483229132"/>
       <w:r>
         <w:rPr>
           <w:lang w:val="de-DE"/>
         </w:rPr>
         <w:t>Technische Aspekte</w:t>
       </w:r>
-      <w:bookmarkEnd w:id="6"/>
+      <w:bookmarkEnd w:id="7"/>
     </w:p>
     <w:p>
       <w:pPr>
@@ -3430,27 +3291,27 @@
           <w:ilvl w:val="1"/>
           <w:numId w:val="2"/>
         </w:numPr>
-        <w:ind w:left="0" w:firstLine="0"/>
-        <w:rPr>
-          <w:sz w:val="32"/>
-          <w:szCs w:val="32"/>
-          <w:lang w:val="de-DE"/>
-        </w:rPr>
-      </w:pPr>
-      <w:bookmarkStart w:id="7" w:name="_Toc483229133"/>
-      <w:r>
-        <w:rPr>
-          <w:sz w:val="32"/>
-          <w:szCs w:val="32"/>
+        <w:ind w:left="142" w:firstLine="0"/>
+        <w:rPr>
+          <w:sz w:val="28"/>
+          <w:szCs w:val="28"/>
+          <w:lang w:val="de-DE"/>
+        </w:rPr>
+      </w:pPr>
+      <w:bookmarkStart w:id="8" w:name="_Toc483229133"/>
+      <w:r>
+        <w:rPr>
+          <w:sz w:val="28"/>
+          <w:szCs w:val="28"/>
           <w:lang w:val="de-DE"/>
         </w:rPr>
         <w:t>Server</w:t>
       </w:r>
-      <w:bookmarkEnd w:id="7"/>
-      <w:r>
-        <w:rPr>
-          <w:sz w:val="32"/>
-          <w:szCs w:val="32"/>
+      <w:bookmarkEnd w:id="8"/>
+      <w:r>
+        <w:rPr>
+          <w:sz w:val="28"/>
+          <w:szCs w:val="28"/>
           <w:lang w:val="de-DE"/>
         </w:rPr>
         <w:t xml:space="preserve"> </w:t>
@@ -3501,23 +3362,23 @@
           <w:ilvl w:val="1"/>
           <w:numId w:val="2"/>
         </w:numPr>
-        <w:ind w:left="0" w:firstLine="0"/>
-        <w:rPr>
-          <w:sz w:val="32"/>
-          <w:szCs w:val="32"/>
-          <w:lang w:val="de-DE"/>
-        </w:rPr>
-      </w:pPr>
-      <w:bookmarkStart w:id="8" w:name="_Toc483229134"/>
-      <w:r>
-        <w:rPr>
-          <w:sz w:val="32"/>
-          <w:szCs w:val="32"/>
+        <w:ind w:left="142" w:firstLine="0"/>
+        <w:rPr>
+          <w:sz w:val="28"/>
+          <w:szCs w:val="28"/>
+          <w:lang w:val="de-DE"/>
+        </w:rPr>
+      </w:pPr>
+      <w:bookmarkStart w:id="9" w:name="_Toc483229134"/>
+      <w:r>
+        <w:rPr>
+          <w:sz w:val="28"/>
+          <w:szCs w:val="28"/>
           <w:lang w:val="de-DE"/>
         </w:rPr>
         <w:t>Port</w:t>
       </w:r>
-      <w:bookmarkEnd w:id="8"/>
+      <w:bookmarkEnd w:id="9"/>
     </w:p>
     <w:p>
       <w:pPr>
@@ -3545,28 +3406,28 @@
           <w:ilvl w:val="1"/>
           <w:numId w:val="2"/>
         </w:numPr>
-        <w:ind w:left="0" w:firstLine="0"/>
-        <w:rPr>
-          <w:sz w:val="32"/>
-          <w:szCs w:val="32"/>
-          <w:lang w:val="de-DE"/>
-        </w:rPr>
-      </w:pPr>
-      <w:bookmarkStart w:id="9" w:name="_Toc483229135"/>
-      <w:r>
-        <w:rPr>
-          <w:sz w:val="32"/>
-          <w:szCs w:val="32"/>
+        <w:ind w:left="142" w:firstLine="0"/>
+        <w:rPr>
+          <w:sz w:val="28"/>
+          <w:szCs w:val="28"/>
+          <w:lang w:val="de-DE"/>
+        </w:rPr>
+      </w:pPr>
+      <w:bookmarkStart w:id="10" w:name="_Toc483229135"/>
+      <w:r>
+        <w:rPr>
+          <w:sz w:val="28"/>
+          <w:szCs w:val="28"/>
           <w:lang w:val="de-DE"/>
         </w:rPr>
         <w:lastRenderedPageBreak/>
         <w:t>Protokoll</w:t>
       </w:r>
-      <w:bookmarkEnd w:id="9"/>
-      <w:r>
-        <w:rPr>
-          <w:sz w:val="32"/>
-          <w:szCs w:val="32"/>
+      <w:bookmarkEnd w:id="10"/>
+      <w:r>
+        <w:rPr>
+          <w:sz w:val="28"/>
+          <w:szCs w:val="28"/>
           <w:lang w:val="de-DE"/>
         </w:rPr>
         <w:t xml:space="preserve"> </w:t>
@@ -3598,23 +3459,23 @@
           <w:ilvl w:val="2"/>
           <w:numId w:val="2"/>
         </w:numPr>
-        <w:ind w:left="0" w:firstLine="0"/>
-        <w:rPr>
-          <w:sz w:val="32"/>
-          <w:szCs w:val="32"/>
-          <w:lang w:val="de-DE"/>
-        </w:rPr>
-      </w:pPr>
-      <w:bookmarkStart w:id="10" w:name="_Toc483229136"/>
-      <w:r>
-        <w:rPr>
-          <w:sz w:val="32"/>
-          <w:szCs w:val="32"/>
+        <w:ind w:left="284" w:firstLine="0"/>
+        <w:rPr>
+          <w:sz w:val="24"/>
+          <w:szCs w:val="24"/>
+          <w:lang w:val="de-DE"/>
+        </w:rPr>
+      </w:pPr>
+      <w:bookmarkStart w:id="11" w:name="_Toc483229136"/>
+      <w:r>
+        <w:rPr>
+          <w:sz w:val="24"/>
+          <w:szCs w:val="24"/>
           <w:lang w:val="de-DE"/>
         </w:rPr>
         <w:t>Anmeldung von Chatclient</w:t>
       </w:r>
-      <w:bookmarkEnd w:id="10"/>
+      <w:bookmarkEnd w:id="11"/>
     </w:p>
     <w:p>
       <w:pPr>
@@ -3807,23 +3668,23 @@
           <w:ilvl w:val="2"/>
           <w:numId w:val="2"/>
         </w:numPr>
-        <w:ind w:left="0" w:firstLine="0"/>
-        <w:rPr>
-          <w:sz w:val="32"/>
-          <w:szCs w:val="32"/>
-          <w:lang w:val="de-DE"/>
-        </w:rPr>
-      </w:pPr>
-      <w:bookmarkStart w:id="11" w:name="_Toc483229137"/>
-      <w:r>
-        <w:rPr>
-          <w:sz w:val="32"/>
-          <w:szCs w:val="32"/>
+        <w:ind w:left="284" w:firstLine="0"/>
+        <w:rPr>
+          <w:sz w:val="24"/>
+          <w:szCs w:val="24"/>
+          <w:lang w:val="de-DE"/>
+        </w:rPr>
+      </w:pPr>
+      <w:bookmarkStart w:id="12" w:name="_Toc483229137"/>
+      <w:r>
+        <w:rPr>
+          <w:sz w:val="24"/>
+          <w:szCs w:val="24"/>
           <w:lang w:val="de-DE"/>
         </w:rPr>
         <w:t>Timeout</w:t>
       </w:r>
-      <w:bookmarkEnd w:id="11"/>
+      <w:bookmarkEnd w:id="12"/>
     </w:p>
     <w:p>
       <w:pPr>
@@ -3851,23 +3712,23 @@
           <w:ilvl w:val="2"/>
           <w:numId w:val="2"/>
         </w:numPr>
-        <w:ind w:left="0" w:firstLine="0"/>
-        <w:rPr>
-          <w:sz w:val="32"/>
-          <w:szCs w:val="32"/>
-          <w:lang w:val="de-DE"/>
-        </w:rPr>
-      </w:pPr>
-      <w:bookmarkStart w:id="12" w:name="_Toc483229138"/>
-      <w:r>
-        <w:rPr>
-          <w:sz w:val="32"/>
-          <w:szCs w:val="32"/>
+        <w:ind w:left="284" w:firstLine="0"/>
+        <w:rPr>
+          <w:sz w:val="24"/>
+          <w:szCs w:val="24"/>
+          <w:lang w:val="de-DE"/>
+        </w:rPr>
+      </w:pPr>
+      <w:bookmarkStart w:id="13" w:name="_Toc483229138"/>
+      <w:r>
+        <w:rPr>
+          <w:sz w:val="24"/>
+          <w:szCs w:val="24"/>
           <w:lang w:val="de-DE"/>
         </w:rPr>
         <w:t>Fehlermeldungen</w:t>
       </w:r>
-      <w:bookmarkEnd w:id="12"/>
+      <w:bookmarkEnd w:id="13"/>
     </w:p>
     <w:p>
       <w:pPr>
@@ -3895,23 +3756,23 @@
           <w:ilvl w:val="2"/>
           <w:numId w:val="2"/>
         </w:numPr>
-        <w:ind w:left="0" w:firstLine="0"/>
-        <w:rPr>
-          <w:sz w:val="32"/>
-          <w:szCs w:val="32"/>
-          <w:lang w:val="de-DE"/>
-        </w:rPr>
-      </w:pPr>
-      <w:bookmarkStart w:id="13" w:name="_Toc483229139"/>
-      <w:r>
-        <w:rPr>
-          <w:sz w:val="32"/>
-          <w:szCs w:val="32"/>
+        <w:ind w:left="284" w:firstLine="0"/>
+        <w:rPr>
+          <w:sz w:val="24"/>
+          <w:szCs w:val="24"/>
+          <w:lang w:val="de-DE"/>
+        </w:rPr>
+      </w:pPr>
+      <w:bookmarkStart w:id="14" w:name="_Toc483229139"/>
+      <w:r>
+        <w:rPr>
+          <w:sz w:val="24"/>
+          <w:szCs w:val="24"/>
           <w:lang w:val="de-DE"/>
         </w:rPr>
         <w:t>Textkodierung</w:t>
       </w:r>
-      <w:bookmarkEnd w:id="13"/>
+      <w:bookmarkEnd w:id="14"/>
     </w:p>
     <w:p>
       <w:pPr>
@@ -3960,7 +3821,7 @@
           <w:lang w:val="de-DE"/>
         </w:rPr>
       </w:pPr>
-      <w:bookmarkStart w:id="14" w:name="_Toc483229140"/>
+      <w:bookmarkStart w:id="15" w:name="_Toc483229140"/>
       <w:r>
         <w:rPr>
           <w:lang w:val="de-DE"/>
@@ -3974,7 +3835,7 @@
         </w:rPr>
         <w:t>s</w:t>
       </w:r>
-      <w:bookmarkEnd w:id="14"/>
+      <w:bookmarkEnd w:id="15"/>
     </w:p>
     <w:p>
       <w:pPr>
@@ -4002,23 +3863,23 @@
           <w:ilvl w:val="1"/>
           <w:numId w:val="2"/>
         </w:numPr>
-        <w:ind w:left="0" w:firstLine="0"/>
-        <w:rPr>
-          <w:sz w:val="32"/>
-          <w:szCs w:val="32"/>
-          <w:lang w:val="de-DE"/>
-        </w:rPr>
-      </w:pPr>
-      <w:bookmarkStart w:id="15" w:name="_Toc483229141"/>
-      <w:r>
-        <w:rPr>
-          <w:sz w:val="32"/>
-          <w:szCs w:val="32"/>
+        <w:ind w:left="142" w:firstLine="0"/>
+        <w:rPr>
+          <w:sz w:val="28"/>
+          <w:szCs w:val="28"/>
+          <w:lang w:val="de-DE"/>
+        </w:rPr>
+      </w:pPr>
+      <w:bookmarkStart w:id="16" w:name="_Toc483229141"/>
+      <w:r>
+        <w:rPr>
+          <w:sz w:val="28"/>
+          <w:szCs w:val="28"/>
           <w:lang w:val="de-DE"/>
         </w:rPr>
         <w:t>SendeObjekt</w:t>
       </w:r>
-      <w:bookmarkEnd w:id="15"/>
+      <w:bookmarkEnd w:id="16"/>
     </w:p>
     <w:p>
       <w:pPr>
@@ -4054,23 +3915,23 @@
           <w:ilvl w:val="1"/>
           <w:numId w:val="2"/>
         </w:numPr>
-        <w:ind w:left="0" w:firstLine="0"/>
-        <w:rPr>
-          <w:sz w:val="32"/>
-          <w:szCs w:val="32"/>
-          <w:lang w:val="de-DE"/>
-        </w:rPr>
-      </w:pPr>
-      <w:bookmarkStart w:id="16" w:name="_Toc483229142"/>
-      <w:r>
-        <w:rPr>
-          <w:sz w:val="32"/>
-          <w:szCs w:val="32"/>
+        <w:ind w:left="142" w:firstLine="0"/>
+        <w:rPr>
+          <w:sz w:val="28"/>
+          <w:szCs w:val="28"/>
+          <w:lang w:val="de-DE"/>
+        </w:rPr>
+      </w:pPr>
+      <w:bookmarkStart w:id="17" w:name="_Toc483229142"/>
+      <w:r>
+        <w:rPr>
+          <w:sz w:val="28"/>
+          <w:szCs w:val="28"/>
           <w:lang w:val="de-DE"/>
         </w:rPr>
         <w:t>Chatrooms</w:t>
       </w:r>
-      <w:bookmarkEnd w:id="16"/>
+      <w:bookmarkEnd w:id="17"/>
     </w:p>
     <w:p>
       <w:pPr>
@@ -4098,23 +3959,23 @@
           <w:ilvl w:val="1"/>
           <w:numId w:val="2"/>
         </w:numPr>
-        <w:ind w:left="0" w:firstLine="0"/>
-        <w:rPr>
-          <w:sz w:val="32"/>
-          <w:szCs w:val="32"/>
-          <w:lang w:val="de-DE"/>
-        </w:rPr>
-      </w:pPr>
-      <w:bookmarkStart w:id="17" w:name="_Toc483229143"/>
-      <w:r>
-        <w:rPr>
-          <w:sz w:val="32"/>
-          <w:szCs w:val="32"/>
+        <w:ind w:left="142" w:firstLine="0"/>
+        <w:rPr>
+          <w:sz w:val="28"/>
+          <w:szCs w:val="28"/>
+          <w:lang w:val="de-DE"/>
+        </w:rPr>
+      </w:pPr>
+      <w:bookmarkStart w:id="18" w:name="_Toc483229143"/>
+      <w:r>
+        <w:rPr>
+          <w:sz w:val="28"/>
+          <w:szCs w:val="28"/>
           <w:lang w:val="de-DE"/>
         </w:rPr>
         <w:t>Befehle</w:t>
       </w:r>
-      <w:bookmarkEnd w:id="17"/>
+      <w:bookmarkEnd w:id="18"/>
     </w:p>
     <w:p>
       <w:pPr>
@@ -4797,8 +4658,6 @@
         </w:rPr>
         <w:t>C</w:t>
       </w:r>
-      <w:bookmarkStart w:id="18" w:name="_GoBack"/>
-      <w:bookmarkEnd w:id="18"/>
       <w:r>
         <w:rPr>
           <w:rFonts w:ascii="Calibri" w:hAnsi="Calibri"/>
@@ -5741,12 +5600,12 @@
       </w:pPr>
     </w:p>
     <w:sectPr>
-      <w:headerReference w:type="even" r:id="rId10"/>
-      <w:headerReference w:type="default" r:id="rId11"/>
-      <w:footerReference w:type="even" r:id="rId12"/>
-      <w:footerReference w:type="default" r:id="rId13"/>
-      <w:headerReference w:type="first" r:id="rId14"/>
-      <w:footerReference w:type="first" r:id="rId15"/>
+      <w:headerReference w:type="even" r:id="rId11"/>
+      <w:headerReference w:type="default" r:id="rId12"/>
+      <w:footerReference w:type="even" r:id="rId13"/>
+      <w:footerReference w:type="default" r:id="rId14"/>
+      <w:headerReference w:type="first" r:id="rId15"/>
+      <w:footerReference w:type="first" r:id="rId16"/>
       <w:pgSz w:w="11900" w:h="16840"/>
       <w:pgMar w:top="1417" w:right="1417" w:bottom="1134" w:left="1417" w:header="708" w:footer="708" w:gutter="0"/>
       <w:cols w:space="708"/>
@@ -5758,7 +5617,7 @@
 </file>
 
 <file path=word/endnotes.xml><?xml version="1.0" encoding="utf-8"?>
-<w:endnotes xmlns:wpc="http://schemas.microsoft.com/office/word/2010/wordprocessingCanvas" xmlns:cx="http://schemas.microsoft.com/office/drawing/2014/chartex" xmlns:cx1="http://schemas.microsoft.com/office/drawing/2015/9/8/chartex" xmlns:cx2="http://schemas.microsoft.com/office/drawing/2015/10/21/chartex" xmlns:cx3="http://schemas.microsoft.com/office/drawing/2016/5/9/chartex" xmlns:cx4="http://schemas.microsoft.com/office/drawing/2016/5/10/chartex" xmlns:cx5="http://schemas.microsoft.com/office/drawing/2016/5/11/chartex" xmlns:cx6="http://schemas.microsoft.com/office/drawing/2016/5/12/chartex" xmlns:cx7="http://schemas.microsoft.com/office/drawing/2016/5/13/chartex" xmlns:cx8="http://schemas.microsoft.com/office/drawing/2016/5/14/chartex" xmlns:mc="http://schemas.openxmlformats.org/markup-compatibility/2006" xmlns:o="urn:schemas-microsoft-com:office:office" xmlns:r="http://schemas.openxmlformats.org/officeDocument/2006/relationships" xmlns:m="http://schemas.openxmlformats.org/officeDocument/2006/math" xmlns:v="urn:schemas-microsoft-com:vml" xmlns:wp14="http://schemas.microsoft.com/office/word/2010/wordprocessingDrawing" xmlns:wp="http://schemas.openxmlformats.org/drawingml/2006/wordprocessingDrawing" xmlns:w10="urn:schemas-microsoft-com:office:word" xmlns:w="http://schemas.openxmlformats.org/wordprocessingml/2006/main" xmlns:w14="http://schemas.microsoft.com/office/word/2010/wordml" xmlns:w15="http://schemas.microsoft.com/office/word/2012/wordml" xmlns:w16se="http://schemas.microsoft.com/office/word/2015/wordml/symex" xmlns:wpg="http://schemas.microsoft.com/office/word/2010/wordprocessingGroup" xmlns:wpi="http://schemas.microsoft.com/office/word/2010/wordprocessingInk" xmlns:wne="http://schemas.microsoft.com/office/word/2006/wordml" xmlns:wps="http://schemas.microsoft.com/office/word/2010/wordprocessingShape" mc:Ignorable="w14 w15 w16se wp14">
+<w:endnotes xmlns:wpc="http://schemas.microsoft.com/office/word/2010/wordprocessingCanvas" xmlns:mo="http://schemas.microsoft.com/office/mac/office/2008/main" xmlns:mc="http://schemas.openxmlformats.org/markup-compatibility/2006" xmlns:mv="urn:schemas-microsoft-com:mac:vml" xmlns:o="urn:schemas-microsoft-com:office:office" xmlns:r="http://schemas.openxmlformats.org/officeDocument/2006/relationships" xmlns:m="http://schemas.openxmlformats.org/officeDocument/2006/math" xmlns:v="urn:schemas-microsoft-com:vml" xmlns:wp14="http://schemas.microsoft.com/office/word/2010/wordprocessingDrawing" xmlns:wp="http://schemas.openxmlformats.org/drawingml/2006/wordprocessingDrawing" xmlns:w10="urn:schemas-microsoft-com:office:word" xmlns:w="http://schemas.openxmlformats.org/wordprocessingml/2006/main" xmlns:w14="http://schemas.microsoft.com/office/word/2010/wordml" xmlns:w15="http://schemas.microsoft.com/office/word/2012/wordml" xmlns:wpg="http://schemas.microsoft.com/office/word/2010/wordprocessingGroup" xmlns:wpi="http://schemas.microsoft.com/office/word/2010/wordprocessingInk" xmlns:wne="http://schemas.microsoft.com/office/word/2006/wordml" xmlns:wps="http://schemas.microsoft.com/office/word/2010/wordprocessingShape" mc:Ignorable="w14 w15 wp14">
   <w:endnote w:type="separator" w:id="-1">
     <w:p>
       <w:r>
@@ -5777,7 +5636,7 @@
 </file>
 
 <file path=word/footer1.xml><?xml version="1.0" encoding="utf-8"?>
-<w:ftr xmlns:wpc="http://schemas.microsoft.com/office/word/2010/wordprocessingCanvas" xmlns:cx="http://schemas.microsoft.com/office/drawing/2014/chartex" xmlns:cx1="http://schemas.microsoft.com/office/drawing/2015/9/8/chartex" xmlns:cx2="http://schemas.microsoft.com/office/drawing/2015/10/21/chartex" xmlns:cx3="http://schemas.microsoft.com/office/drawing/2016/5/9/chartex" xmlns:cx4="http://schemas.microsoft.com/office/drawing/2016/5/10/chartex" xmlns:cx5="http://schemas.microsoft.com/office/drawing/2016/5/11/chartex" xmlns:cx6="http://schemas.microsoft.com/office/drawing/2016/5/12/chartex" xmlns:cx7="http://schemas.microsoft.com/office/drawing/2016/5/13/chartex" xmlns:cx8="http://schemas.microsoft.com/office/drawing/2016/5/14/chartex" xmlns:mc="http://schemas.openxmlformats.org/markup-compatibility/2006" xmlns:o="urn:schemas-microsoft-com:office:office" xmlns:r="http://schemas.openxmlformats.org/officeDocument/2006/relationships" xmlns:m="http://schemas.openxmlformats.org/officeDocument/2006/math" xmlns:v="urn:schemas-microsoft-com:vml" xmlns:wp14="http://schemas.microsoft.com/office/word/2010/wordprocessingDrawing" xmlns:wp="http://schemas.openxmlformats.org/drawingml/2006/wordprocessingDrawing" xmlns:w10="urn:schemas-microsoft-com:office:word" xmlns:w="http://schemas.openxmlformats.org/wordprocessingml/2006/main" xmlns:w14="http://schemas.microsoft.com/office/word/2010/wordml" xmlns:w15="http://schemas.microsoft.com/office/word/2012/wordml" xmlns:w16se="http://schemas.microsoft.com/office/word/2015/wordml/symex" xmlns:wpg="http://schemas.microsoft.com/office/word/2010/wordprocessingGroup" xmlns:wpi="http://schemas.microsoft.com/office/word/2010/wordprocessingInk" xmlns:wne="http://schemas.microsoft.com/office/word/2006/wordml" xmlns:wps="http://schemas.microsoft.com/office/word/2010/wordprocessingShape" mc:Ignorable="w14 w15 w16se wp14">
+<w:ftr xmlns:wpc="http://schemas.microsoft.com/office/word/2010/wordprocessingCanvas" xmlns:mo="http://schemas.microsoft.com/office/mac/office/2008/main" xmlns:mc="http://schemas.openxmlformats.org/markup-compatibility/2006" xmlns:mv="urn:schemas-microsoft-com:mac:vml" xmlns:o="urn:schemas-microsoft-com:office:office" xmlns:r="http://schemas.openxmlformats.org/officeDocument/2006/relationships" xmlns:m="http://schemas.openxmlformats.org/officeDocument/2006/math" xmlns:v="urn:schemas-microsoft-com:vml" xmlns:wp14="http://schemas.microsoft.com/office/word/2010/wordprocessingDrawing" xmlns:wp="http://schemas.openxmlformats.org/drawingml/2006/wordprocessingDrawing" xmlns:w10="urn:schemas-microsoft-com:office:word" xmlns:w="http://schemas.openxmlformats.org/wordprocessingml/2006/main" xmlns:w14="http://schemas.microsoft.com/office/word/2010/wordml" xmlns:w15="http://schemas.microsoft.com/office/word/2012/wordml" xmlns:wpg="http://schemas.microsoft.com/office/word/2010/wordprocessingGroup" xmlns:wpi="http://schemas.microsoft.com/office/word/2010/wordprocessingInk" xmlns:wne="http://schemas.microsoft.com/office/word/2006/wordml" xmlns:wps="http://schemas.microsoft.com/office/word/2010/wordprocessingShape" mc:Ignorable="w14 w15 wp14">
   <w:p>
     <w:pPr>
       <w:pStyle w:val="Footer"/>
@@ -5787,7 +5646,7 @@
 </file>
 
 <file path=word/footer2.xml><?xml version="1.0" encoding="utf-8"?>
-<w:ftr xmlns:wpc="http://schemas.microsoft.com/office/word/2010/wordprocessingCanvas" xmlns:cx="http://schemas.microsoft.com/office/drawing/2014/chartex" xmlns:cx1="http://schemas.microsoft.com/office/drawing/2015/9/8/chartex" xmlns:cx2="http://schemas.microsoft.com/office/drawing/2015/10/21/chartex" xmlns:cx3="http://schemas.microsoft.com/office/drawing/2016/5/9/chartex" xmlns:cx4="http://schemas.microsoft.com/office/drawing/2016/5/10/chartex" xmlns:cx5="http://schemas.microsoft.com/office/drawing/2016/5/11/chartex" xmlns:cx6="http://schemas.microsoft.com/office/drawing/2016/5/12/chartex" xmlns:cx7="http://schemas.microsoft.com/office/drawing/2016/5/13/chartex" xmlns:cx8="http://schemas.microsoft.com/office/drawing/2016/5/14/chartex" xmlns:mc="http://schemas.openxmlformats.org/markup-compatibility/2006" xmlns:o="urn:schemas-microsoft-com:office:office" xmlns:r="http://schemas.openxmlformats.org/officeDocument/2006/relationships" xmlns:m="http://schemas.openxmlformats.org/officeDocument/2006/math" xmlns:v="urn:schemas-microsoft-com:vml" xmlns:wp14="http://schemas.microsoft.com/office/word/2010/wordprocessingDrawing" xmlns:wp="http://schemas.openxmlformats.org/drawingml/2006/wordprocessingDrawing" xmlns:w10="urn:schemas-microsoft-com:office:word" xmlns:w="http://schemas.openxmlformats.org/wordprocessingml/2006/main" xmlns:w14="http://schemas.microsoft.com/office/word/2010/wordml" xmlns:w15="http://schemas.microsoft.com/office/word/2012/wordml" xmlns:w16se="http://schemas.microsoft.com/office/word/2015/wordml/symex" xmlns:wpg="http://schemas.microsoft.com/office/word/2010/wordprocessingGroup" xmlns:wpi="http://schemas.microsoft.com/office/word/2010/wordprocessingInk" xmlns:wne="http://schemas.microsoft.com/office/word/2006/wordml" xmlns:wps="http://schemas.microsoft.com/office/word/2010/wordprocessingShape" mc:Ignorable="w14 w15 w16se wp14">
+<w:ftr xmlns:wpc="http://schemas.microsoft.com/office/word/2010/wordprocessingCanvas" xmlns:mo="http://schemas.microsoft.com/office/mac/office/2008/main" xmlns:mc="http://schemas.openxmlformats.org/markup-compatibility/2006" xmlns:mv="urn:schemas-microsoft-com:mac:vml" xmlns:o="urn:schemas-microsoft-com:office:office" xmlns:r="http://schemas.openxmlformats.org/officeDocument/2006/relationships" xmlns:m="http://schemas.openxmlformats.org/officeDocument/2006/math" xmlns:v="urn:schemas-microsoft-com:vml" xmlns:wp14="http://schemas.microsoft.com/office/word/2010/wordprocessingDrawing" xmlns:wp="http://schemas.openxmlformats.org/drawingml/2006/wordprocessingDrawing" xmlns:w10="urn:schemas-microsoft-com:office:word" xmlns:w="http://schemas.openxmlformats.org/wordprocessingml/2006/main" xmlns:w14="http://schemas.microsoft.com/office/word/2010/wordml" xmlns:w15="http://schemas.microsoft.com/office/word/2012/wordml" xmlns:wpg="http://schemas.microsoft.com/office/word/2010/wordprocessingGroup" xmlns:wpi="http://schemas.microsoft.com/office/word/2010/wordprocessingInk" xmlns:wne="http://schemas.microsoft.com/office/word/2006/wordml" xmlns:wps="http://schemas.microsoft.com/office/word/2010/wordprocessingShape" mc:Ignorable="w14 w15 wp14">
   <w:p>
     <w:pPr>
       <w:pStyle w:val="Footer"/>
@@ -5854,7 +5713,7 @@
         <w:noProof/>
         <w:lang w:val="de-DE"/>
       </w:rPr>
-      <w:t>7</w:t>
+      <w:t>2</w:t>
     </w:r>
     <w:r>
       <w:rPr>
@@ -5911,7 +5770,7 @@
 </file>
 
 <file path=word/footer3.xml><?xml version="1.0" encoding="utf-8"?>
-<w:ftr xmlns:wpc="http://schemas.microsoft.com/office/word/2010/wordprocessingCanvas" xmlns:cx="http://schemas.microsoft.com/office/drawing/2014/chartex" xmlns:cx1="http://schemas.microsoft.com/office/drawing/2015/9/8/chartex" xmlns:cx2="http://schemas.microsoft.com/office/drawing/2015/10/21/chartex" xmlns:cx3="http://schemas.microsoft.com/office/drawing/2016/5/9/chartex" xmlns:cx4="http://schemas.microsoft.com/office/drawing/2016/5/10/chartex" xmlns:cx5="http://schemas.microsoft.com/office/drawing/2016/5/11/chartex" xmlns:cx6="http://schemas.microsoft.com/office/drawing/2016/5/12/chartex" xmlns:cx7="http://schemas.microsoft.com/office/drawing/2016/5/13/chartex" xmlns:cx8="http://schemas.microsoft.com/office/drawing/2016/5/14/chartex" xmlns:mc="http://schemas.openxmlformats.org/markup-compatibility/2006" xmlns:o="urn:schemas-microsoft-com:office:office" xmlns:r="http://schemas.openxmlformats.org/officeDocument/2006/relationships" xmlns:m="http://schemas.openxmlformats.org/officeDocument/2006/math" xmlns:v="urn:schemas-microsoft-com:vml" xmlns:wp14="http://schemas.microsoft.com/office/word/2010/wordprocessingDrawing" xmlns:wp="http://schemas.openxmlformats.org/drawingml/2006/wordprocessingDrawing" xmlns:w10="urn:schemas-microsoft-com:office:word" xmlns:w="http://schemas.openxmlformats.org/wordprocessingml/2006/main" xmlns:w14="http://schemas.microsoft.com/office/word/2010/wordml" xmlns:w15="http://schemas.microsoft.com/office/word/2012/wordml" xmlns:w16se="http://schemas.microsoft.com/office/word/2015/wordml/symex" xmlns:wpg="http://schemas.microsoft.com/office/word/2010/wordprocessingGroup" xmlns:wpi="http://schemas.microsoft.com/office/word/2010/wordprocessingInk" xmlns:wne="http://schemas.microsoft.com/office/word/2006/wordml" xmlns:wps="http://schemas.microsoft.com/office/word/2010/wordprocessingShape" mc:Ignorable="w14 w15 w16se wp14">
+<w:ftr xmlns:wpc="http://schemas.microsoft.com/office/word/2010/wordprocessingCanvas" xmlns:mo="http://schemas.microsoft.com/office/mac/office/2008/main" xmlns:mc="http://schemas.openxmlformats.org/markup-compatibility/2006" xmlns:mv="urn:schemas-microsoft-com:mac:vml" xmlns:o="urn:schemas-microsoft-com:office:office" xmlns:r="http://schemas.openxmlformats.org/officeDocument/2006/relationships" xmlns:m="http://schemas.openxmlformats.org/officeDocument/2006/math" xmlns:v="urn:schemas-microsoft-com:vml" xmlns:wp14="http://schemas.microsoft.com/office/word/2010/wordprocessingDrawing" xmlns:wp="http://schemas.openxmlformats.org/drawingml/2006/wordprocessingDrawing" xmlns:w10="urn:schemas-microsoft-com:office:word" xmlns:w="http://schemas.openxmlformats.org/wordprocessingml/2006/main" xmlns:w14="http://schemas.microsoft.com/office/word/2010/wordml" xmlns:w15="http://schemas.microsoft.com/office/word/2012/wordml" xmlns:wpg="http://schemas.microsoft.com/office/word/2010/wordprocessingGroup" xmlns:wpi="http://schemas.microsoft.com/office/word/2010/wordprocessingInk" xmlns:wne="http://schemas.microsoft.com/office/word/2006/wordml" xmlns:wps="http://schemas.microsoft.com/office/word/2010/wordprocessingShape" mc:Ignorable="w14 w15 wp14">
   <w:p>
     <w:pPr>
       <w:pStyle w:val="Footer"/>
@@ -5921,7 +5780,7 @@
 </file>
 
 <file path=word/footnotes.xml><?xml version="1.0" encoding="utf-8"?>
-<w:footnotes xmlns:wpc="http://schemas.microsoft.com/office/word/2010/wordprocessingCanvas" xmlns:cx="http://schemas.microsoft.com/office/drawing/2014/chartex" xmlns:cx1="http://schemas.microsoft.com/office/drawing/2015/9/8/chartex" xmlns:cx2="http://schemas.microsoft.com/office/drawing/2015/10/21/chartex" xmlns:cx3="http://schemas.microsoft.com/office/drawing/2016/5/9/chartex" xmlns:cx4="http://schemas.microsoft.com/office/drawing/2016/5/10/chartex" xmlns:cx5="http://schemas.microsoft.com/office/drawing/2016/5/11/chartex" xmlns:cx6="http://schemas.microsoft.com/office/drawing/2016/5/12/chartex" xmlns:cx7="http://schemas.microsoft.com/office/drawing/2016/5/13/chartex" xmlns:cx8="http://schemas.microsoft.com/office/drawing/2016/5/14/chartex" xmlns:mc="http://schemas.openxmlformats.org/markup-compatibility/2006" xmlns:o="urn:schemas-microsoft-com:office:office" xmlns:r="http://schemas.openxmlformats.org/officeDocument/2006/relationships" xmlns:m="http://schemas.openxmlformats.org/officeDocument/2006/math" xmlns:v="urn:schemas-microsoft-com:vml" xmlns:wp14="http://schemas.microsoft.com/office/word/2010/wordprocessingDrawing" xmlns:wp="http://schemas.openxmlformats.org/drawingml/2006/wordprocessingDrawing" xmlns:w10="urn:schemas-microsoft-com:office:word" xmlns:w="http://schemas.openxmlformats.org/wordprocessingml/2006/main" xmlns:w14="http://schemas.microsoft.com/office/word/2010/wordml" xmlns:w15="http://schemas.microsoft.com/office/word/2012/wordml" xmlns:w16se="http://schemas.microsoft.com/office/word/2015/wordml/symex" xmlns:wpg="http://schemas.microsoft.com/office/word/2010/wordprocessingGroup" xmlns:wpi="http://schemas.microsoft.com/office/word/2010/wordprocessingInk" xmlns:wne="http://schemas.microsoft.com/office/word/2006/wordml" xmlns:wps="http://schemas.microsoft.com/office/word/2010/wordprocessingShape" mc:Ignorable="w14 w15 w16se wp14">
+<w:footnotes xmlns:wpc="http://schemas.microsoft.com/office/word/2010/wordprocessingCanvas" xmlns:mo="http://schemas.microsoft.com/office/mac/office/2008/main" xmlns:mc="http://schemas.openxmlformats.org/markup-compatibility/2006" xmlns:mv="urn:schemas-microsoft-com:mac:vml" xmlns:o="urn:schemas-microsoft-com:office:office" xmlns:r="http://schemas.openxmlformats.org/officeDocument/2006/relationships" xmlns:m="http://schemas.openxmlformats.org/officeDocument/2006/math" xmlns:v="urn:schemas-microsoft-com:vml" xmlns:wp14="http://schemas.microsoft.com/office/word/2010/wordprocessingDrawing" xmlns:wp="http://schemas.openxmlformats.org/drawingml/2006/wordprocessingDrawing" xmlns:w10="urn:schemas-microsoft-com:office:word" xmlns:w="http://schemas.openxmlformats.org/wordprocessingml/2006/main" xmlns:w14="http://schemas.microsoft.com/office/word/2010/wordml" xmlns:w15="http://schemas.microsoft.com/office/word/2012/wordml" xmlns:wpg="http://schemas.microsoft.com/office/word/2010/wordprocessingGroup" xmlns:wpi="http://schemas.microsoft.com/office/word/2010/wordprocessingInk" xmlns:wne="http://schemas.microsoft.com/office/word/2006/wordml" xmlns:wps="http://schemas.microsoft.com/office/word/2010/wordprocessingShape" mc:Ignorable="w14 w15 wp14">
   <w:footnote w:type="separator" w:id="-1">
     <w:p>
       <w:r>
@@ -5940,7 +5799,7 @@
 </file>
 
 <file path=word/header1.xml><?xml version="1.0" encoding="utf-8"?>
-<w:hdr xmlns:wpc="http://schemas.microsoft.com/office/word/2010/wordprocessingCanvas" xmlns:cx="http://schemas.microsoft.com/office/drawing/2014/chartex" xmlns:cx1="http://schemas.microsoft.com/office/drawing/2015/9/8/chartex" xmlns:cx2="http://schemas.microsoft.com/office/drawing/2015/10/21/chartex" xmlns:cx3="http://schemas.microsoft.com/office/drawing/2016/5/9/chartex" xmlns:cx4="http://schemas.microsoft.com/office/drawing/2016/5/10/chartex" xmlns:cx5="http://schemas.microsoft.com/office/drawing/2016/5/11/chartex" xmlns:cx6="http://schemas.microsoft.com/office/drawing/2016/5/12/chartex" xmlns:cx7="http://schemas.microsoft.com/office/drawing/2016/5/13/chartex" xmlns:cx8="http://schemas.microsoft.com/office/drawing/2016/5/14/chartex" xmlns:mc="http://schemas.openxmlformats.org/markup-compatibility/2006" xmlns:o="urn:schemas-microsoft-com:office:office" xmlns:r="http://schemas.openxmlformats.org/officeDocument/2006/relationships" xmlns:m="http://schemas.openxmlformats.org/officeDocument/2006/math" xmlns:v="urn:schemas-microsoft-com:vml" xmlns:wp14="http://schemas.microsoft.com/office/word/2010/wordprocessingDrawing" xmlns:wp="http://schemas.openxmlformats.org/drawingml/2006/wordprocessingDrawing" xmlns:w10="urn:schemas-microsoft-com:office:word" xmlns:w="http://schemas.openxmlformats.org/wordprocessingml/2006/main" xmlns:w14="http://schemas.microsoft.com/office/word/2010/wordml" xmlns:w15="http://schemas.microsoft.com/office/word/2012/wordml" xmlns:w16se="http://schemas.microsoft.com/office/word/2015/wordml/symex" xmlns:wpg="http://schemas.microsoft.com/office/word/2010/wordprocessingGroup" xmlns:wpi="http://schemas.microsoft.com/office/word/2010/wordprocessingInk" xmlns:wne="http://schemas.microsoft.com/office/word/2006/wordml" xmlns:wps="http://schemas.microsoft.com/office/word/2010/wordprocessingShape" mc:Ignorable="w14 w15 w16se wp14">
+<w:hdr xmlns:wpc="http://schemas.microsoft.com/office/word/2010/wordprocessingCanvas" xmlns:mo="http://schemas.microsoft.com/office/mac/office/2008/main" xmlns:mc="http://schemas.openxmlformats.org/markup-compatibility/2006" xmlns:mv="urn:schemas-microsoft-com:mac:vml" xmlns:o="urn:schemas-microsoft-com:office:office" xmlns:r="http://schemas.openxmlformats.org/officeDocument/2006/relationships" xmlns:m="http://schemas.openxmlformats.org/officeDocument/2006/math" xmlns:v="urn:schemas-microsoft-com:vml" xmlns:wp14="http://schemas.microsoft.com/office/word/2010/wordprocessingDrawing" xmlns:wp="http://schemas.openxmlformats.org/drawingml/2006/wordprocessingDrawing" xmlns:w10="urn:schemas-microsoft-com:office:word" xmlns:w="http://schemas.openxmlformats.org/wordprocessingml/2006/main" xmlns:w14="http://schemas.microsoft.com/office/word/2010/wordml" xmlns:w15="http://schemas.microsoft.com/office/word/2012/wordml" xmlns:wpg="http://schemas.microsoft.com/office/word/2010/wordprocessingGroup" xmlns:wpi="http://schemas.microsoft.com/office/word/2010/wordprocessingInk" xmlns:wne="http://schemas.microsoft.com/office/word/2006/wordml" xmlns:wps="http://schemas.microsoft.com/office/word/2010/wordprocessingShape" mc:Ignorable="w14 w15 wp14">
   <w:p>
     <w:pPr>
       <w:pStyle w:val="Header"/>
@@ -5950,7 +5809,7 @@
 </file>
 
 <file path=word/header2.xml><?xml version="1.0" encoding="utf-8"?>
-<w:hdr xmlns:wpc="http://schemas.microsoft.com/office/word/2010/wordprocessingCanvas" xmlns:cx="http://schemas.microsoft.com/office/drawing/2014/chartex" xmlns:cx1="http://schemas.microsoft.com/office/drawing/2015/9/8/chartex" xmlns:cx2="http://schemas.microsoft.com/office/drawing/2015/10/21/chartex" xmlns:cx3="http://schemas.microsoft.com/office/drawing/2016/5/9/chartex" xmlns:cx4="http://schemas.microsoft.com/office/drawing/2016/5/10/chartex" xmlns:cx5="http://schemas.microsoft.com/office/drawing/2016/5/11/chartex" xmlns:cx6="http://schemas.microsoft.com/office/drawing/2016/5/12/chartex" xmlns:cx7="http://schemas.microsoft.com/office/drawing/2016/5/13/chartex" xmlns:cx8="http://schemas.microsoft.com/office/drawing/2016/5/14/chartex" xmlns:mc="http://schemas.openxmlformats.org/markup-compatibility/2006" xmlns:o="urn:schemas-microsoft-com:office:office" xmlns:r="http://schemas.openxmlformats.org/officeDocument/2006/relationships" xmlns:m="http://schemas.openxmlformats.org/officeDocument/2006/math" xmlns:v="urn:schemas-microsoft-com:vml" xmlns:wp14="http://schemas.microsoft.com/office/word/2010/wordprocessingDrawing" xmlns:wp="http://schemas.openxmlformats.org/drawingml/2006/wordprocessingDrawing" xmlns:w10="urn:schemas-microsoft-com:office:word" xmlns:w="http://schemas.openxmlformats.org/wordprocessingml/2006/main" xmlns:w14="http://schemas.microsoft.com/office/word/2010/wordml" xmlns:w15="http://schemas.microsoft.com/office/word/2012/wordml" xmlns:w16se="http://schemas.microsoft.com/office/word/2015/wordml/symex" xmlns:wpg="http://schemas.microsoft.com/office/word/2010/wordprocessingGroup" xmlns:wpi="http://schemas.microsoft.com/office/word/2010/wordprocessingInk" xmlns:wne="http://schemas.microsoft.com/office/word/2006/wordml" xmlns:wps="http://schemas.microsoft.com/office/word/2010/wordprocessingShape" mc:Ignorable="w14 w15 w16se wp14">
+<w:hdr xmlns:wpc="http://schemas.microsoft.com/office/word/2010/wordprocessingCanvas" xmlns:mo="http://schemas.microsoft.com/office/mac/office/2008/main" xmlns:mc="http://schemas.openxmlformats.org/markup-compatibility/2006" xmlns:mv="urn:schemas-microsoft-com:mac:vml" xmlns:o="urn:schemas-microsoft-com:office:office" xmlns:r="http://schemas.openxmlformats.org/officeDocument/2006/relationships" xmlns:m="http://schemas.openxmlformats.org/officeDocument/2006/math" xmlns:v="urn:schemas-microsoft-com:vml" xmlns:wp14="http://schemas.microsoft.com/office/word/2010/wordprocessingDrawing" xmlns:wp="http://schemas.openxmlformats.org/drawingml/2006/wordprocessingDrawing" xmlns:w10="urn:schemas-microsoft-com:office:word" xmlns:w="http://schemas.openxmlformats.org/wordprocessingml/2006/main" xmlns:w14="http://schemas.microsoft.com/office/word/2010/wordml" xmlns:w15="http://schemas.microsoft.com/office/word/2012/wordml" xmlns:wpg="http://schemas.microsoft.com/office/word/2010/wordprocessingGroup" xmlns:wpi="http://schemas.microsoft.com/office/word/2010/wordprocessingInk" xmlns:wne="http://schemas.microsoft.com/office/word/2006/wordml" xmlns:wps="http://schemas.microsoft.com/office/word/2010/wordprocessingShape" mc:Ignorable="w14 w15 wp14">
   <w:p>
     <w:pPr>
       <w:pStyle w:val="Header"/>
@@ -6030,7 +5889,7 @@
 </file>
 
 <file path=word/header3.xml><?xml version="1.0" encoding="utf-8"?>
-<w:hdr xmlns:wpc="http://schemas.microsoft.com/office/word/2010/wordprocessingCanvas" xmlns:cx="http://schemas.microsoft.com/office/drawing/2014/chartex" xmlns:cx1="http://schemas.microsoft.com/office/drawing/2015/9/8/chartex" xmlns:cx2="http://schemas.microsoft.com/office/drawing/2015/10/21/chartex" xmlns:cx3="http://schemas.microsoft.com/office/drawing/2016/5/9/chartex" xmlns:cx4="http://schemas.microsoft.com/office/drawing/2016/5/10/chartex" xmlns:cx5="http://schemas.microsoft.com/office/drawing/2016/5/11/chartex" xmlns:cx6="http://schemas.microsoft.com/office/drawing/2016/5/12/chartex" xmlns:cx7="http://schemas.microsoft.com/office/drawing/2016/5/13/chartex" xmlns:cx8="http://schemas.microsoft.com/office/drawing/2016/5/14/chartex" xmlns:mc="http://schemas.openxmlformats.org/markup-compatibility/2006" xmlns:o="urn:schemas-microsoft-com:office:office" xmlns:r="http://schemas.openxmlformats.org/officeDocument/2006/relationships" xmlns:m="http://schemas.openxmlformats.org/officeDocument/2006/math" xmlns:v="urn:schemas-microsoft-com:vml" xmlns:wp14="http://schemas.microsoft.com/office/word/2010/wordprocessingDrawing" xmlns:wp="http://schemas.openxmlformats.org/drawingml/2006/wordprocessingDrawing" xmlns:w10="urn:schemas-microsoft-com:office:word" xmlns:w="http://schemas.openxmlformats.org/wordprocessingml/2006/main" xmlns:w14="http://schemas.microsoft.com/office/word/2010/wordml" xmlns:w15="http://schemas.microsoft.com/office/word/2012/wordml" xmlns:w16se="http://schemas.microsoft.com/office/word/2015/wordml/symex" xmlns:wpg="http://schemas.microsoft.com/office/word/2010/wordprocessingGroup" xmlns:wpi="http://schemas.microsoft.com/office/word/2010/wordprocessingInk" xmlns:wne="http://schemas.microsoft.com/office/word/2006/wordml" xmlns:wps="http://schemas.microsoft.com/office/word/2010/wordprocessingShape" mc:Ignorable="w14 w15 w16se wp14">
+<w:hdr xmlns:wpc="http://schemas.microsoft.com/office/word/2010/wordprocessingCanvas" xmlns:mo="http://schemas.microsoft.com/office/mac/office/2008/main" xmlns:mc="http://schemas.openxmlformats.org/markup-compatibility/2006" xmlns:mv="urn:schemas-microsoft-com:mac:vml" xmlns:o="urn:schemas-microsoft-com:office:office" xmlns:r="http://schemas.openxmlformats.org/officeDocument/2006/relationships" xmlns:m="http://schemas.openxmlformats.org/officeDocument/2006/math" xmlns:v="urn:schemas-microsoft-com:vml" xmlns:wp14="http://schemas.microsoft.com/office/word/2010/wordprocessingDrawing" xmlns:wp="http://schemas.openxmlformats.org/drawingml/2006/wordprocessingDrawing" xmlns:w10="urn:schemas-microsoft-com:office:word" xmlns:w="http://schemas.openxmlformats.org/wordprocessingml/2006/main" xmlns:w14="http://schemas.microsoft.com/office/word/2010/wordml" xmlns:w15="http://schemas.microsoft.com/office/word/2012/wordml" xmlns:wpg="http://schemas.microsoft.com/office/word/2010/wordprocessingGroup" xmlns:wpi="http://schemas.microsoft.com/office/word/2010/wordprocessingInk" xmlns:wne="http://schemas.microsoft.com/office/word/2006/wordml" xmlns:wps="http://schemas.microsoft.com/office/word/2010/wordprocessingShape" mc:Ignorable="w14 w15 wp14">
   <w:p>
     <w:pPr>
       <w:pStyle w:val="Header"/>
@@ -6040,8 +5899,8 @@
 </file>
 
 <file path=word/numbering.xml><?xml version="1.0" encoding="utf-8"?>
-<w:numbering xmlns:wpc="http://schemas.microsoft.com/office/word/2010/wordprocessingCanvas" xmlns:cx="http://schemas.microsoft.com/office/drawing/2014/chartex" xmlns:cx1="http://schemas.microsoft.com/office/drawing/2015/9/8/chartex" xmlns:cx2="http://schemas.microsoft.com/office/drawing/2015/10/21/chartex" xmlns:cx3="http://schemas.microsoft.com/office/drawing/2016/5/9/chartex" xmlns:cx4="http://schemas.microsoft.com/office/drawing/2016/5/10/chartex" xmlns:cx5="http://schemas.microsoft.com/office/drawing/2016/5/11/chartex" xmlns:cx6="http://schemas.microsoft.com/office/drawing/2016/5/12/chartex" xmlns:cx7="http://schemas.microsoft.com/office/drawing/2016/5/13/chartex" xmlns:cx8="http://schemas.microsoft.com/office/drawing/2016/5/14/chartex" xmlns:mc="http://schemas.openxmlformats.org/markup-compatibility/2006" xmlns:o="urn:schemas-microsoft-com:office:office" xmlns:r="http://schemas.openxmlformats.org/officeDocument/2006/relationships" xmlns:m="http://schemas.openxmlformats.org/officeDocument/2006/math" xmlns:v="urn:schemas-microsoft-com:vml" xmlns:wp14="http://schemas.microsoft.com/office/word/2010/wordprocessingDrawing" xmlns:wp="http://schemas.openxmlformats.org/drawingml/2006/wordprocessingDrawing" xmlns:w10="urn:schemas-microsoft-com:office:word" xmlns:w="http://schemas.openxmlformats.org/wordprocessingml/2006/main" xmlns:w14="http://schemas.microsoft.com/office/word/2010/wordml" xmlns:w15="http://schemas.microsoft.com/office/word/2012/wordml" xmlns:w16se="http://schemas.microsoft.com/office/word/2015/wordml/symex" xmlns:wpg="http://schemas.microsoft.com/office/word/2010/wordprocessingGroup" xmlns:wpi="http://schemas.microsoft.com/office/word/2010/wordprocessingInk" xmlns:wne="http://schemas.microsoft.com/office/word/2006/wordml" xmlns:wps="http://schemas.microsoft.com/office/word/2010/wordprocessingShape" mc:Ignorable="w14 w15 w16se wp14">
-  <w:abstractNum w:abstractNumId="0" w15:restartNumberingAfterBreak="0">
+<w:numbering xmlns:wpc="http://schemas.microsoft.com/office/word/2010/wordprocessingCanvas" xmlns:mo="http://schemas.microsoft.com/office/mac/office/2008/main" xmlns:mc="http://schemas.openxmlformats.org/markup-compatibility/2006" xmlns:mv="urn:schemas-microsoft-com:mac:vml" xmlns:o="urn:schemas-microsoft-com:office:office" xmlns:r="http://schemas.openxmlformats.org/officeDocument/2006/relationships" xmlns:m="http://schemas.openxmlformats.org/officeDocument/2006/math" xmlns:v="urn:schemas-microsoft-com:vml" xmlns:wp14="http://schemas.microsoft.com/office/word/2010/wordprocessingDrawing" xmlns:wp="http://schemas.openxmlformats.org/drawingml/2006/wordprocessingDrawing" xmlns:w10="urn:schemas-microsoft-com:office:word" xmlns:w="http://schemas.openxmlformats.org/wordprocessingml/2006/main" xmlns:w14="http://schemas.microsoft.com/office/word/2010/wordml" xmlns:w15="http://schemas.microsoft.com/office/word/2012/wordml" xmlns:wpg="http://schemas.microsoft.com/office/word/2010/wordprocessingGroup" xmlns:wpi="http://schemas.microsoft.com/office/word/2010/wordprocessingInk" xmlns:wne="http://schemas.microsoft.com/office/word/2006/wordml" xmlns:wps="http://schemas.microsoft.com/office/word/2010/wordprocessingShape" mc:Ignorable="w14 w15 wp14">
+  <w:abstractNum w:abstractNumId="0">
     <w:nsid w:val="01234A5F"/>
     <w:multiLevelType w:val="multilevel"/>
     <w:tmpl w:val="BAB2E67A"/>
@@ -6154,7 +6013,7 @@
       </w:pPr>
     </w:lvl>
   </w:abstractNum>
-  <w:abstractNum w:abstractNumId="1" w15:restartNumberingAfterBreak="0">
+  <w:abstractNum w:abstractNumId="1">
     <w:nsid w:val="0B0D16D9"/>
     <w:multiLevelType w:val="hybridMultilevel"/>
     <w:tmpl w:val="74460E6E"/>
@@ -6266,7 +6125,7 @@
       </w:rPr>
     </w:lvl>
   </w:abstractNum>
-  <w:abstractNum w:abstractNumId="2" w15:restartNumberingAfterBreak="0">
+  <w:abstractNum w:abstractNumId="2">
     <w:nsid w:val="172F185E"/>
     <w:multiLevelType w:val="hybridMultilevel"/>
     <w:tmpl w:val="B2A848E4"/>
@@ -6381,7 +6240,7 @@
       </w:rPr>
     </w:lvl>
   </w:abstractNum>
-  <w:abstractNum w:abstractNumId="3" w15:restartNumberingAfterBreak="0">
+  <w:abstractNum w:abstractNumId="3">
     <w:nsid w:val="1B3E5FCE"/>
     <w:multiLevelType w:val="hybridMultilevel"/>
     <w:tmpl w:val="5742FEE8"/>
@@ -6472,7 +6331,7 @@
       </w:pPr>
     </w:lvl>
   </w:abstractNum>
-  <w:abstractNum w:abstractNumId="4" w15:restartNumberingAfterBreak="0">
+  <w:abstractNum w:abstractNumId="4">
     <w:nsid w:val="2F7A07D8"/>
     <w:multiLevelType w:val="multilevel"/>
     <w:tmpl w:val="E6FAC446"/>
@@ -6593,7 +6452,7 @@
       </w:rPr>
     </w:lvl>
   </w:abstractNum>
-  <w:abstractNum w:abstractNumId="5" w15:restartNumberingAfterBreak="0">
+  <w:abstractNum w:abstractNumId="5">
     <w:nsid w:val="2FBA30BE"/>
     <w:multiLevelType w:val="hybridMultilevel"/>
     <w:tmpl w:val="2ABA80CC"/>
@@ -6706,7 +6565,7 @@
       </w:rPr>
     </w:lvl>
   </w:abstractNum>
-  <w:abstractNum w:abstractNumId="6" w15:restartNumberingAfterBreak="0">
+  <w:abstractNum w:abstractNumId="6">
     <w:nsid w:val="30CB0A43"/>
     <w:multiLevelType w:val="hybridMultilevel"/>
     <w:tmpl w:val="5C046F82"/>
@@ -6797,7 +6656,7 @@
       </w:pPr>
     </w:lvl>
   </w:abstractNum>
-  <w:abstractNum w:abstractNumId="7" w15:restartNumberingAfterBreak="0">
+  <w:abstractNum w:abstractNumId="7">
     <w:nsid w:val="340264FB"/>
     <w:multiLevelType w:val="hybridMultilevel"/>
     <w:tmpl w:val="1396CDF6"/>
@@ -6888,7 +6747,7 @@
       </w:pPr>
     </w:lvl>
   </w:abstractNum>
-  <w:abstractNum w:abstractNumId="8" w15:restartNumberingAfterBreak="0">
+  <w:abstractNum w:abstractNumId="8">
     <w:nsid w:val="3BF26905"/>
     <w:multiLevelType w:val="hybridMultilevel"/>
     <w:tmpl w:val="D2D2464A"/>
@@ -7008,7 +6867,7 @@
 </file>
 
 <file path=word/styles.xml><?xml version="1.0" encoding="utf-8"?>
-<w:styles xmlns:mc="http://schemas.openxmlformats.org/markup-compatibility/2006" xmlns:r="http://schemas.openxmlformats.org/officeDocument/2006/relationships" xmlns:w="http://schemas.openxmlformats.org/wordprocessingml/2006/main" xmlns:w14="http://schemas.microsoft.com/office/word/2010/wordml" xmlns:w15="http://schemas.microsoft.com/office/word/2012/wordml" xmlns:w16se="http://schemas.microsoft.com/office/word/2015/wordml/symex" mc:Ignorable="w14 w15 w16se">
+<w:styles xmlns:mc="http://schemas.openxmlformats.org/markup-compatibility/2006" xmlns:r="http://schemas.openxmlformats.org/officeDocument/2006/relationships" xmlns:w="http://schemas.openxmlformats.org/wordprocessingml/2006/main" xmlns:w14="http://schemas.microsoft.com/office/word/2010/wordml" xmlns:w15="http://schemas.microsoft.com/office/word/2012/wordml" mc:Ignorable="w14 w15">
   <w:docDefaults>
     <w:rPrDefault>
       <w:rPr>
@@ -7020,7 +6879,7 @@
     </w:rPrDefault>
     <w:pPrDefault/>
   </w:docDefaults>
-  <w:latentStyles w:defLockedState="0" w:defUIPriority="99" w:defSemiHidden="0" w:defUnhideWhenUsed="0" w:defQFormat="0" w:count="374">
+  <w:latentStyles w:defLockedState="0" w:defUIPriority="99" w:defSemiHidden="0" w:defUnhideWhenUsed="0" w:defQFormat="0" w:count="382">
     <w:lsdException w:name="Normal" w:uiPriority="0" w:qFormat="1"/>
     <w:lsdException w:name="heading 1" w:uiPriority="9" w:qFormat="1"/>
     <w:lsdException w:name="heading 2" w:semiHidden="1" w:uiPriority="9" w:unhideWhenUsed="1" w:qFormat="1"/>
@@ -7864,6 +7723,601 @@
 </w:styles>
 </file>
 
+<file path=word/glossary/document.xml><?xml version="1.0" encoding="utf-8"?>
+<w:glossaryDocument xmlns:wpc="http://schemas.microsoft.com/office/word/2010/wordprocessingCanvas" xmlns:mo="http://schemas.microsoft.com/office/mac/office/2008/main" xmlns:mc="http://schemas.openxmlformats.org/markup-compatibility/2006" xmlns:mv="urn:schemas-microsoft-com:mac:vml" xmlns:o="urn:schemas-microsoft-com:office:office" xmlns:r="http://schemas.openxmlformats.org/officeDocument/2006/relationships" xmlns:m="http://schemas.openxmlformats.org/officeDocument/2006/math" xmlns:v="urn:schemas-microsoft-com:vml" xmlns:wp14="http://schemas.microsoft.com/office/word/2010/wordprocessingDrawing" xmlns:wp="http://schemas.openxmlformats.org/drawingml/2006/wordprocessingDrawing" xmlns:w10="urn:schemas-microsoft-com:office:word" xmlns:w="http://schemas.openxmlformats.org/wordprocessingml/2006/main" xmlns:w14="http://schemas.microsoft.com/office/word/2010/wordml" xmlns:w15="http://schemas.microsoft.com/office/word/2012/wordml" xmlns:wpg="http://schemas.microsoft.com/office/word/2010/wordprocessingGroup" xmlns:wpi="http://schemas.microsoft.com/office/word/2010/wordprocessingInk" xmlns:wne="http://schemas.microsoft.com/office/word/2006/wordml" xmlns:wps="http://schemas.microsoft.com/office/word/2010/wordprocessingShape" mc:Ignorable="w14 w15 wp14">
+  <w:docParts>
+    <w:docPart>
+      <w:docPartPr>
+        <w:name w:val="D6DF7C50F4B15842A118693AAADD2543"/>
+        <w:category>
+          <w:name w:val="General"/>
+          <w:gallery w:val="placeholder"/>
+        </w:category>
+        <w:types>
+          <w:type w:val="bbPlcHdr"/>
+        </w:types>
+        <w:behaviors>
+          <w:behavior w:val="content"/>
+        </w:behaviors>
+        <w:guid w:val="{6D079899-AAA6-7043-AE44-7E5FAA5D24AF}"/>
+      </w:docPartPr>
+      <w:docPartBody>
+        <w:p>
+          <w:pPr>
+            <w:pStyle w:val="D6DF7C50F4B15842A118693AAADD2543"/>
+          </w:pPr>
+          <w:r>
+            <w:rPr>
+              <w:rFonts w:asciiTheme="majorHAnsi" w:eastAsiaTheme="majorEastAsia" w:hAnsiTheme="majorHAnsi" w:cstheme="majorBidi"/>
+              <w:caps/>
+              <w:color w:val="5B9BD5" w:themeColor="accent1"/>
+              <w:sz w:val="80"/>
+              <w:szCs w:val="80"/>
+            </w:rPr>
+            <w:t>[Document title]</w:t>
+          </w:r>
+        </w:p>
+      </w:docPartBody>
+    </w:docPart>
+  </w:docParts>
+</w:glossaryDocument>
+</file>
+
+<file path=word/glossary/fontTable.xml><?xml version="1.0" encoding="utf-8"?>
+<w:fonts xmlns:mc="http://schemas.openxmlformats.org/markup-compatibility/2006" xmlns:r="http://schemas.openxmlformats.org/officeDocument/2006/relationships" xmlns:w="http://schemas.openxmlformats.org/wordprocessingml/2006/main" xmlns:w14="http://schemas.microsoft.com/office/word/2010/wordml" xmlns:w15="http://schemas.microsoft.com/office/word/2012/wordml" mc:Ignorable="w14 w15">
+  <w:font w:name="Calibri Light">
+    <w:panose1 w:val="020F0302020204030204"/>
+    <w:charset w:val="00"/>
+    <w:family w:val="auto"/>
+    <w:pitch w:val="variable"/>
+    <w:sig w:usb0="A00002EF" w:usb1="4000207B" w:usb2="00000000" w:usb3="00000000" w:csb0="0000019F" w:csb1="00000000"/>
+  </w:font>
+  <w:font w:name="Yu Gothic Light">
+    <w:panose1 w:val="020B0300000000000000"/>
+    <w:charset w:val="80"/>
+    <w:family w:val="auto"/>
+    <w:pitch w:val="variable"/>
+    <w:sig w:usb0="E00002FF" w:usb1="2AC7FDFF" w:usb2="00000016" w:usb3="00000000" w:csb0="0002009F" w:csb1="00000000"/>
+  </w:font>
+  <w:font w:name="Times New Roman">
+    <w:panose1 w:val="02020603050405020304"/>
+    <w:charset w:val="00"/>
+    <w:family w:val="auto"/>
+    <w:pitch w:val="variable"/>
+    <w:sig w:usb0="E0002AEF" w:usb1="C0007841" w:usb2="00000009" w:usb3="00000000" w:csb0="000001FF" w:csb1="00000000"/>
+  </w:font>
+  <w:font w:name="Courier New">
+    <w:panose1 w:val="02070309020205020404"/>
+    <w:charset w:val="00"/>
+    <w:family w:val="auto"/>
+    <w:pitch w:val="variable"/>
+    <w:sig w:usb0="E0002AFF" w:usb1="C0007843" w:usb2="00000009" w:usb3="00000000" w:csb0="000001FF" w:csb1="00000000"/>
+  </w:font>
+  <w:font w:name="Wingdings">
+    <w:panose1 w:val="05000000000000000000"/>
+    <w:charset w:val="02"/>
+    <w:family w:val="auto"/>
+    <w:pitch w:val="variable"/>
+    <w:sig w:usb0="00000000" w:usb1="10000000" w:usb2="00000000" w:usb3="00000000" w:csb0="80000000" w:csb1="00000000"/>
+  </w:font>
+  <w:font w:name="Symbol">
+    <w:panose1 w:val="05050102010706020507"/>
+    <w:charset w:val="02"/>
+    <w:family w:val="auto"/>
+    <w:pitch w:val="variable"/>
+    <w:sig w:usb0="00000000" w:usb1="10000000" w:usb2="00000000" w:usb3="00000000" w:csb0="80000000" w:csb1="00000000"/>
+  </w:font>
+  <w:font w:name="Calibri">
+    <w:panose1 w:val="020F0502020204030204"/>
+    <w:charset w:val="00"/>
+    <w:family w:val="auto"/>
+    <w:pitch w:val="variable"/>
+    <w:sig w:usb0="E00002FF" w:usb1="4000ACFF" w:usb2="00000001" w:usb3="00000000" w:csb0="0000019F" w:csb1="00000000"/>
+  </w:font>
+  <w:font w:name="Yu Mincho">
+    <w:panose1 w:val="02020400000000000000"/>
+    <w:charset w:val="80"/>
+    <w:family w:val="auto"/>
+    <w:pitch w:val="variable"/>
+    <w:sig w:usb0="800002E7" w:usb1="2AC7FCFF" w:usb2="00000012" w:usb3="00000000" w:csb0="0002009F" w:csb1="00000000"/>
+  </w:font>
+  <w:font w:name="Arial">
+    <w:panose1 w:val="020B0604020202020204"/>
+    <w:charset w:val="00"/>
+    <w:family w:val="auto"/>
+    <w:pitch w:val="variable"/>
+    <w:sig w:usb0="E0002AFF" w:usb1="C0007843" w:usb2="00000009" w:usb3="00000000" w:csb0="000001FF" w:csb1="00000000"/>
+  </w:font>
+</w:fonts>
+</file>
+
+<file path=word/glossary/settings.xml><?xml version="1.0" encoding="utf-8"?>
+<w:settings xmlns:mc="http://schemas.openxmlformats.org/markup-compatibility/2006" xmlns:o="urn:schemas-microsoft-com:office:office" xmlns:r="http://schemas.openxmlformats.org/officeDocument/2006/relationships" xmlns:m="http://schemas.openxmlformats.org/officeDocument/2006/math" xmlns:v="urn:schemas-microsoft-com:vml" xmlns:w10="urn:schemas-microsoft-com:office:word" xmlns:w="http://schemas.openxmlformats.org/wordprocessingml/2006/main" xmlns:w14="http://schemas.microsoft.com/office/word/2010/wordml" xmlns:w15="http://schemas.microsoft.com/office/word/2012/wordml" xmlns:sl="http://schemas.openxmlformats.org/schemaLibrary/2006/main" mc:Ignorable="w14 w15">
+  <w:view w:val="normal"/>
+  <w:defaultTabStop w:val="720"/>
+  <w:characterSpacingControl w:val="doNotCompress"/>
+  <w:compat>
+    <w:useFELayout/>
+    <w:compatSetting w:name="compatibilityMode" w:uri="http://schemas.microsoft.com/office/word" w:val="15"/>
+    <w:compatSetting w:name="overrideTableStyleFontSizeAndJustification" w:uri="http://schemas.microsoft.com/office/word" w:val="1"/>
+    <w:compatSetting w:name="enableOpenTypeFeatures" w:uri="http://schemas.microsoft.com/office/word" w:val="1"/>
+    <w:compatSetting w:name="doNotFlipMirrorIndents" w:uri="http://schemas.microsoft.com/office/word" w:val="1"/>
+    <w:compatSetting w:name="differentiateMultirowTableHeaders" w:uri="http://schemas.microsoft.com/office/word" w:val="1"/>
+  </w:compat>
+  <w:rsids>
+    <w:rsidRoot w:val="008B4528"/>
+    <w:rsid w:val="00726D6B"/>
+    <w:rsid w:val="008B4528"/>
+  </w:rsids>
+  <m:mathPr>
+    <m:mathFont m:val="Cambria Math"/>
+    <m:brkBin m:val="before"/>
+    <m:brkBinSub m:val="--"/>
+    <m:smallFrac m:val="0"/>
+    <m:dispDef/>
+    <m:lMargin m:val="0"/>
+    <m:rMargin m:val="0"/>
+    <m:defJc m:val="centerGroup"/>
+    <m:wrapIndent m:val="1440"/>
+    <m:intLim m:val="subSup"/>
+    <m:naryLim m:val="undOvr"/>
+  </m:mathPr>
+  <w:themeFontLang w:val="en-GB"/>
+  <w:clrSchemeMapping w:bg1="light1" w:t1="dark1" w:bg2="light2" w:t2="dark2" w:accent1="accent1" w:accent2="accent2" w:accent3="accent3" w:accent4="accent4" w:accent5="accent5" w:accent6="accent6" w:hyperlink="hyperlink" w:followedHyperlink="followedHyperlink"/>
+  <w:decimalSymbol w:val=","/>
+  <w:listSeparator w:val=";"/>
+  <w14:defaultImageDpi w14:val="32767"/>
+  <w15:chartTrackingRefBased/>
+</w:settings>
+</file>
+
+<file path=word/glossary/styles.xml><?xml version="1.0" encoding="utf-8"?>
+<w:styles xmlns:mc="http://schemas.openxmlformats.org/markup-compatibility/2006" xmlns:r="http://schemas.openxmlformats.org/officeDocument/2006/relationships" xmlns:w="http://schemas.openxmlformats.org/wordprocessingml/2006/main" xmlns:w14="http://schemas.microsoft.com/office/word/2010/wordml" xmlns:w15="http://schemas.microsoft.com/office/word/2012/wordml" mc:Ignorable="w14 w15">
+  <w:docDefaults>
+    <w:rPrDefault>
+      <w:rPr>
+        <w:rFonts w:asciiTheme="minorHAnsi" w:eastAsiaTheme="minorEastAsia" w:hAnsiTheme="minorHAnsi" w:cstheme="minorBidi"/>
+        <w:sz w:val="24"/>
+        <w:szCs w:val="24"/>
+        <w:lang w:val="en-GB" w:eastAsia="en-GB" w:bidi="ar-SA"/>
+      </w:rPr>
+    </w:rPrDefault>
+    <w:pPrDefault/>
+  </w:docDefaults>
+  <w:latentStyles w:defLockedState="0" w:defUIPriority="99" w:defSemiHidden="0" w:defUnhideWhenUsed="0" w:defQFormat="0" w:count="382">
+    <w:lsdException w:name="Normal" w:uiPriority="0" w:qFormat="1"/>
+    <w:lsdException w:name="heading 1" w:uiPriority="9" w:qFormat="1"/>
+    <w:lsdException w:name="heading 2" w:semiHidden="1" w:uiPriority="9" w:unhideWhenUsed="1" w:qFormat="1"/>
+    <w:lsdException w:name="heading 3" w:semiHidden="1" w:uiPriority="9" w:unhideWhenUsed="1" w:qFormat="1"/>
+    <w:lsdException w:name="heading 4" w:semiHidden="1" w:uiPriority="9" w:unhideWhenUsed="1" w:qFormat="1"/>
+    <w:lsdException w:name="heading 5" w:semiHidden="1" w:uiPriority="9" w:unhideWhenUsed="1" w:qFormat="1"/>
+    <w:lsdException w:name="heading 6" w:semiHidden="1" w:uiPriority="9" w:unhideWhenUsed="1" w:qFormat="1"/>
+    <w:lsdException w:name="heading 7" w:semiHidden="1" w:uiPriority="9" w:unhideWhenUsed="1" w:qFormat="1"/>
+    <w:lsdException w:name="heading 8" w:semiHidden="1" w:uiPriority="9" w:unhideWhenUsed="1" w:qFormat="1"/>
+    <w:lsdException w:name="heading 9" w:semiHidden="1" w:uiPriority="9" w:unhideWhenUsed="1" w:qFormat="1"/>
+    <w:lsdException w:name="index 1" w:semiHidden="1" w:unhideWhenUsed="1"/>
+    <w:lsdException w:name="index 2" w:semiHidden="1" w:unhideWhenUsed="1"/>
+    <w:lsdException w:name="index 3" w:semiHidden="1" w:unhideWhenUsed="1"/>
+    <w:lsdException w:name="index 4" w:semiHidden="1" w:unhideWhenUsed="1"/>
+    <w:lsdException w:name="index 5" w:semiHidden="1" w:unhideWhenUsed="1"/>
+    <w:lsdException w:name="index 6" w:semiHidden="1" w:unhideWhenUsed="1"/>
+    <w:lsdException w:name="index 7" w:semiHidden="1" w:unhideWhenUsed="1"/>
+    <w:lsdException w:name="index 8" w:semiHidden="1" w:unhideWhenUsed="1"/>
+    <w:lsdException w:name="index 9" w:semiHidden="1" w:unhideWhenUsed="1"/>
+    <w:lsdException w:name="toc 1" w:semiHidden="1" w:uiPriority="39" w:unhideWhenUsed="1"/>
+    <w:lsdException w:name="toc 2" w:semiHidden="1" w:uiPriority="39" w:unhideWhenUsed="1"/>
+    <w:lsdException w:name="toc 3" w:semiHidden="1" w:uiPriority="39" w:unhideWhenUsed="1"/>
+    <w:lsdException w:name="toc 4" w:semiHidden="1" w:uiPriority="39" w:unhideWhenUsed="1"/>
+    <w:lsdException w:name="toc 5" w:semiHidden="1" w:uiPriority="39" w:unhideWhenUsed="1"/>
+    <w:lsdException w:name="toc 6" w:semiHidden="1" w:uiPriority="39" w:unhideWhenUsed="1"/>
+    <w:lsdException w:name="toc 7" w:semiHidden="1" w:uiPriority="39" w:unhideWhenUsed="1"/>
+    <w:lsdException w:name="toc 8" w:semiHidden="1" w:uiPriority="39" w:unhideWhenUsed="1"/>
+    <w:lsdException w:name="toc 9" w:semiHidden="1" w:uiPriority="39" w:unhideWhenUsed="1"/>
+    <w:lsdException w:name="Normal Indent" w:semiHidden="1" w:unhideWhenUsed="1"/>
+    <w:lsdException w:name="footnote text" w:semiHidden="1" w:unhideWhenUsed="1"/>
+    <w:lsdException w:name="annotation text" w:semiHidden="1" w:unhideWhenUsed="1"/>
+    <w:lsdException w:name="header" w:semiHidden="1" w:unhideWhenUsed="1"/>
+    <w:lsdException w:name="footer" w:semiHidden="1" w:unhideWhenUsed="1"/>
+    <w:lsdException w:name="index heading" w:semiHidden="1" w:unhideWhenUsed="1"/>
+    <w:lsdException w:name="caption" w:semiHidden="1" w:uiPriority="35" w:unhideWhenUsed="1" w:qFormat="1"/>
+    <w:lsdException w:name="table of figures" w:semiHidden="1" w:unhideWhenUsed="1"/>
+    <w:lsdException w:name="envelope address" w:semiHidden="1" w:unhideWhenUsed="1"/>
+    <w:lsdException w:name="envelope return" w:semiHidden="1" w:unhideWhenUsed="1"/>
+    <w:lsdException w:name="footnote reference" w:semiHidden="1" w:unhideWhenUsed="1"/>
+    <w:lsdException w:name="annotation reference" w:semiHidden="1" w:unhideWhenUsed="1"/>
+    <w:lsdException w:name="line number" w:semiHidden="1" w:unhideWhenUsed="1"/>
+    <w:lsdException w:name="page number" w:semiHidden="1" w:unhideWhenUsed="1"/>
+    <w:lsdException w:name="endnote reference" w:semiHidden="1" w:unhideWhenUsed="1"/>
+    <w:lsdException w:name="endnote text" w:semiHidden="1" w:unhideWhenUsed="1"/>
+    <w:lsdException w:name="table of authorities" w:semiHidden="1" w:unhideWhenUsed="1"/>
+    <w:lsdException w:name="macro" w:semiHidden="1" w:unhideWhenUsed="1"/>
+    <w:lsdException w:name="toa heading" w:semiHidden="1" w:unhideWhenUsed="1"/>
+    <w:lsdException w:name="List" w:semiHidden="1" w:unhideWhenUsed="1"/>
+    <w:lsdException w:name="List Bullet" w:semiHidden="1" w:unhideWhenUsed="1"/>
+    <w:lsdException w:name="List Number" w:semiHidden="1" w:unhideWhenUsed="1"/>
+    <w:lsdException w:name="List 2" w:semiHidden="1" w:unhideWhenUsed="1"/>
+    <w:lsdException w:name="List 3" w:semiHidden="1" w:unhideWhenUsed="1"/>
+    <w:lsdException w:name="List 4" w:semiHidden="1" w:unhideWhenUsed="1"/>
+    <w:lsdException w:name="List 5" w:semiHidden="1" w:unhideWhenUsed="1"/>
+    <w:lsdException w:name="List Bullet 2" w:semiHidden="1" w:unhideWhenUsed="1"/>
+    <w:lsdException w:name="List Bullet 3" w:semiHidden="1" w:unhideWhenUsed="1"/>
+    <w:lsdException w:name="List Bullet 4" w:semiHidden="1" w:unhideWhenUsed="1"/>
+    <w:lsdException w:name="List Bullet 5" w:semiHidden="1" w:unhideWhenUsed="1"/>
+    <w:lsdException w:name="List Number 2" w:semiHidden="1" w:unhideWhenUsed="1"/>
+    <w:lsdException w:name="List Number 3" w:semiHidden="1" w:unhideWhenUsed="1"/>
+    <w:lsdException w:name="List Number 4" w:semiHidden="1" w:unhideWhenUsed="1"/>
+    <w:lsdException w:name="List Number 5" w:semiHidden="1" w:unhideWhenUsed="1"/>
+    <w:lsdException w:name="Title" w:uiPriority="10" w:qFormat="1"/>
+    <w:lsdException w:name="Closing" w:semiHidden="1" w:unhideWhenUsed="1"/>
+    <w:lsdException w:name="Signature" w:semiHidden="1" w:unhideWhenUsed="1"/>
+    <w:lsdException w:name="Default Paragraph Font" w:semiHidden="1" w:uiPriority="1" w:unhideWhenUsed="1"/>
+    <w:lsdException w:name="Body Text" w:semiHidden="1" w:unhideWhenUsed="1"/>
+    <w:lsdException w:name="Body Text Indent" w:semiHidden="1" w:unhideWhenUsed="1"/>
+    <w:lsdException w:name="List Continue" w:semiHidden="1" w:unhideWhenUsed="1"/>
+    <w:lsdException w:name="List Continue 2" w:semiHidden="1" w:unhideWhenUsed="1"/>
+    <w:lsdException w:name="List Continue 3" w:semiHidden="1" w:unhideWhenUsed="1"/>
+    <w:lsdException w:name="List Continue 4" w:semiHidden="1" w:unhideWhenUsed="1"/>
+    <w:lsdException w:name="List Continue 5" w:semiHidden="1" w:unhideWhenUsed="1"/>
+    <w:lsdException w:name="Message Header" w:semiHidden="1" w:unhideWhenUsed="1"/>
+    <w:lsdException w:name="Subtitle" w:uiPriority="11" w:qFormat="1"/>
+    <w:lsdException w:name="Salutation" w:semiHidden="1" w:unhideWhenUsed="1"/>
+    <w:lsdException w:name="Date" w:semiHidden="1" w:unhideWhenUsed="1"/>
+    <w:lsdException w:name="Body Text First Indent" w:semiHidden="1" w:unhideWhenUsed="1"/>
+    <w:lsdException w:name="Body Text First Indent 2" w:semiHidden="1" w:unhideWhenUsed="1"/>
+    <w:lsdException w:name="Note Heading" w:semiHidden="1" w:unhideWhenUsed="1"/>
+    <w:lsdException w:name="Body Text 2" w:semiHidden="1" w:unhideWhenUsed="1"/>
+    <w:lsdException w:name="Body Text 3" w:semiHidden="1" w:unhideWhenUsed="1"/>
+    <w:lsdException w:name="Body Text Indent 2" w:semiHidden="1" w:unhideWhenUsed="1"/>
+    <w:lsdException w:name="Body Text Indent 3" w:semiHidden="1" w:unhideWhenUsed="1"/>
+    <w:lsdException w:name="Block Text" w:semiHidden="1" w:unhideWhenUsed="1"/>
+    <w:lsdException w:name="Hyperlink" w:semiHidden="1" w:unhideWhenUsed="1"/>
+    <w:lsdException w:name="FollowedHyperlink" w:semiHidden="1" w:unhideWhenUsed="1"/>
+    <w:lsdException w:name="Strong" w:uiPriority="22" w:qFormat="1"/>
+    <w:lsdException w:name="Emphasis" w:uiPriority="20" w:qFormat="1"/>
+    <w:lsdException w:name="Document Map" w:semiHidden="1" w:unhideWhenUsed="1"/>
+    <w:lsdException w:name="Plain Text" w:semiHidden="1" w:unhideWhenUsed="1"/>
+    <w:lsdException w:name="E-mail Signature" w:semiHidden="1" w:unhideWhenUsed="1"/>
+    <w:lsdException w:name="HTML Top of Form" w:semiHidden="1" w:unhideWhenUsed="1"/>
+    <w:lsdException w:name="HTML Bottom of Form" w:semiHidden="1" w:unhideWhenUsed="1"/>
+    <w:lsdException w:name="Normal (Web)" w:semiHidden="1" w:unhideWhenUsed="1"/>
+    <w:lsdException w:name="HTML Acronym" w:semiHidden="1" w:unhideWhenUsed="1"/>
+    <w:lsdException w:name="HTML Address" w:semiHidden="1" w:unhideWhenUsed="1"/>
+    <w:lsdException w:name="HTML Cite" w:semiHidden="1" w:unhideWhenUsed="1"/>
+    <w:lsdException w:name="HTML Code" w:semiHidden="1" w:unhideWhenUsed="1"/>
+    <w:lsdException w:name="HTML Definition" w:semiHidden="1" w:unhideWhenUsed="1"/>
+    <w:lsdException w:name="HTML Keyboard" w:semiHidden="1" w:unhideWhenUsed="1"/>
+    <w:lsdException w:name="HTML Preformatted" w:semiHidden="1" w:unhideWhenUsed="1"/>
+    <w:lsdException w:name="HTML Sample" w:semiHidden="1" w:unhideWhenUsed="1"/>
+    <w:lsdException w:name="HTML Typewriter" w:semiHidden="1" w:unhideWhenUsed="1"/>
+    <w:lsdException w:name="HTML Variable" w:semiHidden="1" w:unhideWhenUsed="1"/>
+    <w:lsdException w:name="Normal Table" w:semiHidden="1" w:unhideWhenUsed="1"/>
+    <w:lsdException w:name="annotation subject" w:semiHidden="1" w:unhideWhenUsed="1"/>
+    <w:lsdException w:name="No List" w:semiHidden="1" w:unhideWhenUsed="1"/>
+    <w:lsdException w:name="Outline List 1" w:semiHidden="1" w:unhideWhenUsed="1"/>
+    <w:lsdException w:name="Outline List 2" w:semiHidden="1" w:unhideWhenUsed="1"/>
+    <w:lsdException w:name="Outline List 3" w:semiHidden="1" w:unhideWhenUsed="1"/>
+    <w:lsdException w:name="Table Simple 1" w:semiHidden="1" w:unhideWhenUsed="1"/>
+    <w:lsdException w:name="Table Simple 2" w:semiHidden="1" w:unhideWhenUsed="1"/>
+    <w:lsdException w:name="Table Simple 3" w:semiHidden="1" w:unhideWhenUsed="1"/>
+    <w:lsdException w:name="Table Classic 1" w:semiHidden="1" w:unhideWhenUsed="1"/>
+    <w:lsdException w:name="Table Classic 2" w:semiHidden="1" w:unhideWhenUsed="1"/>
+    <w:lsdException w:name="Table Classic 3" w:semiHidden="1" w:unhideWhenUsed="1"/>
+    <w:lsdException w:name="Table Classic 4" w:semiHidden="1" w:unhideWhenUsed="1"/>
+    <w:lsdException w:name="Table Colorful 1" w:semiHidden="1" w:unhideWhenUsed="1"/>
+    <w:lsdException w:name="Table Colorful 2" w:semiHidden="1" w:unhideWhenUsed="1"/>
+    <w:lsdException w:name="Table Colorful 3" w:semiHidden="1" w:unhideWhenUsed="1"/>
+    <w:lsdException w:name="Table Columns 1" w:semiHidden="1" w:unhideWhenUsed="1"/>
+    <w:lsdException w:name="Table Columns 2" w:semiHidden="1" w:unhideWhenUsed="1"/>
+    <w:lsdException w:name="Table Columns 3" w:semiHidden="1" w:unhideWhenUsed="1"/>
+    <w:lsdException w:name="Table Columns 4" w:semiHidden="1" w:unhideWhenUsed="1"/>
+    <w:lsdException w:name="Table Columns 5" w:semiHidden="1" w:unhideWhenUsed="1"/>
+    <w:lsdException w:name="Table Grid 1" w:semiHidden="1" w:unhideWhenUsed="1"/>
+    <w:lsdException w:name="Table Grid 2" w:semiHidden="1" w:unhideWhenUsed="1"/>
+    <w:lsdException w:name="Table Grid 3" w:semiHidden="1" w:unhideWhenUsed="1"/>
+    <w:lsdException w:name="Table Grid 4" w:semiHidden="1" w:unhideWhenUsed="1"/>
+    <w:lsdException w:name="Table Grid 5" w:semiHidden="1" w:unhideWhenUsed="1"/>
+    <w:lsdException w:name="Table Grid 6" w:semiHidden="1" w:unhideWhenUsed="1"/>
+    <w:lsdException w:name="Table Grid 7" w:semiHidden="1" w:unhideWhenUsed="1"/>
+    <w:lsdException w:name="Table Grid 8" w:semiHidden="1" w:unhideWhenUsed="1"/>
+    <w:lsdException w:name="Table List 1" w:semiHidden="1" w:unhideWhenUsed="1"/>
+    <w:lsdException w:name="Table List 2" w:semiHidden="1" w:unhideWhenUsed="1"/>
+    <w:lsdException w:name="Table List 3" w:semiHidden="1" w:unhideWhenUsed="1"/>
+    <w:lsdException w:name="Table List 4" w:semiHidden="1" w:unhideWhenUsed="1"/>
+    <w:lsdException w:name="Table List 5" w:semiHidden="1" w:unhideWhenUsed="1"/>
+    <w:lsdException w:name="Table List 6" w:semiHidden="1" w:unhideWhenUsed="1"/>
+    <w:lsdException w:name="Table List 7" w:semiHidden="1" w:unhideWhenUsed="1"/>
+    <w:lsdException w:name="Table List 8" w:semiHidden="1" w:unhideWhenUsed="1"/>
+    <w:lsdException w:name="Table 3D effects 1" w:semiHidden="1" w:unhideWhenUsed="1"/>
+    <w:lsdException w:name="Table 3D effects 2" w:semiHidden="1" w:unhideWhenUsed="1"/>
+    <w:lsdException w:name="Table 3D effects 3" w:semiHidden="1" w:unhideWhenUsed="1"/>
+    <w:lsdException w:name="Table Contemporary" w:semiHidden="1" w:unhideWhenUsed="1"/>
+    <w:lsdException w:name="Table Elegant" w:semiHidden="1" w:unhideWhenUsed="1"/>
+    <w:lsdException w:name="Table Professional" w:semiHidden="1" w:unhideWhenUsed="1"/>
+    <w:lsdException w:name="Table Subtle 1" w:semiHidden="1" w:unhideWhenUsed="1"/>
+    <w:lsdException w:name="Table Subtle 2" w:semiHidden="1" w:unhideWhenUsed="1"/>
+    <w:lsdException w:name="Table Web 1" w:semiHidden="1" w:unhideWhenUsed="1"/>
+    <w:lsdException w:name="Table Web 2" w:semiHidden="1" w:unhideWhenUsed="1"/>
+    <w:lsdException w:name="Table Web 3" w:semiHidden="1" w:unhideWhenUsed="1"/>
+    <w:lsdException w:name="Balloon Text" w:semiHidden="1" w:unhideWhenUsed="1"/>
+    <w:lsdException w:name="Table Grid" w:uiPriority="39"/>
+    <w:lsdException w:name="Table Theme" w:semiHidden="1" w:unhideWhenUsed="1"/>
+    <w:lsdException w:name="Note Level 1" w:semiHidden="1" w:unhideWhenUsed="1"/>
+    <w:lsdException w:name="Note Level 2" w:semiHidden="1" w:unhideWhenUsed="1"/>
+    <w:lsdException w:name="Note Level 3" w:semiHidden="1" w:unhideWhenUsed="1"/>
+    <w:lsdException w:name="Note Level 4" w:semiHidden="1" w:unhideWhenUsed="1"/>
+    <w:lsdException w:name="Note Level 5" w:semiHidden="1" w:unhideWhenUsed="1"/>
+    <w:lsdException w:name="Note Level 6" w:semiHidden="1" w:unhideWhenUsed="1"/>
+    <w:lsdException w:name="Note Level 7" w:semiHidden="1" w:unhideWhenUsed="1"/>
+    <w:lsdException w:name="Note Level 8" w:semiHidden="1" w:unhideWhenUsed="1"/>
+    <w:lsdException w:name="Note Level 9" w:semiHidden="1" w:unhideWhenUsed="1"/>
+    <w:lsdException w:name="Placeholder Text" w:semiHidden="1"/>
+    <w:lsdException w:name="No Spacing" w:uiPriority="1" w:qFormat="1"/>
+    <w:lsdException w:name="Light Shading" w:uiPriority="60"/>
+    <w:lsdException w:name="Light List" w:uiPriority="61"/>
+    <w:lsdException w:name="Light Grid" w:uiPriority="62"/>
+    <w:lsdException w:name="Medium Shading 1" w:uiPriority="63"/>
+    <w:lsdException w:name="Medium Shading 2" w:uiPriority="64"/>
+    <w:lsdException w:name="Medium List 1" w:uiPriority="65"/>
+    <w:lsdException w:name="Medium List 2" w:uiPriority="66"/>
+    <w:lsdException w:name="Medium Grid 1" w:uiPriority="67"/>
+    <w:lsdException w:name="Medium Grid 2" w:uiPriority="68"/>
+    <w:lsdException w:name="Medium Grid 3" w:uiPriority="69"/>
+    <w:lsdException w:name="Dark List" w:uiPriority="70"/>
+    <w:lsdException w:name="Colorful Shading" w:uiPriority="71"/>
+    <w:lsdException w:name="Colorful List" w:uiPriority="72"/>
+    <w:lsdException w:name="Colorful Grid" w:uiPriority="73"/>
+    <w:lsdException w:name="Light Shading Accent 1" w:uiPriority="60"/>
+    <w:lsdException w:name="Light List Accent 1" w:uiPriority="61"/>
+    <w:lsdException w:name="Light Grid Accent 1" w:uiPriority="62"/>
+    <w:lsdException w:name="Medium Shading 1 Accent 1" w:uiPriority="63"/>
+    <w:lsdException w:name="Medium Shading 2 Accent 1" w:uiPriority="64"/>
+    <w:lsdException w:name="Medium List 1 Accent 1" w:uiPriority="65"/>
+    <w:lsdException w:name="Revision" w:semiHidden="1"/>
+    <w:lsdException w:name="List Paragraph" w:uiPriority="34" w:qFormat="1"/>
+    <w:lsdException w:name="Quote" w:uiPriority="29" w:qFormat="1"/>
+    <w:lsdException w:name="Intense Quote" w:uiPriority="30" w:qFormat="1"/>
+    <w:lsdException w:name="Medium List 2 Accent 1" w:uiPriority="66"/>
+    <w:lsdException w:name="Medium Grid 1 Accent 1" w:uiPriority="67"/>
+    <w:lsdException w:name="Medium Grid 2 Accent 1" w:uiPriority="68"/>
+    <w:lsdException w:name="Medium Grid 3 Accent 1" w:uiPriority="69"/>
+    <w:lsdException w:name="Dark List Accent 1" w:uiPriority="70"/>
+    <w:lsdException w:name="Colorful Shading Accent 1" w:uiPriority="71"/>
+    <w:lsdException w:name="Colorful List Accent 1" w:uiPriority="72"/>
+    <w:lsdException w:name="Colorful Grid Accent 1" w:uiPriority="73"/>
+    <w:lsdException w:name="Light Shading Accent 2" w:uiPriority="60"/>
+    <w:lsdException w:name="Light List Accent 2" w:uiPriority="61"/>
+    <w:lsdException w:name="Light Grid Accent 2" w:uiPriority="62"/>
+    <w:lsdException w:name="Medium Shading 1 Accent 2" w:uiPriority="63"/>
+    <w:lsdException w:name="Medium Shading 2 Accent 2" w:uiPriority="64"/>
+    <w:lsdException w:name="Medium List 1 Accent 2" w:uiPriority="65"/>
+    <w:lsdException w:name="Medium List 2 Accent 2" w:uiPriority="66"/>
+    <w:lsdException w:name="Medium Grid 1 Accent 2" w:uiPriority="67"/>
+    <w:lsdException w:name="Medium Grid 2 Accent 2" w:uiPriority="68"/>
+    <w:lsdException w:name="Medium Grid 3 Accent 2" w:uiPriority="69"/>
+    <w:lsdException w:name="Dark List Accent 2" w:uiPriority="70"/>
+    <w:lsdException w:name="Colorful Shading Accent 2" w:uiPriority="71"/>
+    <w:lsdException w:name="Colorful List Accent 2" w:uiPriority="72"/>
+    <w:lsdException w:name="Colorful Grid Accent 2" w:uiPriority="73"/>
+    <w:lsdException w:name="Light Shading Accent 3" w:uiPriority="60"/>
+    <w:lsdException w:name="Light List Accent 3" w:uiPriority="61"/>
+    <w:lsdException w:name="Light Grid Accent 3" w:uiPriority="62"/>
+    <w:lsdException w:name="Medium Shading 1 Accent 3" w:uiPriority="63"/>
+    <w:lsdException w:name="Medium Shading 2 Accent 3" w:uiPriority="64"/>
+    <w:lsdException w:name="Medium List 1 Accent 3" w:uiPriority="65"/>
+    <w:lsdException w:name="Medium List 2 Accent 3" w:uiPriority="66"/>
+    <w:lsdException w:name="Medium Grid 1 Accent 3" w:uiPriority="67"/>
+    <w:lsdException w:name="Medium Grid 2 Accent 3" w:uiPriority="68"/>
+    <w:lsdException w:name="Medium Grid 3 Accent 3" w:uiPriority="69"/>
+    <w:lsdException w:name="Dark List Accent 3" w:uiPriority="70"/>
+    <w:lsdException w:name="Colorful Shading Accent 3" w:uiPriority="71"/>
+    <w:lsdException w:name="Colorful List Accent 3" w:uiPriority="72"/>
+    <w:lsdException w:name="Colorful Grid Accent 3" w:uiPriority="73"/>
+    <w:lsdException w:name="Light Shading Accent 4" w:uiPriority="60"/>
+    <w:lsdException w:name="Light List Accent 4" w:uiPriority="61"/>
+    <w:lsdException w:name="Light Grid Accent 4" w:uiPriority="62"/>
+    <w:lsdException w:name="Medium Shading 1 Accent 4" w:uiPriority="63"/>
+    <w:lsdException w:name="Medium Shading 2 Accent 4" w:uiPriority="64"/>
+    <w:lsdException w:name="Medium List 1 Accent 4" w:uiPriority="65"/>
+    <w:lsdException w:name="Medium List 2 Accent 4" w:uiPriority="66"/>
+    <w:lsdException w:name="Medium Grid 1 Accent 4" w:uiPriority="67"/>
+    <w:lsdException w:name="Medium Grid 2 Accent 4" w:uiPriority="68"/>
+    <w:lsdException w:name="Medium Grid 3 Accent 4" w:uiPriority="69"/>
+    <w:lsdException w:name="Dark List Accent 4" w:uiPriority="70"/>
+    <w:lsdException w:name="Colorful Shading Accent 4" w:uiPriority="71"/>
+    <w:lsdException w:name="Colorful List Accent 4" w:uiPriority="72"/>
+    <w:lsdException w:name="Colorful Grid Accent 4" w:uiPriority="73"/>
+    <w:lsdException w:name="Light Shading Accent 5" w:uiPriority="60"/>
+    <w:lsdException w:name="Light List Accent 5" w:uiPriority="61"/>
+    <w:lsdException w:name="Light Grid Accent 5" w:uiPriority="62"/>
+    <w:lsdException w:name="Medium Shading 1 Accent 5" w:uiPriority="63"/>
+    <w:lsdException w:name="Medium Shading 2 Accent 5" w:uiPriority="64"/>
+    <w:lsdException w:name="Medium List 1 Accent 5" w:uiPriority="65"/>
+    <w:lsdException w:name="Medium List 2 Accent 5" w:uiPriority="66"/>
+    <w:lsdException w:name="Medium Grid 1 Accent 5" w:uiPriority="67"/>
+    <w:lsdException w:name="Medium Grid 2 Accent 5" w:uiPriority="68"/>
+    <w:lsdException w:name="Medium Grid 3 Accent 5" w:uiPriority="69"/>
+    <w:lsdException w:name="Dark List Accent 5" w:uiPriority="70"/>
+    <w:lsdException w:name="Colorful Shading Accent 5" w:uiPriority="71"/>
+    <w:lsdException w:name="Colorful List Accent 5" w:uiPriority="72"/>
+    <w:lsdException w:name="Colorful Grid Accent 5" w:uiPriority="73"/>
+    <w:lsdException w:name="Light Shading Accent 6" w:uiPriority="60"/>
+    <w:lsdException w:name="Light List Accent 6" w:uiPriority="61"/>
+    <w:lsdException w:name="Light Grid Accent 6" w:uiPriority="62"/>
+    <w:lsdException w:name="Medium Shading 1 Accent 6" w:uiPriority="63"/>
+    <w:lsdException w:name="Medium Shading 2 Accent 6" w:uiPriority="64"/>
+    <w:lsdException w:name="Medium List 1 Accent 6" w:uiPriority="65"/>
+    <w:lsdException w:name="Medium List 2 Accent 6" w:uiPriority="66"/>
+    <w:lsdException w:name="Medium Grid 1 Accent 6" w:uiPriority="67"/>
+    <w:lsdException w:name="Medium Grid 2 Accent 6" w:uiPriority="68"/>
+    <w:lsdException w:name="Medium Grid 3 Accent 6" w:uiPriority="69"/>
+    <w:lsdException w:name="Dark List Accent 6" w:uiPriority="70"/>
+    <w:lsdException w:name="Colorful Shading Accent 6" w:uiPriority="71"/>
+    <w:lsdException w:name="Colorful List Accent 6" w:uiPriority="72"/>
+    <w:lsdException w:name="Colorful Grid Accent 6" w:uiPriority="73"/>
+    <w:lsdException w:name="Subtle Emphasis" w:uiPriority="19" w:qFormat="1"/>
+    <w:lsdException w:name="Intense Emphasis" w:uiPriority="21" w:qFormat="1"/>
+    <w:lsdException w:name="Subtle Reference" w:uiPriority="31" w:qFormat="1"/>
+    <w:lsdException w:name="Intense Reference" w:uiPriority="32" w:qFormat="1"/>
+    <w:lsdException w:name="Book Title" w:uiPriority="33" w:qFormat="1"/>
+    <w:lsdException w:name="Bibliography" w:semiHidden="1" w:uiPriority="37" w:unhideWhenUsed="1"/>
+    <w:lsdException w:name="TOC Heading" w:semiHidden="1" w:uiPriority="39" w:unhideWhenUsed="1" w:qFormat="1"/>
+    <w:lsdException w:name="Plain Table 1" w:uiPriority="41"/>
+    <w:lsdException w:name="Plain Table 2" w:uiPriority="42"/>
+    <w:lsdException w:name="Plain Table 3" w:uiPriority="43"/>
+    <w:lsdException w:name="Plain Table 4" w:uiPriority="44"/>
+    <w:lsdException w:name="Plain Table 5" w:uiPriority="45"/>
+    <w:lsdException w:name="Grid Table Light" w:uiPriority="40"/>
+    <w:lsdException w:name="Grid Table 1 Light" w:uiPriority="46"/>
+    <w:lsdException w:name="Grid Table 2" w:uiPriority="47"/>
+    <w:lsdException w:name="Grid Table 3" w:uiPriority="48"/>
+    <w:lsdException w:name="Grid Table 4" w:uiPriority="49"/>
+    <w:lsdException w:name="Grid Table 5 Dark" w:uiPriority="50"/>
+    <w:lsdException w:name="Grid Table 6 Colorful" w:uiPriority="51"/>
+    <w:lsdException w:name="Grid Table 7 Colorful" w:uiPriority="52"/>
+    <w:lsdException w:name="Grid Table 1 Light Accent 1" w:uiPriority="46"/>
+    <w:lsdException w:name="Grid Table 2 Accent 1" w:uiPriority="47"/>
+    <w:lsdException w:name="Grid Table 3 Accent 1" w:uiPriority="48"/>
+    <w:lsdException w:name="Grid Table 4 Accent 1" w:uiPriority="49"/>
+    <w:lsdException w:name="Grid Table 5 Dark Accent 1" w:uiPriority="50"/>
+    <w:lsdException w:name="Grid Table 6 Colorful Accent 1" w:uiPriority="51"/>
+    <w:lsdException w:name="Grid Table 7 Colorful Accent 1" w:uiPriority="52"/>
+    <w:lsdException w:name="Grid Table 1 Light Accent 2" w:uiPriority="46"/>
+    <w:lsdException w:name="Grid Table 2 Accent 2" w:uiPriority="47"/>
+    <w:lsdException w:name="Grid Table 3 Accent 2" w:uiPriority="48"/>
+    <w:lsdException w:name="Grid Table 4 Accent 2" w:uiPriority="49"/>
+    <w:lsdException w:name="Grid Table 5 Dark Accent 2" w:uiPriority="50"/>
+    <w:lsdException w:name="Grid Table 6 Colorful Accent 2" w:uiPriority="51"/>
+    <w:lsdException w:name="Grid Table 7 Colorful Accent 2" w:uiPriority="52"/>
+    <w:lsdException w:name="Grid Table 1 Light Accent 3" w:uiPriority="46"/>
+    <w:lsdException w:name="Grid Table 2 Accent 3" w:uiPriority="47"/>
+    <w:lsdException w:name="Grid Table 3 Accent 3" w:uiPriority="48"/>
+    <w:lsdException w:name="Grid Table 4 Accent 3" w:uiPriority="49"/>
+    <w:lsdException w:name="Grid Table 5 Dark Accent 3" w:uiPriority="50"/>
+    <w:lsdException w:name="Grid Table 6 Colorful Accent 3" w:uiPriority="51"/>
+    <w:lsdException w:name="Grid Table 7 Colorful Accent 3" w:uiPriority="52"/>
+    <w:lsdException w:name="Grid Table 1 Light Accent 4" w:uiPriority="46"/>
+    <w:lsdException w:name="Grid Table 2 Accent 4" w:uiPriority="47"/>
+    <w:lsdException w:name="Grid Table 3 Accent 4" w:uiPriority="48"/>
+    <w:lsdException w:name="Grid Table 4 Accent 4" w:uiPriority="49"/>
+    <w:lsdException w:name="Grid Table 5 Dark Accent 4" w:uiPriority="50"/>
+    <w:lsdException w:name="Grid Table 6 Colorful Accent 4" w:uiPriority="51"/>
+    <w:lsdException w:name="Grid Table 7 Colorful Accent 4" w:uiPriority="52"/>
+    <w:lsdException w:name="Grid Table 1 Light Accent 5" w:uiPriority="46"/>
+    <w:lsdException w:name="Grid Table 2 Accent 5" w:uiPriority="47"/>
+    <w:lsdException w:name="Grid Table 3 Accent 5" w:uiPriority="48"/>
+    <w:lsdException w:name="Grid Table 4 Accent 5" w:uiPriority="49"/>
+    <w:lsdException w:name="Grid Table 5 Dark Accent 5" w:uiPriority="50"/>
+    <w:lsdException w:name="Grid Table 6 Colorful Accent 5" w:uiPriority="51"/>
+    <w:lsdException w:name="Grid Table 7 Colorful Accent 5" w:uiPriority="52"/>
+    <w:lsdException w:name="Grid Table 1 Light Accent 6" w:uiPriority="46"/>
+    <w:lsdException w:name="Grid Table 2 Accent 6" w:uiPriority="47"/>
+    <w:lsdException w:name="Grid Table 3 Accent 6" w:uiPriority="48"/>
+    <w:lsdException w:name="Grid Table 4 Accent 6" w:uiPriority="49"/>
+    <w:lsdException w:name="Grid Table 5 Dark Accent 6" w:uiPriority="50"/>
+    <w:lsdException w:name="Grid Table 6 Colorful Accent 6" w:uiPriority="51"/>
+    <w:lsdException w:name="Grid Table 7 Colorful Accent 6" w:uiPriority="52"/>
+    <w:lsdException w:name="List Table 1 Light" w:uiPriority="46"/>
+    <w:lsdException w:name="List Table 2" w:uiPriority="47"/>
+    <w:lsdException w:name="List Table 3" w:uiPriority="48"/>
+    <w:lsdException w:name="List Table 4" w:uiPriority="49"/>
+    <w:lsdException w:name="List Table 5 Dark" w:uiPriority="50"/>
+    <w:lsdException w:name="List Table 6 Colorful" w:uiPriority="51"/>
+    <w:lsdException w:name="List Table 7 Colorful" w:uiPriority="52"/>
+    <w:lsdException w:name="List Table 1 Light Accent 1" w:uiPriority="46"/>
+    <w:lsdException w:name="List Table 2 Accent 1" w:uiPriority="47"/>
+    <w:lsdException w:name="List Table 3 Accent 1" w:uiPriority="48"/>
+    <w:lsdException w:name="List Table 4 Accent 1" w:uiPriority="49"/>
+    <w:lsdException w:name="List Table 5 Dark Accent 1" w:uiPriority="50"/>
+    <w:lsdException w:name="List Table 6 Colorful Accent 1" w:uiPriority="51"/>
+    <w:lsdException w:name="List Table 7 Colorful Accent 1" w:uiPriority="52"/>
+    <w:lsdException w:name="List Table 1 Light Accent 2" w:uiPriority="46"/>
+    <w:lsdException w:name="List Table 2 Accent 2" w:uiPriority="47"/>
+    <w:lsdException w:name="List Table 3 Accent 2" w:uiPriority="48"/>
+    <w:lsdException w:name="List Table 4 Accent 2" w:uiPriority="49"/>
+    <w:lsdException w:name="List Table 5 Dark Accent 2" w:uiPriority="50"/>
+    <w:lsdException w:name="List Table 6 Colorful Accent 2" w:uiPriority="51"/>
+    <w:lsdException w:name="List Table 7 Colorful Accent 2" w:uiPriority="52"/>
+    <w:lsdException w:name="List Table 1 Light Accent 3" w:uiPriority="46"/>
+    <w:lsdException w:name="List Table 2 Accent 3" w:uiPriority="47"/>
+    <w:lsdException w:name="List Table 3 Accent 3" w:uiPriority="48"/>
+    <w:lsdException w:name="List Table 4 Accent 3" w:uiPriority="49"/>
+    <w:lsdException w:name="List Table 5 Dark Accent 3" w:uiPriority="50"/>
+    <w:lsdException w:name="List Table 6 Colorful Accent 3" w:uiPriority="51"/>
+    <w:lsdException w:name="List Table 7 Colorful Accent 3" w:uiPriority="52"/>
+    <w:lsdException w:name="List Table 1 Light Accent 4" w:uiPriority="46"/>
+    <w:lsdException w:name="List Table 2 Accent 4" w:uiPriority="47"/>
+    <w:lsdException w:name="List Table 3 Accent 4" w:uiPriority="48"/>
+    <w:lsdException w:name="List Table 4 Accent 4" w:uiPriority="49"/>
+    <w:lsdException w:name="List Table 5 Dark Accent 4" w:uiPriority="50"/>
+    <w:lsdException w:name="List Table 6 Colorful Accent 4" w:uiPriority="51"/>
+    <w:lsdException w:name="List Table 7 Colorful Accent 4" w:uiPriority="52"/>
+    <w:lsdException w:name="List Table 1 Light Accent 5" w:uiPriority="46"/>
+    <w:lsdException w:name="List Table 2 Accent 5" w:uiPriority="47"/>
+    <w:lsdException w:name="List Table 3 Accent 5" w:uiPriority="48"/>
+    <w:lsdException w:name="List Table 4 Accent 5" w:uiPriority="49"/>
+    <w:lsdException w:name="List Table 5 Dark Accent 5" w:uiPriority="50"/>
+    <w:lsdException w:name="List Table 6 Colorful Accent 5" w:uiPriority="51"/>
+    <w:lsdException w:name="List Table 7 Colorful Accent 5" w:uiPriority="52"/>
+    <w:lsdException w:name="List Table 1 Light Accent 6" w:uiPriority="46"/>
+    <w:lsdException w:name="List Table 2 Accent 6" w:uiPriority="47"/>
+    <w:lsdException w:name="List Table 3 Accent 6" w:uiPriority="48"/>
+    <w:lsdException w:name="List Table 4 Accent 6" w:uiPriority="49"/>
+    <w:lsdException w:name="List Table 5 Dark Accent 6" w:uiPriority="50"/>
+    <w:lsdException w:name="List Table 6 Colorful Accent 6" w:uiPriority="51"/>
+    <w:lsdException w:name="List Table 7 Colorful Accent 6" w:uiPriority="52"/>
+    <w:lsdException w:name="Mention" w:semiHidden="1" w:unhideWhenUsed="1"/>
+    <w:lsdException w:name="Smart Hyperlink" w:semiHidden="1" w:unhideWhenUsed="1"/>
+  </w:latentStyles>
+  <w:style w:type="paragraph" w:default="1" w:styleId="Normal">
+    <w:name w:val="Normal"/>
+    <w:qFormat/>
+  </w:style>
+  <w:style w:type="character" w:default="1" w:styleId="DefaultParagraphFont">
+    <w:name w:val="Default Paragraph Font"/>
+    <w:uiPriority w:val="1"/>
+    <w:semiHidden/>
+    <w:unhideWhenUsed/>
+  </w:style>
+  <w:style w:type="table" w:default="1" w:styleId="TableNormal">
+    <w:name w:val="Normal Table"/>
+    <w:uiPriority w:val="99"/>
+    <w:semiHidden/>
+    <w:unhideWhenUsed/>
+    <w:tblPr>
+      <w:tblInd w:w="0" w:type="dxa"/>
+      <w:tblCellMar>
+        <w:top w:w="0" w:type="dxa"/>
+        <w:left w:w="108" w:type="dxa"/>
+        <w:bottom w:w="0" w:type="dxa"/>
+        <w:right w:w="108" w:type="dxa"/>
+      </w:tblCellMar>
+    </w:tblPr>
+  </w:style>
+  <w:style w:type="numbering" w:default="1" w:styleId="NoList">
+    <w:name w:val="No List"/>
+    <w:uiPriority w:val="99"/>
+    <w:semiHidden/>
+    <w:unhideWhenUsed/>
+  </w:style>
+  <w:style w:type="paragraph" w:customStyle="1" w:styleId="D6DF7C50F4B15842A118693AAADD2543">
+    <w:name w:val="D6DF7C50F4B15842A118693AAADD2543"/>
+    <w:rsid w:val="008B4528"/>
+  </w:style>
+  <w:style w:type="paragraph" w:customStyle="1" w:styleId="A2E4E3A932D2C647B68ECC0DD6D7F037">
+    <w:name w:val="A2E4E3A932D2C647B68ECC0DD6D7F037"/>
+    <w:rsid w:val="008B4528"/>
+  </w:style>
+</w:styles>
+</file>
+
+<file path=word/glossary/webSettings.xml><?xml version="1.0" encoding="utf-8"?>
+<w:webSettings xmlns:mc="http://schemas.openxmlformats.org/markup-compatibility/2006" xmlns:r="http://schemas.openxmlformats.org/officeDocument/2006/relationships" xmlns:w="http://schemas.openxmlformats.org/wordprocessingml/2006/main" xmlns:w14="http://schemas.microsoft.com/office/word/2010/wordml" xmlns:w15="http://schemas.microsoft.com/office/word/2012/wordml" mc:Ignorable="w14 w15">
+  <w:allowPNG/>
+  <w:doNotSaveAsSingleFile/>
+  <w:pixelsPerInch w:val="96"/>
+</w:webSettings>
+</file>
+
 <file path=word/theme/theme1.xml><?xml version="1.0" encoding="utf-8"?>
 <a:theme xmlns:a="http://schemas.openxmlformats.org/drawingml/2006/main" name="Office Theme">
   <a:themeElements>
@@ -8127,9 +8581,9 @@
 
 <file path=customXml/item1.xml><?xml version="1.0" encoding="utf-8"?>
 <CoverPageProperties xmlns="http://schemas.microsoft.com/office/2006/coverPageProps">
-  <PublishDate/>
+  <PublishDate>2017-05-22T00:00:00</PublishDate>
   <Abstract/>
-  <CompanyAddress>Aufgabe 2 &amp; 3</CompanyAddress>
+  <CompanyAddress>Aufgaben 2 &amp; 3</CompanyAddress>
   <CompanyPhone/>
   <CompanyFax/>
   <CompanyEmail/>
@@ -8149,7 +8603,7 @@
 </file>
 
 <file path=customXml/itemProps2.xml><?xml version="1.0" encoding="utf-8"?>
-<ds:datastoreItem xmlns:ds="http://schemas.openxmlformats.org/officeDocument/2006/customXml" ds:itemID="{E7C08BDE-F40D-4B6D-B418-02DA0AA83A93}">
+<ds:datastoreItem xmlns:ds="http://schemas.openxmlformats.org/officeDocument/2006/customXml" ds:itemID="{EDC4836D-3359-9148-B581-913067064E38}">
   <ds:schemaRefs>
     <ds:schemaRef ds:uri="http://schemas.openxmlformats.org/officeDocument/2006/bibliography"/>
   </ds:schemaRefs>

</xml_diff>

<commit_message>
Updated internal protocoll and specification
</commit_message>
<xml_diff>
--- a/a2-chat/Spezifikation.docx
+++ b/a2-chat/Spezifikation.docx
@@ -1,6 +1,6 @@
 
 <file path=word/document.xml><?xml version="1.0" encoding="utf-8"?>
-<w:document xmlns:wpc="http://schemas.microsoft.com/office/word/2010/wordprocessingCanvas" xmlns:mo="http://schemas.microsoft.com/office/mac/office/2008/main" xmlns:mc="http://schemas.openxmlformats.org/markup-compatibility/2006" xmlns:mv="urn:schemas-microsoft-com:mac:vml" xmlns:o="urn:schemas-microsoft-com:office:office" xmlns:r="http://schemas.openxmlformats.org/officeDocument/2006/relationships" xmlns:m="http://schemas.openxmlformats.org/officeDocument/2006/math" xmlns:v="urn:schemas-microsoft-com:vml" xmlns:wp14="http://schemas.microsoft.com/office/word/2010/wordprocessingDrawing" xmlns:wp="http://schemas.openxmlformats.org/drawingml/2006/wordprocessingDrawing" xmlns:w10="urn:schemas-microsoft-com:office:word" xmlns:w="http://schemas.openxmlformats.org/wordprocessingml/2006/main" xmlns:w14="http://schemas.microsoft.com/office/word/2010/wordml" xmlns:w15="http://schemas.microsoft.com/office/word/2012/wordml" xmlns:wpg="http://schemas.microsoft.com/office/word/2010/wordprocessingGroup" xmlns:wpi="http://schemas.microsoft.com/office/word/2010/wordprocessingInk" xmlns:wne="http://schemas.microsoft.com/office/word/2006/wordml" xmlns:wps="http://schemas.microsoft.com/office/word/2010/wordprocessingShape" mc:Ignorable="w14 w15 wp14">
+<w:document xmlns:wpc="http://schemas.microsoft.com/office/word/2010/wordprocessingCanvas" xmlns:cx="http://schemas.microsoft.com/office/drawing/2014/chartex" xmlns:cx1="http://schemas.microsoft.com/office/drawing/2015/9/8/chartex" xmlns:cx2="http://schemas.microsoft.com/office/drawing/2015/10/21/chartex" xmlns:cx3="http://schemas.microsoft.com/office/drawing/2016/5/9/chartex" xmlns:cx4="http://schemas.microsoft.com/office/drawing/2016/5/10/chartex" xmlns:cx5="http://schemas.microsoft.com/office/drawing/2016/5/11/chartex" xmlns:cx6="http://schemas.microsoft.com/office/drawing/2016/5/12/chartex" xmlns:cx7="http://schemas.microsoft.com/office/drawing/2016/5/13/chartex" xmlns:cx8="http://schemas.microsoft.com/office/drawing/2016/5/14/chartex" xmlns:mc="http://schemas.openxmlformats.org/markup-compatibility/2006" xmlns:aink="http://schemas.microsoft.com/office/drawing/2016/ink" xmlns:o="urn:schemas-microsoft-com:office:office" xmlns:r="http://schemas.openxmlformats.org/officeDocument/2006/relationships" xmlns:m="http://schemas.openxmlformats.org/officeDocument/2006/math" xmlns:v="urn:schemas-microsoft-com:vml" xmlns:wp14="http://schemas.microsoft.com/office/word/2010/wordprocessingDrawing" xmlns:wp="http://schemas.openxmlformats.org/drawingml/2006/wordprocessingDrawing" xmlns:w10="urn:schemas-microsoft-com:office:word" xmlns:w="http://schemas.openxmlformats.org/wordprocessingml/2006/main" xmlns:w14="http://schemas.microsoft.com/office/word/2010/wordml" xmlns:w15="http://schemas.microsoft.com/office/word/2012/wordml" xmlns:w16se="http://schemas.microsoft.com/office/word/2015/wordml/symex" xmlns:wpg="http://schemas.microsoft.com/office/word/2010/wordprocessingGroup" xmlns:wpi="http://schemas.microsoft.com/office/word/2010/wordprocessingInk" xmlns:wne="http://schemas.microsoft.com/office/word/2006/wordml" xmlns:wps="http://schemas.microsoft.com/office/word/2010/wordprocessingShape" mc:Ignorable="w14 w15 w16se wp14">
   <w:body>
     <w:sdt>
       <w:sdtPr>
@@ -111,9 +111,6 @@
             <w:alias w:val="Title"/>
             <w:tag w:val=""/>
             <w:id w:val="1735040861"/>
-            <w:placeholder>
-              <w:docPart w:val="D6DF7C50F4B15842A118693AAADD2543"/>
-            </w:placeholder>
             <w:dataBinding w:prefixMappings="xmlns:ns0='http://purl.org/dc/elements/1.1/' xmlns:ns1='http://schemas.openxmlformats.org/package/2006/metadata/core-properties' " w:xpath="/ns1:coreProperties[1]/ns0:title[1]" w:storeItemID="{6C3C8BC8-F283-45AE-878A-BAB7291924A1}"/>
             <w:text/>
           </w:sdtPr>
@@ -383,11 +380,11 @@
               </mc:Choice>
               <mc:Fallback>
                 <w:pict>
-                  <v:shapetype w14:anchorId="22D91088" id="_x0000_t202" coordsize="21600,21600" o:spt="202" path="m0,0l0,21600,21600,21600,21600,0xe">
+                  <v:shapetype w14:anchorId="22D91088" id="_x0000_t202" coordsize="21600,21600" o:spt="202" path="m,l,21600r21600,l21600,xe">
                     <v:stroke joinstyle="miter"/>
                     <v:path gradientshapeok="t" o:connecttype="rect"/>
                   </v:shapetype>
-                  <v:shape id="Text Box 142" o:spid="_x0000_s1026" type="#_x0000_t202" style="position:absolute;left:0;text-align:left;margin-left:-2.3pt;margin-top:341.8pt;width:453.3pt;height:78.3pt;z-index:251659264;visibility:visible;mso-wrap-style:square;mso-width-percent:1000;mso-height-percent:0;mso-wrap-distance-left:9pt;mso-wrap-distance-top:0;mso-wrap-distance-right:9pt;mso-wrap-distance-bottom:0;mso-position-horizontal:absolute;mso-position-horizontal-relative:margin;mso-position-vertical:absolute;mso-position-vertical-relative:page;mso-width-percent:1000;mso-height-percent:0;mso-width-relative:margin;mso-height-relative:margin;v-text-anchor:bottom" o:gfxdata="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" filled="f" stroked="f" strokeweight=".5pt">
+                  <v:shape id="Text Box 142" o:spid="_x0000_s1026" type="#_x0000_t202" style="position:absolute;left:0;text-align:left;margin-left:-2.3pt;margin-top:341.8pt;width:453.3pt;height:78.3pt;z-index:251659264;visibility:visible;mso-wrap-style:square;mso-width-percent:1000;mso-height-percent:0;mso-wrap-distance-left:9pt;mso-wrap-distance-top:0;mso-wrap-distance-right:9pt;mso-wrap-distance-bottom:0;mso-position-horizontal:absolute;mso-position-horizontal-relative:margin;mso-position-vertical:absolute;mso-position-vertical-relative:page;mso-width-percent:1000;mso-height-percent:0;mso-width-relative:margin;mso-height-relative:margin;v-text-anchor:bottom" o:gfxdata="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" filled="f" stroked="f" strokeweight=".5pt">
                     <v:textbox inset="0,0,0,0">
                       <w:txbxContent>
                         <w:sdt>
@@ -521,6 +518,7 @@
     <w:sdt>
       <w:sdtPr>
         <w:rPr>
+          <w:rFonts w:asciiTheme="minorHAnsi" w:eastAsiaTheme="minorEastAsia" w:hAnsiTheme="minorHAnsi" w:cstheme="minorBidi"/>
           <w:b w:val="0"/>
           <w:bCs w:val="0"/>
           <w:color w:val="auto"/>
@@ -536,7 +534,6 @@
       </w:sdtPr>
       <w:sdtEndPr>
         <w:rPr>
-          <w:rFonts w:asciiTheme="minorHAnsi" w:eastAsiaTheme="minorEastAsia" w:hAnsiTheme="minorHAnsi" w:cstheme="minorBidi"/>
           <w:noProof/>
         </w:rPr>
       </w:sdtEndPr>
@@ -560,7 +557,6 @@
             <w:t>Inhaltsverzeichnis</w:t>
           </w:r>
         </w:p>
-        <w:bookmarkStart w:id="0" w:name="_GoBack"/>
         <w:p>
           <w:pPr>
             <w:pStyle w:val="TOC1"/>
@@ -1477,20 +1473,17 @@
                 <w:noProof/>
                 <w:webHidden/>
               </w:rPr>
-            </w:r>
-            <w:r>
-              <w:rPr>
-                <w:noProof/>
-                <w:webHidden/>
-              </w:rPr>
               <w:fldChar w:fldCharType="separate"/>
             </w:r>
             <w:r>
               <w:rPr>
-                <w:noProof/>
-                <w:webHidden/>
-              </w:rPr>
-              <w:t>2</w:t>
+                <w:b w:val="0"/>
+                <w:bCs w:val="0"/>
+                <w:noProof/>
+                <w:webHidden/>
+                <w:lang w:val="en-US"/>
+              </w:rPr>
+              <w:t>Error! Bookmark not defined.</w:t>
             </w:r>
             <w:r>
               <w:rPr>
@@ -1582,7 +1575,7 @@
                 <w:noProof/>
                 <w:webHidden/>
               </w:rPr>
-              <w:t>3</w:t>
+              <w:t>2</w:t>
             </w:r>
             <w:r>
               <w:rPr>
@@ -1674,7 +1667,7 @@
                 <w:noProof/>
                 <w:webHidden/>
               </w:rPr>
-              <w:t>3</w:t>
+              <w:t>2</w:t>
             </w:r>
             <w:r>
               <w:rPr>
@@ -1766,7 +1759,7 @@
                 <w:noProof/>
                 <w:webHidden/>
               </w:rPr>
-              <w:t>3</w:t>
+              <w:t>2</w:t>
             </w:r>
             <w:r>
               <w:rPr>
@@ -1858,7 +1851,7 @@
                 <w:noProof/>
                 <w:webHidden/>
               </w:rPr>
-              <w:t>4</w:t>
+              <w:t>3</w:t>
             </w:r>
             <w:r>
               <w:rPr>
@@ -1950,7 +1943,7 @@
                 <w:noProof/>
                 <w:webHidden/>
               </w:rPr>
-              <w:t>4</w:t>
+              <w:t>3</w:t>
             </w:r>
             <w:r>
               <w:rPr>
@@ -2042,7 +2035,7 @@
                 <w:noProof/>
                 <w:webHidden/>
               </w:rPr>
-              <w:t>4</w:t>
+              <w:t>3</w:t>
             </w:r>
             <w:r>
               <w:rPr>
@@ -2134,7 +2127,7 @@
                 <w:noProof/>
                 <w:webHidden/>
               </w:rPr>
-              <w:t>4</w:t>
+              <w:t>3</w:t>
             </w:r>
             <w:r>
               <w:rPr>
@@ -2226,7 +2219,7 @@
                 <w:noProof/>
                 <w:webHidden/>
               </w:rPr>
-              <w:t>5</w:t>
+              <w:t>4</w:t>
             </w:r>
             <w:r>
               <w:rPr>
@@ -2318,7 +2311,7 @@
                 <w:noProof/>
                 <w:webHidden/>
               </w:rPr>
-              <w:t>5</w:t>
+              <w:t>4</w:t>
             </w:r>
             <w:r>
               <w:rPr>
@@ -2410,7 +2403,7 @@
                 <w:noProof/>
                 <w:webHidden/>
               </w:rPr>
-              <w:t>5</w:t>
+              <w:t>4</w:t>
             </w:r>
             <w:r>
               <w:rPr>
@@ -2438,7 +2431,6 @@
             <w:fldChar w:fldCharType="end"/>
           </w:r>
         </w:p>
-        <w:bookmarkEnd w:id="0" w:displacedByCustomXml="next"/>
       </w:sdtContent>
     </w:sdt>
     <w:p>
@@ -2475,7 +2467,7 @@
           <w:lang w:val="de-DE"/>
         </w:rPr>
       </w:pPr>
-      <w:bookmarkStart w:id="1" w:name="_Toc483852095"/>
+      <w:bookmarkStart w:id="0" w:name="_Toc483852095"/>
       <w:r>
         <w:rPr>
           <w:lang w:val="de-DE"/>
@@ -2495,7 +2487,7 @@
         </w:rPr>
         <w:t>temüberblick</w:t>
       </w:r>
-      <w:bookmarkEnd w:id="1"/>
+      <w:bookmarkEnd w:id="0"/>
     </w:p>
     <w:p>
       <w:pPr>
@@ -2561,7 +2553,6 @@
           <w:lang w:val="de-DE"/>
         </w:rPr>
       </w:pPr>
-      <w:proofErr w:type="spellStart"/>
       <w:r>
         <w:rPr>
           <w:rFonts w:cstheme="minorHAnsi"/>
@@ -2569,7 +2560,6 @@
         </w:rPr>
         <w:t>ChatServer</w:t>
       </w:r>
-      <w:proofErr w:type="spellEnd"/>
     </w:p>
     <w:p>
       <w:pPr>
@@ -2626,7 +2616,6 @@
           <w:lang w:val="de-DE"/>
         </w:rPr>
       </w:pPr>
-      <w:proofErr w:type="spellStart"/>
       <w:r>
         <w:rPr>
           <w:rFonts w:cstheme="minorHAnsi"/>
@@ -2634,7 +2623,6 @@
         </w:rPr>
         <w:t>ChatMessage</w:t>
       </w:r>
-      <w:proofErr w:type="spellEnd"/>
     </w:p>
     <w:p>
       <w:pPr>
@@ -2650,7 +2638,7 @@
           <w:lang w:val="de-DE"/>
         </w:rPr>
       </w:pPr>
-      <w:bookmarkStart w:id="2" w:name="_Toc483852096"/>
+      <w:bookmarkStart w:id="1" w:name="_Toc483852096"/>
       <w:r>
         <w:rPr>
           <w:sz w:val="28"/>
@@ -2659,7 +2647,7 @@
         </w:rPr>
         <w:t>ChatClient</w:t>
       </w:r>
-      <w:bookmarkEnd w:id="2"/>
+      <w:bookmarkEnd w:id="1"/>
     </w:p>
     <w:p>
       <w:pPr>
@@ -2706,7 +2694,7 @@
           <w:lang w:val="de-DE"/>
         </w:rPr>
       </w:pPr>
-      <w:bookmarkStart w:id="3" w:name="_Toc483852097"/>
+      <w:bookmarkStart w:id="2" w:name="_Toc483852097"/>
       <w:r>
         <w:rPr>
           <w:sz w:val="28"/>
@@ -2723,7 +2711,7 @@
         </w:rPr>
         <w:t>r</w:t>
       </w:r>
-      <w:bookmarkEnd w:id="3"/>
+      <w:bookmarkEnd w:id="2"/>
     </w:p>
     <w:p>
       <w:pPr>
@@ -2817,7 +2805,7 @@
           <w:lang w:val="de-DE"/>
         </w:rPr>
       </w:pPr>
-      <w:bookmarkStart w:id="4" w:name="_Toc483852098"/>
+      <w:bookmarkStart w:id="3" w:name="_Toc483852098"/>
       <w:r>
         <w:rPr>
           <w:sz w:val="28"/>
@@ -2826,7 +2814,7 @@
         </w:rPr>
         <w:t>ClientThread</w:t>
       </w:r>
-      <w:bookmarkEnd w:id="4"/>
+      <w:bookmarkEnd w:id="3"/>
     </w:p>
     <w:p>
       <w:pPr>
@@ -2877,7 +2865,7 @@
           <w:lang w:val="de-DE"/>
         </w:rPr>
       </w:pPr>
-      <w:bookmarkStart w:id="5" w:name="_Toc483852099"/>
+      <w:bookmarkStart w:id="4" w:name="_Toc483852099"/>
       <w:r>
         <w:rPr>
           <w:sz w:val="28"/>
@@ -2886,7 +2874,7 @@
         </w:rPr>
         <w:t>ChatRoom</w:t>
       </w:r>
-      <w:bookmarkEnd w:id="5"/>
+      <w:bookmarkEnd w:id="4"/>
     </w:p>
     <w:p>
       <w:pPr>
@@ -2921,7 +2909,7 @@
           <w:lang w:val="de-DE"/>
         </w:rPr>
       </w:pPr>
-      <w:bookmarkStart w:id="6" w:name="_Toc483852100"/>
+      <w:bookmarkStart w:id="5" w:name="_Toc483852100"/>
       <w:r>
         <w:rPr>
           <w:sz w:val="28"/>
@@ -2930,7 +2918,7 @@
         </w:rPr>
         <w:t>ChatMessage</w:t>
       </w:r>
-      <w:bookmarkEnd w:id="6"/>
+      <w:bookmarkEnd w:id="5"/>
     </w:p>
     <w:p>
       <w:pPr>
@@ -2948,7 +2936,15 @@
           <w:color w:val="000000"/>
           <w:lang w:val="de-DE"/>
         </w:rPr>
-        <w:t xml:space="preserve">Die Nachrichten, die der Client dem Server sendet, sind ChatMessages, die von diesem interpretiert werden. Sie ermöglichen die Interpretation von Befehlen auf dem Server vom Client. </w:t>
+        <w:t xml:space="preserve">Die Nachrichten, </w:t>
+      </w:r>
+      <w:r>
+        <w:rPr>
+          <w:rFonts w:ascii="Calibri" w:eastAsia="Times New Roman" w:hAnsi="Calibri"/>
+          <w:color w:val="000000"/>
+          <w:lang w:val="de-DE"/>
+        </w:rPr>
+        <w:t>die der Server intern speichert, werden als ChatMessages gespeichert.</w:t>
       </w:r>
       <w:r>
         <w:rPr>
@@ -2969,7 +2965,7 @@
           <w:lang w:val="de-DE"/>
         </w:rPr>
       </w:pPr>
-      <w:bookmarkStart w:id="7" w:name="_Toc483852101"/>
+      <w:bookmarkStart w:id="6" w:name="_Toc483852101"/>
       <w:r>
         <w:rPr>
           <w:lang w:val="de-DE"/>
@@ -2977,7 +2973,7 @@
         <w:lastRenderedPageBreak/>
         <w:t>Technische Aspekte</w:t>
       </w:r>
-      <w:bookmarkEnd w:id="7"/>
+      <w:bookmarkEnd w:id="6"/>
     </w:p>
     <w:p>
       <w:pPr>
@@ -3018,7 +3014,7 @@
         </w:rPr>
         <w:t xml:space="preserve"> </w:t>
       </w:r>
-      <w:bookmarkStart w:id="8" w:name="_Toc483852102"/>
+      <w:bookmarkStart w:id="7" w:name="_Toc483852102"/>
       <w:r>
         <w:rPr>
           <w:sz w:val="28"/>
@@ -3035,95 +3031,19 @@
         </w:rPr>
         <w:t>Überblick</w:t>
       </w:r>
-      <w:bookmarkEnd w:id="8"/>
-    </w:p>
-    <w:p>
-      <w:pPr>
-        <w:jc w:val="both"/>
-        <w:rPr>
-          <w:rFonts w:cstheme="minorHAnsi"/>
-          <w:lang w:val="de-DE"/>
-        </w:rPr>
-      </w:pPr>
-      <w:r>
-        <w:rPr>
-          <w:rFonts w:cstheme="minorHAnsi"/>
-          <w:lang w:val="de-DE"/>
-        </w:rPr>
-        <w:t>Dieses UML Diagramm beschreibt die Klassen und Funktionen einer eigenen Implementation von dem Client und den Aufbau des ChatServers.</w:t>
-      </w:r>
-    </w:p>
-    <w:p>
-      <w:pPr>
-        <w:jc w:val="both"/>
-        <w:rPr>
-          <w:rFonts w:cstheme="minorHAnsi"/>
-          <w:lang w:val="de-DE"/>
-        </w:rPr>
-      </w:pPr>
-      <w:r>
-        <w:rPr>
-          <w:rFonts w:cstheme="minorHAnsi"/>
-          <w:lang w:val="de-DE"/>
-        </w:rPr>
-        <w:t>Sie dient nur zur Verbildlichung des Aufbaus.</w:t>
-      </w:r>
-    </w:p>
-    <w:p>
-      <w:pPr>
-        <w:ind w:left="360"/>
-        <w:rPr>
-          <w:lang w:val="de-DE"/>
-        </w:rPr>
-      </w:pPr>
-      <w:r>
-        <w:rPr>
-          <w:rFonts w:eastAsia="Times New Roman"/>
-          <w:noProof/>
-        </w:rPr>
-        <w:drawing>
-          <wp:inline distT="0" distB="0" distL="0" distR="0" wp14:anchorId="4483A18B" wp14:editId="728462D4">
-            <wp:extent cx="5756910" cy="3208020"/>
-            <wp:effectExtent l="0" t="0" r="0" b="0"/>
-            <wp:docPr id="1" name="Picture 1"/>
-            <wp:cNvGraphicFramePr>
-              <a:graphicFrameLocks xmlns:a="http://schemas.openxmlformats.org/drawingml/2006/main" noChangeAspect="1"/>
-            </wp:cNvGraphicFramePr>
-            <a:graphic xmlns:a="http://schemas.openxmlformats.org/drawingml/2006/main">
-              <a:graphicData uri="http://schemas.openxmlformats.org/drawingml/2006/picture">
-                <pic:pic xmlns:pic="http://schemas.openxmlformats.org/drawingml/2006/picture">
-                  <pic:nvPicPr>
-                    <pic:cNvPr id="1" name=""/>
-                    <pic:cNvPicPr/>
-                  </pic:nvPicPr>
-                  <pic:blipFill>
-                    <a:blip r:embed="rId12"/>
-                    <a:stretch>
-                      <a:fillRect/>
-                    </a:stretch>
-                  </pic:blipFill>
-                  <pic:spPr>
-                    <a:xfrm>
-                      <a:off x="0" y="0"/>
-                      <a:ext cx="5756910" cy="3208020"/>
-                    </a:xfrm>
-                    <a:prstGeom prst="rect">
-                      <a:avLst/>
-                    </a:prstGeom>
-                  </pic:spPr>
-                </pic:pic>
-              </a:graphicData>
-            </a:graphic>
-          </wp:inline>
-        </w:drawing>
-      </w:r>
-      <w:r>
-        <w:rPr>
-          <w:sz w:val="28"/>
-          <w:szCs w:val="28"/>
-          <w:lang w:val="de-DE"/>
-        </w:rPr>
-        <w:t xml:space="preserve"> </w:t>
+      <w:bookmarkEnd w:id="7"/>
+    </w:p>
+    <w:p>
+      <w:pPr>
+        <w:rPr>
+          <w:lang w:val="de-DE"/>
+        </w:rPr>
+      </w:pPr>
+      <w:r>
+        <w:rPr>
+          <w:lang w:val="de-DE"/>
+        </w:rPr>
+        <w:t>Bei diesem System handelt es sich um eine Client-Server Architektur, die über Chaträume die verschiedenen Clienten miteinander kommunizieren lässt und die geschriebenen Nachrichten als eigenes internes Format speichert.</w:t>
       </w:r>
     </w:p>
     <w:p>
@@ -3140,7 +3060,7 @@
           <w:lang w:val="de-DE"/>
         </w:rPr>
       </w:pPr>
-      <w:bookmarkStart w:id="9" w:name="_Toc483852103"/>
+      <w:bookmarkStart w:id="8" w:name="_Toc483852103"/>
       <w:r>
         <w:rPr>
           <w:sz w:val="28"/>
@@ -3149,7 +3069,7 @@
         </w:rPr>
         <w:t>Server</w:t>
       </w:r>
-      <w:bookmarkEnd w:id="9"/>
+      <w:bookmarkEnd w:id="8"/>
     </w:p>
     <w:p>
       <w:pPr>
@@ -3194,320 +3114,15 @@
           <w:color w:val="000000"/>
           <w:lang w:val="de-DE"/>
         </w:rPr>
-        <w:t>Er hört kontinuierlich auf Socketanfragen auf seine IP und seinen Port.</w:t>
-      </w:r>
-      <w:r>
-        <w:rPr>
-          <w:rFonts w:ascii="Calibri" w:eastAsia="Times New Roman" w:hAnsi="Calibri"/>
-          <w:color w:val="000000"/>
-          <w:lang w:val="de-DE"/>
-        </w:rPr>
-        <w:t xml:space="preserve"> Er versteht allerdings nur eine bestimmte Sorte an Objekten.</w:t>
-      </w:r>
-    </w:p>
-    <w:p>
-      <w:pPr>
-        <w:pStyle w:val="Heading2"/>
-        <w:numPr>
-          <w:ilvl w:val="1"/>
-          <w:numId w:val="2"/>
-        </w:numPr>
-        <w:ind w:left="142" w:firstLine="0"/>
-        <w:rPr>
-          <w:sz w:val="28"/>
-          <w:szCs w:val="28"/>
-          <w:lang w:val="de-DE"/>
-        </w:rPr>
-      </w:pPr>
-      <w:bookmarkStart w:id="10" w:name="_Toc483852104"/>
-      <w:r>
-        <w:rPr>
-          <w:sz w:val="28"/>
-          <w:szCs w:val="28"/>
-          <w:lang w:val="de-DE"/>
-        </w:rPr>
-        <w:t>ChatMessage</w:t>
-      </w:r>
-      <w:bookmarkEnd w:id="10"/>
-    </w:p>
-    <w:p>
-      <w:pPr>
-        <w:rPr>
-          <w:rStyle w:val="fontstyle01"/>
-          <w:rFonts w:asciiTheme="minorHAnsi" w:hAnsiTheme="minorHAnsi" w:cstheme="minorHAnsi"/>
-          <w:color w:val="1F4D78" w:themeColor="accent1" w:themeShade="7F"/>
-          <w:lang w:val="de-DE"/>
-        </w:rPr>
-      </w:pPr>
-      <w:r>
-        <w:rPr>
-          <w:rFonts w:cstheme="minorHAnsi"/>
-          <w:lang w:val="de-DE"/>
-        </w:rPr>
-        <w:t>Die ChatMessage ist wie oben beschrieben eine eigene Klasse und der</w:t>
-      </w:r>
-      <w:r>
-        <w:rPr>
-          <w:rStyle w:val="fontstyle01"/>
-          <w:rFonts w:asciiTheme="minorHAnsi" w:hAnsiTheme="minorHAnsi" w:cstheme="minorHAnsi"/>
-          <w:lang w:val="de-DE"/>
-        </w:rPr>
-        <w:t xml:space="preserve"> Server ist so implementiert, dass er nur Nachrichten vom Typ ChatMessage akzeptiert bzw. er castet ankommende Objekte zu einer ChatMessage. Falls dies fehlschlägt wird die Nachricht nicht verstanden.</w:t>
-      </w:r>
-    </w:p>
-    <w:p>
-      <w:pPr>
-        <w:rPr>
-          <w:rStyle w:val="fontstyle01"/>
-          <w:lang w:val="de-DE"/>
-        </w:rPr>
-      </w:pPr>
-      <w:r>
-        <w:rPr>
-          <w:rStyle w:val="fontstyle01"/>
-          <w:lang w:val="de-DE"/>
-        </w:rPr>
-        <w:t>Die ChatMessage hat eine Nachricht (String) und einen Typ (Integer) als Parameter. Die</w:t>
-      </w:r>
-      <w:r>
-        <w:rPr>
-          <w:rFonts w:ascii="Calibri" w:hAnsi="Calibri" w:cs="Calibri"/>
-          <w:color w:val="000000"/>
-          <w:lang w:val="de-DE"/>
-        </w:rPr>
-        <w:br/>
-      </w:r>
-      <w:r>
-        <w:rPr>
-          <w:rStyle w:val="fontstyle01"/>
-          <w:lang w:val="de-DE"/>
-        </w:rPr>
-        <w:t>ChatMessages sind über einen Typ mit einem bestimmten Ereignis verbunden. Wenn der</w:t>
-      </w:r>
-      <w:r>
-        <w:rPr>
-          <w:rFonts w:ascii="Calibri" w:hAnsi="Calibri" w:cs="Calibri"/>
-          <w:color w:val="000000"/>
-          <w:lang w:val="de-DE"/>
-        </w:rPr>
-        <w:br/>
-      </w:r>
-      <w:r>
-        <w:rPr>
-          <w:rStyle w:val="fontstyle01"/>
-          <w:lang w:val="de-DE"/>
-        </w:rPr>
-        <w:t>Client eine Nachricht an den Server bzw. Chatroom verschicken möchte muss diese Nachricht</w:t>
-      </w:r>
-      <w:r>
-        <w:rPr>
-          <w:rFonts w:ascii="Calibri" w:hAnsi="Calibri" w:cs="Calibri"/>
-          <w:color w:val="000000"/>
-          <w:lang w:val="de-DE"/>
-        </w:rPr>
-        <w:t xml:space="preserve"> </w:t>
-      </w:r>
-      <w:r>
-        <w:rPr>
-          <w:rStyle w:val="fontstyle01"/>
-          <w:lang w:val="de-DE"/>
-        </w:rPr>
-        <w:t xml:space="preserve">vom Typ </w:t>
-      </w:r>
-      <w:proofErr w:type="spellStart"/>
-      <w:r>
-        <w:rPr>
-          <w:rStyle w:val="fontstyle01"/>
-          <w:lang w:val="de-DE"/>
-        </w:rPr>
-        <w:t>ChatMessage</w:t>
-      </w:r>
-      <w:proofErr w:type="spellEnd"/>
-      <w:r>
-        <w:rPr>
-          <w:rStyle w:val="fontstyle01"/>
-          <w:lang w:val="de-DE"/>
-        </w:rPr>
-        <w:t xml:space="preserve">&lt;String, </w:t>
-      </w:r>
-      <w:proofErr w:type="spellStart"/>
-      <w:r>
-        <w:rPr>
-          <w:rStyle w:val="fontstyle01"/>
-          <w:lang w:val="de-DE"/>
-        </w:rPr>
-        <w:t>Int</w:t>
-      </w:r>
-      <w:proofErr w:type="spellEnd"/>
-      <w:r>
-        <w:rPr>
-          <w:rStyle w:val="fontstyle01"/>
-          <w:lang w:val="de-DE"/>
-        </w:rPr>
-        <w:t>&gt; sein.</w:t>
-      </w:r>
-    </w:p>
-    <w:p>
-      <w:pPr>
-        <w:rPr>
-          <w:rStyle w:val="fontstyle01"/>
-          <w:lang w:val="de-DE"/>
-        </w:rPr>
-      </w:pPr>
-      <w:r>
-        <w:rPr>
-          <w:rStyle w:val="fontstyle01"/>
-          <w:lang w:val="de-DE"/>
-        </w:rPr>
-        <w:t>Erforderliche Funktionen die der Server aufruft sind:</w:t>
-      </w:r>
-    </w:p>
-    <w:p>
-      <w:pPr>
-        <w:pStyle w:val="ListParagraph"/>
-        <w:numPr>
-          <w:ilvl w:val="0"/>
-          <w:numId w:val="15"/>
-        </w:numPr>
-        <w:rPr>
-          <w:rStyle w:val="fontstyle01"/>
-          <w:lang w:val="de-DE"/>
-        </w:rPr>
-      </w:pPr>
-      <w:proofErr w:type="gramStart"/>
-      <w:r>
-        <w:rPr>
-          <w:rStyle w:val="fontstyle01"/>
-          <w:lang w:val="de-DE"/>
-        </w:rPr>
-        <w:t>getText(</w:t>
-      </w:r>
-      <w:proofErr w:type="gramEnd"/>
-      <w:r>
-        <w:rPr>
-          <w:rStyle w:val="fontstyle01"/>
-          <w:lang w:val="de-DE"/>
-        </w:rPr>
-        <w:t>) : Gibt den String der ChatMessage zurück.</w:t>
-      </w:r>
-    </w:p>
-    <w:p>
-      <w:pPr>
-        <w:pStyle w:val="ListParagraph"/>
-        <w:numPr>
-          <w:ilvl w:val="0"/>
-          <w:numId w:val="15"/>
-        </w:numPr>
-        <w:rPr>
-          <w:rFonts w:ascii="Calibri" w:hAnsi="Calibri" w:cs="Calibri"/>
-          <w:color w:val="000000"/>
-          <w:lang w:val="de-DE"/>
-        </w:rPr>
-      </w:pPr>
-      <w:proofErr w:type="gramStart"/>
-      <w:r>
-        <w:rPr>
-          <w:rStyle w:val="fontstyle01"/>
-          <w:lang w:val="de-DE"/>
-        </w:rPr>
-        <w:t>getType(</w:t>
-      </w:r>
-      <w:proofErr w:type="gramEnd"/>
-      <w:r>
-        <w:rPr>
-          <w:rStyle w:val="fontstyle01"/>
-          <w:lang w:val="de-DE"/>
-        </w:rPr>
-        <w:t xml:space="preserve">): Gibt den Typen der </w:t>
-      </w:r>
-      <w:proofErr w:type="spellStart"/>
-      <w:r>
-        <w:rPr>
-          <w:rStyle w:val="fontstyle01"/>
-          <w:lang w:val="de-DE"/>
-        </w:rPr>
-        <w:t>ChatMessage</w:t>
-      </w:r>
-      <w:proofErr w:type="spellEnd"/>
-      <w:r>
-        <w:rPr>
-          <w:rStyle w:val="fontstyle01"/>
-          <w:lang w:val="de-DE"/>
-        </w:rPr>
-        <w:t xml:space="preserve"> zurück.</w:t>
-      </w:r>
-    </w:p>
-    <w:p>
-      <w:pPr>
-        <w:rPr>
-          <w:rFonts w:ascii="Calibri" w:hAnsi="Calibri" w:cs="Calibri"/>
-          <w:color w:val="000000"/>
-          <w:lang w:val="de-DE"/>
-        </w:rPr>
-      </w:pPr>
-      <w:r>
-        <w:rPr>
-          <w:rFonts w:ascii="Calibri" w:hAnsi="Calibri" w:cs="Calibri"/>
-          <w:color w:val="000000"/>
-          <w:lang w:val="de-DE"/>
-        </w:rPr>
-        <w:lastRenderedPageBreak/>
-        <w:t xml:space="preserve">Außerdem muss die ChatMessage Serializable sein, da dies von dem Server </w:t>
-      </w:r>
-      <w:proofErr w:type="spellStart"/>
-      <w:r>
-        <w:rPr>
-          <w:rFonts w:ascii="Calibri" w:hAnsi="Calibri" w:cs="Calibri"/>
-          <w:color w:val="000000"/>
-          <w:lang w:val="de-DE"/>
-        </w:rPr>
-        <w:t>vorrausgesetzt</w:t>
-      </w:r>
-      <w:proofErr w:type="spellEnd"/>
-      <w:r>
-        <w:rPr>
-          <w:rFonts w:ascii="Calibri" w:hAnsi="Calibri" w:cs="Calibri"/>
-          <w:color w:val="000000"/>
-          <w:lang w:val="de-DE"/>
-        </w:rPr>
-        <w:t xml:space="preserve"> wird.</w:t>
-      </w:r>
-    </w:p>
-    <w:p>
-      <w:pPr>
-        <w:rPr>
-          <w:rFonts w:ascii="Calibri" w:hAnsi="Calibri" w:cs="Calibri"/>
-          <w:color w:val="000000"/>
-          <w:lang w:val="de-DE"/>
-        </w:rPr>
-      </w:pPr>
-      <w:r>
-        <w:rPr>
-          <w:rFonts w:ascii="Calibri" w:hAnsi="Calibri" w:cs="Calibri"/>
-          <w:color w:val="000000"/>
-          <w:lang w:val="de-DE"/>
-        </w:rPr>
-        <w:t xml:space="preserve">Da der Server über Java läuft, sind einige diesbezügliche Dinge durch Java festgelegt: Die Implementierung von </w:t>
-      </w:r>
-      <w:proofErr w:type="spellStart"/>
-      <w:proofErr w:type="gramStart"/>
-      <w:r>
-        <w:rPr>
-          <w:rFonts w:ascii="Calibri" w:hAnsi="Calibri" w:cs="Calibri"/>
-          <w:color w:val="000000"/>
-          <w:lang w:val="de-DE"/>
-        </w:rPr>
-        <w:t>java.io.Serializable</w:t>
-      </w:r>
-      <w:proofErr w:type="spellEnd"/>
-      <w:proofErr w:type="gramEnd"/>
-      <w:r>
-        <w:rPr>
-          <w:rFonts w:ascii="Calibri" w:hAnsi="Calibri" w:cs="Calibri"/>
-          <w:color w:val="000000"/>
-          <w:lang w:val="de-DE"/>
-        </w:rPr>
-        <w:t xml:space="preserve"> und das Senden über einen ObjectOutputStream, über den Java Objekte an den Server gesendet werden.</w:t>
+        <w:t>Er hört kontinuierlich auf Socketanfrag</w:t>
+      </w:r>
+      <w:r>
+        <w:rPr>
+          <w:rFonts w:ascii="Calibri" w:eastAsia="Times New Roman" w:hAnsi="Calibri"/>
+          <w:color w:val="000000"/>
+          <w:lang w:val="de-DE"/>
+        </w:rPr>
+        <w:t>en auf seine IP und seinen Port und kommuniziert über das folgend erklärte Protokoll.</w:t>
       </w:r>
     </w:p>
     <w:p>
@@ -3524,7 +3139,7 @@
           <w:lang w:val="de-DE"/>
         </w:rPr>
       </w:pPr>
-      <w:bookmarkStart w:id="11" w:name="_Toc483852105"/>
+      <w:bookmarkStart w:id="9" w:name="_Toc483852105"/>
       <w:r>
         <w:rPr>
           <w:sz w:val="28"/>
@@ -3533,7 +3148,7 @@
         </w:rPr>
         <w:t>Port</w:t>
       </w:r>
-      <w:bookmarkEnd w:id="11"/>
+      <w:bookmarkEnd w:id="9"/>
     </w:p>
     <w:p>
       <w:pPr>
@@ -3630,7 +3245,7 @@
           <w:lang w:val="de-DE"/>
         </w:rPr>
       </w:pPr>
-      <w:bookmarkStart w:id="12" w:name="_Toc483852106"/>
+      <w:bookmarkStart w:id="10" w:name="_Toc483852106"/>
       <w:r>
         <w:rPr>
           <w:sz w:val="28"/>
@@ -3639,7 +3254,7 @@
         </w:rPr>
         <w:t>Protokoll</w:t>
       </w:r>
-      <w:bookmarkEnd w:id="12"/>
+      <w:bookmarkEnd w:id="10"/>
       <w:r>
         <w:rPr>
           <w:sz w:val="28"/>
@@ -3665,7 +3280,23 @@
           <w:color w:val="000000"/>
           <w:lang w:val="de-DE"/>
         </w:rPr>
-        <w:t>Vom Client aus werden ChatMessage Objekte über einen Socketstream über eine TCP Verbindung gesendet, welche in den technischen Details spezifiziert sind.</w:t>
+        <w:t xml:space="preserve">Vom Client aus werden </w:t>
+      </w:r>
+      <w:r>
+        <w:rPr>
+          <w:rFonts w:ascii="Calibri" w:eastAsia="Times New Roman" w:hAnsi="Calibri"/>
+          <w:color w:val="000000"/>
+          <w:lang w:val="de-DE"/>
+        </w:rPr>
+        <w:t>folgend erklärte Nachrichten</w:t>
+      </w:r>
+      <w:r>
+        <w:rPr>
+          <w:rFonts w:ascii="Calibri" w:eastAsia="Times New Roman" w:hAnsi="Calibri"/>
+          <w:color w:val="000000"/>
+          <w:lang w:val="de-DE"/>
+        </w:rPr>
+        <w:t xml:space="preserve"> Socketstream über eine TCP Verbindung gesendet, welche in den technischen Details spezifiziert sind.</w:t>
       </w:r>
     </w:p>
     <w:p>
@@ -3682,16 +3313,175 @@
           <w:lang w:val="de-DE"/>
         </w:rPr>
       </w:pPr>
-      <w:bookmarkStart w:id="13" w:name="_Toc483852107"/>
       <w:r>
         <w:rPr>
           <w:sz w:val="24"/>
           <w:szCs w:val="24"/>
           <w:lang w:val="de-DE"/>
         </w:rPr>
+        <w:t>Aufbau der Nachrichten und Antworten</w:t>
+      </w:r>
+      <w:bookmarkStart w:id="11" w:name="_GoBack"/>
+      <w:bookmarkEnd w:id="11"/>
+    </w:p>
+    <w:p>
+      <w:pPr>
+        <w:rPr>
+          <w:lang w:val="de-DE"/>
+        </w:rPr>
+      </w:pPr>
+      <w:r>
+        <w:rPr>
+          <w:lang w:val="de-DE"/>
+        </w:rPr>
+        <w:t>Die Nachrichten, die der Server versteht sind wie folgt aufgebaut:</w:t>
+      </w:r>
+    </w:p>
+    <w:p>
+      <w:pPr>
+        <w:pStyle w:val="ListParagraph"/>
+        <w:numPr>
+          <w:ilvl w:val="0"/>
+          <w:numId w:val="16"/>
+        </w:numPr>
+        <w:rPr>
+          <w:lang w:val="de-DE"/>
+        </w:rPr>
+      </w:pPr>
+      <w:r>
+        <w:rPr>
+          <w:lang w:val="de-DE"/>
+        </w:rPr>
+        <w:t>Integer: Typ der Nachricht (s. Technische Details)</w:t>
+      </w:r>
+    </w:p>
+    <w:p>
+      <w:pPr>
+        <w:pStyle w:val="ListParagraph"/>
+        <w:numPr>
+          <w:ilvl w:val="0"/>
+          <w:numId w:val="16"/>
+        </w:numPr>
+        <w:rPr>
+          <w:lang w:val="de-DE"/>
+        </w:rPr>
+      </w:pPr>
+      <w:r>
+        <w:rPr>
+          <w:lang w:val="de-DE"/>
+        </w:rPr>
+        <w:t>Integer: Länge des zu versendenden Strings</w:t>
+      </w:r>
+    </w:p>
+    <w:p>
+      <w:pPr>
+        <w:pStyle w:val="ListParagraph"/>
+        <w:numPr>
+          <w:ilvl w:val="0"/>
+          <w:numId w:val="16"/>
+        </w:numPr>
+        <w:rPr>
+          <w:lang w:val="de-DE"/>
+        </w:rPr>
+      </w:pPr>
+      <w:r>
+        <w:rPr>
+          <w:lang w:val="de-DE"/>
+        </w:rPr>
+        <w:t>String i</w:t>
+      </w:r>
+      <w:r>
+        <w:rPr>
+          <w:lang w:val="de-DE"/>
+        </w:rPr>
+        <w:t>n bytes: Nachricht</w:t>
+      </w:r>
+    </w:p>
+    <w:p>
+      <w:pPr>
+        <w:rPr>
+          <w:lang w:val="de-DE"/>
+        </w:rPr>
+      </w:pPr>
+      <w:r>
+        <w:rPr>
+          <w:lang w:val="de-DE"/>
+        </w:rPr>
+        <w:t>Diese Nachrichten beantwortet der Server wiederum folgendermaßen:</w:t>
+      </w:r>
+    </w:p>
+    <w:p>
+      <w:pPr>
+        <w:pStyle w:val="ListParagraph"/>
+        <w:numPr>
+          <w:ilvl w:val="0"/>
+          <w:numId w:val="19"/>
+        </w:numPr>
+        <w:spacing w:after="240"/>
+        <w:jc w:val="both"/>
+        <w:rPr>
+          <w:rFonts w:ascii="Calibri" w:eastAsia="Times New Roman" w:hAnsi="Calibri"/>
+          <w:color w:val="000000"/>
+          <w:lang w:val="de-DE"/>
+        </w:rPr>
+      </w:pPr>
+      <w:r>
+        <w:rPr>
+          <w:rFonts w:ascii="Calibri" w:eastAsia="Times New Roman" w:hAnsi="Calibri"/>
+          <w:color w:val="000000"/>
+          <w:lang w:val="de-DE"/>
+        </w:rPr>
+        <w:t>Integer: Länge des Beantwortungsstrings</w:t>
+      </w:r>
+    </w:p>
+    <w:p>
+      <w:pPr>
+        <w:pStyle w:val="ListParagraph"/>
+        <w:numPr>
+          <w:ilvl w:val="0"/>
+          <w:numId w:val="19"/>
+        </w:numPr>
+        <w:spacing w:after="240"/>
+        <w:jc w:val="both"/>
+        <w:rPr>
+          <w:rFonts w:ascii="Calibri" w:eastAsia="Times New Roman" w:hAnsi="Calibri"/>
+          <w:color w:val="000000"/>
+          <w:lang w:val="de-DE"/>
+        </w:rPr>
+      </w:pPr>
+      <w:r>
+        <w:rPr>
+          <w:rFonts w:ascii="Calibri" w:eastAsia="Times New Roman" w:hAnsi="Calibri"/>
+          <w:color w:val="000000"/>
+          <w:lang w:val="de-DE"/>
+        </w:rPr>
+        <w:t>String in bytes: Antwort</w:t>
+      </w:r>
+    </w:p>
+    <w:p>
+      <w:pPr>
+        <w:pStyle w:val="Heading2"/>
+        <w:numPr>
+          <w:ilvl w:val="2"/>
+          <w:numId w:val="11"/>
+        </w:numPr>
+        <w:ind w:left="284" w:firstLine="0"/>
+        <w:rPr>
+          <w:sz w:val="24"/>
+          <w:szCs w:val="24"/>
+          <w:lang w:val="de-DE"/>
+        </w:rPr>
+      </w:pPr>
+      <w:bookmarkStart w:id="12" w:name="_Toc483852107"/>
+      <w:r>
+        <w:rPr>
+          <w:sz w:val="24"/>
+          <w:szCs w:val="24"/>
+          <w:lang w:val="de-DE"/>
+        </w:rPr>
         <w:t>Anmeldung von Chatclient</w:t>
       </w:r>
-      <w:bookmarkEnd w:id="13"/>
+      <w:bookmarkEnd w:id="12"/>
     </w:p>
     <w:p>
       <w:pPr>
@@ -3738,6 +3528,40 @@
     </w:p>
     <w:p>
       <w:pPr>
+        <w:pStyle w:val="ListParagraph"/>
+        <w:spacing w:after="240"/>
+        <w:jc w:val="both"/>
+        <w:rPr>
+          <w:rFonts w:ascii="Calibri" w:eastAsia="Times New Roman" w:hAnsi="Calibri"/>
+          <w:color w:val="000000"/>
+          <w:lang w:val="de-DE"/>
+        </w:rPr>
+      </w:pPr>
+    </w:p>
+    <w:p>
+      <w:pPr>
+        <w:pStyle w:val="ListParagraph"/>
+        <w:spacing w:after="240"/>
+        <w:jc w:val="both"/>
+        <w:rPr>
+          <w:rFonts w:ascii="Calibri" w:eastAsia="Times New Roman" w:hAnsi="Calibri"/>
+          <w:i/>
+          <w:color w:val="000000"/>
+          <w:lang w:val="de-DE"/>
+        </w:rPr>
+      </w:pPr>
+      <w:r>
+        <w:rPr>
+          <w:rFonts w:ascii="Calibri" w:eastAsia="Times New Roman" w:hAnsi="Calibri"/>
+          <w:i/>
+          <w:color w:val="000000"/>
+          <w:lang w:val="de-DE"/>
+        </w:rPr>
+        <w:t>Typ: Initialize, s. unten.</w:t>
+      </w:r>
+    </w:p>
+    <w:p>
+      <w:pPr>
         <w:spacing w:after="120"/>
         <w:ind w:firstLine="720"/>
         <w:jc w:val="both"/>
@@ -3755,38 +3579,8 @@
           <w:color w:val="000000"/>
           <w:lang w:val="de-DE"/>
         </w:rPr>
+        <w:lastRenderedPageBreak/>
         <w:t>Text: Der gewählte Benutzername</w:t>
-      </w:r>
-    </w:p>
-    <w:p>
-      <w:pPr>
-        <w:spacing w:after="120"/>
-        <w:ind w:firstLine="720"/>
-        <w:jc w:val="both"/>
-        <w:rPr>
-          <w:rFonts w:ascii="Calibri" w:eastAsia="Times New Roman" w:hAnsi="Calibri"/>
-          <w:i/>
-          <w:color w:val="000000"/>
-          <w:lang w:val="de-DE"/>
-        </w:rPr>
-      </w:pPr>
-      <w:r>
-        <w:rPr>
-          <w:rFonts w:ascii="Calibri" w:eastAsia="Times New Roman" w:hAnsi="Calibri"/>
-          <w:i/>
-          <w:color w:val="000000"/>
-          <w:lang w:val="de-DE"/>
-        </w:rPr>
-        <w:t xml:space="preserve">Befehl / ChatMessage </w:t>
-      </w:r>
-      <w:r>
-        <w:rPr>
-          <w:rFonts w:ascii="Calibri" w:eastAsia="Times New Roman" w:hAnsi="Calibri"/>
-          <w:i/>
-          <w:color w:val="000000"/>
-          <w:lang w:val="de-DE"/>
-        </w:rPr>
-        <w:t>Typ: Initialize</w:t>
       </w:r>
     </w:p>
     <w:p>
@@ -3965,27 +3759,16 @@
           <w:lang w:val="de-DE"/>
         </w:rPr>
       </w:pPr>
-      <w:bookmarkStart w:id="14" w:name="_Toc483852108"/>
+      <w:bookmarkStart w:id="13" w:name="_Toc483852108"/>
       <w:r>
         <w:rPr>
           <w:sz w:val="24"/>
           <w:szCs w:val="24"/>
           <w:lang w:val="de-DE"/>
         </w:rPr>
-        <w:lastRenderedPageBreak/>
-        <w:t xml:space="preserve">Anmeldung an einem </w:t>
-      </w:r>
-      <w:proofErr w:type="spellStart"/>
-      <w:r>
-        <w:rPr>
-          <w:sz w:val="24"/>
-          <w:szCs w:val="24"/>
-          <w:lang w:val="de-DE"/>
-        </w:rPr>
-        <w:t>ChatRoom</w:t>
-      </w:r>
-      <w:bookmarkEnd w:id="14"/>
-      <w:proofErr w:type="spellEnd"/>
+        <w:t>Anmeldung an einem ChatRoom</w:t>
+      </w:r>
+      <w:bookmarkEnd w:id="13"/>
     </w:p>
     <w:p>
       <w:pPr>
@@ -4073,7 +3856,7 @@
         <w:pStyle w:val="Heading2"/>
         <w:numPr>
           <w:ilvl w:val="2"/>
-          <w:numId w:val="11"/>
+          <w:numId w:val="18"/>
         </w:numPr>
         <w:ind w:left="284" w:firstLine="0"/>
         <w:rPr>
@@ -4082,7 +3865,7 @@
           <w:lang w:val="de-DE"/>
         </w:rPr>
       </w:pPr>
-      <w:bookmarkStart w:id="15" w:name="_Toc483852109"/>
+      <w:bookmarkStart w:id="14" w:name="_Toc483852109"/>
       <w:r>
         <w:rPr>
           <w:sz w:val="24"/>
@@ -4091,7 +3874,7 @@
         </w:rPr>
         <w:t>Timeout</w:t>
       </w:r>
-      <w:bookmarkEnd w:id="15"/>
+      <w:bookmarkEnd w:id="14"/>
     </w:p>
     <w:p>
       <w:pPr>
@@ -4117,7 +3900,7 @@
         <w:pStyle w:val="Heading2"/>
         <w:numPr>
           <w:ilvl w:val="2"/>
-          <w:numId w:val="11"/>
+          <w:numId w:val="18"/>
         </w:numPr>
         <w:ind w:left="284" w:firstLine="0"/>
         <w:rPr>
@@ -4126,7 +3909,7 @@
           <w:lang w:val="de-DE"/>
         </w:rPr>
       </w:pPr>
-      <w:bookmarkStart w:id="16" w:name="_Toc483852110"/>
+      <w:bookmarkStart w:id="15" w:name="_Toc483852110"/>
       <w:r>
         <w:rPr>
           <w:sz w:val="24"/>
@@ -4135,7 +3918,7 @@
         </w:rPr>
         <w:t>Fehlermeldungen</w:t>
       </w:r>
-      <w:bookmarkEnd w:id="16"/>
+      <w:bookmarkEnd w:id="15"/>
     </w:p>
     <w:p>
       <w:pPr>
@@ -4193,7 +3976,7 @@
         <w:pStyle w:val="Heading2"/>
         <w:numPr>
           <w:ilvl w:val="2"/>
-          <w:numId w:val="11"/>
+          <w:numId w:val="18"/>
         </w:numPr>
         <w:ind w:left="284" w:firstLine="0"/>
         <w:rPr>
@@ -4202,7 +3985,7 @@
           <w:lang w:val="de-DE"/>
         </w:rPr>
       </w:pPr>
-      <w:bookmarkStart w:id="17" w:name="_Toc483852111"/>
+      <w:bookmarkStart w:id="16" w:name="_Toc483852111"/>
       <w:r>
         <w:rPr>
           <w:sz w:val="24"/>
@@ -4211,7 +3994,7 @@
         </w:rPr>
         <w:t>Textkodierung</w:t>
       </w:r>
-      <w:bookmarkEnd w:id="17"/>
+      <w:bookmarkEnd w:id="16"/>
     </w:p>
     <w:p>
       <w:pPr>
@@ -4269,14 +4052,14 @@
         <w:pStyle w:val="Heading1"/>
         <w:numPr>
           <w:ilvl w:val="0"/>
-          <w:numId w:val="11"/>
+          <w:numId w:val="18"/>
         </w:numPr>
         <w:ind w:left="426" w:hanging="426"/>
         <w:rPr>
           <w:lang w:val="de-DE"/>
         </w:rPr>
       </w:pPr>
-      <w:bookmarkStart w:id="18" w:name="_Toc483852112"/>
+      <w:bookmarkStart w:id="17" w:name="_Toc483852112"/>
       <w:r>
         <w:rPr>
           <w:lang w:val="de-DE"/>
@@ -4290,7 +4073,7 @@
         </w:rPr>
         <w:t>s</w:t>
       </w:r>
-      <w:bookmarkEnd w:id="18"/>
+      <w:bookmarkEnd w:id="17"/>
     </w:p>
     <w:p>
       <w:pPr>
@@ -4340,7 +4123,7 @@
         <w:pStyle w:val="Heading2"/>
         <w:numPr>
           <w:ilvl w:val="1"/>
-          <w:numId w:val="11"/>
+          <w:numId w:val="18"/>
         </w:numPr>
         <w:ind w:left="142" w:firstLine="0"/>
         <w:rPr>
@@ -4349,7 +4132,7 @@
           <w:lang w:val="de-DE"/>
         </w:rPr>
       </w:pPr>
-      <w:bookmarkStart w:id="19" w:name="_Toc483852113"/>
+      <w:bookmarkStart w:id="18" w:name="_Toc483852113"/>
       <w:r>
         <w:rPr>
           <w:sz w:val="28"/>
@@ -4358,7 +4141,7 @@
         </w:rPr>
         <w:t>Chatrooms</w:t>
       </w:r>
-      <w:bookmarkEnd w:id="19"/>
+      <w:bookmarkEnd w:id="18"/>
     </w:p>
     <w:p>
       <w:pPr>
@@ -4384,7 +4167,7 @@
         <w:pStyle w:val="Heading2"/>
         <w:numPr>
           <w:ilvl w:val="1"/>
-          <w:numId w:val="11"/>
+          <w:numId w:val="18"/>
         </w:numPr>
         <w:ind w:left="142" w:firstLine="0"/>
         <w:rPr>
@@ -4393,7 +4176,7 @@
           <w:lang w:val="de-DE"/>
         </w:rPr>
       </w:pPr>
-      <w:bookmarkStart w:id="20" w:name="_Toc483852114"/>
+      <w:bookmarkStart w:id="19" w:name="_Toc483852114"/>
       <w:r>
         <w:rPr>
           <w:sz w:val="28"/>
@@ -4408,9 +4191,9 @@
           <w:szCs w:val="28"/>
           <w:lang w:val="de-DE"/>
         </w:rPr>
-        <w:t xml:space="preserve"> / ChatMessage Typen</w:t>
-      </w:r>
-      <w:bookmarkEnd w:id="20"/>
+        <w:t xml:space="preserve"> / Typen</w:t>
+      </w:r>
+      <w:bookmarkEnd w:id="19"/>
     </w:p>
     <w:p>
       <w:pPr>
@@ -5859,7 +5642,7 @@
 </file>
 
 <file path=word/endnotes.xml><?xml version="1.0" encoding="utf-8"?>
-<w:endnotes xmlns:wpc="http://schemas.microsoft.com/office/word/2010/wordprocessingCanvas" xmlns:mo="http://schemas.microsoft.com/office/mac/office/2008/main" xmlns:mc="http://schemas.openxmlformats.org/markup-compatibility/2006" xmlns:mv="urn:schemas-microsoft-com:mac:vml" xmlns:o="urn:schemas-microsoft-com:office:office" xmlns:r="http://schemas.openxmlformats.org/officeDocument/2006/relationships" xmlns:m="http://schemas.openxmlformats.org/officeDocument/2006/math" xmlns:v="urn:schemas-microsoft-com:vml" xmlns:wp14="http://schemas.microsoft.com/office/word/2010/wordprocessingDrawing" xmlns:wp="http://schemas.openxmlformats.org/drawingml/2006/wordprocessingDrawing" xmlns:w10="urn:schemas-microsoft-com:office:word" xmlns:w="http://schemas.openxmlformats.org/wordprocessingml/2006/main" xmlns:w14="http://schemas.microsoft.com/office/word/2010/wordml" xmlns:w15="http://schemas.microsoft.com/office/word/2012/wordml" xmlns:wpg="http://schemas.microsoft.com/office/word/2010/wordprocessingGroup" xmlns:wpi="http://schemas.microsoft.com/office/word/2010/wordprocessingInk" xmlns:wne="http://schemas.microsoft.com/office/word/2006/wordml" xmlns:wps="http://schemas.microsoft.com/office/word/2010/wordprocessingShape" mc:Ignorable="w14 w15 wp14">
+<w:endnotes xmlns:wpc="http://schemas.microsoft.com/office/word/2010/wordprocessingCanvas" xmlns:cx="http://schemas.microsoft.com/office/drawing/2014/chartex" xmlns:cx1="http://schemas.microsoft.com/office/drawing/2015/9/8/chartex" xmlns:cx2="http://schemas.microsoft.com/office/drawing/2015/10/21/chartex" xmlns:cx3="http://schemas.microsoft.com/office/drawing/2016/5/9/chartex" xmlns:cx4="http://schemas.microsoft.com/office/drawing/2016/5/10/chartex" xmlns:cx5="http://schemas.microsoft.com/office/drawing/2016/5/11/chartex" xmlns:cx6="http://schemas.microsoft.com/office/drawing/2016/5/12/chartex" xmlns:cx7="http://schemas.microsoft.com/office/drawing/2016/5/13/chartex" xmlns:cx8="http://schemas.microsoft.com/office/drawing/2016/5/14/chartex" xmlns:mc="http://schemas.openxmlformats.org/markup-compatibility/2006" xmlns:aink="http://schemas.microsoft.com/office/drawing/2016/ink" xmlns:o="urn:schemas-microsoft-com:office:office" xmlns:r="http://schemas.openxmlformats.org/officeDocument/2006/relationships" xmlns:m="http://schemas.openxmlformats.org/officeDocument/2006/math" xmlns:v="urn:schemas-microsoft-com:vml" xmlns:wp14="http://schemas.microsoft.com/office/word/2010/wordprocessingDrawing" xmlns:wp="http://schemas.openxmlformats.org/drawingml/2006/wordprocessingDrawing" xmlns:w10="urn:schemas-microsoft-com:office:word" xmlns:w="http://schemas.openxmlformats.org/wordprocessingml/2006/main" xmlns:w14="http://schemas.microsoft.com/office/word/2010/wordml" xmlns:w15="http://schemas.microsoft.com/office/word/2012/wordml" xmlns:w16se="http://schemas.microsoft.com/office/word/2015/wordml/symex" xmlns:wpg="http://schemas.microsoft.com/office/word/2010/wordprocessingGroup" xmlns:wpi="http://schemas.microsoft.com/office/word/2010/wordprocessingInk" xmlns:wne="http://schemas.microsoft.com/office/word/2006/wordml" xmlns:wps="http://schemas.microsoft.com/office/word/2010/wordprocessingShape" mc:Ignorable="w14 w15 w16se wp14">
   <w:endnote w:type="separator" w:id="-1">
     <w:p>
       <w:r>
@@ -5878,7 +5661,7 @@
 </file>
 
 <file path=word/footer1.xml><?xml version="1.0" encoding="utf-8"?>
-<w:ftr xmlns:wpc="http://schemas.microsoft.com/office/word/2010/wordprocessingCanvas" xmlns:mo="http://schemas.microsoft.com/office/mac/office/2008/main" xmlns:mc="http://schemas.openxmlformats.org/markup-compatibility/2006" xmlns:mv="urn:schemas-microsoft-com:mac:vml" xmlns:o="urn:schemas-microsoft-com:office:office" xmlns:r="http://schemas.openxmlformats.org/officeDocument/2006/relationships" xmlns:m="http://schemas.openxmlformats.org/officeDocument/2006/math" xmlns:v="urn:schemas-microsoft-com:vml" xmlns:wp14="http://schemas.microsoft.com/office/word/2010/wordprocessingDrawing" xmlns:wp="http://schemas.openxmlformats.org/drawingml/2006/wordprocessingDrawing" xmlns:w10="urn:schemas-microsoft-com:office:word" xmlns:w="http://schemas.openxmlformats.org/wordprocessingml/2006/main" xmlns:w14="http://schemas.microsoft.com/office/word/2010/wordml" xmlns:w15="http://schemas.microsoft.com/office/word/2012/wordml" xmlns:wpg="http://schemas.microsoft.com/office/word/2010/wordprocessingGroup" xmlns:wpi="http://schemas.microsoft.com/office/word/2010/wordprocessingInk" xmlns:wne="http://schemas.microsoft.com/office/word/2006/wordml" xmlns:wps="http://schemas.microsoft.com/office/word/2010/wordprocessingShape" mc:Ignorable="w14 w15 wp14">
+<w:ftr xmlns:wpc="http://schemas.microsoft.com/office/word/2010/wordprocessingCanvas" xmlns:cx="http://schemas.microsoft.com/office/drawing/2014/chartex" xmlns:cx1="http://schemas.microsoft.com/office/drawing/2015/9/8/chartex" xmlns:cx2="http://schemas.microsoft.com/office/drawing/2015/10/21/chartex" xmlns:cx3="http://schemas.microsoft.com/office/drawing/2016/5/9/chartex" xmlns:cx4="http://schemas.microsoft.com/office/drawing/2016/5/10/chartex" xmlns:cx5="http://schemas.microsoft.com/office/drawing/2016/5/11/chartex" xmlns:cx6="http://schemas.microsoft.com/office/drawing/2016/5/12/chartex" xmlns:cx7="http://schemas.microsoft.com/office/drawing/2016/5/13/chartex" xmlns:cx8="http://schemas.microsoft.com/office/drawing/2016/5/14/chartex" xmlns:mc="http://schemas.openxmlformats.org/markup-compatibility/2006" xmlns:aink="http://schemas.microsoft.com/office/drawing/2016/ink" xmlns:o="urn:schemas-microsoft-com:office:office" xmlns:r="http://schemas.openxmlformats.org/officeDocument/2006/relationships" xmlns:m="http://schemas.openxmlformats.org/officeDocument/2006/math" xmlns:v="urn:schemas-microsoft-com:vml" xmlns:wp14="http://schemas.microsoft.com/office/word/2010/wordprocessingDrawing" xmlns:wp="http://schemas.openxmlformats.org/drawingml/2006/wordprocessingDrawing" xmlns:w10="urn:schemas-microsoft-com:office:word" xmlns:w="http://schemas.openxmlformats.org/wordprocessingml/2006/main" xmlns:w14="http://schemas.microsoft.com/office/word/2010/wordml" xmlns:w15="http://schemas.microsoft.com/office/word/2012/wordml" xmlns:w16se="http://schemas.microsoft.com/office/word/2015/wordml/symex" xmlns:wpg="http://schemas.microsoft.com/office/word/2010/wordprocessingGroup" xmlns:wpi="http://schemas.microsoft.com/office/word/2010/wordprocessingInk" xmlns:wne="http://schemas.microsoft.com/office/word/2006/wordml" xmlns:wps="http://schemas.microsoft.com/office/word/2010/wordprocessingShape" mc:Ignorable="w14 w15 w16se wp14">
   <w:p>
     <w:pPr>
       <w:pStyle w:val="Footer"/>
@@ -5936,7 +5719,7 @@
         <w:noProof/>
         <w:lang w:val="de-DE"/>
       </w:rPr>
-      <w:t>2</w:t>
+      <w:t>5</w:t>
     </w:r>
     <w:r>
       <w:rPr>
@@ -5974,7 +5757,7 @@
         <w:noProof/>
         <w:lang w:val="de-DE"/>
       </w:rPr>
-      <w:t>2</w:t>
+      <w:t>5</w:t>
     </w:r>
     <w:r>
       <w:rPr>
@@ -5987,7 +5770,7 @@
 </file>
 
 <file path=word/footnotes.xml><?xml version="1.0" encoding="utf-8"?>
-<w:footnotes xmlns:wpc="http://schemas.microsoft.com/office/word/2010/wordprocessingCanvas" xmlns:mo="http://schemas.microsoft.com/office/mac/office/2008/main" xmlns:mc="http://schemas.openxmlformats.org/markup-compatibility/2006" xmlns:mv="urn:schemas-microsoft-com:mac:vml" xmlns:o="urn:schemas-microsoft-com:office:office" xmlns:r="http://schemas.openxmlformats.org/officeDocument/2006/relationships" xmlns:m="http://schemas.openxmlformats.org/officeDocument/2006/math" xmlns:v="urn:schemas-microsoft-com:vml" xmlns:wp14="http://schemas.microsoft.com/office/word/2010/wordprocessingDrawing" xmlns:wp="http://schemas.openxmlformats.org/drawingml/2006/wordprocessingDrawing" xmlns:w10="urn:schemas-microsoft-com:office:word" xmlns:w="http://schemas.openxmlformats.org/wordprocessingml/2006/main" xmlns:w14="http://schemas.microsoft.com/office/word/2010/wordml" xmlns:w15="http://schemas.microsoft.com/office/word/2012/wordml" xmlns:wpg="http://schemas.microsoft.com/office/word/2010/wordprocessingGroup" xmlns:wpi="http://schemas.microsoft.com/office/word/2010/wordprocessingInk" xmlns:wne="http://schemas.microsoft.com/office/word/2006/wordml" xmlns:wps="http://schemas.microsoft.com/office/word/2010/wordprocessingShape" mc:Ignorable="w14 w15 wp14">
+<w:footnotes xmlns:wpc="http://schemas.microsoft.com/office/word/2010/wordprocessingCanvas" xmlns:cx="http://schemas.microsoft.com/office/drawing/2014/chartex" xmlns:cx1="http://schemas.microsoft.com/office/drawing/2015/9/8/chartex" xmlns:cx2="http://schemas.microsoft.com/office/drawing/2015/10/21/chartex" xmlns:cx3="http://schemas.microsoft.com/office/drawing/2016/5/9/chartex" xmlns:cx4="http://schemas.microsoft.com/office/drawing/2016/5/10/chartex" xmlns:cx5="http://schemas.microsoft.com/office/drawing/2016/5/11/chartex" xmlns:cx6="http://schemas.microsoft.com/office/drawing/2016/5/12/chartex" xmlns:cx7="http://schemas.microsoft.com/office/drawing/2016/5/13/chartex" xmlns:cx8="http://schemas.microsoft.com/office/drawing/2016/5/14/chartex" xmlns:mc="http://schemas.openxmlformats.org/markup-compatibility/2006" xmlns:aink="http://schemas.microsoft.com/office/drawing/2016/ink" xmlns:o="urn:schemas-microsoft-com:office:office" xmlns:r="http://schemas.openxmlformats.org/officeDocument/2006/relationships" xmlns:m="http://schemas.openxmlformats.org/officeDocument/2006/math" xmlns:v="urn:schemas-microsoft-com:vml" xmlns:wp14="http://schemas.microsoft.com/office/word/2010/wordprocessingDrawing" xmlns:wp="http://schemas.openxmlformats.org/drawingml/2006/wordprocessingDrawing" xmlns:w10="urn:schemas-microsoft-com:office:word" xmlns:w="http://schemas.openxmlformats.org/wordprocessingml/2006/main" xmlns:w14="http://schemas.microsoft.com/office/word/2010/wordml" xmlns:w15="http://schemas.microsoft.com/office/word/2012/wordml" xmlns:w16se="http://schemas.microsoft.com/office/word/2015/wordml/symex" xmlns:wpg="http://schemas.microsoft.com/office/word/2010/wordprocessingGroup" xmlns:wpi="http://schemas.microsoft.com/office/word/2010/wordprocessingInk" xmlns:wne="http://schemas.microsoft.com/office/word/2006/wordml" xmlns:wps="http://schemas.microsoft.com/office/word/2010/wordprocessingShape" mc:Ignorable="w14 w15 w16se wp14">
   <w:footnote w:type="separator" w:id="-1">
     <w:p>
       <w:r>
@@ -6006,7 +5789,7 @@
 </file>
 
 <file path=word/header1.xml><?xml version="1.0" encoding="utf-8"?>
-<w:hdr xmlns:wpc="http://schemas.microsoft.com/office/word/2010/wordprocessingCanvas" xmlns:mo="http://schemas.microsoft.com/office/mac/office/2008/main" xmlns:mc="http://schemas.openxmlformats.org/markup-compatibility/2006" xmlns:mv="urn:schemas-microsoft-com:mac:vml" xmlns:o="urn:schemas-microsoft-com:office:office" xmlns:r="http://schemas.openxmlformats.org/officeDocument/2006/relationships" xmlns:m="http://schemas.openxmlformats.org/officeDocument/2006/math" xmlns:v="urn:schemas-microsoft-com:vml" xmlns:wp14="http://schemas.microsoft.com/office/word/2010/wordprocessingDrawing" xmlns:wp="http://schemas.openxmlformats.org/drawingml/2006/wordprocessingDrawing" xmlns:w10="urn:schemas-microsoft-com:office:word" xmlns:w="http://schemas.openxmlformats.org/wordprocessingml/2006/main" xmlns:w14="http://schemas.microsoft.com/office/word/2010/wordml" xmlns:w15="http://schemas.microsoft.com/office/word/2012/wordml" xmlns:wpg="http://schemas.microsoft.com/office/word/2010/wordprocessingGroup" xmlns:wpi="http://schemas.microsoft.com/office/word/2010/wordprocessingInk" xmlns:wne="http://schemas.microsoft.com/office/word/2006/wordml" xmlns:wps="http://schemas.microsoft.com/office/word/2010/wordprocessingShape" mc:Ignorable="w14 w15 wp14">
+<w:hdr xmlns:wpc="http://schemas.microsoft.com/office/word/2010/wordprocessingCanvas" xmlns:cx="http://schemas.microsoft.com/office/drawing/2014/chartex" xmlns:cx1="http://schemas.microsoft.com/office/drawing/2015/9/8/chartex" xmlns:cx2="http://schemas.microsoft.com/office/drawing/2015/10/21/chartex" xmlns:cx3="http://schemas.microsoft.com/office/drawing/2016/5/9/chartex" xmlns:cx4="http://schemas.microsoft.com/office/drawing/2016/5/10/chartex" xmlns:cx5="http://schemas.microsoft.com/office/drawing/2016/5/11/chartex" xmlns:cx6="http://schemas.microsoft.com/office/drawing/2016/5/12/chartex" xmlns:cx7="http://schemas.microsoft.com/office/drawing/2016/5/13/chartex" xmlns:cx8="http://schemas.microsoft.com/office/drawing/2016/5/14/chartex" xmlns:mc="http://schemas.openxmlformats.org/markup-compatibility/2006" xmlns:aink="http://schemas.microsoft.com/office/drawing/2016/ink" xmlns:o="urn:schemas-microsoft-com:office:office" xmlns:r="http://schemas.openxmlformats.org/officeDocument/2006/relationships" xmlns:m="http://schemas.openxmlformats.org/officeDocument/2006/math" xmlns:v="urn:schemas-microsoft-com:vml" xmlns:wp14="http://schemas.microsoft.com/office/word/2010/wordprocessingDrawing" xmlns:wp="http://schemas.openxmlformats.org/drawingml/2006/wordprocessingDrawing" xmlns:w10="urn:schemas-microsoft-com:office:word" xmlns:w="http://schemas.openxmlformats.org/wordprocessingml/2006/main" xmlns:w14="http://schemas.microsoft.com/office/word/2010/wordml" xmlns:w15="http://schemas.microsoft.com/office/word/2012/wordml" xmlns:w16se="http://schemas.microsoft.com/office/word/2015/wordml/symex" xmlns:wpg="http://schemas.microsoft.com/office/word/2010/wordprocessingGroup" xmlns:wpi="http://schemas.microsoft.com/office/word/2010/wordprocessingInk" xmlns:wne="http://schemas.microsoft.com/office/word/2006/wordml" xmlns:wps="http://schemas.microsoft.com/office/word/2010/wordprocessingShape" mc:Ignorable="w14 w15 w16se wp14">
   <w:p>
     <w:pPr>
       <w:pStyle w:val="Header"/>
@@ -6040,21 +5823,34 @@
     <w:r>
       <w:ptab w:relativeTo="margin" w:alignment="right" w:leader="none"/>
     </w:r>
-    <w:fldSimple w:instr=" DATE  \* MERGEFORMAT ">
-      <w:r>
-        <w:rPr>
-          <w:noProof/>
-        </w:rPr>
-        <w:t>29/05/2017</w:t>
-      </w:r>
-    </w:fldSimple>
+    <w:r>
+      <w:fldChar w:fldCharType="begin"/>
+    </w:r>
+    <w:r>
+      <w:instrText xml:space="preserve"> DATE  \* MERGEFORMAT </w:instrText>
+    </w:r>
+    <w:r>
+      <w:fldChar w:fldCharType="separate"/>
+    </w:r>
+    <w:r>
+      <w:rPr>
+        <w:noProof/>
+      </w:rPr>
+      <w:t>02/06/2017</w:t>
+    </w:r>
+    <w:r>
+      <w:rPr>
+        <w:noProof/>
+      </w:rPr>
+      <w:fldChar w:fldCharType="end"/>
+    </w:r>
   </w:p>
 </w:hdr>
 </file>
 
 <file path=word/numbering.xml><?xml version="1.0" encoding="utf-8"?>
-<w:numbering xmlns:wpc="http://schemas.microsoft.com/office/word/2010/wordprocessingCanvas" xmlns:mo="http://schemas.microsoft.com/office/mac/office/2008/main" xmlns:mc="http://schemas.openxmlformats.org/markup-compatibility/2006" xmlns:mv="urn:schemas-microsoft-com:mac:vml" xmlns:o="urn:schemas-microsoft-com:office:office" xmlns:r="http://schemas.openxmlformats.org/officeDocument/2006/relationships" xmlns:m="http://schemas.openxmlformats.org/officeDocument/2006/math" xmlns:v="urn:schemas-microsoft-com:vml" xmlns:wp14="http://schemas.microsoft.com/office/word/2010/wordprocessingDrawing" xmlns:wp="http://schemas.openxmlformats.org/drawingml/2006/wordprocessingDrawing" xmlns:w10="urn:schemas-microsoft-com:office:word" xmlns:w="http://schemas.openxmlformats.org/wordprocessingml/2006/main" xmlns:w14="http://schemas.microsoft.com/office/word/2010/wordml" xmlns:w15="http://schemas.microsoft.com/office/word/2012/wordml" xmlns:wpg="http://schemas.microsoft.com/office/word/2010/wordprocessingGroup" xmlns:wpi="http://schemas.microsoft.com/office/word/2010/wordprocessingInk" xmlns:wne="http://schemas.microsoft.com/office/word/2006/wordml" xmlns:wps="http://schemas.microsoft.com/office/word/2010/wordprocessingShape" mc:Ignorable="w14 w15 wp14">
-  <w:abstractNum w:abstractNumId="0">
+<w:numbering xmlns:wpc="http://schemas.microsoft.com/office/word/2010/wordprocessingCanvas" xmlns:cx="http://schemas.microsoft.com/office/drawing/2014/chartex" xmlns:cx1="http://schemas.microsoft.com/office/drawing/2015/9/8/chartex" xmlns:cx2="http://schemas.microsoft.com/office/drawing/2015/10/21/chartex" xmlns:cx3="http://schemas.microsoft.com/office/drawing/2016/5/9/chartex" xmlns:cx4="http://schemas.microsoft.com/office/drawing/2016/5/10/chartex" xmlns:cx5="http://schemas.microsoft.com/office/drawing/2016/5/11/chartex" xmlns:cx6="http://schemas.microsoft.com/office/drawing/2016/5/12/chartex" xmlns:cx7="http://schemas.microsoft.com/office/drawing/2016/5/13/chartex" xmlns:cx8="http://schemas.microsoft.com/office/drawing/2016/5/14/chartex" xmlns:mc="http://schemas.openxmlformats.org/markup-compatibility/2006" xmlns:aink="http://schemas.microsoft.com/office/drawing/2016/ink" xmlns:o="urn:schemas-microsoft-com:office:office" xmlns:r="http://schemas.openxmlformats.org/officeDocument/2006/relationships" xmlns:m="http://schemas.openxmlformats.org/officeDocument/2006/math" xmlns:v="urn:schemas-microsoft-com:vml" xmlns:wp14="http://schemas.microsoft.com/office/word/2010/wordprocessingDrawing" xmlns:wp="http://schemas.openxmlformats.org/drawingml/2006/wordprocessingDrawing" xmlns:w10="urn:schemas-microsoft-com:office:word" xmlns:w="http://schemas.openxmlformats.org/wordprocessingml/2006/main" xmlns:w14="http://schemas.microsoft.com/office/word/2010/wordml" xmlns:w15="http://schemas.microsoft.com/office/word/2012/wordml" xmlns:w16se="http://schemas.microsoft.com/office/word/2015/wordml/symex" xmlns:wpg="http://schemas.microsoft.com/office/word/2010/wordprocessingGroup" xmlns:wpi="http://schemas.microsoft.com/office/word/2010/wordprocessingInk" xmlns:wne="http://schemas.microsoft.com/office/word/2006/wordml" xmlns:wps="http://schemas.microsoft.com/office/word/2010/wordprocessingShape" mc:Ignorable="w14 w15 w16se wp14">
+  <w:abstractNum w:abstractNumId="0" w15:restartNumberingAfterBreak="0">
     <w:nsid w:val="01234A5F"/>
     <w:multiLevelType w:val="multilevel"/>
     <w:tmpl w:val="BAB2E67A"/>
@@ -6167,7 +5963,120 @@
       </w:pPr>
     </w:lvl>
   </w:abstractNum>
-  <w:abstractNum w:abstractNumId="1">
+  <w:abstractNum w:abstractNumId="1" w15:restartNumberingAfterBreak="0">
+    <w:nsid w:val="05DD1899"/>
+    <w:multiLevelType w:val="hybridMultilevel"/>
+    <w:tmpl w:val="CE76FF6C"/>
+    <w:lvl w:ilvl="0" w:tplc="18090001">
+      <w:start w:val="1"/>
+      <w:numFmt w:val="bullet"/>
+      <w:lvlText w:val=""/>
+      <w:lvlJc w:val="left"/>
+      <w:pPr>
+        <w:ind w:left="720" w:hanging="360"/>
+      </w:pPr>
+      <w:rPr>
+        <w:rFonts w:ascii="Symbol" w:hAnsi="Symbol" w:hint="default"/>
+      </w:rPr>
+    </w:lvl>
+    <w:lvl w:ilvl="1" w:tplc="18090003" w:tentative="1">
+      <w:start w:val="1"/>
+      <w:numFmt w:val="bullet"/>
+      <w:lvlText w:val="o"/>
+      <w:lvlJc w:val="left"/>
+      <w:pPr>
+        <w:ind w:left="1440" w:hanging="360"/>
+      </w:pPr>
+      <w:rPr>
+        <w:rFonts w:ascii="Courier New" w:hAnsi="Courier New" w:cs="Courier New" w:hint="default"/>
+      </w:rPr>
+    </w:lvl>
+    <w:lvl w:ilvl="2" w:tplc="18090005" w:tentative="1">
+      <w:start w:val="1"/>
+      <w:numFmt w:val="bullet"/>
+      <w:lvlText w:val=""/>
+      <w:lvlJc w:val="left"/>
+      <w:pPr>
+        <w:ind w:left="2160" w:hanging="360"/>
+      </w:pPr>
+      <w:rPr>
+        <w:rFonts w:ascii="Wingdings" w:hAnsi="Wingdings" w:hint="default"/>
+      </w:rPr>
+    </w:lvl>
+    <w:lvl w:ilvl="3" w:tplc="18090001" w:tentative="1">
+      <w:start w:val="1"/>
+      <w:numFmt w:val="bullet"/>
+      <w:lvlText w:val=""/>
+      <w:lvlJc w:val="left"/>
+      <w:pPr>
+        <w:ind w:left="2880" w:hanging="360"/>
+      </w:pPr>
+      <w:rPr>
+        <w:rFonts w:ascii="Symbol" w:hAnsi="Symbol" w:hint="default"/>
+      </w:rPr>
+    </w:lvl>
+    <w:lvl w:ilvl="4" w:tplc="18090003" w:tentative="1">
+      <w:start w:val="1"/>
+      <w:numFmt w:val="bullet"/>
+      <w:lvlText w:val="o"/>
+      <w:lvlJc w:val="left"/>
+      <w:pPr>
+        <w:ind w:left="3600" w:hanging="360"/>
+      </w:pPr>
+      <w:rPr>
+        <w:rFonts w:ascii="Courier New" w:hAnsi="Courier New" w:cs="Courier New" w:hint="default"/>
+      </w:rPr>
+    </w:lvl>
+    <w:lvl w:ilvl="5" w:tplc="18090005" w:tentative="1">
+      <w:start w:val="1"/>
+      <w:numFmt w:val="bullet"/>
+      <w:lvlText w:val=""/>
+      <w:lvlJc w:val="left"/>
+      <w:pPr>
+        <w:ind w:left="4320" w:hanging="360"/>
+      </w:pPr>
+      <w:rPr>
+        <w:rFonts w:ascii="Wingdings" w:hAnsi="Wingdings" w:hint="default"/>
+      </w:rPr>
+    </w:lvl>
+    <w:lvl w:ilvl="6" w:tplc="18090001" w:tentative="1">
+      <w:start w:val="1"/>
+      <w:numFmt w:val="bullet"/>
+      <w:lvlText w:val=""/>
+      <w:lvlJc w:val="left"/>
+      <w:pPr>
+        <w:ind w:left="5040" w:hanging="360"/>
+      </w:pPr>
+      <w:rPr>
+        <w:rFonts w:ascii="Symbol" w:hAnsi="Symbol" w:hint="default"/>
+      </w:rPr>
+    </w:lvl>
+    <w:lvl w:ilvl="7" w:tplc="18090003" w:tentative="1">
+      <w:start w:val="1"/>
+      <w:numFmt w:val="bullet"/>
+      <w:lvlText w:val="o"/>
+      <w:lvlJc w:val="left"/>
+      <w:pPr>
+        <w:ind w:left="5760" w:hanging="360"/>
+      </w:pPr>
+      <w:rPr>
+        <w:rFonts w:ascii="Courier New" w:hAnsi="Courier New" w:cs="Courier New" w:hint="default"/>
+      </w:rPr>
+    </w:lvl>
+    <w:lvl w:ilvl="8" w:tplc="18090005" w:tentative="1">
+      <w:start w:val="1"/>
+      <w:numFmt w:val="bullet"/>
+      <w:lvlText w:val=""/>
+      <w:lvlJc w:val="left"/>
+      <w:pPr>
+        <w:ind w:left="6480" w:hanging="360"/>
+      </w:pPr>
+      <w:rPr>
+        <w:rFonts w:ascii="Wingdings" w:hAnsi="Wingdings" w:hint="default"/>
+      </w:rPr>
+    </w:lvl>
+  </w:abstractNum>
+  <w:abstractNum w:abstractNumId="2" w15:restartNumberingAfterBreak="0">
     <w:nsid w:val="09C32B4D"/>
     <w:multiLevelType w:val="hybridMultilevel"/>
     <w:tmpl w:val="A536B006"/>
@@ -6279,7 +6188,7 @@
       </w:rPr>
     </w:lvl>
   </w:abstractNum>
-  <w:abstractNum w:abstractNumId="2">
+  <w:abstractNum w:abstractNumId="3" w15:restartNumberingAfterBreak="0">
     <w:nsid w:val="0B0D16D9"/>
     <w:multiLevelType w:val="hybridMultilevel"/>
     <w:tmpl w:val="74460E6E"/>
@@ -6391,7 +6300,7 @@
       </w:rPr>
     </w:lvl>
   </w:abstractNum>
-  <w:abstractNum w:abstractNumId="3">
+  <w:abstractNum w:abstractNumId="4" w15:restartNumberingAfterBreak="0">
     <w:nsid w:val="100305BB"/>
     <w:multiLevelType w:val="multilevel"/>
     <w:tmpl w:val="EEB8A166"/>
@@ -6504,7 +6413,7 @@
       </w:rPr>
     </w:lvl>
   </w:abstractNum>
-  <w:abstractNum w:abstractNumId="4">
+  <w:abstractNum w:abstractNumId="5" w15:restartNumberingAfterBreak="0">
     <w:nsid w:val="172F185E"/>
     <w:multiLevelType w:val="hybridMultilevel"/>
     <w:tmpl w:val="B2A848E4"/>
@@ -6619,7 +6528,7 @@
       </w:rPr>
     </w:lvl>
   </w:abstractNum>
-  <w:abstractNum w:abstractNumId="5">
+  <w:abstractNum w:abstractNumId="6" w15:restartNumberingAfterBreak="0">
     <w:nsid w:val="18AC432D"/>
     <w:multiLevelType w:val="hybridMultilevel"/>
     <w:tmpl w:val="8DE86BFE"/>
@@ -6732,7 +6641,120 @@
       </w:rPr>
     </w:lvl>
   </w:abstractNum>
-  <w:abstractNum w:abstractNumId="6">
+  <w:abstractNum w:abstractNumId="7" w15:restartNumberingAfterBreak="0">
+    <w:nsid w:val="1A184106"/>
+    <w:multiLevelType w:val="multilevel"/>
+    <w:tmpl w:val="EEB8A166"/>
+    <w:lvl w:ilvl="0">
+      <w:start w:val="2"/>
+      <w:numFmt w:val="decimal"/>
+      <w:lvlText w:val="%1"/>
+      <w:lvlJc w:val="left"/>
+      <w:pPr>
+        <w:ind w:left="375" w:hanging="375"/>
+      </w:pPr>
+      <w:rPr>
+        <w:rFonts w:hint="default"/>
+      </w:rPr>
+    </w:lvl>
+    <w:lvl w:ilvl="1">
+      <w:start w:val="2"/>
+      <w:numFmt w:val="decimal"/>
+      <w:lvlText w:val="%1.%2"/>
+      <w:lvlJc w:val="left"/>
+      <w:pPr>
+        <w:ind w:left="2926" w:hanging="375"/>
+      </w:pPr>
+      <w:rPr>
+        <w:rFonts w:hint="default"/>
+      </w:rPr>
+    </w:lvl>
+    <w:lvl w:ilvl="2">
+      <w:start w:val="1"/>
+      <w:numFmt w:val="decimal"/>
+      <w:lvlText w:val="%1.%2.%3"/>
+      <w:lvlJc w:val="left"/>
+      <w:pPr>
+        <w:ind w:left="5822" w:hanging="720"/>
+      </w:pPr>
+      <w:rPr>
+        <w:rFonts w:hint="default"/>
+      </w:rPr>
+    </w:lvl>
+    <w:lvl w:ilvl="3">
+      <w:start w:val="1"/>
+      <w:numFmt w:val="decimal"/>
+      <w:lvlText w:val="%1.%2.%3.%4"/>
+      <w:lvlJc w:val="left"/>
+      <w:pPr>
+        <w:ind w:left="8733" w:hanging="1080"/>
+      </w:pPr>
+      <w:rPr>
+        <w:rFonts w:hint="default"/>
+      </w:rPr>
+    </w:lvl>
+    <w:lvl w:ilvl="4">
+      <w:start w:val="1"/>
+      <w:numFmt w:val="decimal"/>
+      <w:lvlText w:val="%1.%2.%3.%4.%5"/>
+      <w:lvlJc w:val="left"/>
+      <w:pPr>
+        <w:ind w:left="11284" w:hanging="1080"/>
+      </w:pPr>
+      <w:rPr>
+        <w:rFonts w:hint="default"/>
+      </w:rPr>
+    </w:lvl>
+    <w:lvl w:ilvl="5">
+      <w:start w:val="1"/>
+      <w:numFmt w:val="decimal"/>
+      <w:lvlText w:val="%1.%2.%3.%4.%5.%6"/>
+      <w:lvlJc w:val="left"/>
+      <w:pPr>
+        <w:ind w:left="14195" w:hanging="1440"/>
+      </w:pPr>
+      <w:rPr>
+        <w:rFonts w:hint="default"/>
+      </w:rPr>
+    </w:lvl>
+    <w:lvl w:ilvl="6">
+      <w:start w:val="1"/>
+      <w:numFmt w:val="decimal"/>
+      <w:lvlText w:val="%1.%2.%3.%4.%5.%6.%7"/>
+      <w:lvlJc w:val="left"/>
+      <w:pPr>
+        <w:ind w:left="16746" w:hanging="1440"/>
+      </w:pPr>
+      <w:rPr>
+        <w:rFonts w:hint="default"/>
+      </w:rPr>
+    </w:lvl>
+    <w:lvl w:ilvl="7">
+      <w:start w:val="1"/>
+      <w:numFmt w:val="decimal"/>
+      <w:lvlText w:val="%1.%2.%3.%4.%5.%6.%7.%8"/>
+      <w:lvlJc w:val="left"/>
+      <w:pPr>
+        <w:ind w:left="19657" w:hanging="1800"/>
+      </w:pPr>
+      <w:rPr>
+        <w:rFonts w:hint="default"/>
+      </w:rPr>
+    </w:lvl>
+    <w:lvl w:ilvl="8">
+      <w:start w:val="1"/>
+      <w:numFmt w:val="decimal"/>
+      <w:lvlText w:val="%1.%2.%3.%4.%5.%6.%7.%8.%9"/>
+      <w:lvlJc w:val="left"/>
+      <w:pPr>
+        <w:ind w:left="22568" w:hanging="2160"/>
+      </w:pPr>
+      <w:rPr>
+        <w:rFonts w:hint="default"/>
+      </w:rPr>
+    </w:lvl>
+  </w:abstractNum>
+  <w:abstractNum w:abstractNumId="8" w15:restartNumberingAfterBreak="0">
     <w:nsid w:val="1B3E5FCE"/>
     <w:multiLevelType w:val="hybridMultilevel"/>
     <w:tmpl w:val="5742FEE8"/>
@@ -6823,7 +6845,7 @@
       </w:pPr>
     </w:lvl>
   </w:abstractNum>
-  <w:abstractNum w:abstractNumId="7">
+  <w:abstractNum w:abstractNumId="9" w15:restartNumberingAfterBreak="0">
     <w:nsid w:val="2F7A07D8"/>
     <w:multiLevelType w:val="multilevel"/>
     <w:tmpl w:val="E6FAC446"/>
@@ -6944,7 +6966,7 @@
       </w:rPr>
     </w:lvl>
   </w:abstractNum>
-  <w:abstractNum w:abstractNumId="8">
+  <w:abstractNum w:abstractNumId="10" w15:restartNumberingAfterBreak="0">
     <w:nsid w:val="2FBA30BE"/>
     <w:multiLevelType w:val="hybridMultilevel"/>
     <w:tmpl w:val="2ABA80CC"/>
@@ -7057,7 +7079,7 @@
       </w:rPr>
     </w:lvl>
   </w:abstractNum>
-  <w:abstractNum w:abstractNumId="9">
+  <w:abstractNum w:abstractNumId="11" w15:restartNumberingAfterBreak="0">
     <w:nsid w:val="30CB0A43"/>
     <w:multiLevelType w:val="hybridMultilevel"/>
     <w:tmpl w:val="5C046F82"/>
@@ -7148,7 +7170,7 @@
       </w:pPr>
     </w:lvl>
   </w:abstractNum>
-  <w:abstractNum w:abstractNumId="10">
+  <w:abstractNum w:abstractNumId="12" w15:restartNumberingAfterBreak="0">
     <w:nsid w:val="340264FB"/>
     <w:multiLevelType w:val="hybridMultilevel"/>
     <w:tmpl w:val="1396CDF6"/>
@@ -7239,7 +7261,7 @@
       </w:pPr>
     </w:lvl>
   </w:abstractNum>
-  <w:abstractNum w:abstractNumId="11">
+  <w:abstractNum w:abstractNumId="13" w15:restartNumberingAfterBreak="0">
     <w:nsid w:val="3BF26905"/>
     <w:multiLevelType w:val="hybridMultilevel"/>
     <w:tmpl w:val="D2D2464A"/>
@@ -7328,7 +7350,233 @@
       </w:pPr>
     </w:lvl>
   </w:abstractNum>
-  <w:abstractNum w:abstractNumId="12">
+  <w:abstractNum w:abstractNumId="14" w15:restartNumberingAfterBreak="0">
+    <w:nsid w:val="42200BF3"/>
+    <w:multiLevelType w:val="hybridMultilevel"/>
+    <w:tmpl w:val="19AC56EE"/>
+    <w:lvl w:ilvl="0" w:tplc="18090001">
+      <w:start w:val="1"/>
+      <w:numFmt w:val="bullet"/>
+      <w:lvlText w:val=""/>
+      <w:lvlJc w:val="left"/>
+      <w:pPr>
+        <w:ind w:left="720" w:hanging="360"/>
+      </w:pPr>
+      <w:rPr>
+        <w:rFonts w:ascii="Symbol" w:hAnsi="Symbol" w:hint="default"/>
+      </w:rPr>
+    </w:lvl>
+    <w:lvl w:ilvl="1" w:tplc="18090003" w:tentative="1">
+      <w:start w:val="1"/>
+      <w:numFmt w:val="bullet"/>
+      <w:lvlText w:val="o"/>
+      <w:lvlJc w:val="left"/>
+      <w:pPr>
+        <w:ind w:left="1440" w:hanging="360"/>
+      </w:pPr>
+      <w:rPr>
+        <w:rFonts w:ascii="Courier New" w:hAnsi="Courier New" w:cs="Courier New" w:hint="default"/>
+      </w:rPr>
+    </w:lvl>
+    <w:lvl w:ilvl="2" w:tplc="18090005" w:tentative="1">
+      <w:start w:val="1"/>
+      <w:numFmt w:val="bullet"/>
+      <w:lvlText w:val=""/>
+      <w:lvlJc w:val="left"/>
+      <w:pPr>
+        <w:ind w:left="2160" w:hanging="360"/>
+      </w:pPr>
+      <w:rPr>
+        <w:rFonts w:ascii="Wingdings" w:hAnsi="Wingdings" w:hint="default"/>
+      </w:rPr>
+    </w:lvl>
+    <w:lvl w:ilvl="3" w:tplc="18090001" w:tentative="1">
+      <w:start w:val="1"/>
+      <w:numFmt w:val="bullet"/>
+      <w:lvlText w:val=""/>
+      <w:lvlJc w:val="left"/>
+      <w:pPr>
+        <w:ind w:left="2880" w:hanging="360"/>
+      </w:pPr>
+      <w:rPr>
+        <w:rFonts w:ascii="Symbol" w:hAnsi="Symbol" w:hint="default"/>
+      </w:rPr>
+    </w:lvl>
+    <w:lvl w:ilvl="4" w:tplc="18090003" w:tentative="1">
+      <w:start w:val="1"/>
+      <w:numFmt w:val="bullet"/>
+      <w:lvlText w:val="o"/>
+      <w:lvlJc w:val="left"/>
+      <w:pPr>
+        <w:ind w:left="3600" w:hanging="360"/>
+      </w:pPr>
+      <w:rPr>
+        <w:rFonts w:ascii="Courier New" w:hAnsi="Courier New" w:cs="Courier New" w:hint="default"/>
+      </w:rPr>
+    </w:lvl>
+    <w:lvl w:ilvl="5" w:tplc="18090005" w:tentative="1">
+      <w:start w:val="1"/>
+      <w:numFmt w:val="bullet"/>
+      <w:lvlText w:val=""/>
+      <w:lvlJc w:val="left"/>
+      <w:pPr>
+        <w:ind w:left="4320" w:hanging="360"/>
+      </w:pPr>
+      <w:rPr>
+        <w:rFonts w:ascii="Wingdings" w:hAnsi="Wingdings" w:hint="default"/>
+      </w:rPr>
+    </w:lvl>
+    <w:lvl w:ilvl="6" w:tplc="18090001" w:tentative="1">
+      <w:start w:val="1"/>
+      <w:numFmt w:val="bullet"/>
+      <w:lvlText w:val=""/>
+      <w:lvlJc w:val="left"/>
+      <w:pPr>
+        <w:ind w:left="5040" w:hanging="360"/>
+      </w:pPr>
+      <w:rPr>
+        <w:rFonts w:ascii="Symbol" w:hAnsi="Symbol" w:hint="default"/>
+      </w:rPr>
+    </w:lvl>
+    <w:lvl w:ilvl="7" w:tplc="18090003" w:tentative="1">
+      <w:start w:val="1"/>
+      <w:numFmt w:val="bullet"/>
+      <w:lvlText w:val="o"/>
+      <w:lvlJc w:val="left"/>
+      <w:pPr>
+        <w:ind w:left="5760" w:hanging="360"/>
+      </w:pPr>
+      <w:rPr>
+        <w:rFonts w:ascii="Courier New" w:hAnsi="Courier New" w:cs="Courier New" w:hint="default"/>
+      </w:rPr>
+    </w:lvl>
+    <w:lvl w:ilvl="8" w:tplc="18090005" w:tentative="1">
+      <w:start w:val="1"/>
+      <w:numFmt w:val="bullet"/>
+      <w:lvlText w:val=""/>
+      <w:lvlJc w:val="left"/>
+      <w:pPr>
+        <w:ind w:left="6480" w:hanging="360"/>
+      </w:pPr>
+      <w:rPr>
+        <w:rFonts w:ascii="Wingdings" w:hAnsi="Wingdings" w:hint="default"/>
+      </w:rPr>
+    </w:lvl>
+  </w:abstractNum>
+  <w:abstractNum w:abstractNumId="15" w15:restartNumberingAfterBreak="0">
+    <w:nsid w:val="48564938"/>
+    <w:multiLevelType w:val="hybridMultilevel"/>
+    <w:tmpl w:val="4E6035CE"/>
+    <w:lvl w:ilvl="0" w:tplc="18090001">
+      <w:start w:val="1"/>
+      <w:numFmt w:val="bullet"/>
+      <w:lvlText w:val=""/>
+      <w:lvlJc w:val="left"/>
+      <w:pPr>
+        <w:ind w:left="720" w:hanging="360"/>
+      </w:pPr>
+      <w:rPr>
+        <w:rFonts w:ascii="Symbol" w:hAnsi="Symbol" w:hint="default"/>
+      </w:rPr>
+    </w:lvl>
+    <w:lvl w:ilvl="1" w:tplc="18090003" w:tentative="1">
+      <w:start w:val="1"/>
+      <w:numFmt w:val="bullet"/>
+      <w:lvlText w:val="o"/>
+      <w:lvlJc w:val="left"/>
+      <w:pPr>
+        <w:ind w:left="1440" w:hanging="360"/>
+      </w:pPr>
+      <w:rPr>
+        <w:rFonts w:ascii="Courier New" w:hAnsi="Courier New" w:cs="Courier New" w:hint="default"/>
+      </w:rPr>
+    </w:lvl>
+    <w:lvl w:ilvl="2" w:tplc="18090005" w:tentative="1">
+      <w:start w:val="1"/>
+      <w:numFmt w:val="bullet"/>
+      <w:lvlText w:val=""/>
+      <w:lvlJc w:val="left"/>
+      <w:pPr>
+        <w:ind w:left="2160" w:hanging="360"/>
+      </w:pPr>
+      <w:rPr>
+        <w:rFonts w:ascii="Wingdings" w:hAnsi="Wingdings" w:hint="default"/>
+      </w:rPr>
+    </w:lvl>
+    <w:lvl w:ilvl="3" w:tplc="18090001" w:tentative="1">
+      <w:start w:val="1"/>
+      <w:numFmt w:val="bullet"/>
+      <w:lvlText w:val=""/>
+      <w:lvlJc w:val="left"/>
+      <w:pPr>
+        <w:ind w:left="2880" w:hanging="360"/>
+      </w:pPr>
+      <w:rPr>
+        <w:rFonts w:ascii="Symbol" w:hAnsi="Symbol" w:hint="default"/>
+      </w:rPr>
+    </w:lvl>
+    <w:lvl w:ilvl="4" w:tplc="18090003" w:tentative="1">
+      <w:start w:val="1"/>
+      <w:numFmt w:val="bullet"/>
+      <w:lvlText w:val="o"/>
+      <w:lvlJc w:val="left"/>
+      <w:pPr>
+        <w:ind w:left="3600" w:hanging="360"/>
+      </w:pPr>
+      <w:rPr>
+        <w:rFonts w:ascii="Courier New" w:hAnsi="Courier New" w:cs="Courier New" w:hint="default"/>
+      </w:rPr>
+    </w:lvl>
+    <w:lvl w:ilvl="5" w:tplc="18090005" w:tentative="1">
+      <w:start w:val="1"/>
+      <w:numFmt w:val="bullet"/>
+      <w:lvlText w:val=""/>
+      <w:lvlJc w:val="left"/>
+      <w:pPr>
+        <w:ind w:left="4320" w:hanging="360"/>
+      </w:pPr>
+      <w:rPr>
+        <w:rFonts w:ascii="Wingdings" w:hAnsi="Wingdings" w:hint="default"/>
+      </w:rPr>
+    </w:lvl>
+    <w:lvl w:ilvl="6" w:tplc="18090001" w:tentative="1">
+      <w:start w:val="1"/>
+      <w:numFmt w:val="bullet"/>
+      <w:lvlText w:val=""/>
+      <w:lvlJc w:val="left"/>
+      <w:pPr>
+        <w:ind w:left="5040" w:hanging="360"/>
+      </w:pPr>
+      <w:rPr>
+        <w:rFonts w:ascii="Symbol" w:hAnsi="Symbol" w:hint="default"/>
+      </w:rPr>
+    </w:lvl>
+    <w:lvl w:ilvl="7" w:tplc="18090003" w:tentative="1">
+      <w:start w:val="1"/>
+      <w:numFmt w:val="bullet"/>
+      <w:lvlText w:val="o"/>
+      <w:lvlJc w:val="left"/>
+      <w:pPr>
+        <w:ind w:left="5760" w:hanging="360"/>
+      </w:pPr>
+      <w:rPr>
+        <w:rFonts w:ascii="Courier New" w:hAnsi="Courier New" w:cs="Courier New" w:hint="default"/>
+      </w:rPr>
+    </w:lvl>
+    <w:lvl w:ilvl="8" w:tplc="18090005" w:tentative="1">
+      <w:start w:val="1"/>
+      <w:numFmt w:val="bullet"/>
+      <w:lvlText w:val=""/>
+      <w:lvlJc w:val="left"/>
+      <w:pPr>
+        <w:ind w:left="6480" w:hanging="360"/>
+      </w:pPr>
+      <w:rPr>
+        <w:rFonts w:ascii="Wingdings" w:hAnsi="Wingdings" w:hint="default"/>
+      </w:rPr>
+    </w:lvl>
+  </w:abstractNum>
+  <w:abstractNum w:abstractNumId="16" w15:restartNumberingAfterBreak="0">
     <w:nsid w:val="5B5E7EAE"/>
     <w:multiLevelType w:val="multilevel"/>
     <w:tmpl w:val="3B34CCA4"/>
@@ -7441,7 +7689,7 @@
       </w:rPr>
     </w:lvl>
   </w:abstractNum>
-  <w:abstractNum w:abstractNumId="13">
+  <w:abstractNum w:abstractNumId="17" w15:restartNumberingAfterBreak="0">
     <w:nsid w:val="6A0E68B5"/>
     <w:multiLevelType w:val="hybridMultilevel"/>
     <w:tmpl w:val="4F025A5E"/>
@@ -7554,7 +7802,7 @@
       </w:rPr>
     </w:lvl>
   </w:abstractNum>
-  <w:abstractNum w:abstractNumId="14">
+  <w:abstractNum w:abstractNumId="18" w15:restartNumberingAfterBreak="0">
     <w:nsid w:val="70693F53"/>
     <w:multiLevelType w:val="hybridMultilevel"/>
     <w:tmpl w:val="0B52AD5C"/>
@@ -7668,55 +7916,67 @@
     </w:lvl>
   </w:abstractNum>
   <w:num w:numId="1">
-    <w:abstractNumId w:val="2"/>
+    <w:abstractNumId w:val="3"/>
   </w:num>
   <w:num w:numId="2">
-    <w:abstractNumId w:val="7"/>
+    <w:abstractNumId w:val="9"/>
   </w:num>
   <w:num w:numId="3">
-    <w:abstractNumId w:val="6"/>
+    <w:abstractNumId w:val="8"/>
   </w:num>
   <w:num w:numId="4">
-    <w:abstractNumId w:val="9"/>
+    <w:abstractNumId w:val="11"/>
   </w:num>
   <w:num w:numId="5">
     <w:abstractNumId w:val="0"/>
   </w:num>
   <w:num w:numId="6">
+    <w:abstractNumId w:val="12"/>
+  </w:num>
+  <w:num w:numId="7">
+    <w:abstractNumId w:val="5"/>
+  </w:num>
+  <w:num w:numId="8">
     <w:abstractNumId w:val="10"/>
   </w:num>
-  <w:num w:numId="7">
+  <w:num w:numId="9">
+    <w:abstractNumId w:val="13"/>
+  </w:num>
+  <w:num w:numId="10">
+    <w:abstractNumId w:val="2"/>
+  </w:num>
+  <w:num w:numId="11">
     <w:abstractNumId w:val="4"/>
   </w:num>
-  <w:num w:numId="8">
-    <w:abstractNumId w:val="8"/>
+  <w:num w:numId="12">
+    <w:abstractNumId w:val="16"/>
   </w:num>
-  <w:num w:numId="9">
-    <w:abstractNumId w:val="11"/>
+  <w:num w:numId="13">
+    <w:abstractNumId w:val="17"/>
   </w:num>
-  <w:num w:numId="10">
+  <w:num w:numId="14">
+    <w:abstractNumId w:val="18"/>
+  </w:num>
+  <w:num w:numId="15">
+    <w:abstractNumId w:val="6"/>
+  </w:num>
+  <w:num w:numId="16">
+    <w:abstractNumId w:val="14"/>
+  </w:num>
+  <w:num w:numId="17">
     <w:abstractNumId w:val="1"/>
   </w:num>
-  <w:num w:numId="11">
-    <w:abstractNumId w:val="3"/>
+  <w:num w:numId="18">
+    <w:abstractNumId w:val="7"/>
   </w:num>
-  <w:num w:numId="12">
-    <w:abstractNumId w:val="12"/>
-  </w:num>
-  <w:num w:numId="13">
-    <w:abstractNumId w:val="13"/>
-  </w:num>
-  <w:num w:numId="14">
-    <w:abstractNumId w:val="14"/>
-  </w:num>
-  <w:num w:numId="15">
-    <w:abstractNumId w:val="5"/>
+  <w:num w:numId="19">
+    <w:abstractNumId w:val="15"/>
   </w:num>
 </w:numbering>
 </file>
 
 <file path=word/styles.xml><?xml version="1.0" encoding="utf-8"?>
-<w:styles xmlns:mc="http://schemas.openxmlformats.org/markup-compatibility/2006" xmlns:r="http://schemas.openxmlformats.org/officeDocument/2006/relationships" xmlns:w="http://schemas.openxmlformats.org/wordprocessingml/2006/main" xmlns:w14="http://schemas.microsoft.com/office/word/2010/wordml" xmlns:w15="http://schemas.microsoft.com/office/word/2012/wordml" mc:Ignorable="w14 w15">
+<w:styles xmlns:mc="http://schemas.openxmlformats.org/markup-compatibility/2006" xmlns:r="http://schemas.openxmlformats.org/officeDocument/2006/relationships" xmlns:w="http://schemas.openxmlformats.org/wordprocessingml/2006/main" xmlns:w14="http://schemas.microsoft.com/office/word/2010/wordml" xmlns:w15="http://schemas.microsoft.com/office/word/2012/wordml" xmlns:w16se="http://schemas.microsoft.com/office/word/2015/wordml/symex" mc:Ignorable="w14 w15 w16se">
   <w:docDefaults>
     <w:rPrDefault>
       <w:rPr>
@@ -7732,7 +7992,7 @@
       </w:pPr>
     </w:pPrDefault>
   </w:docDefaults>
-  <w:latentStyles w:defLockedState="0" w:defUIPriority="99" w:defSemiHidden="0" w:defUnhideWhenUsed="0" w:defQFormat="0" w:count="382">
+  <w:latentStyles w:defLockedState="0" w:defUIPriority="99" w:defSemiHidden="0" w:defUnhideWhenUsed="0" w:defQFormat="0" w:count="374">
     <w:lsdException w:name="Normal" w:uiPriority="0" w:qFormat="1"/>
     <w:lsdException w:name="heading 1" w:uiPriority="9" w:qFormat="1"/>
     <w:lsdException w:name="heading 2" w:semiHidden="1" w:uiPriority="9" w:unhideWhenUsed="1" w:qFormat="1"/>
@@ -9028,559 +9288,6 @@
 </w:styles>
 </file>
 
-<file path=word/glossary/document.xml><?xml version="1.0" encoding="utf-8"?>
-<w:glossaryDocument xmlns:wpc="http://schemas.microsoft.com/office/word/2010/wordprocessingCanvas" xmlns:mo="http://schemas.microsoft.com/office/mac/office/2008/main" xmlns:mc="http://schemas.openxmlformats.org/markup-compatibility/2006" xmlns:mv="urn:schemas-microsoft-com:mac:vml" xmlns:o="urn:schemas-microsoft-com:office:office" xmlns:r="http://schemas.openxmlformats.org/officeDocument/2006/relationships" xmlns:m="http://schemas.openxmlformats.org/officeDocument/2006/math" xmlns:v="urn:schemas-microsoft-com:vml" xmlns:wp14="http://schemas.microsoft.com/office/word/2010/wordprocessingDrawing" xmlns:wp="http://schemas.openxmlformats.org/drawingml/2006/wordprocessingDrawing" xmlns:w10="urn:schemas-microsoft-com:office:word" xmlns:w="http://schemas.openxmlformats.org/wordprocessingml/2006/main" xmlns:w14="http://schemas.microsoft.com/office/word/2010/wordml" xmlns:w15="http://schemas.microsoft.com/office/word/2012/wordml" xmlns:wpg="http://schemas.microsoft.com/office/word/2010/wordprocessingGroup" xmlns:wpi="http://schemas.microsoft.com/office/word/2010/wordprocessingInk" xmlns:wne="http://schemas.microsoft.com/office/word/2006/wordml" xmlns:wps="http://schemas.microsoft.com/office/word/2010/wordprocessingShape" mc:Ignorable="w14 w15 wp14"/>
-</file>
-
-<file path=word/glossary/fontTable.xml><?xml version="1.0" encoding="utf-8"?>
-<w:fonts xmlns:mc="http://schemas.openxmlformats.org/markup-compatibility/2006" xmlns:r="http://schemas.openxmlformats.org/officeDocument/2006/relationships" xmlns:w="http://schemas.openxmlformats.org/wordprocessingml/2006/main" xmlns:w14="http://schemas.microsoft.com/office/word/2010/wordml" xmlns:w15="http://schemas.microsoft.com/office/word/2012/wordml" mc:Ignorable="w14 w15">
-  <w:font w:name="Times New Roman">
-    <w:panose1 w:val="02020603050405020304"/>
-    <w:charset w:val="00"/>
-    <w:family w:val="auto"/>
-    <w:pitch w:val="variable"/>
-    <w:sig w:usb0="E0002AEF" w:usb1="C0007841" w:usb2="00000009" w:usb3="00000000" w:csb0="000001FF" w:csb1="00000000"/>
-  </w:font>
-  <w:font w:name="Calibri">
-    <w:panose1 w:val="020F0502020204030204"/>
-    <w:charset w:val="00"/>
-    <w:family w:val="auto"/>
-    <w:pitch w:val="variable"/>
-    <w:sig w:usb0="E00002FF" w:usb1="4000ACFF" w:usb2="00000001" w:usb3="00000000" w:csb0="0000019F" w:csb1="00000000"/>
-  </w:font>
-  <w:font w:name="Courier New">
-    <w:panose1 w:val="02070309020205020404"/>
-    <w:charset w:val="00"/>
-    <w:family w:val="auto"/>
-    <w:pitch w:val="variable"/>
-    <w:sig w:usb0="E0002AFF" w:usb1="C0007843" w:usb2="00000009" w:usb3="00000000" w:csb0="000001FF" w:csb1="00000000"/>
-  </w:font>
-  <w:font w:name="Wingdings">
-    <w:panose1 w:val="05000000000000000000"/>
-    <w:charset w:val="02"/>
-    <w:family w:val="auto"/>
-    <w:pitch w:val="variable"/>
-    <w:sig w:usb0="00000000" w:usb1="10000000" w:usb2="00000000" w:usb3="00000000" w:csb0="80000000" w:csb1="00000000"/>
-  </w:font>
-  <w:font w:name="Symbol">
-    <w:panose1 w:val="05050102010706020507"/>
-    <w:charset w:val="02"/>
-    <w:family w:val="auto"/>
-    <w:pitch w:val="variable"/>
-    <w:sig w:usb0="00000000" w:usb1="10000000" w:usb2="00000000" w:usb3="00000000" w:csb0="80000000" w:csb1="00000000"/>
-  </w:font>
-  <w:font w:name="Calibri Light">
-    <w:panose1 w:val="020F0302020204030204"/>
-    <w:charset w:val="00"/>
-    <w:family w:val="auto"/>
-    <w:pitch w:val="variable"/>
-    <w:sig w:usb0="A00002EF" w:usb1="4000207B" w:usb2="00000000" w:usb3="00000000" w:csb0="0000019F" w:csb1="00000000"/>
-  </w:font>
-  <w:font w:name="Yu Gothic Light">
-    <w:panose1 w:val="020B0300000000000000"/>
-    <w:charset w:val="80"/>
-    <w:family w:val="auto"/>
-    <w:pitch w:val="variable"/>
-    <w:sig w:usb0="E00002FF" w:usb1="2AC7FDFF" w:usb2="00000016" w:usb3="00000000" w:csb0="0002009F" w:csb1="00000000"/>
-  </w:font>
-  <w:font w:name="Yu Mincho">
-    <w:panose1 w:val="02020400000000000000"/>
-    <w:charset w:val="80"/>
-    <w:family w:val="auto"/>
-    <w:pitch w:val="variable"/>
-    <w:sig w:usb0="800002E7" w:usb1="2AC7FCFF" w:usb2="00000012" w:usb3="00000000" w:csb0="0002009F" w:csb1="00000000"/>
-  </w:font>
-  <w:font w:name="Arial">
-    <w:panose1 w:val="020B0604020202020204"/>
-    <w:charset w:val="00"/>
-    <w:family w:val="auto"/>
-    <w:pitch w:val="variable"/>
-    <w:sig w:usb0="E0002AFF" w:usb1="C0007843" w:usb2="00000009" w:usb3="00000000" w:csb0="000001FF" w:csb1="00000000"/>
-  </w:font>
-</w:fonts>
-</file>
-
-<file path=word/glossary/settings.xml><?xml version="1.0" encoding="utf-8"?>
-<w:settings xmlns:mc="http://schemas.openxmlformats.org/markup-compatibility/2006" xmlns:o="urn:schemas-microsoft-com:office:office" xmlns:r="http://schemas.openxmlformats.org/officeDocument/2006/relationships" xmlns:m="http://schemas.openxmlformats.org/officeDocument/2006/math" xmlns:v="urn:schemas-microsoft-com:vml" xmlns:w10="urn:schemas-microsoft-com:office:word" xmlns:w="http://schemas.openxmlformats.org/wordprocessingml/2006/main" xmlns:w14="http://schemas.microsoft.com/office/word/2010/wordml" xmlns:w15="http://schemas.microsoft.com/office/word/2012/wordml" xmlns:sl="http://schemas.openxmlformats.org/schemaLibrary/2006/main" mc:Ignorable="w14 w15">
-  <w:view w:val="normal"/>
-  <w:defaultTabStop w:val="720"/>
-  <w:characterSpacingControl w:val="doNotCompress"/>
-  <w:compat>
-    <w:useFELayout/>
-    <w:compatSetting w:name="compatibilityMode" w:uri="http://schemas.microsoft.com/office/word" w:val="15"/>
-    <w:compatSetting w:name="overrideTableStyleFontSizeAndJustification" w:uri="http://schemas.microsoft.com/office/word" w:val="1"/>
-    <w:compatSetting w:name="enableOpenTypeFeatures" w:uri="http://schemas.microsoft.com/office/word" w:val="1"/>
-    <w:compatSetting w:name="doNotFlipMirrorIndents" w:uri="http://schemas.microsoft.com/office/word" w:val="1"/>
-    <w:compatSetting w:name="differentiateMultirowTableHeaders" w:uri="http://schemas.microsoft.com/office/word" w:val="1"/>
-  </w:compat>
-  <w:rsids>
-    <w:rsidRoot w:val="008B4528"/>
-    <w:rsid w:val="00123A79"/>
-    <w:rsid w:val="003F0668"/>
-    <w:rsid w:val="005C7A7C"/>
-    <w:rsid w:val="008B4528"/>
-    <w:rsid w:val="009C194D"/>
-    <w:rsid w:val="00C76274"/>
-  </w:rsids>
-  <m:mathPr>
-    <m:mathFont m:val="Cambria Math"/>
-    <m:brkBin m:val="before"/>
-    <m:brkBinSub m:val="--"/>
-    <m:smallFrac m:val="0"/>
-    <m:dispDef/>
-    <m:lMargin m:val="0"/>
-    <m:rMargin m:val="0"/>
-    <m:defJc m:val="centerGroup"/>
-    <m:wrapIndent m:val="1440"/>
-    <m:intLim m:val="subSup"/>
-    <m:naryLim m:val="undOvr"/>
-  </m:mathPr>
-  <w:themeFontLang w:val="en-GB"/>
-  <w:clrSchemeMapping w:bg1="light1" w:t1="dark1" w:bg2="light2" w:t2="dark2" w:accent1="accent1" w:accent2="accent2" w:accent3="accent3" w:accent4="accent4" w:accent5="accent5" w:accent6="accent6" w:hyperlink="hyperlink" w:followedHyperlink="followedHyperlink"/>
-  <w:decimalSymbol w:val=","/>
-  <w:listSeparator w:val=";"/>
-  <w14:defaultImageDpi w14:val="32767"/>
-  <w15:chartTrackingRefBased/>
-</w:settings>
-</file>
-
-<file path=word/glossary/styles.xml><?xml version="1.0" encoding="utf-8"?>
-<w:styles xmlns:mc="http://schemas.openxmlformats.org/markup-compatibility/2006" xmlns:r="http://schemas.openxmlformats.org/officeDocument/2006/relationships" xmlns:w="http://schemas.openxmlformats.org/wordprocessingml/2006/main" xmlns:w14="http://schemas.microsoft.com/office/word/2010/wordml" xmlns:w15="http://schemas.microsoft.com/office/word/2012/wordml" mc:Ignorable="w14 w15">
-  <w:docDefaults>
-    <w:rPrDefault>
-      <w:rPr>
-        <w:rFonts w:asciiTheme="minorHAnsi" w:eastAsiaTheme="minorEastAsia" w:hAnsiTheme="minorHAnsi" w:cstheme="minorBidi"/>
-        <w:sz w:val="24"/>
-        <w:szCs w:val="24"/>
-        <w:lang w:val="en-GB" w:eastAsia="en-GB" w:bidi="ar-SA"/>
-      </w:rPr>
-    </w:rPrDefault>
-    <w:pPrDefault/>
-  </w:docDefaults>
-  <w:latentStyles w:defLockedState="0" w:defUIPriority="99" w:defSemiHidden="0" w:defUnhideWhenUsed="0" w:defQFormat="0" w:count="382">
-    <w:lsdException w:name="Normal" w:uiPriority="0" w:qFormat="1"/>
-    <w:lsdException w:name="heading 1" w:uiPriority="9" w:qFormat="1"/>
-    <w:lsdException w:name="heading 2" w:semiHidden="1" w:uiPriority="9" w:unhideWhenUsed="1" w:qFormat="1"/>
-    <w:lsdException w:name="heading 3" w:semiHidden="1" w:uiPriority="9" w:unhideWhenUsed="1" w:qFormat="1"/>
-    <w:lsdException w:name="heading 4" w:semiHidden="1" w:uiPriority="9" w:unhideWhenUsed="1" w:qFormat="1"/>
-    <w:lsdException w:name="heading 5" w:semiHidden="1" w:uiPriority="9" w:unhideWhenUsed="1" w:qFormat="1"/>
-    <w:lsdException w:name="heading 6" w:semiHidden="1" w:uiPriority="9" w:unhideWhenUsed="1" w:qFormat="1"/>
-    <w:lsdException w:name="heading 7" w:semiHidden="1" w:uiPriority="9" w:unhideWhenUsed="1" w:qFormat="1"/>
-    <w:lsdException w:name="heading 8" w:semiHidden="1" w:uiPriority="9" w:unhideWhenUsed="1" w:qFormat="1"/>
-    <w:lsdException w:name="heading 9" w:semiHidden="1" w:uiPriority="9" w:unhideWhenUsed="1" w:qFormat="1"/>
-    <w:lsdException w:name="index 1" w:semiHidden="1" w:unhideWhenUsed="1"/>
-    <w:lsdException w:name="index 2" w:semiHidden="1" w:unhideWhenUsed="1"/>
-    <w:lsdException w:name="index 3" w:semiHidden="1" w:unhideWhenUsed="1"/>
-    <w:lsdException w:name="index 4" w:semiHidden="1" w:unhideWhenUsed="1"/>
-    <w:lsdException w:name="index 5" w:semiHidden="1" w:unhideWhenUsed="1"/>
-    <w:lsdException w:name="index 6" w:semiHidden="1" w:unhideWhenUsed="1"/>
-    <w:lsdException w:name="index 7" w:semiHidden="1" w:unhideWhenUsed="1"/>
-    <w:lsdException w:name="index 8" w:semiHidden="1" w:unhideWhenUsed="1"/>
-    <w:lsdException w:name="index 9" w:semiHidden="1" w:unhideWhenUsed="1"/>
-    <w:lsdException w:name="toc 1" w:semiHidden="1" w:uiPriority="39" w:unhideWhenUsed="1"/>
-    <w:lsdException w:name="toc 2" w:semiHidden="1" w:uiPriority="39" w:unhideWhenUsed="1"/>
-    <w:lsdException w:name="toc 3" w:semiHidden="1" w:uiPriority="39" w:unhideWhenUsed="1"/>
-    <w:lsdException w:name="toc 4" w:semiHidden="1" w:uiPriority="39" w:unhideWhenUsed="1"/>
-    <w:lsdException w:name="toc 5" w:semiHidden="1" w:uiPriority="39" w:unhideWhenUsed="1"/>
-    <w:lsdException w:name="toc 6" w:semiHidden="1" w:uiPriority="39" w:unhideWhenUsed="1"/>
-    <w:lsdException w:name="toc 7" w:semiHidden="1" w:uiPriority="39" w:unhideWhenUsed="1"/>
-    <w:lsdException w:name="toc 8" w:semiHidden="1" w:uiPriority="39" w:unhideWhenUsed="1"/>
-    <w:lsdException w:name="toc 9" w:semiHidden="1" w:uiPriority="39" w:unhideWhenUsed="1"/>
-    <w:lsdException w:name="Normal Indent" w:semiHidden="1" w:unhideWhenUsed="1"/>
-    <w:lsdException w:name="footnote text" w:semiHidden="1" w:unhideWhenUsed="1"/>
-    <w:lsdException w:name="annotation text" w:semiHidden="1" w:unhideWhenUsed="1"/>
-    <w:lsdException w:name="header" w:semiHidden="1" w:unhideWhenUsed="1"/>
-    <w:lsdException w:name="footer" w:semiHidden="1" w:unhideWhenUsed="1"/>
-    <w:lsdException w:name="index heading" w:semiHidden="1" w:unhideWhenUsed="1"/>
-    <w:lsdException w:name="caption" w:semiHidden="1" w:uiPriority="35" w:unhideWhenUsed="1" w:qFormat="1"/>
-    <w:lsdException w:name="table of figures" w:semiHidden="1" w:unhideWhenUsed="1"/>
-    <w:lsdException w:name="envelope address" w:semiHidden="1" w:unhideWhenUsed="1"/>
-    <w:lsdException w:name="envelope return" w:semiHidden="1" w:unhideWhenUsed="1"/>
-    <w:lsdException w:name="footnote reference" w:semiHidden="1" w:unhideWhenUsed="1"/>
-    <w:lsdException w:name="annotation reference" w:semiHidden="1" w:unhideWhenUsed="1"/>
-    <w:lsdException w:name="line number" w:semiHidden="1" w:unhideWhenUsed="1"/>
-    <w:lsdException w:name="page number" w:semiHidden="1" w:unhideWhenUsed="1"/>
-    <w:lsdException w:name="endnote reference" w:semiHidden="1" w:unhideWhenUsed="1"/>
-    <w:lsdException w:name="endnote text" w:semiHidden="1" w:unhideWhenUsed="1"/>
-    <w:lsdException w:name="table of authorities" w:semiHidden="1" w:unhideWhenUsed="1"/>
-    <w:lsdException w:name="macro" w:semiHidden="1" w:unhideWhenUsed="1"/>
-    <w:lsdException w:name="toa heading" w:semiHidden="1" w:unhideWhenUsed="1"/>
-    <w:lsdException w:name="List" w:semiHidden="1" w:unhideWhenUsed="1"/>
-    <w:lsdException w:name="List Bullet" w:semiHidden="1" w:unhideWhenUsed="1"/>
-    <w:lsdException w:name="List Number" w:semiHidden="1" w:unhideWhenUsed="1"/>
-    <w:lsdException w:name="List 2" w:semiHidden="1" w:unhideWhenUsed="1"/>
-    <w:lsdException w:name="List 3" w:semiHidden="1" w:unhideWhenUsed="1"/>
-    <w:lsdException w:name="List 4" w:semiHidden="1" w:unhideWhenUsed="1"/>
-    <w:lsdException w:name="List 5" w:semiHidden="1" w:unhideWhenUsed="1"/>
-    <w:lsdException w:name="List Bullet 2" w:semiHidden="1" w:unhideWhenUsed="1"/>
-    <w:lsdException w:name="List Bullet 3" w:semiHidden="1" w:unhideWhenUsed="1"/>
-    <w:lsdException w:name="List Bullet 4" w:semiHidden="1" w:unhideWhenUsed="1"/>
-    <w:lsdException w:name="List Bullet 5" w:semiHidden="1" w:unhideWhenUsed="1"/>
-    <w:lsdException w:name="List Number 2" w:semiHidden="1" w:unhideWhenUsed="1"/>
-    <w:lsdException w:name="List Number 3" w:semiHidden="1" w:unhideWhenUsed="1"/>
-    <w:lsdException w:name="List Number 4" w:semiHidden="1" w:unhideWhenUsed="1"/>
-    <w:lsdException w:name="List Number 5" w:semiHidden="1" w:unhideWhenUsed="1"/>
-    <w:lsdException w:name="Title" w:uiPriority="10" w:qFormat="1"/>
-    <w:lsdException w:name="Closing" w:semiHidden="1" w:unhideWhenUsed="1"/>
-    <w:lsdException w:name="Signature" w:semiHidden="1" w:unhideWhenUsed="1"/>
-    <w:lsdException w:name="Default Paragraph Font" w:semiHidden="1" w:uiPriority="1" w:unhideWhenUsed="1"/>
-    <w:lsdException w:name="Body Text" w:semiHidden="1" w:unhideWhenUsed="1"/>
-    <w:lsdException w:name="Body Text Indent" w:semiHidden="1" w:unhideWhenUsed="1"/>
-    <w:lsdException w:name="List Continue" w:semiHidden="1" w:unhideWhenUsed="1"/>
-    <w:lsdException w:name="List Continue 2" w:semiHidden="1" w:unhideWhenUsed="1"/>
-    <w:lsdException w:name="List Continue 3" w:semiHidden="1" w:unhideWhenUsed="1"/>
-    <w:lsdException w:name="List Continue 4" w:semiHidden="1" w:unhideWhenUsed="1"/>
-    <w:lsdException w:name="List Continue 5" w:semiHidden="1" w:unhideWhenUsed="1"/>
-    <w:lsdException w:name="Message Header" w:semiHidden="1" w:unhideWhenUsed="1"/>
-    <w:lsdException w:name="Subtitle" w:uiPriority="11" w:qFormat="1"/>
-    <w:lsdException w:name="Salutation" w:semiHidden="1" w:unhideWhenUsed="1"/>
-    <w:lsdException w:name="Date" w:semiHidden="1" w:unhideWhenUsed="1"/>
-    <w:lsdException w:name="Body Text First Indent" w:semiHidden="1" w:unhideWhenUsed="1"/>
-    <w:lsdException w:name="Body Text First Indent 2" w:semiHidden="1" w:unhideWhenUsed="1"/>
-    <w:lsdException w:name="Note Heading" w:semiHidden="1" w:unhideWhenUsed="1"/>
-    <w:lsdException w:name="Body Text 2" w:semiHidden="1" w:unhideWhenUsed="1"/>
-    <w:lsdException w:name="Body Text 3" w:semiHidden="1" w:unhideWhenUsed="1"/>
-    <w:lsdException w:name="Body Text Indent 2" w:semiHidden="1" w:unhideWhenUsed="1"/>
-    <w:lsdException w:name="Body Text Indent 3" w:semiHidden="1" w:unhideWhenUsed="1"/>
-    <w:lsdException w:name="Block Text" w:semiHidden="1" w:unhideWhenUsed="1"/>
-    <w:lsdException w:name="Hyperlink" w:semiHidden="1" w:unhideWhenUsed="1"/>
-    <w:lsdException w:name="FollowedHyperlink" w:semiHidden="1" w:unhideWhenUsed="1"/>
-    <w:lsdException w:name="Strong" w:uiPriority="22" w:qFormat="1"/>
-    <w:lsdException w:name="Emphasis" w:uiPriority="20" w:qFormat="1"/>
-    <w:lsdException w:name="Document Map" w:semiHidden="1" w:unhideWhenUsed="1"/>
-    <w:lsdException w:name="Plain Text" w:semiHidden="1" w:unhideWhenUsed="1"/>
-    <w:lsdException w:name="E-mail Signature" w:semiHidden="1" w:unhideWhenUsed="1"/>
-    <w:lsdException w:name="HTML Top of Form" w:semiHidden="1" w:unhideWhenUsed="1"/>
-    <w:lsdException w:name="HTML Bottom of Form" w:semiHidden="1" w:unhideWhenUsed="1"/>
-    <w:lsdException w:name="Normal (Web)" w:semiHidden="1" w:unhideWhenUsed="1"/>
-    <w:lsdException w:name="HTML Acronym" w:semiHidden="1" w:unhideWhenUsed="1"/>
-    <w:lsdException w:name="HTML Address" w:semiHidden="1" w:unhideWhenUsed="1"/>
-    <w:lsdException w:name="HTML Cite" w:semiHidden="1" w:unhideWhenUsed="1"/>
-    <w:lsdException w:name="HTML Code" w:semiHidden="1" w:unhideWhenUsed="1"/>
-    <w:lsdException w:name="HTML Definition" w:semiHidden="1" w:unhideWhenUsed="1"/>
-    <w:lsdException w:name="HTML Keyboard" w:semiHidden="1" w:unhideWhenUsed="1"/>
-    <w:lsdException w:name="HTML Preformatted" w:semiHidden="1" w:unhideWhenUsed="1"/>
-    <w:lsdException w:name="HTML Sample" w:semiHidden="1" w:unhideWhenUsed="1"/>
-    <w:lsdException w:name="HTML Typewriter" w:semiHidden="1" w:unhideWhenUsed="1"/>
-    <w:lsdException w:name="HTML Variable" w:semiHidden="1" w:unhideWhenUsed="1"/>
-    <w:lsdException w:name="Normal Table" w:semiHidden="1" w:unhideWhenUsed="1"/>
-    <w:lsdException w:name="annotation subject" w:semiHidden="1" w:unhideWhenUsed="1"/>
-    <w:lsdException w:name="No List" w:semiHidden="1" w:unhideWhenUsed="1"/>
-    <w:lsdException w:name="Outline List 1" w:semiHidden="1" w:unhideWhenUsed="1"/>
-    <w:lsdException w:name="Outline List 2" w:semiHidden="1" w:unhideWhenUsed="1"/>
-    <w:lsdException w:name="Outline List 3" w:semiHidden="1" w:unhideWhenUsed="1"/>
-    <w:lsdException w:name="Table Simple 1" w:semiHidden="1" w:unhideWhenUsed="1"/>
-    <w:lsdException w:name="Table Simple 2" w:semiHidden="1" w:unhideWhenUsed="1"/>
-    <w:lsdException w:name="Table Simple 3" w:semiHidden="1" w:unhideWhenUsed="1"/>
-    <w:lsdException w:name="Table Classic 1" w:semiHidden="1" w:unhideWhenUsed="1"/>
-    <w:lsdException w:name="Table Classic 2" w:semiHidden="1" w:unhideWhenUsed="1"/>
-    <w:lsdException w:name="Table Classic 3" w:semiHidden="1" w:unhideWhenUsed="1"/>
-    <w:lsdException w:name="Table Classic 4" w:semiHidden="1" w:unhideWhenUsed="1"/>
-    <w:lsdException w:name="Table Colorful 1" w:semiHidden="1" w:unhideWhenUsed="1"/>
-    <w:lsdException w:name="Table Colorful 2" w:semiHidden="1" w:unhideWhenUsed="1"/>
-    <w:lsdException w:name="Table Colorful 3" w:semiHidden="1" w:unhideWhenUsed="1"/>
-    <w:lsdException w:name="Table Columns 1" w:semiHidden="1" w:unhideWhenUsed="1"/>
-    <w:lsdException w:name="Table Columns 2" w:semiHidden="1" w:unhideWhenUsed="1"/>
-    <w:lsdException w:name="Table Columns 3" w:semiHidden="1" w:unhideWhenUsed="1"/>
-    <w:lsdException w:name="Table Columns 4" w:semiHidden="1" w:unhideWhenUsed="1"/>
-    <w:lsdException w:name="Table Columns 5" w:semiHidden="1" w:unhideWhenUsed="1"/>
-    <w:lsdException w:name="Table Grid 1" w:semiHidden="1" w:unhideWhenUsed="1"/>
-    <w:lsdException w:name="Table Grid 2" w:semiHidden="1" w:unhideWhenUsed="1"/>
-    <w:lsdException w:name="Table Grid 3" w:semiHidden="1" w:unhideWhenUsed="1"/>
-    <w:lsdException w:name="Table Grid 4" w:semiHidden="1" w:unhideWhenUsed="1"/>
-    <w:lsdException w:name="Table Grid 5" w:semiHidden="1" w:unhideWhenUsed="1"/>
-    <w:lsdException w:name="Table Grid 6" w:semiHidden="1" w:unhideWhenUsed="1"/>
-    <w:lsdException w:name="Table Grid 7" w:semiHidden="1" w:unhideWhenUsed="1"/>
-    <w:lsdException w:name="Table Grid 8" w:semiHidden="1" w:unhideWhenUsed="1"/>
-    <w:lsdException w:name="Table List 1" w:semiHidden="1" w:unhideWhenUsed="1"/>
-    <w:lsdException w:name="Table List 2" w:semiHidden="1" w:unhideWhenUsed="1"/>
-    <w:lsdException w:name="Table List 3" w:semiHidden="1" w:unhideWhenUsed="1"/>
-    <w:lsdException w:name="Table List 4" w:semiHidden="1" w:unhideWhenUsed="1"/>
-    <w:lsdException w:name="Table List 5" w:semiHidden="1" w:unhideWhenUsed="1"/>
-    <w:lsdException w:name="Table List 6" w:semiHidden="1" w:unhideWhenUsed="1"/>
-    <w:lsdException w:name="Table List 7" w:semiHidden="1" w:unhideWhenUsed="1"/>
-    <w:lsdException w:name="Table List 8" w:semiHidden="1" w:unhideWhenUsed="1"/>
-    <w:lsdException w:name="Table 3D effects 1" w:semiHidden="1" w:unhideWhenUsed="1"/>
-    <w:lsdException w:name="Table 3D effects 2" w:semiHidden="1" w:unhideWhenUsed="1"/>
-    <w:lsdException w:name="Table 3D effects 3" w:semiHidden="1" w:unhideWhenUsed="1"/>
-    <w:lsdException w:name="Table Contemporary" w:semiHidden="1" w:unhideWhenUsed="1"/>
-    <w:lsdException w:name="Table Elegant" w:semiHidden="1" w:unhideWhenUsed="1"/>
-    <w:lsdException w:name="Table Professional" w:semiHidden="1" w:unhideWhenUsed="1"/>
-    <w:lsdException w:name="Table Subtle 1" w:semiHidden="1" w:unhideWhenUsed="1"/>
-    <w:lsdException w:name="Table Subtle 2" w:semiHidden="1" w:unhideWhenUsed="1"/>
-    <w:lsdException w:name="Table Web 1" w:semiHidden="1" w:unhideWhenUsed="1"/>
-    <w:lsdException w:name="Table Web 2" w:semiHidden="1" w:unhideWhenUsed="1"/>
-    <w:lsdException w:name="Table Web 3" w:semiHidden="1" w:unhideWhenUsed="1"/>
-    <w:lsdException w:name="Balloon Text" w:semiHidden="1" w:unhideWhenUsed="1"/>
-    <w:lsdException w:name="Table Grid" w:uiPriority="39"/>
-    <w:lsdException w:name="Table Theme" w:semiHidden="1" w:unhideWhenUsed="1"/>
-    <w:lsdException w:name="Placeholder Text" w:semiHidden="1"/>
-    <w:lsdException w:name="No Spacing" w:uiPriority="1" w:qFormat="1"/>
-    <w:lsdException w:name="Light Shading" w:uiPriority="60"/>
-    <w:lsdException w:name="Light List" w:uiPriority="61"/>
-    <w:lsdException w:name="Light Grid" w:uiPriority="62"/>
-    <w:lsdException w:name="Medium Shading 1" w:uiPriority="63"/>
-    <w:lsdException w:name="Medium Shading 2" w:uiPriority="64"/>
-    <w:lsdException w:name="Medium List 1" w:uiPriority="65"/>
-    <w:lsdException w:name="Medium List 2" w:uiPriority="66"/>
-    <w:lsdException w:name="Medium Grid 1" w:uiPriority="67"/>
-    <w:lsdException w:name="Medium Grid 2" w:uiPriority="68"/>
-    <w:lsdException w:name="Medium Grid 3" w:uiPriority="69"/>
-    <w:lsdException w:name="Dark List" w:uiPriority="70"/>
-    <w:lsdException w:name="Colorful Shading" w:uiPriority="71"/>
-    <w:lsdException w:name="Colorful List" w:uiPriority="72"/>
-    <w:lsdException w:name="Colorful Grid" w:uiPriority="73"/>
-    <w:lsdException w:name="Light Shading Accent 1" w:uiPriority="60"/>
-    <w:lsdException w:name="Light List Accent 1" w:uiPriority="61"/>
-    <w:lsdException w:name="Light Grid Accent 1" w:uiPriority="62"/>
-    <w:lsdException w:name="Medium Shading 1 Accent 1" w:uiPriority="63"/>
-    <w:lsdException w:name="Medium Shading 2 Accent 1" w:uiPriority="64"/>
-    <w:lsdException w:name="Medium List 1 Accent 1" w:uiPriority="65"/>
-    <w:lsdException w:name="Revision" w:semiHidden="1"/>
-    <w:lsdException w:name="List Paragraph" w:uiPriority="34" w:qFormat="1"/>
-    <w:lsdException w:name="Quote" w:uiPriority="29" w:qFormat="1"/>
-    <w:lsdException w:name="Intense Quote" w:uiPriority="30" w:qFormat="1"/>
-    <w:lsdException w:name="Medium List 2 Accent 1" w:uiPriority="66"/>
-    <w:lsdException w:name="Medium Grid 1 Accent 1" w:uiPriority="67"/>
-    <w:lsdException w:name="Medium Grid 2 Accent 1" w:uiPriority="68"/>
-    <w:lsdException w:name="Medium Grid 3 Accent 1" w:uiPriority="69"/>
-    <w:lsdException w:name="Dark List Accent 1" w:uiPriority="70"/>
-    <w:lsdException w:name="Colorful Shading Accent 1" w:uiPriority="71"/>
-    <w:lsdException w:name="Colorful List Accent 1" w:uiPriority="72"/>
-    <w:lsdException w:name="Colorful Grid Accent 1" w:uiPriority="73"/>
-    <w:lsdException w:name="Light Shading Accent 2" w:uiPriority="60"/>
-    <w:lsdException w:name="Light List Accent 2" w:uiPriority="61"/>
-    <w:lsdException w:name="Light Grid Accent 2" w:uiPriority="62"/>
-    <w:lsdException w:name="Medium Shading 1 Accent 2" w:uiPriority="63"/>
-    <w:lsdException w:name="Medium Shading 2 Accent 2" w:uiPriority="64"/>
-    <w:lsdException w:name="Medium List 1 Accent 2" w:uiPriority="65"/>
-    <w:lsdException w:name="Medium List 2 Accent 2" w:uiPriority="66"/>
-    <w:lsdException w:name="Medium Grid 1 Accent 2" w:uiPriority="67"/>
-    <w:lsdException w:name="Medium Grid 2 Accent 2" w:uiPriority="68"/>
-    <w:lsdException w:name="Medium Grid 3 Accent 2" w:uiPriority="69"/>
-    <w:lsdException w:name="Dark List Accent 2" w:uiPriority="70"/>
-    <w:lsdException w:name="Colorful Shading Accent 2" w:uiPriority="71"/>
-    <w:lsdException w:name="Colorful List Accent 2" w:uiPriority="72"/>
-    <w:lsdException w:name="Colorful Grid Accent 2" w:uiPriority="73"/>
-    <w:lsdException w:name="Light Shading Accent 3" w:uiPriority="60"/>
-    <w:lsdException w:name="Light List Accent 3" w:uiPriority="61"/>
-    <w:lsdException w:name="Light Grid Accent 3" w:uiPriority="62"/>
-    <w:lsdException w:name="Medium Shading 1 Accent 3" w:uiPriority="63"/>
-    <w:lsdException w:name="Medium Shading 2 Accent 3" w:uiPriority="64"/>
-    <w:lsdException w:name="Medium List 1 Accent 3" w:uiPriority="65"/>
-    <w:lsdException w:name="Medium List 2 Accent 3" w:uiPriority="66"/>
-    <w:lsdException w:name="Medium Grid 1 Accent 3" w:uiPriority="67"/>
-    <w:lsdException w:name="Medium Grid 2 Accent 3" w:uiPriority="68"/>
-    <w:lsdException w:name="Medium Grid 3 Accent 3" w:uiPriority="69"/>
-    <w:lsdException w:name="Dark List Accent 3" w:uiPriority="70"/>
-    <w:lsdException w:name="Colorful Shading Accent 3" w:uiPriority="71"/>
-    <w:lsdException w:name="Colorful List Accent 3" w:uiPriority="72"/>
-    <w:lsdException w:name="Colorful Grid Accent 3" w:uiPriority="73"/>
-    <w:lsdException w:name="Light Shading Accent 4" w:uiPriority="60"/>
-    <w:lsdException w:name="Light List Accent 4" w:uiPriority="61"/>
-    <w:lsdException w:name="Light Grid Accent 4" w:uiPriority="62"/>
-    <w:lsdException w:name="Medium Shading 1 Accent 4" w:uiPriority="63"/>
-    <w:lsdException w:name="Medium Shading 2 Accent 4" w:uiPriority="64"/>
-    <w:lsdException w:name="Medium List 1 Accent 4" w:uiPriority="65"/>
-    <w:lsdException w:name="Medium List 2 Accent 4" w:uiPriority="66"/>
-    <w:lsdException w:name="Medium Grid 1 Accent 4" w:uiPriority="67"/>
-    <w:lsdException w:name="Medium Grid 2 Accent 4" w:uiPriority="68"/>
-    <w:lsdException w:name="Medium Grid 3 Accent 4" w:uiPriority="69"/>
-    <w:lsdException w:name="Dark List Accent 4" w:uiPriority="70"/>
-    <w:lsdException w:name="Colorful Shading Accent 4" w:uiPriority="71"/>
-    <w:lsdException w:name="Colorful List Accent 4" w:uiPriority="72"/>
-    <w:lsdException w:name="Colorful Grid Accent 4" w:uiPriority="73"/>
-    <w:lsdException w:name="Light Shading Accent 5" w:uiPriority="60"/>
-    <w:lsdException w:name="Light List Accent 5" w:uiPriority="61"/>
-    <w:lsdException w:name="Light Grid Accent 5" w:uiPriority="62"/>
-    <w:lsdException w:name="Medium Shading 1 Accent 5" w:uiPriority="63"/>
-    <w:lsdException w:name="Medium Shading 2 Accent 5" w:uiPriority="64"/>
-    <w:lsdException w:name="Medium List 1 Accent 5" w:uiPriority="65"/>
-    <w:lsdException w:name="Medium List 2 Accent 5" w:uiPriority="66"/>
-    <w:lsdException w:name="Medium Grid 1 Accent 5" w:uiPriority="67"/>
-    <w:lsdException w:name="Medium Grid 2 Accent 5" w:uiPriority="68"/>
-    <w:lsdException w:name="Medium Grid 3 Accent 5" w:uiPriority="69"/>
-    <w:lsdException w:name="Dark List Accent 5" w:uiPriority="70"/>
-    <w:lsdException w:name="Colorful Shading Accent 5" w:uiPriority="71"/>
-    <w:lsdException w:name="Colorful List Accent 5" w:uiPriority="72"/>
-    <w:lsdException w:name="Colorful Grid Accent 5" w:uiPriority="73"/>
-    <w:lsdException w:name="Light Shading Accent 6" w:uiPriority="60"/>
-    <w:lsdException w:name="Light List Accent 6" w:uiPriority="61"/>
-    <w:lsdException w:name="Light Grid Accent 6" w:uiPriority="62"/>
-    <w:lsdException w:name="Medium Shading 1 Accent 6" w:uiPriority="63"/>
-    <w:lsdException w:name="Medium Shading 2 Accent 6" w:uiPriority="64"/>
-    <w:lsdException w:name="Medium List 1 Accent 6" w:uiPriority="65"/>
-    <w:lsdException w:name="Medium List 2 Accent 6" w:uiPriority="66"/>
-    <w:lsdException w:name="Medium Grid 1 Accent 6" w:uiPriority="67"/>
-    <w:lsdException w:name="Medium Grid 2 Accent 6" w:uiPriority="68"/>
-    <w:lsdException w:name="Medium Grid 3 Accent 6" w:uiPriority="69"/>
-    <w:lsdException w:name="Dark List Accent 6" w:uiPriority="70"/>
-    <w:lsdException w:name="Colorful Shading Accent 6" w:uiPriority="71"/>
-    <w:lsdException w:name="Colorful List Accent 6" w:uiPriority="72"/>
-    <w:lsdException w:name="Colorful Grid Accent 6" w:uiPriority="73"/>
-    <w:lsdException w:name="Subtle Emphasis" w:uiPriority="19" w:qFormat="1"/>
-    <w:lsdException w:name="Intense Emphasis" w:uiPriority="21" w:qFormat="1"/>
-    <w:lsdException w:name="Subtle Reference" w:uiPriority="31" w:qFormat="1"/>
-    <w:lsdException w:name="Intense Reference" w:uiPriority="32" w:qFormat="1"/>
-    <w:lsdException w:name="Book Title" w:uiPriority="33" w:qFormat="1"/>
-    <w:lsdException w:name="Bibliography" w:semiHidden="1" w:uiPriority="37" w:unhideWhenUsed="1"/>
-    <w:lsdException w:name="TOC Heading" w:semiHidden="1" w:uiPriority="39" w:unhideWhenUsed="1" w:qFormat="1"/>
-    <w:lsdException w:name="Plain Table 1" w:uiPriority="41"/>
-    <w:lsdException w:name="Plain Table 2" w:uiPriority="42"/>
-    <w:lsdException w:name="Plain Table 3" w:uiPriority="43"/>
-    <w:lsdException w:name="Plain Table 4" w:uiPriority="44"/>
-    <w:lsdException w:name="Plain Table 5" w:uiPriority="45"/>
-    <w:lsdException w:name="Grid Table Light" w:uiPriority="40"/>
-    <w:lsdException w:name="Grid Table 1 Light" w:uiPriority="46"/>
-    <w:lsdException w:name="Grid Table 2" w:uiPriority="47"/>
-    <w:lsdException w:name="Grid Table 3" w:uiPriority="48"/>
-    <w:lsdException w:name="Grid Table 4" w:uiPriority="49"/>
-    <w:lsdException w:name="Grid Table 5 Dark" w:uiPriority="50"/>
-    <w:lsdException w:name="Grid Table 6 Colorful" w:uiPriority="51"/>
-    <w:lsdException w:name="Grid Table 7 Colorful" w:uiPriority="52"/>
-    <w:lsdException w:name="Grid Table 1 Light Accent 1" w:uiPriority="46"/>
-    <w:lsdException w:name="Grid Table 2 Accent 1" w:uiPriority="47"/>
-    <w:lsdException w:name="Grid Table 3 Accent 1" w:uiPriority="48"/>
-    <w:lsdException w:name="Grid Table 4 Accent 1" w:uiPriority="49"/>
-    <w:lsdException w:name="Grid Table 5 Dark Accent 1" w:uiPriority="50"/>
-    <w:lsdException w:name="Grid Table 6 Colorful Accent 1" w:uiPriority="51"/>
-    <w:lsdException w:name="Grid Table 7 Colorful Accent 1" w:uiPriority="52"/>
-    <w:lsdException w:name="Grid Table 1 Light Accent 2" w:uiPriority="46"/>
-    <w:lsdException w:name="Grid Table 2 Accent 2" w:uiPriority="47"/>
-    <w:lsdException w:name="Grid Table 3 Accent 2" w:uiPriority="48"/>
-    <w:lsdException w:name="Grid Table 4 Accent 2" w:uiPriority="49"/>
-    <w:lsdException w:name="Grid Table 5 Dark Accent 2" w:uiPriority="50"/>
-    <w:lsdException w:name="Grid Table 6 Colorful Accent 2" w:uiPriority="51"/>
-    <w:lsdException w:name="Grid Table 7 Colorful Accent 2" w:uiPriority="52"/>
-    <w:lsdException w:name="Grid Table 1 Light Accent 3" w:uiPriority="46"/>
-    <w:lsdException w:name="Grid Table 2 Accent 3" w:uiPriority="47"/>
-    <w:lsdException w:name="Grid Table 3 Accent 3" w:uiPriority="48"/>
-    <w:lsdException w:name="Grid Table 4 Accent 3" w:uiPriority="49"/>
-    <w:lsdException w:name="Grid Table 5 Dark Accent 3" w:uiPriority="50"/>
-    <w:lsdException w:name="Grid Table 6 Colorful Accent 3" w:uiPriority="51"/>
-    <w:lsdException w:name="Grid Table 7 Colorful Accent 3" w:uiPriority="52"/>
-    <w:lsdException w:name="Grid Table 1 Light Accent 4" w:uiPriority="46"/>
-    <w:lsdException w:name="Grid Table 2 Accent 4" w:uiPriority="47"/>
-    <w:lsdException w:name="Grid Table 3 Accent 4" w:uiPriority="48"/>
-    <w:lsdException w:name="Grid Table 4 Accent 4" w:uiPriority="49"/>
-    <w:lsdException w:name="Grid Table 5 Dark Accent 4" w:uiPriority="50"/>
-    <w:lsdException w:name="Grid Table 6 Colorful Accent 4" w:uiPriority="51"/>
-    <w:lsdException w:name="Grid Table 7 Colorful Accent 4" w:uiPriority="52"/>
-    <w:lsdException w:name="Grid Table 1 Light Accent 5" w:uiPriority="46"/>
-    <w:lsdException w:name="Grid Table 2 Accent 5" w:uiPriority="47"/>
-    <w:lsdException w:name="Grid Table 3 Accent 5" w:uiPriority="48"/>
-    <w:lsdException w:name="Grid Table 4 Accent 5" w:uiPriority="49"/>
-    <w:lsdException w:name="Grid Table 5 Dark Accent 5" w:uiPriority="50"/>
-    <w:lsdException w:name="Grid Table 6 Colorful Accent 5" w:uiPriority="51"/>
-    <w:lsdException w:name="Grid Table 7 Colorful Accent 5" w:uiPriority="52"/>
-    <w:lsdException w:name="Grid Table 1 Light Accent 6" w:uiPriority="46"/>
-    <w:lsdException w:name="Grid Table 2 Accent 6" w:uiPriority="47"/>
-    <w:lsdException w:name="Grid Table 3 Accent 6" w:uiPriority="48"/>
-    <w:lsdException w:name="Grid Table 4 Accent 6" w:uiPriority="49"/>
-    <w:lsdException w:name="Grid Table 5 Dark Accent 6" w:uiPriority="50"/>
-    <w:lsdException w:name="Grid Table 6 Colorful Accent 6" w:uiPriority="51"/>
-    <w:lsdException w:name="Grid Table 7 Colorful Accent 6" w:uiPriority="52"/>
-    <w:lsdException w:name="List Table 1 Light" w:uiPriority="46"/>
-    <w:lsdException w:name="List Table 2" w:uiPriority="47"/>
-    <w:lsdException w:name="List Table 3" w:uiPriority="48"/>
-    <w:lsdException w:name="List Table 4" w:uiPriority="49"/>
-    <w:lsdException w:name="List Table 5 Dark" w:uiPriority="50"/>
-    <w:lsdException w:name="List Table 6 Colorful" w:uiPriority="51"/>
-    <w:lsdException w:name="List Table 7 Colorful" w:uiPriority="52"/>
-    <w:lsdException w:name="List Table 1 Light Accent 1" w:uiPriority="46"/>
-    <w:lsdException w:name="List Table 2 Accent 1" w:uiPriority="47"/>
-    <w:lsdException w:name="List Table 3 Accent 1" w:uiPriority="48"/>
-    <w:lsdException w:name="List Table 4 Accent 1" w:uiPriority="49"/>
-    <w:lsdException w:name="List Table 5 Dark Accent 1" w:uiPriority="50"/>
-    <w:lsdException w:name="List Table 6 Colorful Accent 1" w:uiPriority="51"/>
-    <w:lsdException w:name="List Table 7 Colorful Accent 1" w:uiPriority="52"/>
-    <w:lsdException w:name="List Table 1 Light Accent 2" w:uiPriority="46"/>
-    <w:lsdException w:name="List Table 2 Accent 2" w:uiPriority="47"/>
-    <w:lsdException w:name="List Table 3 Accent 2" w:uiPriority="48"/>
-    <w:lsdException w:name="List Table 4 Accent 2" w:uiPriority="49"/>
-    <w:lsdException w:name="List Table 5 Dark Accent 2" w:uiPriority="50"/>
-    <w:lsdException w:name="List Table 6 Colorful Accent 2" w:uiPriority="51"/>
-    <w:lsdException w:name="List Table 7 Colorful Accent 2" w:uiPriority="52"/>
-    <w:lsdException w:name="List Table 1 Light Accent 3" w:uiPriority="46"/>
-    <w:lsdException w:name="List Table 2 Accent 3" w:uiPriority="47"/>
-    <w:lsdException w:name="List Table 3 Accent 3" w:uiPriority="48"/>
-    <w:lsdException w:name="List Table 4 Accent 3" w:uiPriority="49"/>
-    <w:lsdException w:name="List Table 5 Dark Accent 3" w:uiPriority="50"/>
-    <w:lsdException w:name="List Table 6 Colorful Accent 3" w:uiPriority="51"/>
-    <w:lsdException w:name="List Table 7 Colorful Accent 3" w:uiPriority="52"/>
-    <w:lsdException w:name="List Table 1 Light Accent 4" w:uiPriority="46"/>
-    <w:lsdException w:name="List Table 2 Accent 4" w:uiPriority="47"/>
-    <w:lsdException w:name="List Table 3 Accent 4" w:uiPriority="48"/>
-    <w:lsdException w:name="List Table 4 Accent 4" w:uiPriority="49"/>
-    <w:lsdException w:name="List Table 5 Dark Accent 4" w:uiPriority="50"/>
-    <w:lsdException w:name="List Table 6 Colorful Accent 4" w:uiPriority="51"/>
-    <w:lsdException w:name="List Table 7 Colorful Accent 4" w:uiPriority="52"/>
-    <w:lsdException w:name="List Table 1 Light Accent 5" w:uiPriority="46"/>
-    <w:lsdException w:name="List Table 2 Accent 5" w:uiPriority="47"/>
-    <w:lsdException w:name="List Table 3 Accent 5" w:uiPriority="48"/>
-    <w:lsdException w:name="List Table 4 Accent 5" w:uiPriority="49"/>
-    <w:lsdException w:name="List Table 5 Dark Accent 5" w:uiPriority="50"/>
-    <w:lsdException w:name="List Table 6 Colorful Accent 5" w:uiPriority="51"/>
-    <w:lsdException w:name="List Table 7 Colorful Accent 5" w:uiPriority="52"/>
-    <w:lsdException w:name="List Table 1 Light Accent 6" w:uiPriority="46"/>
-    <w:lsdException w:name="List Table 2 Accent 6" w:uiPriority="47"/>
-    <w:lsdException w:name="List Table 3 Accent 6" w:uiPriority="48"/>
-    <w:lsdException w:name="List Table 4 Accent 6" w:uiPriority="49"/>
-    <w:lsdException w:name="List Table 5 Dark Accent 6" w:uiPriority="50"/>
-    <w:lsdException w:name="List Table 6 Colorful Accent 6" w:uiPriority="51"/>
-    <w:lsdException w:name="List Table 7 Colorful Accent 6" w:uiPriority="52"/>
-    <w:lsdException w:name="Mention" w:semiHidden="1" w:unhideWhenUsed="1"/>
-    <w:lsdException w:name="Smart Hyperlink" w:semiHidden="1" w:unhideWhenUsed="1"/>
-  </w:latentStyles>
-  <w:style w:type="paragraph" w:default="1" w:styleId="Normal">
-    <w:name w:val="Normal"/>
-    <w:qFormat/>
-  </w:style>
-  <w:style w:type="character" w:default="1" w:styleId="DefaultParagraphFont">
-    <w:name w:val="Default Paragraph Font"/>
-    <w:uiPriority w:val="1"/>
-    <w:semiHidden/>
-    <w:unhideWhenUsed/>
-  </w:style>
-  <w:style w:type="table" w:default="1" w:styleId="TableNormal">
-    <w:name w:val="Normal Table"/>
-    <w:uiPriority w:val="99"/>
-    <w:semiHidden/>
-    <w:unhideWhenUsed/>
-    <w:tblPr>
-      <w:tblInd w:w="0" w:type="dxa"/>
-      <w:tblCellMar>
-        <w:top w:w="0" w:type="dxa"/>
-        <w:left w:w="108" w:type="dxa"/>
-        <w:bottom w:w="0" w:type="dxa"/>
-        <w:right w:w="108" w:type="dxa"/>
-      </w:tblCellMar>
-    </w:tblPr>
-  </w:style>
-  <w:style w:type="numbering" w:default="1" w:styleId="NoList">
-    <w:name w:val="No List"/>
-    <w:uiPriority w:val="99"/>
-    <w:semiHidden/>
-    <w:unhideWhenUsed/>
-  </w:style>
-  <w:style w:type="paragraph" w:customStyle="1" w:styleId="D6DF7C50F4B15842A118693AAADD2543">
-    <w:name w:val="D6DF7C50F4B15842A118693AAADD2543"/>
-    <w:rsid w:val="008B4528"/>
-  </w:style>
-  <w:style w:type="paragraph" w:customStyle="1" w:styleId="A2E4E3A932D2C647B68ECC0DD6D7F037">
-    <w:name w:val="A2E4E3A932D2C647B68ECC0DD6D7F037"/>
-    <w:rsid w:val="008B4528"/>
-  </w:style>
-</w:styles>
-</file>
-
-<file path=word/glossary/webSettings.xml><?xml version="1.0" encoding="utf-8"?>
-<w:webSettings xmlns:mc="http://schemas.openxmlformats.org/markup-compatibility/2006" xmlns:r="http://schemas.openxmlformats.org/officeDocument/2006/relationships" xmlns:w="http://schemas.openxmlformats.org/wordprocessingml/2006/main" xmlns:w14="http://schemas.microsoft.com/office/word/2010/wordml" xmlns:w15="http://schemas.microsoft.com/office/word/2012/wordml" mc:Ignorable="w14 w15">
-  <w:allowPNG/>
-  <w:doNotSaveAsSingleFile/>
-</w:webSettings>
-</file>
-
 <file path=word/theme/theme1.xml><?xml version="1.0" encoding="utf-8"?>
 <a:theme xmlns:a="http://schemas.openxmlformats.org/drawingml/2006/main" name="Office Theme">
   <a:themeElements>
@@ -9866,7 +9573,7 @@
 </file>
 
 <file path=customXml/itemProps2.xml><?xml version="1.0" encoding="utf-8"?>
-<ds:datastoreItem xmlns:ds="http://schemas.openxmlformats.org/officeDocument/2006/customXml" ds:itemID="{9CA6BB74-BDC5-C646-9B0A-15CEF0CED3FF}">
+<ds:datastoreItem xmlns:ds="http://schemas.openxmlformats.org/officeDocument/2006/customXml" ds:itemID="{62F1C71B-0929-4C9F-B6E4-43A3FD4DC7E9}">
   <ds:schemaRefs>
     <ds:schemaRef ds:uri="http://schemas.openxmlformats.org/officeDocument/2006/bibliography"/>
   </ds:schemaRefs>

</xml_diff>